<commit_message>
CA3 - ML - ARIMA - Done
</commit_message>
<xml_diff>
--- a/CA3-Strategy_Thinking.docx
+++ b/CA3-Strategy_Thinking.docx
@@ -1074,7 +1074,9 @@
             <w:rPr>
               <w:rFonts w:asciiTheme="minorHAnsi" w:eastAsiaTheme="minorEastAsia" w:hAnsiTheme="minorHAnsi"/>
               <w:noProof/>
-              <w:lang w:eastAsia="en-IE"/>
+              <w:sz w:val="24"/>
+              <w:szCs w:val="24"/>
+              <w:lang w:eastAsia="en-IE" w:bidi="ta-IN"/>
             </w:rPr>
           </w:pPr>
           <w:r>
@@ -1086,7 +1088,7 @@
           <w:r>
             <w:fldChar w:fldCharType="separate"/>
           </w:r>
-          <w:hyperlink w:anchor="_Toc186757493" w:history="1">
+          <w:hyperlink w:anchor="_Toc198633724" w:history="1">
             <w:r>
               <w:rPr>
                 <w:rStyle w:val="Hyperlink"/>
@@ -1098,7 +1100,9 @@
               <w:rPr>
                 <w:rFonts w:asciiTheme="minorHAnsi" w:eastAsiaTheme="minorEastAsia" w:hAnsiTheme="minorHAnsi"/>
                 <w:noProof/>
-                <w:lang w:eastAsia="en-IE"/>
+                <w:sz w:val="24"/>
+                <w:szCs w:val="24"/>
+                <w:lang w:eastAsia="en-IE" w:bidi="ta-IN"/>
               </w:rPr>
               <w:tab/>
             </w:r>
@@ -1128,7 +1132,7 @@
                 <w:noProof/>
                 <w:webHidden/>
               </w:rPr>
-              <w:instrText xml:space="preserve"> PAGEREF _Toc186757493 \h </w:instrText>
+              <w:instrText xml:space="preserve"> PAGEREF _Toc198633724 \h </w:instrText>
             </w:r>
             <w:r>
               <w:rPr>
@@ -1169,10 +1173,12 @@
             <w:rPr>
               <w:rFonts w:asciiTheme="minorHAnsi" w:eastAsiaTheme="minorEastAsia" w:hAnsiTheme="minorHAnsi"/>
               <w:noProof/>
-              <w:lang w:eastAsia="en-IE"/>
+              <w:sz w:val="24"/>
+              <w:szCs w:val="24"/>
+              <w:lang w:eastAsia="en-IE" w:bidi="ta-IN"/>
             </w:rPr>
           </w:pPr>
-          <w:hyperlink w:anchor="_Toc186757494" w:history="1">
+          <w:hyperlink w:anchor="_Toc198633725" w:history="1">
             <w:r>
               <w:rPr>
                 <w:rStyle w:val="Hyperlink"/>
@@ -1184,7 +1190,9 @@
               <w:rPr>
                 <w:rFonts w:asciiTheme="minorHAnsi" w:eastAsiaTheme="minorEastAsia" w:hAnsiTheme="minorHAnsi"/>
                 <w:noProof/>
-                <w:lang w:eastAsia="en-IE"/>
+                <w:sz w:val="24"/>
+                <w:szCs w:val="24"/>
+                <w:lang w:eastAsia="en-IE" w:bidi="ta-IN"/>
               </w:rPr>
               <w:tab/>
             </w:r>
@@ -1214,7 +1222,7 @@
                 <w:noProof/>
                 <w:webHidden/>
               </w:rPr>
-              <w:instrText xml:space="preserve"> PAGEREF _Toc186757494 \h </w:instrText>
+              <w:instrText xml:space="preserve"> PAGEREF _Toc198633725 \h </w:instrText>
             </w:r>
             <w:r>
               <w:rPr>
@@ -1255,10 +1263,12 @@
             <w:rPr>
               <w:rFonts w:asciiTheme="minorHAnsi" w:eastAsiaTheme="minorEastAsia" w:hAnsiTheme="minorHAnsi"/>
               <w:noProof/>
-              <w:lang w:eastAsia="en-IE"/>
+              <w:sz w:val="24"/>
+              <w:szCs w:val="24"/>
+              <w:lang w:eastAsia="en-IE" w:bidi="ta-IN"/>
             </w:rPr>
           </w:pPr>
-          <w:hyperlink w:anchor="_Toc186757495" w:history="1">
+          <w:hyperlink w:anchor="_Toc198633726" w:history="1">
             <w:r>
               <w:rPr>
                 <w:rStyle w:val="Hyperlink"/>
@@ -1270,7 +1280,9 @@
               <w:rPr>
                 <w:rFonts w:asciiTheme="minorHAnsi" w:eastAsiaTheme="minorEastAsia" w:hAnsiTheme="minorHAnsi"/>
                 <w:noProof/>
-                <w:lang w:eastAsia="en-IE"/>
+                <w:sz w:val="24"/>
+                <w:szCs w:val="24"/>
+                <w:lang w:eastAsia="en-IE" w:bidi="ta-IN"/>
               </w:rPr>
               <w:tab/>
             </w:r>
@@ -1279,7 +1291,7 @@
                 <w:rStyle w:val="Hyperlink"/>
                 <w:noProof/>
               </w:rPr>
-              <w:t>Project Plan</w:t>
+              <w:t>Project Scope</w:t>
             </w:r>
             <w:r>
               <w:rPr>
@@ -1300,7 +1312,7 @@
                 <w:noProof/>
                 <w:webHidden/>
               </w:rPr>
-              <w:instrText xml:space="preserve"> PAGEREF _Toc186757495 \h </w:instrText>
+              <w:instrText xml:space="preserve"> PAGEREF _Toc198633726 \h </w:instrText>
             </w:r>
             <w:r>
               <w:rPr>
@@ -1341,10 +1353,12 @@
             <w:rPr>
               <w:rFonts w:asciiTheme="minorHAnsi" w:eastAsiaTheme="minorEastAsia" w:hAnsiTheme="minorHAnsi"/>
               <w:noProof/>
-              <w:lang w:eastAsia="en-IE"/>
+              <w:sz w:val="24"/>
+              <w:szCs w:val="24"/>
+              <w:lang w:eastAsia="en-IE" w:bidi="ta-IN"/>
             </w:rPr>
           </w:pPr>
-          <w:hyperlink w:anchor="_Toc186757496" w:history="1">
+          <w:hyperlink w:anchor="_Toc198633727" w:history="1">
             <w:r>
               <w:rPr>
                 <w:rStyle w:val="Hyperlink"/>
@@ -1356,7 +1370,9 @@
               <w:rPr>
                 <w:rFonts w:asciiTheme="minorHAnsi" w:eastAsiaTheme="minorEastAsia" w:hAnsiTheme="minorHAnsi"/>
                 <w:noProof/>
-                <w:lang w:eastAsia="en-IE"/>
+                <w:sz w:val="24"/>
+                <w:szCs w:val="24"/>
+                <w:lang w:eastAsia="en-IE" w:bidi="ta-IN"/>
               </w:rPr>
               <w:tab/>
             </w:r>
@@ -1386,93 +1402,7 @@
                 <w:noProof/>
                 <w:webHidden/>
               </w:rPr>
-              <w:instrText xml:space="preserve"> PAGEREF _Toc186757496 \h </w:instrText>
-            </w:r>
-            <w:r>
-              <w:rPr>
-                <w:noProof/>
-                <w:webHidden/>
-              </w:rPr>
-            </w:r>
-            <w:r>
-              <w:rPr>
-                <w:noProof/>
-                <w:webHidden/>
-              </w:rPr>
-              <w:fldChar w:fldCharType="separate"/>
-            </w:r>
-            <w:r>
-              <w:rPr>
-                <w:noProof/>
-                <w:webHidden/>
-              </w:rPr>
-              <w:t>2</w:t>
-            </w:r>
-            <w:r>
-              <w:rPr>
-                <w:noProof/>
-                <w:webHidden/>
-              </w:rPr>
-              <w:fldChar w:fldCharType="end"/>
-            </w:r>
-          </w:hyperlink>
-        </w:p>
-        <w:p>
-          <w:pPr>
-            <w:pStyle w:val="TOC2"/>
-            <w:tabs>
-              <w:tab w:val="left" w:pos="880"/>
-              <w:tab w:val="right" w:leader="dot" w:pos="9016"/>
-            </w:tabs>
-            <w:rPr>
-              <w:rFonts w:asciiTheme="minorHAnsi" w:eastAsiaTheme="minorEastAsia" w:hAnsiTheme="minorHAnsi"/>
-              <w:noProof/>
-              <w:lang w:eastAsia="en-IE"/>
-            </w:rPr>
-          </w:pPr>
-          <w:hyperlink w:anchor="_Toc186757497" w:history="1">
-            <w:r>
-              <w:rPr>
-                <w:rStyle w:val="Hyperlink"/>
-                <w:noProof/>
-              </w:rPr>
-              <w:t>4.1</w:t>
-            </w:r>
-            <w:r>
-              <w:rPr>
-                <w:rFonts w:asciiTheme="minorHAnsi" w:eastAsiaTheme="minorEastAsia" w:hAnsiTheme="minorHAnsi"/>
-                <w:noProof/>
-                <w:lang w:eastAsia="en-IE"/>
-              </w:rPr>
-              <w:tab/>
-            </w:r>
-            <w:r>
-              <w:rPr>
-                <w:rStyle w:val="Hyperlink"/>
-                <w:noProof/>
-              </w:rPr>
-              <w:t>Objectives</w:t>
-            </w:r>
-            <w:r>
-              <w:rPr>
-                <w:noProof/>
-                <w:webHidden/>
-              </w:rPr>
-              <w:tab/>
-            </w:r>
-            <w:r>
-              <w:rPr>
-                <w:noProof/>
-                <w:webHidden/>
-              </w:rPr>
-              <w:fldChar w:fldCharType="begin"/>
-            </w:r>
-            <w:r>
-              <w:rPr>
-                <w:noProof/>
-                <w:webHidden/>
-              </w:rPr>
-              <w:instrText xml:space="preserve"> PAGEREF _Toc186757497 \h </w:instrText>
+              <w:instrText xml:space="preserve"> PAGEREF _Toc198633727 \h </w:instrText>
             </w:r>
             <w:r>
               <w:rPr>
@@ -1513,10 +1443,12 @@
             <w:rPr>
               <w:rFonts w:asciiTheme="minorHAnsi" w:eastAsiaTheme="minorEastAsia" w:hAnsiTheme="minorHAnsi"/>
               <w:noProof/>
-              <w:lang w:eastAsia="en-IE"/>
+              <w:sz w:val="24"/>
+              <w:szCs w:val="24"/>
+              <w:lang w:eastAsia="en-IE" w:bidi="ta-IN"/>
             </w:rPr>
           </w:pPr>
-          <w:hyperlink w:anchor="_Toc186757498" w:history="1">
+          <w:hyperlink w:anchor="_Toc198633728" w:history="1">
             <w:r>
               <w:rPr>
                 <w:rStyle w:val="Hyperlink"/>
@@ -1528,7 +1460,9 @@
               <w:rPr>
                 <w:rFonts w:asciiTheme="minorHAnsi" w:eastAsiaTheme="minorEastAsia" w:hAnsiTheme="minorHAnsi"/>
                 <w:noProof/>
-                <w:lang w:eastAsia="en-IE"/>
+                <w:sz w:val="24"/>
+                <w:szCs w:val="24"/>
+                <w:lang w:eastAsia="en-IE" w:bidi="ta-IN"/>
               </w:rPr>
               <w:tab/>
             </w:r>
@@ -1537,7 +1471,7 @@
                 <w:rStyle w:val="Hyperlink"/>
                 <w:noProof/>
               </w:rPr>
-              <w:t>Data Understanding</w:t>
+              <w:t>References</w:t>
             </w:r>
             <w:r>
               <w:rPr>
@@ -1558,7 +1492,7 @@
                 <w:noProof/>
                 <w:webHidden/>
               </w:rPr>
-              <w:instrText xml:space="preserve"> PAGEREF _Toc186757498 \h </w:instrText>
+              <w:instrText xml:space="preserve"> PAGEREF _Toc198633728 \h </w:instrText>
             </w:r>
             <w:r>
               <w:rPr>
@@ -1578,351 +1512,7 @@
                 <w:noProof/>
                 <w:webHidden/>
               </w:rPr>
-              <w:t>3</w:t>
-            </w:r>
-            <w:r>
-              <w:rPr>
-                <w:noProof/>
-                <w:webHidden/>
-              </w:rPr>
-              <w:fldChar w:fldCharType="end"/>
-            </w:r>
-          </w:hyperlink>
-        </w:p>
-        <w:p>
-          <w:pPr>
-            <w:pStyle w:val="TOC2"/>
-            <w:tabs>
-              <w:tab w:val="left" w:pos="880"/>
-              <w:tab w:val="right" w:leader="dot" w:pos="9016"/>
-            </w:tabs>
-            <w:rPr>
-              <w:rFonts w:asciiTheme="minorHAnsi" w:eastAsiaTheme="minorEastAsia" w:hAnsiTheme="minorHAnsi"/>
-              <w:noProof/>
-              <w:lang w:eastAsia="en-IE"/>
-            </w:rPr>
-          </w:pPr>
-          <w:hyperlink w:anchor="_Toc186757499" w:history="1">
-            <w:r>
-              <w:rPr>
-                <w:rStyle w:val="Hyperlink"/>
-                <w:noProof/>
-              </w:rPr>
-              <w:t>5.1</w:t>
-            </w:r>
-            <w:r>
-              <w:rPr>
-                <w:rFonts w:asciiTheme="minorHAnsi" w:eastAsiaTheme="minorEastAsia" w:hAnsiTheme="minorHAnsi"/>
-                <w:noProof/>
-                <w:lang w:eastAsia="en-IE"/>
-              </w:rPr>
-              <w:tab/>
-            </w:r>
-            <w:r>
-              <w:rPr>
-                <w:rStyle w:val="Hyperlink"/>
-                <w:noProof/>
-              </w:rPr>
-              <w:t>Collect Initial Data</w:t>
-            </w:r>
-            <w:r>
-              <w:rPr>
-                <w:noProof/>
-                <w:webHidden/>
-              </w:rPr>
-              <w:tab/>
-            </w:r>
-            <w:r>
-              <w:rPr>
-                <w:noProof/>
-                <w:webHidden/>
-              </w:rPr>
-              <w:fldChar w:fldCharType="begin"/>
-            </w:r>
-            <w:r>
-              <w:rPr>
-                <w:noProof/>
-                <w:webHidden/>
-              </w:rPr>
-              <w:instrText xml:space="preserve"> PAGEREF _Toc186757499 \h </w:instrText>
-            </w:r>
-            <w:r>
-              <w:rPr>
-                <w:noProof/>
-                <w:webHidden/>
-              </w:rPr>
-            </w:r>
-            <w:r>
-              <w:rPr>
-                <w:noProof/>
-                <w:webHidden/>
-              </w:rPr>
-              <w:fldChar w:fldCharType="separate"/>
-            </w:r>
-            <w:r>
-              <w:rPr>
-                <w:noProof/>
-                <w:webHidden/>
-              </w:rPr>
-              <w:t>3</w:t>
-            </w:r>
-            <w:r>
-              <w:rPr>
-                <w:noProof/>
-                <w:webHidden/>
-              </w:rPr>
-              <w:fldChar w:fldCharType="end"/>
-            </w:r>
-          </w:hyperlink>
-        </w:p>
-        <w:p>
-          <w:pPr>
-            <w:pStyle w:val="TOC2"/>
-            <w:tabs>
-              <w:tab w:val="left" w:pos="880"/>
-              <w:tab w:val="right" w:leader="dot" w:pos="9016"/>
-            </w:tabs>
-            <w:rPr>
-              <w:rFonts w:asciiTheme="minorHAnsi" w:eastAsiaTheme="minorEastAsia" w:hAnsiTheme="minorHAnsi"/>
-              <w:noProof/>
-              <w:lang w:eastAsia="en-IE"/>
-            </w:rPr>
-          </w:pPr>
-          <w:hyperlink w:anchor="_Toc186757500" w:history="1">
-            <w:r>
-              <w:rPr>
-                <w:rStyle w:val="Hyperlink"/>
-                <w:noProof/>
-              </w:rPr>
-              <w:t>5.2</w:t>
-            </w:r>
-            <w:r>
-              <w:rPr>
-                <w:rFonts w:asciiTheme="minorHAnsi" w:eastAsiaTheme="minorEastAsia" w:hAnsiTheme="minorHAnsi"/>
-                <w:noProof/>
-                <w:lang w:eastAsia="en-IE"/>
-              </w:rPr>
-              <w:tab/>
-            </w:r>
-            <w:r>
-              <w:rPr>
-                <w:rStyle w:val="Hyperlink"/>
-                <w:noProof/>
-              </w:rPr>
-              <w:t>Describe Data</w:t>
-            </w:r>
-            <w:r>
-              <w:rPr>
-                <w:noProof/>
-                <w:webHidden/>
-              </w:rPr>
-              <w:tab/>
-            </w:r>
-            <w:r>
-              <w:rPr>
-                <w:noProof/>
-                <w:webHidden/>
-              </w:rPr>
-              <w:fldChar w:fldCharType="begin"/>
-            </w:r>
-            <w:r>
-              <w:rPr>
-                <w:noProof/>
-                <w:webHidden/>
-              </w:rPr>
-              <w:instrText xml:space="preserve"> PAGEREF _Toc186757500 \h </w:instrText>
-            </w:r>
-            <w:r>
-              <w:rPr>
-                <w:noProof/>
-                <w:webHidden/>
-              </w:rPr>
-            </w:r>
-            <w:r>
-              <w:rPr>
-                <w:noProof/>
-                <w:webHidden/>
-              </w:rPr>
-              <w:fldChar w:fldCharType="separate"/>
-            </w:r>
-            <w:r>
-              <w:rPr>
-                <w:noProof/>
-                <w:webHidden/>
-              </w:rPr>
-              <w:t>3</w:t>
-            </w:r>
-            <w:r>
-              <w:rPr>
-                <w:noProof/>
-                <w:webHidden/>
-              </w:rPr>
-              <w:fldChar w:fldCharType="end"/>
-            </w:r>
-          </w:hyperlink>
-        </w:p>
-        <w:p>
-          <w:pPr>
-            <w:pStyle w:val="TOC2"/>
-            <w:tabs>
-              <w:tab w:val="left" w:pos="880"/>
-              <w:tab w:val="right" w:leader="dot" w:pos="9016"/>
-            </w:tabs>
-            <w:rPr>
-              <w:rFonts w:asciiTheme="minorHAnsi" w:eastAsiaTheme="minorEastAsia" w:hAnsiTheme="minorHAnsi"/>
-              <w:noProof/>
-              <w:lang w:eastAsia="en-IE"/>
-            </w:rPr>
-          </w:pPr>
-          <w:hyperlink w:anchor="_Toc186757501" w:history="1">
-            <w:r>
-              <w:rPr>
-                <w:rStyle w:val="Hyperlink"/>
-                <w:noProof/>
-              </w:rPr>
-              <w:t>5.3</w:t>
-            </w:r>
-            <w:r>
-              <w:rPr>
-                <w:rFonts w:asciiTheme="minorHAnsi" w:eastAsiaTheme="minorEastAsia" w:hAnsiTheme="minorHAnsi"/>
-                <w:noProof/>
-                <w:lang w:eastAsia="en-IE"/>
-              </w:rPr>
-              <w:tab/>
-            </w:r>
-            <w:r>
-              <w:rPr>
-                <w:rStyle w:val="Hyperlink"/>
-                <w:noProof/>
-              </w:rPr>
-              <w:t>Verify Data Quality</w:t>
-            </w:r>
-            <w:r>
-              <w:rPr>
-                <w:noProof/>
-                <w:webHidden/>
-              </w:rPr>
-              <w:tab/>
-            </w:r>
-            <w:r>
-              <w:rPr>
-                <w:noProof/>
-                <w:webHidden/>
-              </w:rPr>
-              <w:fldChar w:fldCharType="begin"/>
-            </w:r>
-            <w:r>
-              <w:rPr>
-                <w:noProof/>
-                <w:webHidden/>
-              </w:rPr>
-              <w:instrText xml:space="preserve"> PAGEREF _Toc186757501 \h </w:instrText>
-            </w:r>
-            <w:r>
-              <w:rPr>
-                <w:noProof/>
-                <w:webHidden/>
-              </w:rPr>
-            </w:r>
-            <w:r>
-              <w:rPr>
-                <w:noProof/>
-                <w:webHidden/>
-              </w:rPr>
-              <w:fldChar w:fldCharType="separate"/>
-            </w:r>
-            <w:r>
-              <w:rPr>
-                <w:noProof/>
-                <w:webHidden/>
-              </w:rPr>
-              <w:t>4</w:t>
-            </w:r>
-            <w:r>
-              <w:rPr>
-                <w:noProof/>
-                <w:webHidden/>
-              </w:rPr>
-              <w:fldChar w:fldCharType="end"/>
-            </w:r>
-          </w:hyperlink>
-        </w:p>
-        <w:p>
-          <w:pPr>
-            <w:pStyle w:val="TOC2"/>
-            <w:tabs>
-              <w:tab w:val="left" w:pos="880"/>
-              <w:tab w:val="right" w:leader="dot" w:pos="9016"/>
-            </w:tabs>
-            <w:rPr>
-              <w:rFonts w:asciiTheme="minorHAnsi" w:eastAsiaTheme="minorEastAsia" w:hAnsiTheme="minorHAnsi"/>
-              <w:noProof/>
-              <w:lang w:eastAsia="en-IE"/>
-            </w:rPr>
-          </w:pPr>
-          <w:hyperlink w:anchor="_Toc186757502" w:history="1">
-            <w:r>
-              <w:rPr>
-                <w:rStyle w:val="Hyperlink"/>
-                <w:noProof/>
-              </w:rPr>
-              <w:t>5.4</w:t>
-            </w:r>
-            <w:r>
-              <w:rPr>
-                <w:rFonts w:asciiTheme="minorHAnsi" w:eastAsiaTheme="minorEastAsia" w:hAnsiTheme="minorHAnsi"/>
-                <w:noProof/>
-                <w:lang w:eastAsia="en-IE"/>
-              </w:rPr>
-              <w:tab/>
-            </w:r>
-            <w:r>
-              <w:rPr>
-                <w:rStyle w:val="Hyperlink"/>
-                <w:noProof/>
-              </w:rPr>
-              <w:t>Explore Data</w:t>
-            </w:r>
-            <w:r>
-              <w:rPr>
-                <w:noProof/>
-                <w:webHidden/>
-              </w:rPr>
-              <w:tab/>
-            </w:r>
-            <w:r>
-              <w:rPr>
-                <w:noProof/>
-                <w:webHidden/>
-              </w:rPr>
-              <w:fldChar w:fldCharType="begin"/>
-            </w:r>
-            <w:r>
-              <w:rPr>
-                <w:noProof/>
-                <w:webHidden/>
-              </w:rPr>
-              <w:instrText xml:space="preserve"> PAGEREF _Toc186757502 \h </w:instrText>
-            </w:r>
-            <w:r>
-              <w:rPr>
-                <w:noProof/>
-                <w:webHidden/>
-              </w:rPr>
-            </w:r>
-            <w:r>
-              <w:rPr>
-                <w:noProof/>
-                <w:webHidden/>
-              </w:rPr>
-              <w:fldChar w:fldCharType="separate"/>
-            </w:r>
-            <w:r>
-              <w:rPr>
-                <w:noProof/>
-                <w:webHidden/>
-              </w:rPr>
-              <w:t>5</w:t>
+              <w:t>2</w:t>
             </w:r>
             <w:r>
               <w:rPr>
@@ -1943,10 +1533,12 @@
             <w:rPr>
               <w:rFonts w:asciiTheme="minorHAnsi" w:eastAsiaTheme="minorEastAsia" w:hAnsiTheme="minorHAnsi"/>
               <w:noProof/>
-              <w:lang w:eastAsia="en-IE"/>
+              <w:sz w:val="24"/>
+              <w:szCs w:val="24"/>
+              <w:lang w:eastAsia="en-IE" w:bidi="ta-IN"/>
             </w:rPr>
           </w:pPr>
-          <w:hyperlink w:anchor="_Toc186757503" w:history="1">
+          <w:hyperlink w:anchor="_Toc198633729" w:history="1">
             <w:r>
               <w:rPr>
                 <w:rStyle w:val="Hyperlink"/>
@@ -1958,7 +1550,9 @@
               <w:rPr>
                 <w:rFonts w:asciiTheme="minorHAnsi" w:eastAsiaTheme="minorEastAsia" w:hAnsiTheme="minorHAnsi"/>
                 <w:noProof/>
-                <w:lang w:eastAsia="en-IE"/>
+                <w:sz w:val="24"/>
+                <w:szCs w:val="24"/>
+                <w:lang w:eastAsia="en-IE" w:bidi="ta-IN"/>
               </w:rPr>
               <w:tab/>
             </w:r>
@@ -1967,7 +1561,7 @@
                 <w:rStyle w:val="Hyperlink"/>
                 <w:noProof/>
               </w:rPr>
-              <w:t>Data Preparation</w:t>
+              <w:t>GitHub Link</w:t>
             </w:r>
             <w:r>
               <w:rPr>
@@ -1988,7 +1582,7 @@
                 <w:noProof/>
                 <w:webHidden/>
               </w:rPr>
-              <w:instrText xml:space="preserve"> PAGEREF _Toc186757503 \h </w:instrText>
+              <w:instrText xml:space="preserve"> PAGEREF _Toc198633729 \h </w:instrText>
             </w:r>
             <w:r>
               <w:rPr>
@@ -2008,1297 +1602,7 @@
                 <w:noProof/>
                 <w:webHidden/>
               </w:rPr>
-              <w:t>6</w:t>
-            </w:r>
-            <w:r>
-              <w:rPr>
-                <w:noProof/>
-                <w:webHidden/>
-              </w:rPr>
-              <w:fldChar w:fldCharType="end"/>
-            </w:r>
-          </w:hyperlink>
-        </w:p>
-        <w:p>
-          <w:pPr>
-            <w:pStyle w:val="TOC2"/>
-            <w:tabs>
-              <w:tab w:val="left" w:pos="880"/>
-              <w:tab w:val="right" w:leader="dot" w:pos="9016"/>
-            </w:tabs>
-            <w:rPr>
-              <w:rFonts w:asciiTheme="minorHAnsi" w:eastAsiaTheme="minorEastAsia" w:hAnsiTheme="minorHAnsi"/>
-              <w:noProof/>
-              <w:lang w:eastAsia="en-IE"/>
-            </w:rPr>
-          </w:pPr>
-          <w:hyperlink w:anchor="_Toc186757504" w:history="1">
-            <w:r>
-              <w:rPr>
-                <w:rStyle w:val="Hyperlink"/>
-                <w:noProof/>
-              </w:rPr>
-              <w:t>6.1</w:t>
-            </w:r>
-            <w:r>
-              <w:rPr>
-                <w:rFonts w:asciiTheme="minorHAnsi" w:eastAsiaTheme="minorEastAsia" w:hAnsiTheme="minorHAnsi"/>
-                <w:noProof/>
-                <w:lang w:eastAsia="en-IE"/>
-              </w:rPr>
-              <w:tab/>
-            </w:r>
-            <w:r>
-              <w:rPr>
-                <w:rStyle w:val="Hyperlink"/>
-                <w:noProof/>
-              </w:rPr>
-              <w:t>Select and Clean Data</w:t>
-            </w:r>
-            <w:r>
-              <w:rPr>
-                <w:noProof/>
-                <w:webHidden/>
-              </w:rPr>
-              <w:tab/>
-            </w:r>
-            <w:r>
-              <w:rPr>
-                <w:noProof/>
-                <w:webHidden/>
-              </w:rPr>
-              <w:fldChar w:fldCharType="begin"/>
-            </w:r>
-            <w:r>
-              <w:rPr>
-                <w:noProof/>
-                <w:webHidden/>
-              </w:rPr>
-              <w:instrText xml:space="preserve"> PAGEREF _Toc186757504 \h </w:instrText>
-            </w:r>
-            <w:r>
-              <w:rPr>
-                <w:noProof/>
-                <w:webHidden/>
-              </w:rPr>
-            </w:r>
-            <w:r>
-              <w:rPr>
-                <w:noProof/>
-                <w:webHidden/>
-              </w:rPr>
-              <w:fldChar w:fldCharType="separate"/>
-            </w:r>
-            <w:r>
-              <w:rPr>
-                <w:noProof/>
-                <w:webHidden/>
-              </w:rPr>
-              <w:t>6</w:t>
-            </w:r>
-            <w:r>
-              <w:rPr>
-                <w:noProof/>
-                <w:webHidden/>
-              </w:rPr>
-              <w:fldChar w:fldCharType="end"/>
-            </w:r>
-          </w:hyperlink>
-        </w:p>
-        <w:p>
-          <w:pPr>
-            <w:pStyle w:val="TOC2"/>
-            <w:tabs>
-              <w:tab w:val="left" w:pos="880"/>
-              <w:tab w:val="right" w:leader="dot" w:pos="9016"/>
-            </w:tabs>
-            <w:rPr>
-              <w:rFonts w:asciiTheme="minorHAnsi" w:eastAsiaTheme="minorEastAsia" w:hAnsiTheme="minorHAnsi"/>
-              <w:noProof/>
-              <w:lang w:eastAsia="en-IE"/>
-            </w:rPr>
-          </w:pPr>
-          <w:hyperlink w:anchor="_Toc186757505" w:history="1">
-            <w:r>
-              <w:rPr>
-                <w:rStyle w:val="Hyperlink"/>
-                <w:noProof/>
-              </w:rPr>
-              <w:t>6.2</w:t>
-            </w:r>
-            <w:r>
-              <w:rPr>
-                <w:rFonts w:asciiTheme="minorHAnsi" w:eastAsiaTheme="minorEastAsia" w:hAnsiTheme="minorHAnsi"/>
-                <w:noProof/>
-                <w:lang w:eastAsia="en-IE"/>
-              </w:rPr>
-              <w:tab/>
-            </w:r>
-            <w:r>
-              <w:rPr>
-                <w:rStyle w:val="Hyperlink"/>
-                <w:noProof/>
-              </w:rPr>
-              <w:t>Construct and Format the Data</w:t>
-            </w:r>
-            <w:r>
-              <w:rPr>
-                <w:noProof/>
-                <w:webHidden/>
-              </w:rPr>
-              <w:tab/>
-            </w:r>
-            <w:r>
-              <w:rPr>
-                <w:noProof/>
-                <w:webHidden/>
-              </w:rPr>
-              <w:fldChar w:fldCharType="begin"/>
-            </w:r>
-            <w:r>
-              <w:rPr>
-                <w:noProof/>
-                <w:webHidden/>
-              </w:rPr>
-              <w:instrText xml:space="preserve"> PAGEREF _Toc186757505 \h </w:instrText>
-            </w:r>
-            <w:r>
-              <w:rPr>
-                <w:noProof/>
-                <w:webHidden/>
-              </w:rPr>
-            </w:r>
-            <w:r>
-              <w:rPr>
-                <w:noProof/>
-                <w:webHidden/>
-              </w:rPr>
-              <w:fldChar w:fldCharType="separate"/>
-            </w:r>
-            <w:r>
-              <w:rPr>
-                <w:noProof/>
-                <w:webHidden/>
-              </w:rPr>
-              <w:t>7</w:t>
-            </w:r>
-            <w:r>
-              <w:rPr>
-                <w:noProof/>
-                <w:webHidden/>
-              </w:rPr>
-              <w:fldChar w:fldCharType="end"/>
-            </w:r>
-          </w:hyperlink>
-        </w:p>
-        <w:p>
-          <w:pPr>
-            <w:pStyle w:val="TOC1"/>
-            <w:tabs>
-              <w:tab w:val="left" w:pos="440"/>
-              <w:tab w:val="right" w:leader="dot" w:pos="9016"/>
-            </w:tabs>
-            <w:rPr>
-              <w:rFonts w:asciiTheme="minorHAnsi" w:eastAsiaTheme="minorEastAsia" w:hAnsiTheme="minorHAnsi"/>
-              <w:noProof/>
-              <w:lang w:eastAsia="en-IE"/>
-            </w:rPr>
-          </w:pPr>
-          <w:hyperlink w:anchor="_Toc186757506" w:history="1">
-            <w:r>
-              <w:rPr>
-                <w:rStyle w:val="Hyperlink"/>
-                <w:noProof/>
-              </w:rPr>
-              <w:t>7</w:t>
-            </w:r>
-            <w:r>
-              <w:rPr>
-                <w:rFonts w:asciiTheme="minorHAnsi" w:eastAsiaTheme="minorEastAsia" w:hAnsiTheme="minorHAnsi"/>
-                <w:noProof/>
-                <w:lang w:eastAsia="en-IE"/>
-              </w:rPr>
-              <w:tab/>
-            </w:r>
-            <w:r>
-              <w:rPr>
-                <w:rStyle w:val="Hyperlink"/>
-                <w:noProof/>
-              </w:rPr>
-              <w:t>Findings and Recommendations</w:t>
-            </w:r>
-            <w:r>
-              <w:rPr>
-                <w:noProof/>
-                <w:webHidden/>
-              </w:rPr>
-              <w:tab/>
-            </w:r>
-            <w:r>
-              <w:rPr>
-                <w:noProof/>
-                <w:webHidden/>
-              </w:rPr>
-              <w:fldChar w:fldCharType="begin"/>
-            </w:r>
-            <w:r>
-              <w:rPr>
-                <w:noProof/>
-                <w:webHidden/>
-              </w:rPr>
-              <w:instrText xml:space="preserve"> PAGEREF _Toc186757506 \h </w:instrText>
-            </w:r>
-            <w:r>
-              <w:rPr>
-                <w:noProof/>
-                <w:webHidden/>
-              </w:rPr>
-            </w:r>
-            <w:r>
-              <w:rPr>
-                <w:noProof/>
-                <w:webHidden/>
-              </w:rPr>
-              <w:fldChar w:fldCharType="separate"/>
-            </w:r>
-            <w:r>
-              <w:rPr>
-                <w:noProof/>
-                <w:webHidden/>
-              </w:rPr>
-              <w:t>8</w:t>
-            </w:r>
-            <w:r>
-              <w:rPr>
-                <w:noProof/>
-                <w:webHidden/>
-              </w:rPr>
-              <w:fldChar w:fldCharType="end"/>
-            </w:r>
-          </w:hyperlink>
-        </w:p>
-        <w:p>
-          <w:pPr>
-            <w:pStyle w:val="TOC2"/>
-            <w:tabs>
-              <w:tab w:val="left" w:pos="880"/>
-              <w:tab w:val="right" w:leader="dot" w:pos="9016"/>
-            </w:tabs>
-            <w:rPr>
-              <w:rFonts w:asciiTheme="minorHAnsi" w:eastAsiaTheme="minorEastAsia" w:hAnsiTheme="minorHAnsi"/>
-              <w:noProof/>
-              <w:lang w:eastAsia="en-IE"/>
-            </w:rPr>
-          </w:pPr>
-          <w:hyperlink w:anchor="_Toc186757507" w:history="1">
-            <w:r>
-              <w:rPr>
-                <w:rStyle w:val="Hyperlink"/>
-                <w:noProof/>
-              </w:rPr>
-              <w:t>7.1</w:t>
-            </w:r>
-            <w:r>
-              <w:rPr>
-                <w:rFonts w:asciiTheme="minorHAnsi" w:eastAsiaTheme="minorEastAsia" w:hAnsiTheme="minorHAnsi"/>
-                <w:noProof/>
-                <w:lang w:eastAsia="en-IE"/>
-              </w:rPr>
-              <w:tab/>
-            </w:r>
-            <w:r>
-              <w:rPr>
-                <w:rStyle w:val="Hyperlink"/>
-                <w:noProof/>
-              </w:rPr>
-              <w:t>Modelling</w:t>
-            </w:r>
-            <w:r>
-              <w:rPr>
-                <w:noProof/>
-                <w:webHidden/>
-              </w:rPr>
-              <w:tab/>
-            </w:r>
-            <w:r>
-              <w:rPr>
-                <w:noProof/>
-                <w:webHidden/>
-              </w:rPr>
-              <w:fldChar w:fldCharType="begin"/>
-            </w:r>
-            <w:r>
-              <w:rPr>
-                <w:noProof/>
-                <w:webHidden/>
-              </w:rPr>
-              <w:instrText xml:space="preserve"> PAGEREF _Toc186757507 \h </w:instrText>
-            </w:r>
-            <w:r>
-              <w:rPr>
-                <w:noProof/>
-                <w:webHidden/>
-              </w:rPr>
-            </w:r>
-            <w:r>
-              <w:rPr>
-                <w:noProof/>
-                <w:webHidden/>
-              </w:rPr>
-              <w:fldChar w:fldCharType="separate"/>
-            </w:r>
-            <w:r>
-              <w:rPr>
-                <w:noProof/>
-                <w:webHidden/>
-              </w:rPr>
-              <w:t>10</w:t>
-            </w:r>
-            <w:r>
-              <w:rPr>
-                <w:noProof/>
-                <w:webHidden/>
-              </w:rPr>
-              <w:fldChar w:fldCharType="end"/>
-            </w:r>
-          </w:hyperlink>
-        </w:p>
-        <w:p>
-          <w:pPr>
-            <w:pStyle w:val="TOC2"/>
-            <w:tabs>
-              <w:tab w:val="left" w:pos="880"/>
-              <w:tab w:val="right" w:leader="dot" w:pos="9016"/>
-            </w:tabs>
-            <w:rPr>
-              <w:rFonts w:asciiTheme="minorHAnsi" w:eastAsiaTheme="minorEastAsia" w:hAnsiTheme="minorHAnsi"/>
-              <w:noProof/>
-              <w:lang w:eastAsia="en-IE"/>
-            </w:rPr>
-          </w:pPr>
-          <w:hyperlink w:anchor="_Toc186757508" w:history="1">
-            <w:r>
-              <w:rPr>
-                <w:rStyle w:val="Hyperlink"/>
-                <w:noProof/>
-              </w:rPr>
-              <w:t>7.2</w:t>
-            </w:r>
-            <w:r>
-              <w:rPr>
-                <w:rFonts w:asciiTheme="minorHAnsi" w:eastAsiaTheme="minorEastAsia" w:hAnsiTheme="minorHAnsi"/>
-                <w:noProof/>
-                <w:lang w:eastAsia="en-IE"/>
-              </w:rPr>
-              <w:tab/>
-            </w:r>
-            <w:r>
-              <w:rPr>
-                <w:rStyle w:val="Hyperlink"/>
-                <w:noProof/>
-              </w:rPr>
-              <w:t>Train and Test</w:t>
-            </w:r>
-            <w:r>
-              <w:rPr>
-                <w:noProof/>
-                <w:webHidden/>
-              </w:rPr>
-              <w:tab/>
-            </w:r>
-            <w:r>
-              <w:rPr>
-                <w:noProof/>
-                <w:webHidden/>
-              </w:rPr>
-              <w:fldChar w:fldCharType="begin"/>
-            </w:r>
-            <w:r>
-              <w:rPr>
-                <w:noProof/>
-                <w:webHidden/>
-              </w:rPr>
-              <w:instrText xml:space="preserve"> PAGEREF _Toc186757508 \h </w:instrText>
-            </w:r>
-            <w:r>
-              <w:rPr>
-                <w:noProof/>
-                <w:webHidden/>
-              </w:rPr>
-            </w:r>
-            <w:r>
-              <w:rPr>
-                <w:noProof/>
-                <w:webHidden/>
-              </w:rPr>
-              <w:fldChar w:fldCharType="separate"/>
-            </w:r>
-            <w:r>
-              <w:rPr>
-                <w:noProof/>
-                <w:webHidden/>
-              </w:rPr>
-              <w:t>10</w:t>
-            </w:r>
-            <w:r>
-              <w:rPr>
-                <w:noProof/>
-                <w:webHidden/>
-              </w:rPr>
-              <w:fldChar w:fldCharType="end"/>
-            </w:r>
-          </w:hyperlink>
-        </w:p>
-        <w:p>
-          <w:pPr>
-            <w:pStyle w:val="TOC2"/>
-            <w:tabs>
-              <w:tab w:val="left" w:pos="880"/>
-              <w:tab w:val="right" w:leader="dot" w:pos="9016"/>
-            </w:tabs>
-            <w:rPr>
-              <w:rFonts w:asciiTheme="minorHAnsi" w:eastAsiaTheme="minorEastAsia" w:hAnsiTheme="minorHAnsi"/>
-              <w:noProof/>
-              <w:lang w:eastAsia="en-IE"/>
-            </w:rPr>
-          </w:pPr>
-          <w:hyperlink w:anchor="_Toc186757509" w:history="1">
-            <w:r>
-              <w:rPr>
-                <w:rStyle w:val="Hyperlink"/>
-                <w:noProof/>
-              </w:rPr>
-              <w:t>7.3</w:t>
-            </w:r>
-            <w:r>
-              <w:rPr>
-                <w:rFonts w:asciiTheme="minorHAnsi" w:eastAsiaTheme="minorEastAsia" w:hAnsiTheme="minorHAnsi"/>
-                <w:noProof/>
-                <w:lang w:eastAsia="en-IE"/>
-              </w:rPr>
-              <w:tab/>
-            </w:r>
-            <w:r>
-              <w:rPr>
-                <w:rStyle w:val="Hyperlink"/>
-                <w:noProof/>
-              </w:rPr>
-              <w:t>Evaluation</w:t>
-            </w:r>
-            <w:r>
-              <w:rPr>
-                <w:noProof/>
-                <w:webHidden/>
-              </w:rPr>
-              <w:tab/>
-            </w:r>
-            <w:r>
-              <w:rPr>
-                <w:noProof/>
-                <w:webHidden/>
-              </w:rPr>
-              <w:fldChar w:fldCharType="begin"/>
-            </w:r>
-            <w:r>
-              <w:rPr>
-                <w:noProof/>
-                <w:webHidden/>
-              </w:rPr>
-              <w:instrText xml:space="preserve"> PAGEREF _Toc186757509 \h </w:instrText>
-            </w:r>
-            <w:r>
-              <w:rPr>
-                <w:noProof/>
-                <w:webHidden/>
-              </w:rPr>
-            </w:r>
-            <w:r>
-              <w:rPr>
-                <w:noProof/>
-                <w:webHidden/>
-              </w:rPr>
-              <w:fldChar w:fldCharType="separate"/>
-            </w:r>
-            <w:r>
-              <w:rPr>
-                <w:noProof/>
-                <w:webHidden/>
-              </w:rPr>
-              <w:t>11</w:t>
-            </w:r>
-            <w:r>
-              <w:rPr>
-                <w:noProof/>
-                <w:webHidden/>
-              </w:rPr>
-              <w:fldChar w:fldCharType="end"/>
-            </w:r>
-          </w:hyperlink>
-        </w:p>
-        <w:p>
-          <w:pPr>
-            <w:pStyle w:val="TOC2"/>
-            <w:tabs>
-              <w:tab w:val="left" w:pos="880"/>
-              <w:tab w:val="right" w:leader="dot" w:pos="9016"/>
-            </w:tabs>
-            <w:rPr>
-              <w:rFonts w:asciiTheme="minorHAnsi" w:eastAsiaTheme="minorEastAsia" w:hAnsiTheme="minorHAnsi"/>
-              <w:noProof/>
-              <w:lang w:eastAsia="en-IE"/>
-            </w:rPr>
-          </w:pPr>
-          <w:hyperlink w:anchor="_Toc186757510" w:history="1">
-            <w:r>
-              <w:rPr>
-                <w:rStyle w:val="Hyperlink"/>
-                <w:noProof/>
-              </w:rPr>
-              <w:t>7.4</w:t>
-            </w:r>
-            <w:r>
-              <w:rPr>
-                <w:rFonts w:asciiTheme="minorHAnsi" w:eastAsiaTheme="minorEastAsia" w:hAnsiTheme="minorHAnsi"/>
-                <w:noProof/>
-                <w:lang w:eastAsia="en-IE"/>
-              </w:rPr>
-              <w:tab/>
-            </w:r>
-            <w:r>
-              <w:rPr>
-                <w:rStyle w:val="Hyperlink"/>
-                <w:noProof/>
-              </w:rPr>
-              <w:t>Plot Visualization</w:t>
-            </w:r>
-            <w:r>
-              <w:rPr>
-                <w:noProof/>
-                <w:webHidden/>
-              </w:rPr>
-              <w:tab/>
-            </w:r>
-            <w:r>
-              <w:rPr>
-                <w:noProof/>
-                <w:webHidden/>
-              </w:rPr>
-              <w:fldChar w:fldCharType="begin"/>
-            </w:r>
-            <w:r>
-              <w:rPr>
-                <w:noProof/>
-                <w:webHidden/>
-              </w:rPr>
-              <w:instrText xml:space="preserve"> PAGEREF _Toc186757510 \h </w:instrText>
-            </w:r>
-            <w:r>
-              <w:rPr>
-                <w:noProof/>
-                <w:webHidden/>
-              </w:rPr>
-            </w:r>
-            <w:r>
-              <w:rPr>
-                <w:noProof/>
-                <w:webHidden/>
-              </w:rPr>
-              <w:fldChar w:fldCharType="separate"/>
-            </w:r>
-            <w:r>
-              <w:rPr>
-                <w:noProof/>
-                <w:webHidden/>
-              </w:rPr>
-              <w:t>11</w:t>
-            </w:r>
-            <w:r>
-              <w:rPr>
-                <w:noProof/>
-                <w:webHidden/>
-              </w:rPr>
-              <w:fldChar w:fldCharType="end"/>
-            </w:r>
-          </w:hyperlink>
-        </w:p>
-        <w:p>
-          <w:pPr>
-            <w:pStyle w:val="TOC1"/>
-            <w:tabs>
-              <w:tab w:val="left" w:pos="440"/>
-              <w:tab w:val="right" w:leader="dot" w:pos="9016"/>
-            </w:tabs>
-            <w:rPr>
-              <w:rFonts w:asciiTheme="minorHAnsi" w:eastAsiaTheme="minorEastAsia" w:hAnsiTheme="minorHAnsi"/>
-              <w:noProof/>
-              <w:lang w:eastAsia="en-IE"/>
-            </w:rPr>
-          </w:pPr>
-          <w:hyperlink w:anchor="_Toc186757511" w:history="1">
-            <w:r>
-              <w:rPr>
-                <w:rStyle w:val="Hyperlink"/>
-                <w:noProof/>
-              </w:rPr>
-              <w:t>8</w:t>
-            </w:r>
-            <w:r>
-              <w:rPr>
-                <w:rFonts w:asciiTheme="minorHAnsi" w:eastAsiaTheme="minorEastAsia" w:hAnsiTheme="minorHAnsi"/>
-                <w:noProof/>
-                <w:lang w:eastAsia="en-IE"/>
-              </w:rPr>
-              <w:tab/>
-            </w:r>
-            <w:r>
-              <w:rPr>
-                <w:rStyle w:val="Hyperlink"/>
-                <w:noProof/>
-              </w:rPr>
-              <w:t>Key Challenges</w:t>
-            </w:r>
-            <w:r>
-              <w:rPr>
-                <w:noProof/>
-                <w:webHidden/>
-              </w:rPr>
-              <w:tab/>
-            </w:r>
-            <w:r>
-              <w:rPr>
-                <w:noProof/>
-                <w:webHidden/>
-              </w:rPr>
-              <w:fldChar w:fldCharType="begin"/>
-            </w:r>
-            <w:r>
-              <w:rPr>
-                <w:noProof/>
-                <w:webHidden/>
-              </w:rPr>
-              <w:instrText xml:space="preserve"> PAGEREF _Toc186757511 \h </w:instrText>
-            </w:r>
-            <w:r>
-              <w:rPr>
-                <w:noProof/>
-                <w:webHidden/>
-              </w:rPr>
-            </w:r>
-            <w:r>
-              <w:rPr>
-                <w:noProof/>
-                <w:webHidden/>
-              </w:rPr>
-              <w:fldChar w:fldCharType="separate"/>
-            </w:r>
-            <w:r>
-              <w:rPr>
-                <w:noProof/>
-                <w:webHidden/>
-              </w:rPr>
-              <w:t>12</w:t>
-            </w:r>
-            <w:r>
-              <w:rPr>
-                <w:noProof/>
-                <w:webHidden/>
-              </w:rPr>
-              <w:fldChar w:fldCharType="end"/>
-            </w:r>
-          </w:hyperlink>
-        </w:p>
-        <w:p>
-          <w:pPr>
-            <w:pStyle w:val="TOC1"/>
-            <w:tabs>
-              <w:tab w:val="left" w:pos="440"/>
-              <w:tab w:val="right" w:leader="dot" w:pos="9016"/>
-            </w:tabs>
-            <w:rPr>
-              <w:rFonts w:asciiTheme="minorHAnsi" w:eastAsiaTheme="minorEastAsia" w:hAnsiTheme="minorHAnsi"/>
-              <w:noProof/>
-              <w:lang w:eastAsia="en-IE"/>
-            </w:rPr>
-          </w:pPr>
-          <w:hyperlink w:anchor="_Toc186757512" w:history="1">
-            <w:r>
-              <w:rPr>
-                <w:rStyle w:val="Hyperlink"/>
-                <w:noProof/>
-              </w:rPr>
-              <w:t>9</w:t>
-            </w:r>
-            <w:r>
-              <w:rPr>
-                <w:rFonts w:asciiTheme="minorHAnsi" w:eastAsiaTheme="minorEastAsia" w:hAnsiTheme="minorHAnsi"/>
-                <w:noProof/>
-                <w:lang w:eastAsia="en-IE"/>
-              </w:rPr>
-              <w:tab/>
-            </w:r>
-            <w:r>
-              <w:rPr>
-                <w:rStyle w:val="Hyperlink"/>
-                <w:noProof/>
-              </w:rPr>
-              <w:t>Effort and Timeline</w:t>
-            </w:r>
-            <w:r>
-              <w:rPr>
-                <w:noProof/>
-                <w:webHidden/>
-              </w:rPr>
-              <w:tab/>
-            </w:r>
-            <w:r>
-              <w:rPr>
-                <w:noProof/>
-                <w:webHidden/>
-              </w:rPr>
-              <w:fldChar w:fldCharType="begin"/>
-            </w:r>
-            <w:r>
-              <w:rPr>
-                <w:noProof/>
-                <w:webHidden/>
-              </w:rPr>
-              <w:instrText xml:space="preserve"> PAGEREF _Toc186757512 \h </w:instrText>
-            </w:r>
-            <w:r>
-              <w:rPr>
-                <w:noProof/>
-                <w:webHidden/>
-              </w:rPr>
-            </w:r>
-            <w:r>
-              <w:rPr>
-                <w:noProof/>
-                <w:webHidden/>
-              </w:rPr>
-              <w:fldChar w:fldCharType="separate"/>
-            </w:r>
-            <w:r>
-              <w:rPr>
-                <w:noProof/>
-                <w:webHidden/>
-              </w:rPr>
-              <w:t>12</w:t>
-            </w:r>
-            <w:r>
-              <w:rPr>
-                <w:noProof/>
-                <w:webHidden/>
-              </w:rPr>
-              <w:fldChar w:fldCharType="end"/>
-            </w:r>
-          </w:hyperlink>
-        </w:p>
-        <w:p>
-          <w:pPr>
-            <w:pStyle w:val="TOC2"/>
-            <w:tabs>
-              <w:tab w:val="left" w:pos="880"/>
-              <w:tab w:val="right" w:leader="dot" w:pos="9016"/>
-            </w:tabs>
-            <w:rPr>
-              <w:rFonts w:asciiTheme="minorHAnsi" w:eastAsiaTheme="minorEastAsia" w:hAnsiTheme="minorHAnsi"/>
-              <w:noProof/>
-              <w:lang w:eastAsia="en-IE"/>
-            </w:rPr>
-          </w:pPr>
-          <w:hyperlink w:anchor="_Toc186757513" w:history="1">
-            <w:r>
-              <w:rPr>
-                <w:rStyle w:val="Hyperlink"/>
-                <w:noProof/>
-              </w:rPr>
-              <w:t>9.1</w:t>
-            </w:r>
-            <w:r>
-              <w:rPr>
-                <w:rFonts w:asciiTheme="minorHAnsi" w:eastAsiaTheme="minorEastAsia" w:hAnsiTheme="minorHAnsi"/>
-                <w:noProof/>
-                <w:lang w:eastAsia="en-IE"/>
-              </w:rPr>
-              <w:tab/>
-            </w:r>
-            <w:r>
-              <w:rPr>
-                <w:rStyle w:val="Hyperlink"/>
-                <w:noProof/>
-              </w:rPr>
-              <w:t>Semester 1:</w:t>
-            </w:r>
-            <w:r>
-              <w:rPr>
-                <w:noProof/>
-                <w:webHidden/>
-              </w:rPr>
-              <w:tab/>
-            </w:r>
-            <w:r>
-              <w:rPr>
-                <w:noProof/>
-                <w:webHidden/>
-              </w:rPr>
-              <w:fldChar w:fldCharType="begin"/>
-            </w:r>
-            <w:r>
-              <w:rPr>
-                <w:noProof/>
-                <w:webHidden/>
-              </w:rPr>
-              <w:instrText xml:space="preserve"> PAGEREF _Toc186757513 \h </w:instrText>
-            </w:r>
-            <w:r>
-              <w:rPr>
-                <w:noProof/>
-                <w:webHidden/>
-              </w:rPr>
-            </w:r>
-            <w:r>
-              <w:rPr>
-                <w:noProof/>
-                <w:webHidden/>
-              </w:rPr>
-              <w:fldChar w:fldCharType="separate"/>
-            </w:r>
-            <w:r>
-              <w:rPr>
-                <w:noProof/>
-                <w:webHidden/>
-              </w:rPr>
-              <w:t>13</w:t>
-            </w:r>
-            <w:r>
-              <w:rPr>
-                <w:noProof/>
-                <w:webHidden/>
-              </w:rPr>
-              <w:fldChar w:fldCharType="end"/>
-            </w:r>
-          </w:hyperlink>
-        </w:p>
-        <w:p>
-          <w:pPr>
-            <w:pStyle w:val="TOC2"/>
-            <w:tabs>
-              <w:tab w:val="left" w:pos="880"/>
-              <w:tab w:val="right" w:leader="dot" w:pos="9016"/>
-            </w:tabs>
-            <w:rPr>
-              <w:rFonts w:asciiTheme="minorHAnsi" w:eastAsiaTheme="minorEastAsia" w:hAnsiTheme="minorHAnsi"/>
-              <w:noProof/>
-              <w:lang w:eastAsia="en-IE"/>
-            </w:rPr>
-          </w:pPr>
-          <w:hyperlink w:anchor="_Toc186757514" w:history="1">
-            <w:r>
-              <w:rPr>
-                <w:rStyle w:val="Hyperlink"/>
-                <w:noProof/>
-              </w:rPr>
-              <w:t>9.2</w:t>
-            </w:r>
-            <w:r>
-              <w:rPr>
-                <w:rFonts w:asciiTheme="minorHAnsi" w:eastAsiaTheme="minorEastAsia" w:hAnsiTheme="minorHAnsi"/>
-                <w:noProof/>
-                <w:lang w:eastAsia="en-IE"/>
-              </w:rPr>
-              <w:tab/>
-            </w:r>
-            <w:r>
-              <w:rPr>
-                <w:rStyle w:val="Hyperlink"/>
-                <w:noProof/>
-              </w:rPr>
-              <w:t>Semester 2:</w:t>
-            </w:r>
-            <w:r>
-              <w:rPr>
-                <w:noProof/>
-                <w:webHidden/>
-              </w:rPr>
-              <w:tab/>
-            </w:r>
-            <w:r>
-              <w:rPr>
-                <w:noProof/>
-                <w:webHidden/>
-              </w:rPr>
-              <w:fldChar w:fldCharType="begin"/>
-            </w:r>
-            <w:r>
-              <w:rPr>
-                <w:noProof/>
-                <w:webHidden/>
-              </w:rPr>
-              <w:instrText xml:space="preserve"> PAGEREF _Toc186757514 \h </w:instrText>
-            </w:r>
-            <w:r>
-              <w:rPr>
-                <w:noProof/>
-                <w:webHidden/>
-              </w:rPr>
-            </w:r>
-            <w:r>
-              <w:rPr>
-                <w:noProof/>
-                <w:webHidden/>
-              </w:rPr>
-              <w:fldChar w:fldCharType="separate"/>
-            </w:r>
-            <w:r>
-              <w:rPr>
-                <w:noProof/>
-                <w:webHidden/>
-              </w:rPr>
-              <w:t>13</w:t>
-            </w:r>
-            <w:r>
-              <w:rPr>
-                <w:noProof/>
-                <w:webHidden/>
-              </w:rPr>
-              <w:fldChar w:fldCharType="end"/>
-            </w:r>
-          </w:hyperlink>
-        </w:p>
-        <w:p>
-          <w:pPr>
-            <w:pStyle w:val="TOC1"/>
-            <w:tabs>
-              <w:tab w:val="left" w:pos="660"/>
-              <w:tab w:val="right" w:leader="dot" w:pos="9016"/>
-            </w:tabs>
-            <w:rPr>
-              <w:rFonts w:asciiTheme="minorHAnsi" w:eastAsiaTheme="minorEastAsia" w:hAnsiTheme="minorHAnsi"/>
-              <w:noProof/>
-              <w:lang w:eastAsia="en-IE"/>
-            </w:rPr>
-          </w:pPr>
-          <w:hyperlink w:anchor="_Toc186757515" w:history="1">
-            <w:r>
-              <w:rPr>
-                <w:rStyle w:val="Hyperlink"/>
-                <w:noProof/>
-              </w:rPr>
-              <w:t>10</w:t>
-            </w:r>
-            <w:r>
-              <w:rPr>
-                <w:rFonts w:asciiTheme="minorHAnsi" w:eastAsiaTheme="minorEastAsia" w:hAnsiTheme="minorHAnsi"/>
-                <w:noProof/>
-                <w:lang w:eastAsia="en-IE"/>
-              </w:rPr>
-              <w:tab/>
-            </w:r>
-            <w:r>
-              <w:rPr>
-                <w:rStyle w:val="Hyperlink"/>
-                <w:noProof/>
-              </w:rPr>
-              <w:t>Conclusion</w:t>
-            </w:r>
-            <w:r>
-              <w:rPr>
-                <w:noProof/>
-                <w:webHidden/>
-              </w:rPr>
-              <w:tab/>
-            </w:r>
-            <w:r>
-              <w:rPr>
-                <w:noProof/>
-                <w:webHidden/>
-              </w:rPr>
-              <w:fldChar w:fldCharType="begin"/>
-            </w:r>
-            <w:r>
-              <w:rPr>
-                <w:noProof/>
-                <w:webHidden/>
-              </w:rPr>
-              <w:instrText xml:space="preserve"> PAGEREF _Toc186757515 \h </w:instrText>
-            </w:r>
-            <w:r>
-              <w:rPr>
-                <w:noProof/>
-                <w:webHidden/>
-              </w:rPr>
-            </w:r>
-            <w:r>
-              <w:rPr>
-                <w:noProof/>
-                <w:webHidden/>
-              </w:rPr>
-              <w:fldChar w:fldCharType="separate"/>
-            </w:r>
-            <w:r>
-              <w:rPr>
-                <w:noProof/>
-                <w:webHidden/>
-              </w:rPr>
-              <w:t>13</w:t>
-            </w:r>
-            <w:r>
-              <w:rPr>
-                <w:noProof/>
-                <w:webHidden/>
-              </w:rPr>
-              <w:fldChar w:fldCharType="end"/>
-            </w:r>
-          </w:hyperlink>
-        </w:p>
-        <w:p>
-          <w:pPr>
-            <w:pStyle w:val="TOC1"/>
-            <w:tabs>
-              <w:tab w:val="left" w:pos="660"/>
-              <w:tab w:val="right" w:leader="dot" w:pos="9016"/>
-            </w:tabs>
-            <w:rPr>
-              <w:rFonts w:asciiTheme="minorHAnsi" w:eastAsiaTheme="minorEastAsia" w:hAnsiTheme="minorHAnsi"/>
-              <w:noProof/>
-              <w:lang w:eastAsia="en-IE"/>
-            </w:rPr>
-          </w:pPr>
-          <w:hyperlink w:anchor="_Toc186757516" w:history="1">
-            <w:r>
-              <w:rPr>
-                <w:rStyle w:val="Hyperlink"/>
-                <w:noProof/>
-              </w:rPr>
-              <w:t>11</w:t>
-            </w:r>
-            <w:r>
-              <w:rPr>
-                <w:rFonts w:asciiTheme="minorHAnsi" w:eastAsiaTheme="minorEastAsia" w:hAnsiTheme="minorHAnsi"/>
-                <w:noProof/>
-                <w:lang w:eastAsia="en-IE"/>
-              </w:rPr>
-              <w:tab/>
-            </w:r>
-            <w:r>
-              <w:rPr>
-                <w:rStyle w:val="Hyperlink"/>
-                <w:noProof/>
-              </w:rPr>
-              <w:t>Future Development</w:t>
-            </w:r>
-            <w:r>
-              <w:rPr>
-                <w:noProof/>
-                <w:webHidden/>
-              </w:rPr>
-              <w:tab/>
-            </w:r>
-            <w:r>
-              <w:rPr>
-                <w:noProof/>
-                <w:webHidden/>
-              </w:rPr>
-              <w:fldChar w:fldCharType="begin"/>
-            </w:r>
-            <w:r>
-              <w:rPr>
-                <w:noProof/>
-                <w:webHidden/>
-              </w:rPr>
-              <w:instrText xml:space="preserve"> PAGEREF _Toc186757516 \h </w:instrText>
-            </w:r>
-            <w:r>
-              <w:rPr>
-                <w:noProof/>
-                <w:webHidden/>
-              </w:rPr>
-            </w:r>
-            <w:r>
-              <w:rPr>
-                <w:noProof/>
-                <w:webHidden/>
-              </w:rPr>
-              <w:fldChar w:fldCharType="separate"/>
-            </w:r>
-            <w:r>
-              <w:rPr>
-                <w:noProof/>
-                <w:webHidden/>
-              </w:rPr>
-              <w:t>13</w:t>
-            </w:r>
-            <w:r>
-              <w:rPr>
-                <w:noProof/>
-                <w:webHidden/>
-              </w:rPr>
-              <w:fldChar w:fldCharType="end"/>
-            </w:r>
-          </w:hyperlink>
-        </w:p>
-        <w:p>
-          <w:pPr>
-            <w:pStyle w:val="TOC1"/>
-            <w:tabs>
-              <w:tab w:val="left" w:pos="660"/>
-              <w:tab w:val="right" w:leader="dot" w:pos="9016"/>
-            </w:tabs>
-            <w:rPr>
-              <w:rFonts w:asciiTheme="minorHAnsi" w:eastAsiaTheme="minorEastAsia" w:hAnsiTheme="minorHAnsi"/>
-              <w:noProof/>
-              <w:lang w:eastAsia="en-IE"/>
-            </w:rPr>
-          </w:pPr>
-          <w:hyperlink w:anchor="_Toc186757517" w:history="1">
-            <w:r>
-              <w:rPr>
-                <w:rStyle w:val="Hyperlink"/>
-                <w:noProof/>
-              </w:rPr>
-              <w:t>12</w:t>
-            </w:r>
-            <w:r>
-              <w:rPr>
-                <w:rFonts w:asciiTheme="minorHAnsi" w:eastAsiaTheme="minorEastAsia" w:hAnsiTheme="minorHAnsi"/>
-                <w:noProof/>
-                <w:lang w:eastAsia="en-IE"/>
-              </w:rPr>
-              <w:tab/>
-            </w:r>
-            <w:r>
-              <w:rPr>
-                <w:rStyle w:val="Hyperlink"/>
-                <w:noProof/>
-              </w:rPr>
-              <w:t>References</w:t>
-            </w:r>
-            <w:r>
-              <w:rPr>
-                <w:noProof/>
-                <w:webHidden/>
-              </w:rPr>
-              <w:tab/>
-            </w:r>
-            <w:r>
-              <w:rPr>
-                <w:noProof/>
-                <w:webHidden/>
-              </w:rPr>
-              <w:fldChar w:fldCharType="begin"/>
-            </w:r>
-            <w:r>
-              <w:rPr>
-                <w:noProof/>
-                <w:webHidden/>
-              </w:rPr>
-              <w:instrText xml:space="preserve"> PAGEREF _Toc186757517 \h </w:instrText>
-            </w:r>
-            <w:r>
-              <w:rPr>
-                <w:noProof/>
-                <w:webHidden/>
-              </w:rPr>
-            </w:r>
-            <w:r>
-              <w:rPr>
-                <w:noProof/>
-                <w:webHidden/>
-              </w:rPr>
-              <w:fldChar w:fldCharType="separate"/>
-            </w:r>
-            <w:r>
-              <w:rPr>
-                <w:noProof/>
-                <w:webHidden/>
-              </w:rPr>
-              <w:t>13</w:t>
-            </w:r>
-            <w:r>
-              <w:rPr>
-                <w:noProof/>
-                <w:webHidden/>
-              </w:rPr>
-              <w:fldChar w:fldCharType="end"/>
-            </w:r>
-          </w:hyperlink>
-        </w:p>
-        <w:p>
-          <w:pPr>
-            <w:pStyle w:val="TOC1"/>
-            <w:tabs>
-              <w:tab w:val="left" w:pos="660"/>
-              <w:tab w:val="right" w:leader="dot" w:pos="9016"/>
-            </w:tabs>
-            <w:rPr>
-              <w:rFonts w:asciiTheme="minorHAnsi" w:eastAsiaTheme="minorEastAsia" w:hAnsiTheme="minorHAnsi"/>
-              <w:noProof/>
-              <w:lang w:eastAsia="en-IE"/>
-            </w:rPr>
-          </w:pPr>
-          <w:hyperlink w:anchor="_Toc186757518" w:history="1">
-            <w:r>
-              <w:rPr>
-                <w:rStyle w:val="Hyperlink"/>
-                <w:noProof/>
-              </w:rPr>
-              <w:t>13</w:t>
-            </w:r>
-            <w:r>
-              <w:rPr>
-                <w:rFonts w:asciiTheme="minorHAnsi" w:eastAsiaTheme="minorEastAsia" w:hAnsiTheme="minorHAnsi"/>
-                <w:noProof/>
-                <w:lang w:eastAsia="en-IE"/>
-              </w:rPr>
-              <w:tab/>
-            </w:r>
-            <w:r>
-              <w:rPr>
-                <w:rStyle w:val="Hyperlink"/>
-                <w:noProof/>
-              </w:rPr>
-              <w:t>GitHub Link</w:t>
-            </w:r>
-            <w:r>
-              <w:rPr>
-                <w:noProof/>
-                <w:webHidden/>
-              </w:rPr>
-              <w:tab/>
-            </w:r>
-            <w:r>
-              <w:rPr>
-                <w:noProof/>
-                <w:webHidden/>
-              </w:rPr>
-              <w:fldChar w:fldCharType="begin"/>
-            </w:r>
-            <w:r>
-              <w:rPr>
-                <w:noProof/>
-                <w:webHidden/>
-              </w:rPr>
-              <w:instrText xml:space="preserve"> PAGEREF _Toc186757518 \h </w:instrText>
-            </w:r>
-            <w:r>
-              <w:rPr>
-                <w:noProof/>
-                <w:webHidden/>
-              </w:rPr>
-            </w:r>
-            <w:r>
-              <w:rPr>
-                <w:noProof/>
-                <w:webHidden/>
-              </w:rPr>
-              <w:fldChar w:fldCharType="separate"/>
-            </w:r>
-            <w:r>
-              <w:rPr>
-                <w:noProof/>
-                <w:webHidden/>
-              </w:rPr>
-              <w:t>14</w:t>
+              <w:t>3</w:t>
             </w:r>
             <w:r>
               <w:rPr>
@@ -3342,7 +1646,7 @@
       <w:pPr>
         <w:pStyle w:val="Heading1"/>
       </w:pPr>
-      <w:bookmarkStart w:id="0" w:name="_Toc186757493"/>
+      <w:bookmarkStart w:id="0" w:name="_Toc198633724"/>
       <w:r>
         <w:rPr>
           <w:color w:val="156082" w:themeColor="accent1"/>
@@ -3407,7 +1711,7 @@
       <w:pPr>
         <w:pStyle w:val="Heading1"/>
       </w:pPr>
-      <w:bookmarkStart w:id="1" w:name="_Toc186757494"/>
+      <w:bookmarkStart w:id="1" w:name="_Toc198633725"/>
       <w:r>
         <w:rPr>
           <w:color w:val="156082" w:themeColor="accent1"/>
@@ -3541,20 +1845,20 @@
       <w:pPr>
         <w:pStyle w:val="Heading1"/>
       </w:pPr>
-      <w:bookmarkStart w:id="2" w:name="_Toc186757495"/>
+      <w:bookmarkStart w:id="2" w:name="_Toc198633726"/>
       <w:r>
         <w:rPr>
           <w:color w:val="156082" w:themeColor="accent1"/>
         </w:rPr>
         <w:t xml:space="preserve">Project </w:t>
       </w:r>
+      <w:r>
+        <w:rPr>
+          <w:color w:val="156082" w:themeColor="accent1"/>
+        </w:rPr>
+        <w:t>Scope</w:t>
+      </w:r>
       <w:bookmarkEnd w:id="2"/>
-      <w:r>
-        <w:rPr>
-          <w:color w:val="156082" w:themeColor="accent1"/>
-        </w:rPr>
-        <w:t>Scope</w:t>
-      </w:r>
     </w:p>
     <w:p>
       <w:pPr>
@@ -4061,7 +2365,7 @@
       <w:pPr>
         <w:pStyle w:val="Heading1"/>
       </w:pPr>
-      <w:bookmarkStart w:id="3" w:name="_Toc186757496"/>
+      <w:bookmarkStart w:id="3" w:name="_Toc198633727"/>
       <w:r>
         <w:rPr>
           <w:color w:val="156082" w:themeColor="accent1"/>
@@ -4113,7 +2417,7 @@
         </w:rPr>
         <w:t xml:space="preserve">  </w:t>
       </w:r>
-      <w:bookmarkStart w:id="4" w:name="_Toc186757517"/>
+      <w:bookmarkStart w:id="4" w:name="_Toc198633728"/>
       <w:r>
         <w:rPr>
           <w:color w:val="156082" w:themeColor="accent1"/>
@@ -4298,7 +2602,7 @@
         </w:rPr>
         <w:t xml:space="preserve">  </w:t>
       </w:r>
-      <w:bookmarkStart w:id="5" w:name="_Toc186757518"/>
+      <w:bookmarkStart w:id="5" w:name="_Toc198633729"/>
       <w:r>
         <w:rPr>
           <w:color w:val="156082" w:themeColor="accent1"/>
@@ -4323,23 +2627,7 @@
             <w:sz w:val="28"/>
             <w:szCs w:val="28"/>
           </w:rPr>
-          <w:t>https://github.com/santhosh-sba24100/SBA2</w:t>
-        </w:r>
-        <w:r>
-          <w:rPr>
-            <w:rStyle w:val="Hyperlink"/>
-            <w:sz w:val="28"/>
-            <w:szCs w:val="28"/>
-          </w:rPr>
-          <w:t>4</w:t>
-        </w:r>
-        <w:r>
-          <w:rPr>
-            <w:rStyle w:val="Hyperlink"/>
-            <w:sz w:val="28"/>
-            <w:szCs w:val="28"/>
-          </w:rPr>
-          <w:t>100_CA3_Strategy_Thinking</w:t>
+          <w:t>https://github.com/santhosh-sba24100/SBA24100_CA3_Strategy_Thinking</w:t>
         </w:r>
       </w:hyperlink>
     </w:p>

</xml_diff>

<commit_message>
CA3 - Report - Scope & Dataset
</commit_message>
<xml_diff>
--- a/CA3-Strategy_Thinking.docx
+++ b/CA3-Strategy_Thinking.docx
@@ -1088,7 +1088,7 @@
           <w:r>
             <w:fldChar w:fldCharType="separate"/>
           </w:r>
-          <w:hyperlink w:anchor="_Toc198633724" w:history="1">
+          <w:hyperlink w:anchor="_Toc198649040" w:history="1">
             <w:r>
               <w:rPr>
                 <w:rStyle w:val="Hyperlink"/>
@@ -1132,7 +1132,7 @@
                 <w:noProof/>
                 <w:webHidden/>
               </w:rPr>
-              <w:instrText xml:space="preserve"> PAGEREF _Toc198633724 \h </w:instrText>
+              <w:instrText xml:space="preserve"> PAGEREF _Toc198649040 \h </w:instrText>
             </w:r>
             <w:r>
               <w:rPr>
@@ -1178,7 +1178,7 @@
               <w:lang w:eastAsia="en-IE" w:bidi="ta-IN"/>
             </w:rPr>
           </w:pPr>
-          <w:hyperlink w:anchor="_Toc198633725" w:history="1">
+          <w:hyperlink w:anchor="_Toc198649041" w:history="1">
             <w:r>
               <w:rPr>
                 <w:rStyle w:val="Hyperlink"/>
@@ -1222,7 +1222,7 @@
                 <w:noProof/>
                 <w:webHidden/>
               </w:rPr>
-              <w:instrText xml:space="preserve"> PAGEREF _Toc198633725 \h </w:instrText>
+              <w:instrText xml:space="preserve"> PAGEREF _Toc198649041 \h </w:instrText>
             </w:r>
             <w:r>
               <w:rPr>
@@ -1268,7 +1268,7 @@
               <w:lang w:eastAsia="en-IE" w:bidi="ta-IN"/>
             </w:rPr>
           </w:pPr>
-          <w:hyperlink w:anchor="_Toc198633726" w:history="1">
+          <w:hyperlink w:anchor="_Toc198649042" w:history="1">
             <w:r>
               <w:rPr>
                 <w:rStyle w:val="Hyperlink"/>
@@ -1312,7 +1312,7 @@
                 <w:noProof/>
                 <w:webHidden/>
               </w:rPr>
-              <w:instrText xml:space="preserve"> PAGEREF _Toc198633726 \h </w:instrText>
+              <w:instrText xml:space="preserve"> PAGEREF _Toc198649042 \h </w:instrText>
             </w:r>
             <w:r>
               <w:rPr>
@@ -1333,6 +1333,546 @@
                 <w:webHidden/>
               </w:rPr>
               <w:t>1</w:t>
+            </w:r>
+            <w:r>
+              <w:rPr>
+                <w:noProof/>
+                <w:webHidden/>
+              </w:rPr>
+              <w:fldChar w:fldCharType="end"/>
+            </w:r>
+          </w:hyperlink>
+        </w:p>
+        <w:p>
+          <w:pPr>
+            <w:pStyle w:val="TOC2"/>
+            <w:tabs>
+              <w:tab w:val="left" w:pos="960"/>
+              <w:tab w:val="right" w:leader="dot" w:pos="9016"/>
+            </w:tabs>
+            <w:rPr>
+              <w:rFonts w:asciiTheme="minorHAnsi" w:eastAsiaTheme="minorEastAsia" w:hAnsiTheme="minorHAnsi"/>
+              <w:noProof/>
+              <w:sz w:val="24"/>
+              <w:szCs w:val="24"/>
+              <w:lang w:eastAsia="en-IE" w:bidi="ta-IN"/>
+            </w:rPr>
+          </w:pPr>
+          <w:hyperlink w:anchor="_Toc198649043" w:history="1">
+            <w:r>
+              <w:rPr>
+                <w:rStyle w:val="Hyperlink"/>
+                <w:noProof/>
+              </w:rPr>
+              <w:t>3.1</w:t>
+            </w:r>
+            <w:r>
+              <w:rPr>
+                <w:rFonts w:asciiTheme="minorHAnsi" w:eastAsiaTheme="minorEastAsia" w:hAnsiTheme="minorHAnsi"/>
+                <w:noProof/>
+                <w:sz w:val="24"/>
+                <w:szCs w:val="24"/>
+                <w:lang w:eastAsia="en-IE" w:bidi="ta-IN"/>
+              </w:rPr>
+              <w:tab/>
+            </w:r>
+            <w:r>
+              <w:rPr>
+                <w:rStyle w:val="Hyperlink"/>
+                <w:noProof/>
+              </w:rPr>
+              <w:t>Business Understanding</w:t>
+            </w:r>
+            <w:r>
+              <w:rPr>
+                <w:noProof/>
+                <w:webHidden/>
+              </w:rPr>
+              <w:tab/>
+            </w:r>
+            <w:r>
+              <w:rPr>
+                <w:noProof/>
+                <w:webHidden/>
+              </w:rPr>
+              <w:fldChar w:fldCharType="begin"/>
+            </w:r>
+            <w:r>
+              <w:rPr>
+                <w:noProof/>
+                <w:webHidden/>
+              </w:rPr>
+              <w:instrText xml:space="preserve"> PAGEREF _Toc198649043 \h </w:instrText>
+            </w:r>
+            <w:r>
+              <w:rPr>
+                <w:noProof/>
+                <w:webHidden/>
+              </w:rPr>
+            </w:r>
+            <w:r>
+              <w:rPr>
+                <w:noProof/>
+                <w:webHidden/>
+              </w:rPr>
+              <w:fldChar w:fldCharType="separate"/>
+            </w:r>
+            <w:r>
+              <w:rPr>
+                <w:noProof/>
+                <w:webHidden/>
+              </w:rPr>
+              <w:t>2</w:t>
+            </w:r>
+            <w:r>
+              <w:rPr>
+                <w:noProof/>
+                <w:webHidden/>
+              </w:rPr>
+              <w:fldChar w:fldCharType="end"/>
+            </w:r>
+          </w:hyperlink>
+        </w:p>
+        <w:p>
+          <w:pPr>
+            <w:pStyle w:val="TOC2"/>
+            <w:tabs>
+              <w:tab w:val="left" w:pos="960"/>
+              <w:tab w:val="right" w:leader="dot" w:pos="9016"/>
+            </w:tabs>
+            <w:rPr>
+              <w:rFonts w:asciiTheme="minorHAnsi" w:eastAsiaTheme="minorEastAsia" w:hAnsiTheme="minorHAnsi"/>
+              <w:noProof/>
+              <w:sz w:val="24"/>
+              <w:szCs w:val="24"/>
+              <w:lang w:eastAsia="en-IE" w:bidi="ta-IN"/>
+            </w:rPr>
+          </w:pPr>
+          <w:hyperlink w:anchor="_Toc198649044" w:history="1">
+            <w:r>
+              <w:rPr>
+                <w:rStyle w:val="Hyperlink"/>
+                <w:noProof/>
+              </w:rPr>
+              <w:t>3.2</w:t>
+            </w:r>
+            <w:r>
+              <w:rPr>
+                <w:rFonts w:asciiTheme="minorHAnsi" w:eastAsiaTheme="minorEastAsia" w:hAnsiTheme="minorHAnsi"/>
+                <w:noProof/>
+                <w:sz w:val="24"/>
+                <w:szCs w:val="24"/>
+                <w:lang w:eastAsia="en-IE" w:bidi="ta-IN"/>
+              </w:rPr>
+              <w:tab/>
+            </w:r>
+            <w:r>
+              <w:rPr>
+                <w:rStyle w:val="Hyperlink"/>
+                <w:noProof/>
+              </w:rPr>
+              <w:t>Data Understanding</w:t>
+            </w:r>
+            <w:r>
+              <w:rPr>
+                <w:noProof/>
+                <w:webHidden/>
+              </w:rPr>
+              <w:tab/>
+            </w:r>
+            <w:r>
+              <w:rPr>
+                <w:noProof/>
+                <w:webHidden/>
+              </w:rPr>
+              <w:fldChar w:fldCharType="begin"/>
+            </w:r>
+            <w:r>
+              <w:rPr>
+                <w:noProof/>
+                <w:webHidden/>
+              </w:rPr>
+              <w:instrText xml:space="preserve"> PAGEREF _Toc198649044 \h </w:instrText>
+            </w:r>
+            <w:r>
+              <w:rPr>
+                <w:noProof/>
+                <w:webHidden/>
+              </w:rPr>
+            </w:r>
+            <w:r>
+              <w:rPr>
+                <w:noProof/>
+                <w:webHidden/>
+              </w:rPr>
+              <w:fldChar w:fldCharType="separate"/>
+            </w:r>
+            <w:r>
+              <w:rPr>
+                <w:noProof/>
+                <w:webHidden/>
+              </w:rPr>
+              <w:t>3</w:t>
+            </w:r>
+            <w:r>
+              <w:rPr>
+                <w:noProof/>
+                <w:webHidden/>
+              </w:rPr>
+              <w:fldChar w:fldCharType="end"/>
+            </w:r>
+          </w:hyperlink>
+        </w:p>
+        <w:p>
+          <w:pPr>
+            <w:pStyle w:val="TOC2"/>
+            <w:tabs>
+              <w:tab w:val="left" w:pos="960"/>
+              <w:tab w:val="right" w:leader="dot" w:pos="9016"/>
+            </w:tabs>
+            <w:rPr>
+              <w:rFonts w:asciiTheme="minorHAnsi" w:eastAsiaTheme="minorEastAsia" w:hAnsiTheme="minorHAnsi"/>
+              <w:noProof/>
+              <w:sz w:val="24"/>
+              <w:szCs w:val="24"/>
+              <w:lang w:eastAsia="en-IE" w:bidi="ta-IN"/>
+            </w:rPr>
+          </w:pPr>
+          <w:hyperlink w:anchor="_Toc198649045" w:history="1">
+            <w:r>
+              <w:rPr>
+                <w:rStyle w:val="Hyperlink"/>
+                <w:noProof/>
+              </w:rPr>
+              <w:t>3.3</w:t>
+            </w:r>
+            <w:r>
+              <w:rPr>
+                <w:rFonts w:asciiTheme="minorHAnsi" w:eastAsiaTheme="minorEastAsia" w:hAnsiTheme="minorHAnsi"/>
+                <w:noProof/>
+                <w:sz w:val="24"/>
+                <w:szCs w:val="24"/>
+                <w:lang w:eastAsia="en-IE" w:bidi="ta-IN"/>
+              </w:rPr>
+              <w:tab/>
+            </w:r>
+            <w:r>
+              <w:rPr>
+                <w:rStyle w:val="Hyperlink"/>
+                <w:noProof/>
+              </w:rPr>
+              <w:t>Data Preparation</w:t>
+            </w:r>
+            <w:r>
+              <w:rPr>
+                <w:noProof/>
+                <w:webHidden/>
+              </w:rPr>
+              <w:tab/>
+            </w:r>
+            <w:r>
+              <w:rPr>
+                <w:noProof/>
+                <w:webHidden/>
+              </w:rPr>
+              <w:fldChar w:fldCharType="begin"/>
+            </w:r>
+            <w:r>
+              <w:rPr>
+                <w:noProof/>
+                <w:webHidden/>
+              </w:rPr>
+              <w:instrText xml:space="preserve"> PAGEREF _Toc198649045 \h </w:instrText>
+            </w:r>
+            <w:r>
+              <w:rPr>
+                <w:noProof/>
+                <w:webHidden/>
+              </w:rPr>
+            </w:r>
+            <w:r>
+              <w:rPr>
+                <w:noProof/>
+                <w:webHidden/>
+              </w:rPr>
+              <w:fldChar w:fldCharType="separate"/>
+            </w:r>
+            <w:r>
+              <w:rPr>
+                <w:noProof/>
+                <w:webHidden/>
+              </w:rPr>
+              <w:t>3</w:t>
+            </w:r>
+            <w:r>
+              <w:rPr>
+                <w:noProof/>
+                <w:webHidden/>
+              </w:rPr>
+              <w:fldChar w:fldCharType="end"/>
+            </w:r>
+          </w:hyperlink>
+        </w:p>
+        <w:p>
+          <w:pPr>
+            <w:pStyle w:val="TOC2"/>
+            <w:tabs>
+              <w:tab w:val="left" w:pos="960"/>
+              <w:tab w:val="right" w:leader="dot" w:pos="9016"/>
+            </w:tabs>
+            <w:rPr>
+              <w:rFonts w:asciiTheme="minorHAnsi" w:eastAsiaTheme="minorEastAsia" w:hAnsiTheme="minorHAnsi"/>
+              <w:noProof/>
+              <w:sz w:val="24"/>
+              <w:szCs w:val="24"/>
+              <w:lang w:eastAsia="en-IE" w:bidi="ta-IN"/>
+            </w:rPr>
+          </w:pPr>
+          <w:hyperlink w:anchor="_Toc198649046" w:history="1">
+            <w:r>
+              <w:rPr>
+                <w:rStyle w:val="Hyperlink"/>
+                <w:noProof/>
+              </w:rPr>
+              <w:t>3.4</w:t>
+            </w:r>
+            <w:r>
+              <w:rPr>
+                <w:rFonts w:asciiTheme="minorHAnsi" w:eastAsiaTheme="minorEastAsia" w:hAnsiTheme="minorHAnsi"/>
+                <w:noProof/>
+                <w:sz w:val="24"/>
+                <w:szCs w:val="24"/>
+                <w:lang w:eastAsia="en-IE" w:bidi="ta-IN"/>
+              </w:rPr>
+              <w:tab/>
+            </w:r>
+            <w:r>
+              <w:rPr>
+                <w:rStyle w:val="Hyperlink"/>
+                <w:noProof/>
+              </w:rPr>
+              <w:t>Modeling</w:t>
+            </w:r>
+            <w:r>
+              <w:rPr>
+                <w:noProof/>
+                <w:webHidden/>
+              </w:rPr>
+              <w:tab/>
+            </w:r>
+            <w:r>
+              <w:rPr>
+                <w:noProof/>
+                <w:webHidden/>
+              </w:rPr>
+              <w:fldChar w:fldCharType="begin"/>
+            </w:r>
+            <w:r>
+              <w:rPr>
+                <w:noProof/>
+                <w:webHidden/>
+              </w:rPr>
+              <w:instrText xml:space="preserve"> PAGEREF _Toc198649046 \h </w:instrText>
+            </w:r>
+            <w:r>
+              <w:rPr>
+                <w:noProof/>
+                <w:webHidden/>
+              </w:rPr>
+            </w:r>
+            <w:r>
+              <w:rPr>
+                <w:noProof/>
+                <w:webHidden/>
+              </w:rPr>
+              <w:fldChar w:fldCharType="separate"/>
+            </w:r>
+            <w:r>
+              <w:rPr>
+                <w:noProof/>
+                <w:webHidden/>
+              </w:rPr>
+              <w:t>4</w:t>
+            </w:r>
+            <w:r>
+              <w:rPr>
+                <w:noProof/>
+                <w:webHidden/>
+              </w:rPr>
+              <w:fldChar w:fldCharType="end"/>
+            </w:r>
+          </w:hyperlink>
+        </w:p>
+        <w:p>
+          <w:pPr>
+            <w:pStyle w:val="TOC2"/>
+            <w:tabs>
+              <w:tab w:val="left" w:pos="960"/>
+              <w:tab w:val="right" w:leader="dot" w:pos="9016"/>
+            </w:tabs>
+            <w:rPr>
+              <w:rFonts w:asciiTheme="minorHAnsi" w:eastAsiaTheme="minorEastAsia" w:hAnsiTheme="minorHAnsi"/>
+              <w:noProof/>
+              <w:sz w:val="24"/>
+              <w:szCs w:val="24"/>
+              <w:lang w:eastAsia="en-IE" w:bidi="ta-IN"/>
+            </w:rPr>
+          </w:pPr>
+          <w:hyperlink w:anchor="_Toc198649047" w:history="1">
+            <w:r>
+              <w:rPr>
+                <w:rStyle w:val="Hyperlink"/>
+                <w:noProof/>
+              </w:rPr>
+              <w:t>3.5</w:t>
+            </w:r>
+            <w:r>
+              <w:rPr>
+                <w:rFonts w:asciiTheme="minorHAnsi" w:eastAsiaTheme="minorEastAsia" w:hAnsiTheme="minorHAnsi"/>
+                <w:noProof/>
+                <w:sz w:val="24"/>
+                <w:szCs w:val="24"/>
+                <w:lang w:eastAsia="en-IE" w:bidi="ta-IN"/>
+              </w:rPr>
+              <w:tab/>
+            </w:r>
+            <w:r>
+              <w:rPr>
+                <w:rStyle w:val="Hyperlink"/>
+                <w:noProof/>
+              </w:rPr>
+              <w:t>Evaluation</w:t>
+            </w:r>
+            <w:r>
+              <w:rPr>
+                <w:noProof/>
+                <w:webHidden/>
+              </w:rPr>
+              <w:tab/>
+            </w:r>
+            <w:r>
+              <w:rPr>
+                <w:noProof/>
+                <w:webHidden/>
+              </w:rPr>
+              <w:fldChar w:fldCharType="begin"/>
+            </w:r>
+            <w:r>
+              <w:rPr>
+                <w:noProof/>
+                <w:webHidden/>
+              </w:rPr>
+              <w:instrText xml:space="preserve"> PAGEREF _Toc198649047 \h </w:instrText>
+            </w:r>
+            <w:r>
+              <w:rPr>
+                <w:noProof/>
+                <w:webHidden/>
+              </w:rPr>
+            </w:r>
+            <w:r>
+              <w:rPr>
+                <w:noProof/>
+                <w:webHidden/>
+              </w:rPr>
+              <w:fldChar w:fldCharType="separate"/>
+            </w:r>
+            <w:r>
+              <w:rPr>
+                <w:noProof/>
+                <w:webHidden/>
+              </w:rPr>
+              <w:t>5</w:t>
+            </w:r>
+            <w:r>
+              <w:rPr>
+                <w:noProof/>
+                <w:webHidden/>
+              </w:rPr>
+              <w:fldChar w:fldCharType="end"/>
+            </w:r>
+          </w:hyperlink>
+        </w:p>
+        <w:p>
+          <w:pPr>
+            <w:pStyle w:val="TOC2"/>
+            <w:tabs>
+              <w:tab w:val="left" w:pos="960"/>
+              <w:tab w:val="right" w:leader="dot" w:pos="9016"/>
+            </w:tabs>
+            <w:rPr>
+              <w:rFonts w:asciiTheme="minorHAnsi" w:eastAsiaTheme="minorEastAsia" w:hAnsiTheme="minorHAnsi"/>
+              <w:noProof/>
+              <w:sz w:val="24"/>
+              <w:szCs w:val="24"/>
+              <w:lang w:eastAsia="en-IE" w:bidi="ta-IN"/>
+            </w:rPr>
+          </w:pPr>
+          <w:hyperlink w:anchor="_Toc198649048" w:history="1">
+            <w:r>
+              <w:rPr>
+                <w:rStyle w:val="Hyperlink"/>
+                <w:noProof/>
+              </w:rPr>
+              <w:t>3.6</w:t>
+            </w:r>
+            <w:r>
+              <w:rPr>
+                <w:rFonts w:asciiTheme="minorHAnsi" w:eastAsiaTheme="minorEastAsia" w:hAnsiTheme="minorHAnsi"/>
+                <w:noProof/>
+                <w:sz w:val="24"/>
+                <w:szCs w:val="24"/>
+                <w:lang w:eastAsia="en-IE" w:bidi="ta-IN"/>
+              </w:rPr>
+              <w:tab/>
+            </w:r>
+            <w:r>
+              <w:rPr>
+                <w:rStyle w:val="Hyperlink"/>
+                <w:noProof/>
+              </w:rPr>
+              <w:t>Deployment</w:t>
+            </w:r>
+            <w:r>
+              <w:rPr>
+                <w:noProof/>
+                <w:webHidden/>
+              </w:rPr>
+              <w:tab/>
+            </w:r>
+            <w:r>
+              <w:rPr>
+                <w:noProof/>
+                <w:webHidden/>
+              </w:rPr>
+              <w:fldChar w:fldCharType="begin"/>
+            </w:r>
+            <w:r>
+              <w:rPr>
+                <w:noProof/>
+                <w:webHidden/>
+              </w:rPr>
+              <w:instrText xml:space="preserve"> PAGEREF _Toc198649048 \h </w:instrText>
+            </w:r>
+            <w:r>
+              <w:rPr>
+                <w:noProof/>
+                <w:webHidden/>
+              </w:rPr>
+            </w:r>
+            <w:r>
+              <w:rPr>
+                <w:noProof/>
+                <w:webHidden/>
+              </w:rPr>
+              <w:fldChar w:fldCharType="separate"/>
+            </w:r>
+            <w:r>
+              <w:rPr>
+                <w:noProof/>
+                <w:webHidden/>
+              </w:rPr>
+              <w:t>5</w:t>
             </w:r>
             <w:r>
               <w:rPr>
@@ -1358,7 +1898,7 @@
               <w:lang w:eastAsia="en-IE" w:bidi="ta-IN"/>
             </w:rPr>
           </w:pPr>
-          <w:hyperlink w:anchor="_Toc198633727" w:history="1">
+          <w:hyperlink w:anchor="_Toc198649049" w:history="1">
             <w:r>
               <w:rPr>
                 <w:rStyle w:val="Hyperlink"/>
@@ -1381,7 +1921,7 @@
                 <w:rStyle w:val="Hyperlink"/>
                 <w:noProof/>
               </w:rPr>
-              <w:t>Business Understanding</w:t>
+              <w:t>Details of Dataset</w:t>
             </w:r>
             <w:r>
               <w:rPr>
@@ -1402,7 +1942,7 @@
                 <w:noProof/>
                 <w:webHidden/>
               </w:rPr>
-              <w:instrText xml:space="preserve"> PAGEREF _Toc198633727 \h </w:instrText>
+              <w:instrText xml:space="preserve"> PAGEREF _Toc198649049 \h </w:instrText>
             </w:r>
             <w:r>
               <w:rPr>
@@ -1422,7 +1962,7 @@
                 <w:noProof/>
                 <w:webHidden/>
               </w:rPr>
-              <w:t>2</w:t>
+              <w:t>6</w:t>
             </w:r>
             <w:r>
               <w:rPr>
@@ -1448,7 +1988,7 @@
               <w:lang w:eastAsia="en-IE" w:bidi="ta-IN"/>
             </w:rPr>
           </w:pPr>
-          <w:hyperlink w:anchor="_Toc198633728" w:history="1">
+          <w:hyperlink w:anchor="_Toc198649050" w:history="1">
             <w:r>
               <w:rPr>
                 <w:rStyle w:val="Hyperlink"/>
@@ -1492,7 +2032,7 @@
                 <w:noProof/>
                 <w:webHidden/>
               </w:rPr>
-              <w:instrText xml:space="preserve"> PAGEREF _Toc198633728 \h </w:instrText>
+              <w:instrText xml:space="preserve"> PAGEREF _Toc198649050 \h </w:instrText>
             </w:r>
             <w:r>
               <w:rPr>
@@ -1512,7 +2052,7 @@
                 <w:noProof/>
                 <w:webHidden/>
               </w:rPr>
-              <w:t>2</w:t>
+              <w:t>6</w:t>
             </w:r>
             <w:r>
               <w:rPr>
@@ -1538,7 +2078,7 @@
               <w:lang w:eastAsia="en-IE" w:bidi="ta-IN"/>
             </w:rPr>
           </w:pPr>
-          <w:hyperlink w:anchor="_Toc198633729" w:history="1">
+          <w:hyperlink w:anchor="_Toc198649051" w:history="1">
             <w:r>
               <w:rPr>
                 <w:rStyle w:val="Hyperlink"/>
@@ -1582,7 +2122,7 @@
                 <w:noProof/>
                 <w:webHidden/>
               </w:rPr>
-              <w:instrText xml:space="preserve"> PAGEREF _Toc198633729 \h </w:instrText>
+              <w:instrText xml:space="preserve"> PAGEREF _Toc198649051 \h </w:instrText>
             </w:r>
             <w:r>
               <w:rPr>
@@ -1602,7 +2142,7 @@
                 <w:noProof/>
                 <w:webHidden/>
               </w:rPr>
-              <w:t>3</w:t>
+              <w:t>6</w:t>
             </w:r>
             <w:r>
               <w:rPr>
@@ -1646,7 +2186,7 @@
       <w:pPr>
         <w:pStyle w:val="Heading1"/>
       </w:pPr>
-      <w:bookmarkStart w:id="0" w:name="_Toc198633724"/>
+      <w:bookmarkStart w:id="0" w:name="_Toc198649040"/>
       <w:r>
         <w:rPr>
           <w:color w:val="156082" w:themeColor="accent1"/>
@@ -1711,7 +2251,7 @@
       <w:pPr>
         <w:pStyle w:val="Heading1"/>
       </w:pPr>
-      <w:bookmarkStart w:id="1" w:name="_Toc198633725"/>
+      <w:bookmarkStart w:id="1" w:name="_Toc198649041"/>
       <w:r>
         <w:rPr>
           <w:color w:val="156082" w:themeColor="accent1"/>
@@ -1845,7 +2385,7 @@
       <w:pPr>
         <w:pStyle w:val="Heading1"/>
       </w:pPr>
-      <w:bookmarkStart w:id="2" w:name="_Toc198633726"/>
+      <w:bookmarkStart w:id="2" w:name="_Toc198649042"/>
       <w:r>
         <w:rPr>
           <w:color w:val="156082" w:themeColor="accent1"/>
@@ -2363,45 +2903,1497 @@
     </w:p>
     <w:p>
       <w:pPr>
+        <w:rPr>
+          <w:sz w:val="28"/>
+          <w:szCs w:val="28"/>
+        </w:rPr>
+      </w:pPr>
+    </w:p>
+    <w:p>
+      <w:pPr>
+        <w:pStyle w:val="Heading2"/>
+        <w:rPr>
+          <w:rStyle w:val="Hyperlink"/>
+          <w:color w:val="156082" w:themeColor="accent1"/>
+          <w:sz w:val="28"/>
+          <w:szCs w:val="28"/>
+          <w:u w:val="none"/>
+        </w:rPr>
+      </w:pPr>
+      <w:bookmarkStart w:id="3" w:name="_Toc198648635"/>
+      <w:bookmarkStart w:id="4" w:name="_Toc198649043"/>
+      <w:r>
+        <w:rPr>
+          <w:rStyle w:val="Hyperlink"/>
+          <w:color w:val="156082" w:themeColor="accent1"/>
+          <w:sz w:val="28"/>
+          <w:szCs w:val="28"/>
+          <w:u w:val="none"/>
+        </w:rPr>
+        <w:t>Business Understanding</w:t>
+      </w:r>
+      <w:bookmarkEnd w:id="3"/>
+      <w:bookmarkEnd w:id="4"/>
+    </w:p>
+    <w:p>
+      <w:pPr>
+        <w:rPr>
+          <w:sz w:val="28"/>
+          <w:szCs w:val="28"/>
+        </w:rPr>
+      </w:pPr>
+      <w:r>
+        <w:rPr>
+          <w:sz w:val="28"/>
+          <w:szCs w:val="28"/>
+        </w:rPr>
+        <w:t>Any good project starts with a deep understanding of the customer’s needs. Data mining projects are no exception and CRISP-DM recognizes this.</w:t>
+      </w:r>
+    </w:p>
+    <w:p>
+      <w:pPr>
+        <w:rPr>
+          <w:sz w:val="28"/>
+          <w:szCs w:val="28"/>
+        </w:rPr>
+      </w:pPr>
+      <w:r>
+        <w:rPr>
+          <w:sz w:val="28"/>
+          <w:szCs w:val="28"/>
+        </w:rPr>
+        <w:t>The Business Understanding phase focuses on understanding the objectives and requirements of the project. Aside from the third task, the three other tasks in this phase are foundational project management activities that are universal to most projects</w:t>
+      </w:r>
+      <w:r>
+        <w:rPr>
+          <w:sz w:val="28"/>
+          <w:szCs w:val="28"/>
+        </w:rPr>
+        <w:t>:</w:t>
+      </w:r>
+    </w:p>
+    <w:p>
+      <w:pPr>
+        <w:numPr>
+          <w:ilvl w:val="0"/>
+          <w:numId w:val="35"/>
+        </w:numPr>
+        <w:rPr>
+          <w:sz w:val="28"/>
+          <w:szCs w:val="28"/>
+        </w:rPr>
+      </w:pPr>
+      <w:r>
+        <w:rPr>
+          <w:b/>
+          <w:bCs/>
+          <w:sz w:val="28"/>
+          <w:szCs w:val="28"/>
+        </w:rPr>
+        <w:lastRenderedPageBreak/>
+        <w:t>Determine business objectives:</w:t>
+      </w:r>
+      <w:r>
+        <w:rPr>
+          <w:sz w:val="28"/>
+          <w:szCs w:val="28"/>
+        </w:rPr>
+        <w:t> You should first “thoroughly understand, from a business perspective, what the customer really wants to accomplish.” (</w:t>
+      </w:r>
+      <w:hyperlink r:id="rId11" w:tgtFrame="_blank" w:history="1">
+        <w:r>
+          <w:rPr>
+            <w:rStyle w:val="Hyperlink"/>
+            <w:sz w:val="28"/>
+            <w:szCs w:val="28"/>
+          </w:rPr>
+          <w:t>CRISP-DM Guide</w:t>
+        </w:r>
+      </w:hyperlink>
+      <w:r>
+        <w:rPr>
+          <w:sz w:val="28"/>
+          <w:szCs w:val="28"/>
+        </w:rPr>
+        <w:t>) and then define business success criteria.</w:t>
+      </w:r>
+    </w:p>
+    <w:p>
+      <w:pPr>
+        <w:numPr>
+          <w:ilvl w:val="0"/>
+          <w:numId w:val="35"/>
+        </w:numPr>
+        <w:rPr>
+          <w:sz w:val="28"/>
+          <w:szCs w:val="28"/>
+        </w:rPr>
+      </w:pPr>
+      <w:r>
+        <w:rPr>
+          <w:b/>
+          <w:bCs/>
+          <w:sz w:val="28"/>
+          <w:szCs w:val="28"/>
+        </w:rPr>
+        <w:t>Assess situation:</w:t>
+      </w:r>
+      <w:r>
+        <w:rPr>
+          <w:sz w:val="28"/>
+          <w:szCs w:val="28"/>
+        </w:rPr>
+        <w:t> Determine resources availability, project requirements, assess risks and contingencies, and conduct a cost-benefit analysis.</w:t>
+      </w:r>
+    </w:p>
+    <w:p>
+      <w:pPr>
+        <w:numPr>
+          <w:ilvl w:val="0"/>
+          <w:numId w:val="35"/>
+        </w:numPr>
+        <w:rPr>
+          <w:sz w:val="28"/>
+          <w:szCs w:val="28"/>
+        </w:rPr>
+      </w:pPr>
+      <w:r>
+        <w:rPr>
+          <w:b/>
+          <w:bCs/>
+          <w:sz w:val="28"/>
+          <w:szCs w:val="28"/>
+        </w:rPr>
+        <w:t>Determine data mining goals:</w:t>
+      </w:r>
+      <w:r>
+        <w:rPr>
+          <w:sz w:val="28"/>
+          <w:szCs w:val="28"/>
+        </w:rPr>
+        <w:t> In addition to defining the business objectives, you should also define what success looks like from a technical data mining perspective.</w:t>
+      </w:r>
+    </w:p>
+    <w:p>
+      <w:pPr>
+        <w:numPr>
+          <w:ilvl w:val="0"/>
+          <w:numId w:val="35"/>
+        </w:numPr>
+        <w:rPr>
+          <w:sz w:val="28"/>
+          <w:szCs w:val="28"/>
+        </w:rPr>
+      </w:pPr>
+      <w:r>
+        <w:rPr>
+          <w:b/>
+          <w:bCs/>
+          <w:sz w:val="28"/>
+          <w:szCs w:val="28"/>
+        </w:rPr>
+        <w:t>Produce project plan:</w:t>
+      </w:r>
+      <w:r>
+        <w:rPr>
+          <w:sz w:val="28"/>
+          <w:szCs w:val="28"/>
+        </w:rPr>
+        <w:t> Select technologies and tools and define detailed plans for each project phase.</w:t>
+      </w:r>
+    </w:p>
+    <w:p>
+      <w:pPr>
+        <w:rPr>
+          <w:sz w:val="28"/>
+          <w:szCs w:val="28"/>
+        </w:rPr>
+      </w:pPr>
+      <w:r>
+        <w:rPr>
+          <w:sz w:val="28"/>
+          <w:szCs w:val="28"/>
+        </w:rPr>
+        <w:t>While many teams hurry through this phase, establishing a strong business understanding is like building the foundation of a house – essential.</w:t>
+      </w:r>
+    </w:p>
+    <w:p>
+      <w:pPr>
+        <w:pStyle w:val="Heading2"/>
+        <w:rPr>
+          <w:rStyle w:val="Hyperlink"/>
+          <w:color w:val="156082" w:themeColor="accent1"/>
+          <w:sz w:val="28"/>
+          <w:szCs w:val="28"/>
+          <w:u w:val="none"/>
+        </w:rPr>
+      </w:pPr>
+      <w:bookmarkStart w:id="5" w:name="_Toc198648636"/>
+      <w:bookmarkStart w:id="6" w:name="_Toc198649044"/>
+      <w:r>
+        <w:rPr>
+          <w:rStyle w:val="Hyperlink"/>
+          <w:color w:val="156082" w:themeColor="accent1"/>
+          <w:sz w:val="28"/>
+          <w:szCs w:val="28"/>
+          <w:u w:val="none"/>
+        </w:rPr>
+        <w:t>Data</w:t>
+      </w:r>
+      <w:r>
+        <w:rPr>
+          <w:rStyle w:val="Hyperlink"/>
+          <w:color w:val="156082" w:themeColor="accent1"/>
+          <w:sz w:val="28"/>
+          <w:szCs w:val="28"/>
+          <w:u w:val="none"/>
+        </w:rPr>
+        <w:t xml:space="preserve"> Understanding</w:t>
+      </w:r>
+      <w:bookmarkEnd w:id="5"/>
+      <w:bookmarkEnd w:id="6"/>
+    </w:p>
+    <w:p>
+      <w:pPr>
+        <w:rPr>
+          <w:sz w:val="28"/>
+          <w:szCs w:val="28"/>
+        </w:rPr>
+      </w:pPr>
+      <w:r>
+        <w:t> </w:t>
+      </w:r>
+      <w:r>
+        <w:rPr>
+          <w:sz w:val="28"/>
+          <w:szCs w:val="28"/>
+        </w:rPr>
+        <w:t>Next is the </w:t>
+      </w:r>
+      <w:r>
+        <w:rPr>
+          <w:i/>
+          <w:iCs/>
+          <w:sz w:val="28"/>
+          <w:szCs w:val="28"/>
+        </w:rPr>
+        <w:t>Data Understandin</w:t>
+      </w:r>
+      <w:r>
+        <w:rPr>
+          <w:sz w:val="28"/>
+          <w:szCs w:val="28"/>
+        </w:rPr>
+        <w:t>g phase. Adding to the foundation of </w:t>
+      </w:r>
+      <w:r>
+        <w:rPr>
+          <w:i/>
+          <w:iCs/>
+          <w:sz w:val="28"/>
+          <w:szCs w:val="28"/>
+        </w:rPr>
+        <w:t>Business Understanding</w:t>
+      </w:r>
+      <w:r>
+        <w:rPr>
+          <w:sz w:val="28"/>
+          <w:szCs w:val="28"/>
+        </w:rPr>
+        <w:t xml:space="preserve">, it drives the focus to identify, collect, and </w:t>
+      </w:r>
+      <w:proofErr w:type="spellStart"/>
+      <w:r>
+        <w:rPr>
+          <w:sz w:val="28"/>
+          <w:szCs w:val="28"/>
+        </w:rPr>
+        <w:t>analyze</w:t>
+      </w:r>
+      <w:proofErr w:type="spellEnd"/>
+      <w:r>
+        <w:rPr>
+          <w:sz w:val="28"/>
+          <w:szCs w:val="28"/>
+        </w:rPr>
+        <w:t xml:space="preserve"> the data sets that can help you accomplish the project goals. This phase also has four tasks:</w:t>
+      </w:r>
+    </w:p>
+    <w:p>
+      <w:pPr>
+        <w:numPr>
+          <w:ilvl w:val="0"/>
+          <w:numId w:val="36"/>
+        </w:numPr>
+        <w:rPr>
+          <w:sz w:val="28"/>
+          <w:szCs w:val="28"/>
+        </w:rPr>
+      </w:pPr>
+      <w:r>
+        <w:rPr>
+          <w:b/>
+          <w:bCs/>
+          <w:sz w:val="28"/>
+          <w:szCs w:val="28"/>
+        </w:rPr>
+        <w:t>Collect initial data:</w:t>
+      </w:r>
+      <w:r>
+        <w:rPr>
+          <w:sz w:val="28"/>
+          <w:szCs w:val="28"/>
+        </w:rPr>
+        <w:t> Acquire the necessary data and (if necessary) load it into your analysis tool.</w:t>
+      </w:r>
+    </w:p>
+    <w:p>
+      <w:pPr>
+        <w:numPr>
+          <w:ilvl w:val="0"/>
+          <w:numId w:val="36"/>
+        </w:numPr>
+        <w:rPr>
+          <w:sz w:val="28"/>
+          <w:szCs w:val="28"/>
+        </w:rPr>
+      </w:pPr>
+      <w:r>
+        <w:rPr>
+          <w:b/>
+          <w:bCs/>
+          <w:sz w:val="28"/>
+          <w:szCs w:val="28"/>
+        </w:rPr>
+        <w:t>Describe data:</w:t>
+      </w:r>
+      <w:r>
+        <w:rPr>
+          <w:sz w:val="28"/>
+          <w:szCs w:val="28"/>
+        </w:rPr>
+        <w:t> Examine the data and document its surface properties like data format, number of records, or field identities.</w:t>
+      </w:r>
+    </w:p>
+    <w:p>
+      <w:pPr>
+        <w:numPr>
+          <w:ilvl w:val="0"/>
+          <w:numId w:val="36"/>
+        </w:numPr>
+        <w:rPr>
+          <w:sz w:val="28"/>
+          <w:szCs w:val="28"/>
+        </w:rPr>
+      </w:pPr>
+      <w:r>
+        <w:rPr>
+          <w:b/>
+          <w:bCs/>
+          <w:sz w:val="28"/>
+          <w:szCs w:val="28"/>
+        </w:rPr>
+        <w:t>Explore data:</w:t>
+      </w:r>
+      <w:r>
+        <w:rPr>
+          <w:sz w:val="28"/>
+          <w:szCs w:val="28"/>
+        </w:rPr>
+        <w:t> Dig deeper into the data. Query it, visualize it, and identify relationships among the data.</w:t>
+      </w:r>
+    </w:p>
+    <w:p>
+      <w:pPr>
+        <w:numPr>
+          <w:ilvl w:val="0"/>
+          <w:numId w:val="36"/>
+        </w:numPr>
+        <w:rPr>
+          <w:sz w:val="28"/>
+          <w:szCs w:val="28"/>
+        </w:rPr>
+      </w:pPr>
+      <w:r>
+        <w:rPr>
+          <w:b/>
+          <w:bCs/>
+          <w:sz w:val="28"/>
+          <w:szCs w:val="28"/>
+        </w:rPr>
+        <w:t>Verify data quality:</w:t>
+      </w:r>
+      <w:r>
+        <w:rPr>
+          <w:sz w:val="28"/>
+          <w:szCs w:val="28"/>
+        </w:rPr>
+        <w:t> How clean/dirty is the data? Document any quality issues.</w:t>
+      </w:r>
+    </w:p>
+    <w:p>
+      <w:pPr>
+        <w:pStyle w:val="Heading2"/>
+        <w:rPr>
+          <w:rStyle w:val="Hyperlink"/>
+          <w:color w:val="156082" w:themeColor="accent1"/>
+          <w:sz w:val="28"/>
+          <w:szCs w:val="28"/>
+          <w:u w:val="none"/>
+        </w:rPr>
+      </w:pPr>
+      <w:bookmarkStart w:id="7" w:name="_Toc198648637"/>
+      <w:bookmarkStart w:id="8" w:name="_Toc198649045"/>
+      <w:r>
+        <w:rPr>
+          <w:rStyle w:val="Hyperlink"/>
+          <w:color w:val="156082" w:themeColor="accent1"/>
+          <w:sz w:val="28"/>
+          <w:szCs w:val="28"/>
+          <w:u w:val="none"/>
+        </w:rPr>
+        <w:t>Data</w:t>
+      </w:r>
+      <w:r>
+        <w:rPr>
+          <w:rStyle w:val="Hyperlink"/>
+          <w:color w:val="156082" w:themeColor="accent1"/>
+          <w:sz w:val="28"/>
+          <w:szCs w:val="28"/>
+          <w:u w:val="none"/>
+        </w:rPr>
+        <w:t xml:space="preserve"> </w:t>
+      </w:r>
+      <w:r>
+        <w:rPr>
+          <w:rStyle w:val="Hyperlink"/>
+          <w:color w:val="156082" w:themeColor="accent1"/>
+          <w:sz w:val="28"/>
+          <w:szCs w:val="28"/>
+          <w:u w:val="none"/>
+        </w:rPr>
+        <w:t>Preparation</w:t>
+      </w:r>
+      <w:bookmarkEnd w:id="7"/>
+      <w:bookmarkEnd w:id="8"/>
+    </w:p>
+    <w:p>
+      <w:pPr>
+        <w:rPr>
+          <w:sz w:val="28"/>
+          <w:szCs w:val="28"/>
+        </w:rPr>
+      </w:pPr>
+      <w:r>
+        <w:rPr>
+          <w:sz w:val="28"/>
+          <w:szCs w:val="28"/>
+        </w:rPr>
+        <w:t>A common rule of thumb is that 80% of the project is data preparation.</w:t>
+      </w:r>
+    </w:p>
+    <w:p>
+      <w:pPr>
+        <w:rPr>
+          <w:sz w:val="28"/>
+          <w:szCs w:val="28"/>
+        </w:rPr>
+      </w:pPr>
+      <w:r>
+        <w:rPr>
+          <w:sz w:val="28"/>
+          <w:szCs w:val="28"/>
+        </w:rPr>
+        <w:t xml:space="preserve">This phase, which is often referred to as “data munging”, prepares the final data set(s) for </w:t>
+      </w:r>
+      <w:proofErr w:type="spellStart"/>
+      <w:r>
+        <w:rPr>
+          <w:sz w:val="28"/>
+          <w:szCs w:val="28"/>
+        </w:rPr>
+        <w:t>modeling</w:t>
+      </w:r>
+      <w:proofErr w:type="spellEnd"/>
+      <w:r>
+        <w:rPr>
+          <w:sz w:val="28"/>
+          <w:szCs w:val="28"/>
+        </w:rPr>
+        <w:t>. It has five tasks:</w:t>
+      </w:r>
+    </w:p>
+    <w:p>
+      <w:pPr>
+        <w:numPr>
+          <w:ilvl w:val="0"/>
+          <w:numId w:val="31"/>
+        </w:numPr>
+        <w:rPr>
+          <w:sz w:val="28"/>
+          <w:szCs w:val="28"/>
+        </w:rPr>
+      </w:pPr>
+      <w:r>
+        <w:rPr>
+          <w:b/>
+          <w:bCs/>
+          <w:sz w:val="28"/>
+          <w:szCs w:val="28"/>
+        </w:rPr>
+        <w:t>Select data:</w:t>
+      </w:r>
+      <w:r>
+        <w:rPr>
+          <w:sz w:val="28"/>
+          <w:szCs w:val="28"/>
+        </w:rPr>
+        <w:t> Determine which data sets will be used and document reasons for inclusion/exclusion.</w:t>
+      </w:r>
+    </w:p>
+    <w:p>
+      <w:pPr>
+        <w:numPr>
+          <w:ilvl w:val="0"/>
+          <w:numId w:val="31"/>
+        </w:numPr>
+        <w:rPr>
+          <w:sz w:val="28"/>
+          <w:szCs w:val="28"/>
+        </w:rPr>
+      </w:pPr>
+      <w:r>
+        <w:rPr>
+          <w:b/>
+          <w:bCs/>
+          <w:sz w:val="28"/>
+          <w:szCs w:val="28"/>
+        </w:rPr>
+        <w:lastRenderedPageBreak/>
+        <w:t>Clean data:</w:t>
+      </w:r>
+      <w:r>
+        <w:rPr>
+          <w:sz w:val="28"/>
+          <w:szCs w:val="28"/>
+        </w:rPr>
+        <w:t> Often this is the lengthiest task. Without it, you’ll likely fall victim to garbage-in, garbage-out. A common practice during this task is to correct, impute, or remove erroneous values.</w:t>
+      </w:r>
+    </w:p>
+    <w:p>
+      <w:pPr>
+        <w:numPr>
+          <w:ilvl w:val="0"/>
+          <w:numId w:val="31"/>
+        </w:numPr>
+        <w:rPr>
+          <w:sz w:val="28"/>
+          <w:szCs w:val="28"/>
+        </w:rPr>
+      </w:pPr>
+      <w:r>
+        <w:rPr>
+          <w:b/>
+          <w:bCs/>
+          <w:sz w:val="28"/>
+          <w:szCs w:val="28"/>
+        </w:rPr>
+        <w:t>Construct data:</w:t>
+      </w:r>
+      <w:r>
+        <w:rPr>
+          <w:sz w:val="28"/>
+          <w:szCs w:val="28"/>
+        </w:rPr>
+        <w:t> Derive new attributes that will be helpful. For example, derive someone’s body mass index from height and weight fields.</w:t>
+      </w:r>
+    </w:p>
+    <w:p>
+      <w:pPr>
+        <w:numPr>
+          <w:ilvl w:val="0"/>
+          <w:numId w:val="31"/>
+        </w:numPr>
+        <w:rPr>
+          <w:sz w:val="28"/>
+          <w:szCs w:val="28"/>
+        </w:rPr>
+      </w:pPr>
+      <w:r>
+        <w:rPr>
+          <w:b/>
+          <w:bCs/>
+          <w:sz w:val="28"/>
+          <w:szCs w:val="28"/>
+        </w:rPr>
+        <w:t>Integrate data:</w:t>
+      </w:r>
+      <w:r>
+        <w:rPr>
+          <w:sz w:val="28"/>
+          <w:szCs w:val="28"/>
+        </w:rPr>
+        <w:t> Create new data sets by combining data from multiple sources.</w:t>
+      </w:r>
+    </w:p>
+    <w:p>
+      <w:pPr>
+        <w:numPr>
+          <w:ilvl w:val="0"/>
+          <w:numId w:val="31"/>
+        </w:numPr>
+        <w:rPr>
+          <w:sz w:val="28"/>
+          <w:szCs w:val="28"/>
+        </w:rPr>
+      </w:pPr>
+      <w:r>
+        <w:rPr>
+          <w:b/>
+          <w:bCs/>
+          <w:sz w:val="28"/>
+          <w:szCs w:val="28"/>
+        </w:rPr>
+        <w:t>Format data:</w:t>
+      </w:r>
+      <w:r>
+        <w:rPr>
+          <w:sz w:val="28"/>
+          <w:szCs w:val="28"/>
+        </w:rPr>
+        <w:t> Re-format data as necessary. For example, you might convert string values that store numbers to numeric values so that you can perform mathematical operations.</w:t>
+      </w:r>
+      <w:r>
+        <w:rPr>
+          <w:rFonts w:ascii="Times New Roman" w:eastAsia="Times New Roman" w:hAnsi="Times New Roman" w:cs="Times New Roman"/>
+          <w:kern w:val="0"/>
+          <w:sz w:val="24"/>
+          <w:szCs w:val="24"/>
+          <w:lang w:eastAsia="en-IE" w:bidi="ta-IN"/>
+          <w14:ligatures w14:val="none"/>
+        </w:rPr>
+        <w:t xml:space="preserve"> </w:t>
+      </w:r>
+      <w:r>
+        <w:rPr>
+          <w:sz w:val="28"/>
+          <w:szCs w:val="28"/>
+        </w:rPr>
+        <w:t>(Data Science PM)</w:t>
+      </w:r>
+    </w:p>
+    <w:p>
+      <w:pPr>
+        <w:rPr>
+          <w:sz w:val="28"/>
+          <w:szCs w:val="28"/>
+        </w:rPr>
+      </w:pPr>
+    </w:p>
+    <w:p>
+      <w:pPr>
+        <w:pStyle w:val="Heading2"/>
+        <w:rPr>
+          <w:rStyle w:val="Hyperlink"/>
+          <w:color w:val="156082" w:themeColor="accent1"/>
+          <w:sz w:val="28"/>
+          <w:szCs w:val="28"/>
+          <w:u w:val="none"/>
+        </w:rPr>
+      </w:pPr>
+      <w:bookmarkStart w:id="9" w:name="_Toc198648638"/>
+      <w:bookmarkStart w:id="10" w:name="_Toc198649046"/>
+      <w:proofErr w:type="spellStart"/>
+      <w:r>
+        <w:rPr>
+          <w:rStyle w:val="Hyperlink"/>
+          <w:color w:val="156082" w:themeColor="accent1"/>
+          <w:sz w:val="28"/>
+          <w:szCs w:val="28"/>
+          <w:u w:val="none"/>
+        </w:rPr>
+        <w:t>Modeling</w:t>
+      </w:r>
+      <w:bookmarkEnd w:id="9"/>
+      <w:bookmarkEnd w:id="10"/>
+      <w:proofErr w:type="spellEnd"/>
+    </w:p>
+    <w:p>
+      <w:pPr>
+        <w:rPr>
+          <w:sz w:val="28"/>
+          <w:szCs w:val="28"/>
+        </w:rPr>
+      </w:pPr>
+      <w:r>
+        <w:rPr>
+          <w:sz w:val="28"/>
+          <w:szCs w:val="28"/>
+        </w:rPr>
+        <w:t xml:space="preserve">What is widely regarded as data science’s most exciting work is also often the shortest phase of the project. Here you’ll likely build and assess various models based on several different </w:t>
+      </w:r>
+      <w:proofErr w:type="spellStart"/>
+      <w:r>
+        <w:rPr>
+          <w:sz w:val="28"/>
+          <w:szCs w:val="28"/>
+        </w:rPr>
+        <w:t>modeling</w:t>
+      </w:r>
+      <w:proofErr w:type="spellEnd"/>
+      <w:r>
+        <w:rPr>
+          <w:sz w:val="28"/>
+          <w:szCs w:val="28"/>
+        </w:rPr>
+        <w:t xml:space="preserve"> techniques. This phase has four tasks:</w:t>
+      </w:r>
+    </w:p>
+    <w:p>
+      <w:pPr>
+        <w:numPr>
+          <w:ilvl w:val="0"/>
+          <w:numId w:val="32"/>
+        </w:numPr>
+        <w:rPr>
+          <w:sz w:val="28"/>
+          <w:szCs w:val="28"/>
+        </w:rPr>
+      </w:pPr>
+      <w:r>
+        <w:rPr>
+          <w:b/>
+          <w:bCs/>
+          <w:sz w:val="28"/>
+          <w:szCs w:val="28"/>
+        </w:rPr>
+        <w:t xml:space="preserve">Select </w:t>
+      </w:r>
+      <w:proofErr w:type="spellStart"/>
+      <w:r>
+        <w:rPr>
+          <w:b/>
+          <w:bCs/>
+          <w:sz w:val="28"/>
+          <w:szCs w:val="28"/>
+        </w:rPr>
+        <w:t>modeling</w:t>
+      </w:r>
+      <w:proofErr w:type="spellEnd"/>
+      <w:r>
+        <w:rPr>
+          <w:b/>
+          <w:bCs/>
+          <w:sz w:val="28"/>
+          <w:szCs w:val="28"/>
+        </w:rPr>
+        <w:t xml:space="preserve"> techniques:</w:t>
+      </w:r>
+      <w:r>
+        <w:rPr>
+          <w:sz w:val="28"/>
+          <w:szCs w:val="28"/>
+        </w:rPr>
+        <w:t> Determine which algorithms to try (e.g. regression, neural net).</w:t>
+      </w:r>
+    </w:p>
+    <w:p>
+      <w:pPr>
+        <w:numPr>
+          <w:ilvl w:val="0"/>
+          <w:numId w:val="32"/>
+        </w:numPr>
+        <w:rPr>
+          <w:sz w:val="28"/>
+          <w:szCs w:val="28"/>
+        </w:rPr>
+      </w:pPr>
+      <w:r>
+        <w:rPr>
+          <w:b/>
+          <w:bCs/>
+          <w:sz w:val="28"/>
+          <w:szCs w:val="28"/>
+        </w:rPr>
+        <w:t>Generate test design:</w:t>
+      </w:r>
+      <w:r>
+        <w:t> </w:t>
+      </w:r>
+      <w:r>
+        <w:rPr>
+          <w:sz w:val="28"/>
+          <w:szCs w:val="28"/>
+        </w:rPr>
+        <w:t xml:space="preserve">Pending your </w:t>
+      </w:r>
+      <w:proofErr w:type="spellStart"/>
+      <w:r>
+        <w:rPr>
+          <w:sz w:val="28"/>
+          <w:szCs w:val="28"/>
+        </w:rPr>
+        <w:t>modeling</w:t>
+      </w:r>
+      <w:proofErr w:type="spellEnd"/>
+      <w:r>
+        <w:rPr>
+          <w:sz w:val="28"/>
+          <w:szCs w:val="28"/>
+        </w:rPr>
+        <w:t xml:space="preserve"> approach, you might need to split the data into training, test, and validation sets.</w:t>
+      </w:r>
+    </w:p>
+    <w:p>
+      <w:pPr>
+        <w:numPr>
+          <w:ilvl w:val="0"/>
+          <w:numId w:val="32"/>
+        </w:numPr>
+        <w:rPr>
+          <w:sz w:val="28"/>
+          <w:szCs w:val="28"/>
+        </w:rPr>
+      </w:pPr>
+      <w:r>
+        <w:rPr>
+          <w:b/>
+          <w:bCs/>
+          <w:sz w:val="28"/>
+          <w:szCs w:val="28"/>
+        </w:rPr>
+        <w:t>Build model:</w:t>
+      </w:r>
+      <w:r>
+        <w:t> </w:t>
+      </w:r>
+      <w:r>
+        <w:rPr>
+          <w:sz w:val="28"/>
+          <w:szCs w:val="28"/>
+        </w:rPr>
+        <w:t xml:space="preserve">As glamorous as this might sound, this might just be executing a few lines of code like “reg = </w:t>
+      </w:r>
+      <w:proofErr w:type="spellStart"/>
+      <w:proofErr w:type="gramStart"/>
+      <w:r>
+        <w:rPr>
+          <w:sz w:val="28"/>
+          <w:szCs w:val="28"/>
+        </w:rPr>
+        <w:t>LinearRegression</w:t>
+      </w:r>
+      <w:proofErr w:type="spellEnd"/>
+      <w:r>
+        <w:rPr>
+          <w:sz w:val="28"/>
+          <w:szCs w:val="28"/>
+        </w:rPr>
+        <w:t>().fit</w:t>
+      </w:r>
+      <w:proofErr w:type="gramEnd"/>
+      <w:r>
+        <w:rPr>
+          <w:sz w:val="28"/>
+          <w:szCs w:val="28"/>
+        </w:rPr>
+        <w:t>(X, y)”.</w:t>
+      </w:r>
+    </w:p>
+    <w:p>
+      <w:pPr>
+        <w:numPr>
+          <w:ilvl w:val="0"/>
+          <w:numId w:val="32"/>
+        </w:numPr>
+        <w:rPr>
+          <w:sz w:val="28"/>
+          <w:szCs w:val="28"/>
+        </w:rPr>
+      </w:pPr>
+      <w:r>
+        <w:rPr>
+          <w:b/>
+          <w:bCs/>
+          <w:sz w:val="28"/>
+          <w:szCs w:val="28"/>
+        </w:rPr>
+        <w:t>Assess model:</w:t>
+      </w:r>
+      <w:r>
+        <w:t> </w:t>
+      </w:r>
+      <w:r>
+        <w:rPr>
+          <w:sz w:val="28"/>
+          <w:szCs w:val="28"/>
+        </w:rPr>
+        <w:t>Generally, multiple models are competing against each other, and the data scientist needs to interpret the model results based on domain knowledge, the pre-defined success criteria, and the test design.</w:t>
+      </w:r>
+    </w:p>
+    <w:p>
+      <w:pPr>
+        <w:rPr>
+          <w:sz w:val="28"/>
+          <w:szCs w:val="28"/>
+        </w:rPr>
+      </w:pPr>
+      <w:r>
+        <w:rPr>
+          <w:sz w:val="28"/>
+          <w:szCs w:val="28"/>
+        </w:rPr>
+        <w:t>Although the </w:t>
+      </w:r>
+      <w:hyperlink r:id="rId12" w:tgtFrame="_blank" w:history="1">
+        <w:r>
+          <w:rPr>
+            <w:rStyle w:val="Hyperlink"/>
+            <w:sz w:val="28"/>
+            <w:szCs w:val="28"/>
+          </w:rPr>
+          <w:t>CRISP-DM Guide</w:t>
+        </w:r>
+      </w:hyperlink>
+      <w:r>
+        <w:t> </w:t>
+      </w:r>
+      <w:r>
+        <w:rPr>
+          <w:sz w:val="28"/>
+          <w:szCs w:val="28"/>
+        </w:rPr>
+        <w:t>suggests to “iterate model building and assessment until you strongly believe that you have found the best model(s)”, in practice teams should continue iterating until they find a “good enough” model, proceed through the CRISP-DM lifecycle, then further improve the model in future iterations.</w:t>
+      </w:r>
+    </w:p>
+    <w:p>
+      <w:pPr>
+        <w:pStyle w:val="Heading2"/>
+        <w:rPr>
+          <w:rStyle w:val="Hyperlink"/>
+          <w:color w:val="156082" w:themeColor="accent1"/>
+          <w:sz w:val="28"/>
+          <w:szCs w:val="28"/>
+          <w:u w:val="none"/>
+        </w:rPr>
+      </w:pPr>
+      <w:bookmarkStart w:id="11" w:name="_Toc198648639"/>
+      <w:bookmarkStart w:id="12" w:name="_Toc198649047"/>
+      <w:r>
+        <w:rPr>
+          <w:rStyle w:val="Hyperlink"/>
+          <w:color w:val="156082" w:themeColor="accent1"/>
+          <w:sz w:val="28"/>
+          <w:szCs w:val="28"/>
+          <w:u w:val="none"/>
+        </w:rPr>
+        <w:lastRenderedPageBreak/>
+        <w:t>Evaluation</w:t>
+      </w:r>
+      <w:bookmarkEnd w:id="11"/>
+      <w:bookmarkEnd w:id="12"/>
+    </w:p>
+    <w:p>
+      <w:pPr>
+        <w:rPr>
+          <w:sz w:val="28"/>
+          <w:szCs w:val="28"/>
+        </w:rPr>
+      </w:pPr>
+      <w:r>
+        <w:rPr>
+          <w:sz w:val="28"/>
+          <w:szCs w:val="28"/>
+        </w:rPr>
+        <w:t>Whereas the </w:t>
+      </w:r>
+      <w:r>
+        <w:rPr>
+          <w:i/>
+          <w:iCs/>
+          <w:sz w:val="28"/>
+          <w:szCs w:val="28"/>
+        </w:rPr>
+        <w:t>Assess Model</w:t>
+      </w:r>
+      <w:r>
+        <w:rPr>
+          <w:sz w:val="28"/>
+          <w:szCs w:val="28"/>
+        </w:rPr>
+        <w:t> task of the </w:t>
+      </w:r>
+      <w:proofErr w:type="spellStart"/>
+      <w:r>
+        <w:rPr>
+          <w:i/>
+          <w:iCs/>
+          <w:sz w:val="28"/>
+          <w:szCs w:val="28"/>
+        </w:rPr>
+        <w:t>Modeling</w:t>
+      </w:r>
+      <w:proofErr w:type="spellEnd"/>
+      <w:r>
+        <w:rPr>
+          <w:sz w:val="28"/>
+          <w:szCs w:val="28"/>
+        </w:rPr>
+        <w:t> phase focuses on technical model assessment, the </w:t>
+      </w:r>
+      <w:r>
+        <w:rPr>
+          <w:i/>
+          <w:iCs/>
+          <w:sz w:val="28"/>
+          <w:szCs w:val="28"/>
+        </w:rPr>
+        <w:t>Evaluation</w:t>
+      </w:r>
+      <w:r>
+        <w:rPr>
+          <w:sz w:val="28"/>
+          <w:szCs w:val="28"/>
+        </w:rPr>
+        <w:t> phase looks more broadly at which model best meets the business and what to do next. This phase has three tasks:</w:t>
+      </w:r>
+    </w:p>
+    <w:p>
+      <w:pPr>
+        <w:numPr>
+          <w:ilvl w:val="0"/>
+          <w:numId w:val="33"/>
+        </w:numPr>
+        <w:rPr>
+          <w:sz w:val="28"/>
+          <w:szCs w:val="28"/>
+        </w:rPr>
+      </w:pPr>
+      <w:r>
+        <w:rPr>
+          <w:b/>
+          <w:bCs/>
+          <w:sz w:val="28"/>
+          <w:szCs w:val="28"/>
+        </w:rPr>
+        <w:t>Evaluate results:</w:t>
+      </w:r>
+      <w:r>
+        <w:rPr>
+          <w:sz w:val="28"/>
+          <w:szCs w:val="28"/>
+        </w:rPr>
+        <w:t> Do the models meet the business success criteria? Which one(s) should we approve for the business?</w:t>
+      </w:r>
+    </w:p>
+    <w:p>
+      <w:pPr>
+        <w:numPr>
+          <w:ilvl w:val="0"/>
+          <w:numId w:val="33"/>
+        </w:numPr>
+        <w:rPr>
+          <w:sz w:val="28"/>
+          <w:szCs w:val="28"/>
+        </w:rPr>
+      </w:pPr>
+      <w:r>
+        <w:rPr>
+          <w:b/>
+          <w:bCs/>
+          <w:sz w:val="28"/>
+          <w:szCs w:val="28"/>
+        </w:rPr>
+        <w:t>Review process:</w:t>
+      </w:r>
+      <w:r>
+        <w:rPr>
+          <w:sz w:val="28"/>
+          <w:szCs w:val="28"/>
+        </w:rPr>
+        <w:t> Review the work accomplished. Was anything overlooked? Were all steps properly executed? Summarize findings and correct anything if needed.</w:t>
+      </w:r>
+    </w:p>
+    <w:p>
+      <w:pPr>
+        <w:numPr>
+          <w:ilvl w:val="0"/>
+          <w:numId w:val="33"/>
+        </w:numPr>
+        <w:rPr>
+          <w:sz w:val="28"/>
+          <w:szCs w:val="28"/>
+        </w:rPr>
+      </w:pPr>
+      <w:r>
+        <w:rPr>
+          <w:b/>
+          <w:bCs/>
+          <w:sz w:val="28"/>
+          <w:szCs w:val="28"/>
+        </w:rPr>
+        <w:t>Determine next steps:</w:t>
+      </w:r>
+      <w:r>
+        <w:rPr>
+          <w:sz w:val="28"/>
+          <w:szCs w:val="28"/>
+        </w:rPr>
+        <w:t> Based on the previous three tasks, determine whether to proceed to deployment, iterate further, or initiate new projects.</w:t>
+      </w:r>
+      <w:r>
+        <w:rPr>
+          <w:rFonts w:ascii="Times New Roman" w:eastAsia="Times New Roman" w:hAnsi="Times New Roman" w:cs="Times New Roman"/>
+          <w:kern w:val="0"/>
+          <w:sz w:val="24"/>
+          <w:szCs w:val="24"/>
+          <w:lang w:eastAsia="en-IE" w:bidi="ta-IN"/>
+          <w14:ligatures w14:val="none"/>
+        </w:rPr>
+        <w:t xml:space="preserve"> </w:t>
+      </w:r>
+      <w:r>
+        <w:rPr>
+          <w:sz w:val="28"/>
+          <w:szCs w:val="28"/>
+        </w:rPr>
+        <w:t>(Data Science PM)</w:t>
+      </w:r>
+    </w:p>
+    <w:p>
+      <w:pPr>
+        <w:ind w:left="720"/>
+        <w:rPr>
+          <w:sz w:val="28"/>
+          <w:szCs w:val="28"/>
+        </w:rPr>
+      </w:pPr>
+    </w:p>
+    <w:p>
+      <w:pPr>
+        <w:pStyle w:val="Heading2"/>
+        <w:rPr>
+          <w:rStyle w:val="Hyperlink"/>
+          <w:color w:val="156082" w:themeColor="accent1"/>
+          <w:sz w:val="28"/>
+          <w:szCs w:val="28"/>
+          <w:u w:val="none"/>
+        </w:rPr>
+      </w:pPr>
+      <w:bookmarkStart w:id="13" w:name="_Toc198648640"/>
+      <w:bookmarkStart w:id="14" w:name="_Toc198649048"/>
+      <w:r>
+        <w:rPr>
+          <w:rStyle w:val="Hyperlink"/>
+          <w:color w:val="156082" w:themeColor="accent1"/>
+          <w:sz w:val="28"/>
+          <w:szCs w:val="28"/>
+          <w:u w:val="none"/>
+        </w:rPr>
+        <w:t>Deployment</w:t>
+      </w:r>
+      <w:bookmarkEnd w:id="13"/>
+      <w:bookmarkEnd w:id="14"/>
+    </w:p>
+    <w:p>
+      <w:pPr>
+        <w:rPr>
+          <w:sz w:val="28"/>
+          <w:szCs w:val="28"/>
+        </w:rPr>
+      </w:pPr>
+      <w:r>
+        <w:rPr>
+          <w:sz w:val="28"/>
+          <w:szCs w:val="28"/>
+        </w:rPr>
+        <w:t>Depending on the requirements, the deployment phase can be as simple as generating a report or as complex as implementing a repeatable data mining process across the enterprise.</w:t>
+      </w:r>
+    </w:p>
+    <w:p>
+      <w:pPr>
+        <w:rPr>
+          <w:sz w:val="28"/>
+          <w:szCs w:val="28"/>
+        </w:rPr>
+      </w:pPr>
+      <w:r>
+        <w:rPr>
+          <w:sz w:val="28"/>
+          <w:szCs w:val="28"/>
+        </w:rPr>
+        <w:t>A model is not particularly useful unless the customer can access its results. The complexity of this phase varies widely. This final phase has four tasks:</w:t>
+      </w:r>
+    </w:p>
+    <w:p>
+      <w:pPr>
+        <w:numPr>
+          <w:ilvl w:val="0"/>
+          <w:numId w:val="34"/>
+        </w:numPr>
+        <w:rPr>
+          <w:sz w:val="28"/>
+          <w:szCs w:val="28"/>
+        </w:rPr>
+      </w:pPr>
+      <w:r>
+        <w:rPr>
+          <w:b/>
+          <w:bCs/>
+          <w:sz w:val="28"/>
+          <w:szCs w:val="28"/>
+        </w:rPr>
+        <w:t>Plan deployment:</w:t>
+      </w:r>
+      <w:r>
+        <w:rPr>
+          <w:sz w:val="28"/>
+          <w:szCs w:val="28"/>
+        </w:rPr>
+        <w:t> Develop and document a plan for deploying the model</w:t>
+      </w:r>
+    </w:p>
+    <w:p>
+      <w:pPr>
+        <w:numPr>
+          <w:ilvl w:val="0"/>
+          <w:numId w:val="34"/>
+        </w:numPr>
+        <w:rPr>
+          <w:sz w:val="28"/>
+          <w:szCs w:val="28"/>
+        </w:rPr>
+      </w:pPr>
+      <w:r>
+        <w:rPr>
+          <w:b/>
+          <w:bCs/>
+          <w:sz w:val="28"/>
+          <w:szCs w:val="28"/>
+        </w:rPr>
+        <w:t>Plan monitoring and maintenance:</w:t>
+      </w:r>
+      <w:r>
+        <w:rPr>
+          <w:sz w:val="28"/>
+          <w:szCs w:val="28"/>
+        </w:rPr>
+        <w:t> Develop a thorough monitoring and maintenance plan to avoid issues during the operational phase (or post-project phase) of a model</w:t>
+      </w:r>
+    </w:p>
+    <w:p>
+      <w:pPr>
+        <w:numPr>
+          <w:ilvl w:val="0"/>
+          <w:numId w:val="34"/>
+        </w:numPr>
+        <w:rPr>
+          <w:sz w:val="28"/>
+          <w:szCs w:val="28"/>
+        </w:rPr>
+      </w:pPr>
+      <w:r>
+        <w:rPr>
+          <w:b/>
+          <w:bCs/>
+          <w:sz w:val="28"/>
+          <w:szCs w:val="28"/>
+        </w:rPr>
+        <w:t>Produce final report:</w:t>
+      </w:r>
+      <w:r>
+        <w:rPr>
+          <w:sz w:val="28"/>
+          <w:szCs w:val="28"/>
+        </w:rPr>
+        <w:t> The project team documents a summary of the project which might include a final presentation of data mining results.</w:t>
+      </w:r>
+    </w:p>
+    <w:p>
+      <w:pPr>
+        <w:numPr>
+          <w:ilvl w:val="0"/>
+          <w:numId w:val="34"/>
+        </w:numPr>
+        <w:rPr>
+          <w:sz w:val="28"/>
+          <w:szCs w:val="28"/>
+        </w:rPr>
+      </w:pPr>
+      <w:r>
+        <w:rPr>
+          <w:b/>
+          <w:bCs/>
+          <w:sz w:val="28"/>
+          <w:szCs w:val="28"/>
+        </w:rPr>
+        <w:t>Review project:</w:t>
+      </w:r>
+      <w:r>
+        <w:rPr>
+          <w:sz w:val="28"/>
+          <w:szCs w:val="28"/>
+        </w:rPr>
+        <w:t> Conduct a project retrospective about what went well, what could have been better, and how to improve in the future.</w:t>
+      </w:r>
+    </w:p>
+    <w:p>
+      <w:pPr>
+        <w:rPr>
+          <w:sz w:val="28"/>
+          <w:szCs w:val="28"/>
+        </w:rPr>
+      </w:pPr>
+      <w:r>
+        <w:rPr>
+          <w:sz w:val="28"/>
+          <w:szCs w:val="28"/>
+        </w:rPr>
+        <w:t xml:space="preserve">Your organization’s work might not end there. As a project framework, CRISP-DM does not outline what to do after the project (also known as “operations”). But if the model is going to production, be sure you maintain the model in </w:t>
+      </w:r>
+      <w:r>
+        <w:rPr>
+          <w:sz w:val="28"/>
+          <w:szCs w:val="28"/>
+        </w:rPr>
+        <w:lastRenderedPageBreak/>
+        <w:t xml:space="preserve">production. Constant monitoring and occasional model tuning </w:t>
+      </w:r>
+      <w:proofErr w:type="gramStart"/>
+      <w:r>
+        <w:rPr>
+          <w:sz w:val="28"/>
+          <w:szCs w:val="28"/>
+        </w:rPr>
+        <w:t>is</w:t>
+      </w:r>
+      <w:proofErr w:type="gramEnd"/>
+      <w:r>
+        <w:rPr>
+          <w:sz w:val="28"/>
+          <w:szCs w:val="28"/>
+        </w:rPr>
+        <w:t xml:space="preserve"> often required.</w:t>
+      </w:r>
+      <w:r>
+        <w:rPr>
+          <w:rFonts w:ascii="Times New Roman" w:eastAsia="Times New Roman" w:hAnsi="Times New Roman" w:cs="Times New Roman"/>
+          <w:kern w:val="0"/>
+          <w:sz w:val="24"/>
+          <w:szCs w:val="24"/>
+          <w:lang w:eastAsia="en-IE" w:bidi="ta-IN"/>
+          <w14:ligatures w14:val="none"/>
+        </w:rPr>
+        <w:t xml:space="preserve"> </w:t>
+      </w:r>
+      <w:r>
+        <w:rPr>
+          <w:sz w:val="28"/>
+          <w:szCs w:val="28"/>
+        </w:rPr>
+        <w:t>(Data Science PM)</w:t>
+      </w:r>
+    </w:p>
+    <w:p>
+      <w:pPr>
         <w:pStyle w:val="Heading1"/>
       </w:pPr>
-      <w:bookmarkStart w:id="3" w:name="_Toc198633727"/>
+      <w:bookmarkStart w:id="15" w:name="_Toc180882182"/>
+      <w:bookmarkStart w:id="16" w:name="_Toc198648641"/>
+      <w:bookmarkStart w:id="17" w:name="_Toc198649049"/>
       <w:r>
         <w:rPr>
           <w:color w:val="156082" w:themeColor="accent1"/>
         </w:rPr>
-        <w:t>Business Understanding</w:t>
-      </w:r>
-      <w:bookmarkEnd w:id="3"/>
-    </w:p>
-    <w:p>
-      <w:pPr>
-        <w:rPr>
-          <w:sz w:val="28"/>
-          <w:szCs w:val="28"/>
-        </w:rPr>
-      </w:pPr>
-      <w:r>
-        <w:rPr>
-          <w:sz w:val="28"/>
-          <w:szCs w:val="28"/>
-        </w:rPr>
-        <w:t>The</w:t>
-      </w:r>
-    </w:p>
-    <w:p>
-      <w:pPr>
-        <w:rPr>
-          <w:sz w:val="28"/>
-          <w:szCs w:val="28"/>
-        </w:rPr>
-      </w:pPr>
-      <w:r>
-        <w:rPr>
-          <w:sz w:val="28"/>
-          <w:szCs w:val="28"/>
-        </w:rPr>
-        <w:t xml:space="preserve">.  </w:t>
+        <w:t>Details of Dataset</w:t>
+      </w:r>
+      <w:bookmarkEnd w:id="15"/>
+      <w:bookmarkEnd w:id="16"/>
+      <w:bookmarkEnd w:id="17"/>
+    </w:p>
+    <w:p>
+      <w:pPr>
+        <w:rPr>
+          <w:sz w:val="28"/>
+          <w:szCs w:val="28"/>
+        </w:rPr>
+      </w:pPr>
+      <w:r>
+        <w:rPr>
+          <w:sz w:val="28"/>
+          <w:szCs w:val="28"/>
+        </w:rPr>
+        <w:t xml:space="preserve">Residential Tenancies Board is an independent public body that regulates the private rented sector. It is responsible for multiple activities like tenancies registration, dispute resolution, investigation and sanction of landlords. It has also published </w:t>
+      </w:r>
+      <w:r>
+        <w:rPr>
+          <w:sz w:val="28"/>
+          <w:szCs w:val="28"/>
+        </w:rPr>
+        <w:t xml:space="preserve">many </w:t>
+      </w:r>
+      <w:r>
+        <w:rPr>
+          <w:sz w:val="28"/>
+          <w:szCs w:val="28"/>
+        </w:rPr>
+        <w:t>numbers of reports and data. (Citizensinformation.ie)</w:t>
+      </w:r>
+    </w:p>
+    <w:p>
+      <w:pPr>
+        <w:rPr>
+          <w:sz w:val="28"/>
+          <w:szCs w:val="28"/>
+        </w:rPr>
+      </w:pPr>
+      <w:r>
+        <w:rPr>
+          <w:sz w:val="28"/>
+          <w:szCs w:val="28"/>
+        </w:rPr>
+        <w:t>For the specific case study, I will use the dataset available in the below link.</w:t>
+      </w:r>
+    </w:p>
+    <w:p>
+      <w:pPr>
+        <w:rPr>
+          <w:sz w:val="28"/>
+          <w:szCs w:val="28"/>
+        </w:rPr>
+      </w:pPr>
+      <w:hyperlink r:id="rId13" w:history="1">
+        <w:r>
+          <w:rPr>
+            <w:rStyle w:val="Hyperlink"/>
+            <w:sz w:val="28"/>
+            <w:szCs w:val="28"/>
+          </w:rPr>
+          <w:t>https://data.cso.ie/table/RIQ02</w:t>
+        </w:r>
+      </w:hyperlink>
+    </w:p>
+    <w:p>
+      <w:pPr>
+        <w:rPr>
+          <w:sz w:val="28"/>
+          <w:szCs w:val="28"/>
+        </w:rPr>
+      </w:pPr>
+    </w:p>
+    <w:p>
+      <w:pPr>
+        <w:rPr>
+          <w:sz w:val="28"/>
+          <w:szCs w:val="28"/>
+        </w:rPr>
+      </w:pPr>
+      <w:r>
+        <w:rPr>
+          <w:sz w:val="28"/>
+          <w:szCs w:val="28"/>
+        </w:rPr>
+        <w:t>This dataset contains the average rental price at Dublin city based on number of bedrooms (1, 2, 3) and type of property (semi-detached house, terrace house, apartment) starting from fourth quarter 2020 till first quarter 2024.</w:t>
       </w:r>
     </w:p>
     <w:p>
@@ -2417,14 +4409,14 @@
         </w:rPr>
         <w:t xml:space="preserve">  </w:t>
       </w:r>
-      <w:bookmarkStart w:id="4" w:name="_Toc198633728"/>
+      <w:bookmarkStart w:id="18" w:name="_Toc198649050"/>
       <w:r>
         <w:rPr>
           <w:color w:val="156082" w:themeColor="accent1"/>
         </w:rPr>
         <w:t>References</w:t>
       </w:r>
-      <w:bookmarkEnd w:id="4"/>
+      <w:bookmarkEnd w:id="18"/>
     </w:p>
     <w:p/>
     <w:p>
@@ -2485,7 +4477,6 @@
           <w:sz w:val="28"/>
           <w:szCs w:val="28"/>
         </w:rPr>
-        <w:lastRenderedPageBreak/>
         <w:t>Available at:</w:t>
       </w:r>
       <w:r>
@@ -2495,7 +4486,7 @@
         </w:rPr>
         <w:t xml:space="preserve"> </w:t>
       </w:r>
-      <w:hyperlink r:id="rId11" w:history="1">
+      <w:hyperlink r:id="rId14" w:history="1">
         <w:r>
           <w:rPr>
             <w:rStyle w:val="Hyperlink"/>
@@ -2602,14 +4593,14 @@
         </w:rPr>
         <w:t xml:space="preserve">  </w:t>
       </w:r>
-      <w:bookmarkStart w:id="5" w:name="_Toc198633729"/>
+      <w:bookmarkStart w:id="19" w:name="_Toc198649051"/>
       <w:r>
         <w:rPr>
           <w:color w:val="156082" w:themeColor="accent1"/>
         </w:rPr>
         <w:t>GitHub Link</w:t>
       </w:r>
-      <w:bookmarkEnd w:id="5"/>
+      <w:bookmarkEnd w:id="19"/>
     </w:p>
     <w:p/>
     <w:p>
@@ -2620,7 +4611,7 @@
           <w:szCs w:val="28"/>
         </w:rPr>
       </w:pPr>
-      <w:hyperlink r:id="rId12" w:history="1">
+      <w:hyperlink r:id="rId15" w:history="1">
         <w:r>
           <w:rPr>
             <w:rStyle w:val="Hyperlink"/>
@@ -2632,7 +4623,7 @@
       </w:hyperlink>
     </w:p>
     <w:sectPr>
-      <w:footerReference w:type="default" r:id="rId13"/>
+      <w:footerReference w:type="default" r:id="rId16"/>
       <w:pgSz w:w="11906" w:h="16838"/>
       <w:pgMar w:top="1440" w:right="1440" w:bottom="1440" w:left="1440" w:header="708" w:footer="708" w:gutter="0"/>
       <w:pgNumType w:start="1"/>
@@ -3586,6 +5577,232 @@
     </w:lvl>
   </w:abstractNum>
   <w:abstractNum w:abstractNumId="6" w15:restartNumberingAfterBreak="0">
+    <w:nsid w:val="241865C2"/>
+    <w:multiLevelType w:val="multilevel"/>
+    <w:tmpl w:val="2A648C60"/>
+    <w:lvl w:ilvl="0">
+      <w:start w:val="1"/>
+      <w:numFmt w:val="decimal"/>
+      <w:lvlText w:val="%1."/>
+      <w:lvlJc w:val="left"/>
+      <w:pPr>
+        <w:tabs>
+          <w:tab w:val="num" w:pos="720"/>
+        </w:tabs>
+        <w:ind w:left="720" w:hanging="360"/>
+      </w:pPr>
+    </w:lvl>
+    <w:lvl w:ilvl="1" w:tentative="1">
+      <w:start w:val="1"/>
+      <w:numFmt w:val="decimal"/>
+      <w:lvlText w:val="%2."/>
+      <w:lvlJc w:val="left"/>
+      <w:pPr>
+        <w:tabs>
+          <w:tab w:val="num" w:pos="1440"/>
+        </w:tabs>
+        <w:ind w:left="1440" w:hanging="360"/>
+      </w:pPr>
+    </w:lvl>
+    <w:lvl w:ilvl="2" w:tentative="1">
+      <w:start w:val="1"/>
+      <w:numFmt w:val="decimal"/>
+      <w:lvlText w:val="%3."/>
+      <w:lvlJc w:val="left"/>
+      <w:pPr>
+        <w:tabs>
+          <w:tab w:val="num" w:pos="2160"/>
+        </w:tabs>
+        <w:ind w:left="2160" w:hanging="360"/>
+      </w:pPr>
+    </w:lvl>
+    <w:lvl w:ilvl="3" w:tentative="1">
+      <w:start w:val="1"/>
+      <w:numFmt w:val="decimal"/>
+      <w:lvlText w:val="%4."/>
+      <w:lvlJc w:val="left"/>
+      <w:pPr>
+        <w:tabs>
+          <w:tab w:val="num" w:pos="2880"/>
+        </w:tabs>
+        <w:ind w:left="2880" w:hanging="360"/>
+      </w:pPr>
+    </w:lvl>
+    <w:lvl w:ilvl="4" w:tentative="1">
+      <w:start w:val="1"/>
+      <w:numFmt w:val="decimal"/>
+      <w:lvlText w:val="%5."/>
+      <w:lvlJc w:val="left"/>
+      <w:pPr>
+        <w:tabs>
+          <w:tab w:val="num" w:pos="3600"/>
+        </w:tabs>
+        <w:ind w:left="3600" w:hanging="360"/>
+      </w:pPr>
+    </w:lvl>
+    <w:lvl w:ilvl="5" w:tentative="1">
+      <w:start w:val="1"/>
+      <w:numFmt w:val="decimal"/>
+      <w:lvlText w:val="%6."/>
+      <w:lvlJc w:val="left"/>
+      <w:pPr>
+        <w:tabs>
+          <w:tab w:val="num" w:pos="4320"/>
+        </w:tabs>
+        <w:ind w:left="4320" w:hanging="360"/>
+      </w:pPr>
+    </w:lvl>
+    <w:lvl w:ilvl="6" w:tentative="1">
+      <w:start w:val="1"/>
+      <w:numFmt w:val="decimal"/>
+      <w:lvlText w:val="%7."/>
+      <w:lvlJc w:val="left"/>
+      <w:pPr>
+        <w:tabs>
+          <w:tab w:val="num" w:pos="5040"/>
+        </w:tabs>
+        <w:ind w:left="5040" w:hanging="360"/>
+      </w:pPr>
+    </w:lvl>
+    <w:lvl w:ilvl="7" w:tentative="1">
+      <w:start w:val="1"/>
+      <w:numFmt w:val="decimal"/>
+      <w:lvlText w:val="%8."/>
+      <w:lvlJc w:val="left"/>
+      <w:pPr>
+        <w:tabs>
+          <w:tab w:val="num" w:pos="5760"/>
+        </w:tabs>
+        <w:ind w:left="5760" w:hanging="360"/>
+      </w:pPr>
+    </w:lvl>
+    <w:lvl w:ilvl="8" w:tentative="1">
+      <w:start w:val="1"/>
+      <w:numFmt w:val="decimal"/>
+      <w:lvlText w:val="%9."/>
+      <w:lvlJc w:val="left"/>
+      <w:pPr>
+        <w:tabs>
+          <w:tab w:val="num" w:pos="6480"/>
+        </w:tabs>
+        <w:ind w:left="6480" w:hanging="360"/>
+      </w:pPr>
+    </w:lvl>
+  </w:abstractNum>
+  <w:abstractNum w:abstractNumId="7" w15:restartNumberingAfterBreak="0">
+    <w:nsid w:val="2E6D4D14"/>
+    <w:multiLevelType w:val="multilevel"/>
+    <w:tmpl w:val="65B8B1B2"/>
+    <w:lvl w:ilvl="0">
+      <w:start w:val="1"/>
+      <w:numFmt w:val="decimal"/>
+      <w:lvlText w:val="%1."/>
+      <w:lvlJc w:val="left"/>
+      <w:pPr>
+        <w:tabs>
+          <w:tab w:val="num" w:pos="720"/>
+        </w:tabs>
+        <w:ind w:left="720" w:hanging="360"/>
+      </w:pPr>
+    </w:lvl>
+    <w:lvl w:ilvl="1" w:tentative="1">
+      <w:start w:val="1"/>
+      <w:numFmt w:val="decimal"/>
+      <w:lvlText w:val="%2."/>
+      <w:lvlJc w:val="left"/>
+      <w:pPr>
+        <w:tabs>
+          <w:tab w:val="num" w:pos="1440"/>
+        </w:tabs>
+        <w:ind w:left="1440" w:hanging="360"/>
+      </w:pPr>
+    </w:lvl>
+    <w:lvl w:ilvl="2" w:tentative="1">
+      <w:start w:val="1"/>
+      <w:numFmt w:val="decimal"/>
+      <w:lvlText w:val="%3."/>
+      <w:lvlJc w:val="left"/>
+      <w:pPr>
+        <w:tabs>
+          <w:tab w:val="num" w:pos="2160"/>
+        </w:tabs>
+        <w:ind w:left="2160" w:hanging="360"/>
+      </w:pPr>
+    </w:lvl>
+    <w:lvl w:ilvl="3" w:tentative="1">
+      <w:start w:val="1"/>
+      <w:numFmt w:val="decimal"/>
+      <w:lvlText w:val="%4."/>
+      <w:lvlJc w:val="left"/>
+      <w:pPr>
+        <w:tabs>
+          <w:tab w:val="num" w:pos="2880"/>
+        </w:tabs>
+        <w:ind w:left="2880" w:hanging="360"/>
+      </w:pPr>
+    </w:lvl>
+    <w:lvl w:ilvl="4" w:tentative="1">
+      <w:start w:val="1"/>
+      <w:numFmt w:val="decimal"/>
+      <w:lvlText w:val="%5."/>
+      <w:lvlJc w:val="left"/>
+      <w:pPr>
+        <w:tabs>
+          <w:tab w:val="num" w:pos="3600"/>
+        </w:tabs>
+        <w:ind w:left="3600" w:hanging="360"/>
+      </w:pPr>
+    </w:lvl>
+    <w:lvl w:ilvl="5" w:tentative="1">
+      <w:start w:val="1"/>
+      <w:numFmt w:val="decimal"/>
+      <w:lvlText w:val="%6."/>
+      <w:lvlJc w:val="left"/>
+      <w:pPr>
+        <w:tabs>
+          <w:tab w:val="num" w:pos="4320"/>
+        </w:tabs>
+        <w:ind w:left="4320" w:hanging="360"/>
+      </w:pPr>
+    </w:lvl>
+    <w:lvl w:ilvl="6" w:tentative="1">
+      <w:start w:val="1"/>
+      <w:numFmt w:val="decimal"/>
+      <w:lvlText w:val="%7."/>
+      <w:lvlJc w:val="left"/>
+      <w:pPr>
+        <w:tabs>
+          <w:tab w:val="num" w:pos="5040"/>
+        </w:tabs>
+        <w:ind w:left="5040" w:hanging="360"/>
+      </w:pPr>
+    </w:lvl>
+    <w:lvl w:ilvl="7" w:tentative="1">
+      <w:start w:val="1"/>
+      <w:numFmt w:val="decimal"/>
+      <w:lvlText w:val="%8."/>
+      <w:lvlJc w:val="left"/>
+      <w:pPr>
+        <w:tabs>
+          <w:tab w:val="num" w:pos="5760"/>
+        </w:tabs>
+        <w:ind w:left="5760" w:hanging="360"/>
+      </w:pPr>
+    </w:lvl>
+    <w:lvl w:ilvl="8" w:tentative="1">
+      <w:start w:val="1"/>
+      <w:numFmt w:val="decimal"/>
+      <w:lvlText w:val="%9."/>
+      <w:lvlJc w:val="left"/>
+      <w:pPr>
+        <w:tabs>
+          <w:tab w:val="num" w:pos="6480"/>
+        </w:tabs>
+        <w:ind w:left="6480" w:hanging="360"/>
+      </w:pPr>
+    </w:lvl>
+  </w:abstractNum>
+  <w:abstractNum w:abstractNumId="8" w15:restartNumberingAfterBreak="0">
     <w:nsid w:val="2EDE3BD5"/>
     <w:multiLevelType w:val="hybridMultilevel"/>
     <w:tmpl w:val="D1180406"/>
@@ -3674,7 +5891,120 @@
       </w:pPr>
     </w:lvl>
   </w:abstractNum>
-  <w:abstractNum w:abstractNumId="7" w15:restartNumberingAfterBreak="0">
+  <w:abstractNum w:abstractNumId="9" w15:restartNumberingAfterBreak="0">
+    <w:nsid w:val="2F8540DE"/>
+    <w:multiLevelType w:val="multilevel"/>
+    <w:tmpl w:val="74E867F2"/>
+    <w:lvl w:ilvl="0">
+      <w:start w:val="1"/>
+      <w:numFmt w:val="decimal"/>
+      <w:lvlText w:val="%1."/>
+      <w:lvlJc w:val="left"/>
+      <w:pPr>
+        <w:tabs>
+          <w:tab w:val="num" w:pos="720"/>
+        </w:tabs>
+        <w:ind w:left="720" w:hanging="360"/>
+      </w:pPr>
+    </w:lvl>
+    <w:lvl w:ilvl="1" w:tentative="1">
+      <w:start w:val="1"/>
+      <w:numFmt w:val="decimal"/>
+      <w:lvlText w:val="%2."/>
+      <w:lvlJc w:val="left"/>
+      <w:pPr>
+        <w:tabs>
+          <w:tab w:val="num" w:pos="1440"/>
+        </w:tabs>
+        <w:ind w:left="1440" w:hanging="360"/>
+      </w:pPr>
+    </w:lvl>
+    <w:lvl w:ilvl="2" w:tentative="1">
+      <w:start w:val="1"/>
+      <w:numFmt w:val="decimal"/>
+      <w:lvlText w:val="%3."/>
+      <w:lvlJc w:val="left"/>
+      <w:pPr>
+        <w:tabs>
+          <w:tab w:val="num" w:pos="2160"/>
+        </w:tabs>
+        <w:ind w:left="2160" w:hanging="360"/>
+      </w:pPr>
+    </w:lvl>
+    <w:lvl w:ilvl="3" w:tentative="1">
+      <w:start w:val="1"/>
+      <w:numFmt w:val="decimal"/>
+      <w:lvlText w:val="%4."/>
+      <w:lvlJc w:val="left"/>
+      <w:pPr>
+        <w:tabs>
+          <w:tab w:val="num" w:pos="2880"/>
+        </w:tabs>
+        <w:ind w:left="2880" w:hanging="360"/>
+      </w:pPr>
+    </w:lvl>
+    <w:lvl w:ilvl="4" w:tentative="1">
+      <w:start w:val="1"/>
+      <w:numFmt w:val="decimal"/>
+      <w:lvlText w:val="%5."/>
+      <w:lvlJc w:val="left"/>
+      <w:pPr>
+        <w:tabs>
+          <w:tab w:val="num" w:pos="3600"/>
+        </w:tabs>
+        <w:ind w:left="3600" w:hanging="360"/>
+      </w:pPr>
+    </w:lvl>
+    <w:lvl w:ilvl="5" w:tentative="1">
+      <w:start w:val="1"/>
+      <w:numFmt w:val="decimal"/>
+      <w:lvlText w:val="%6."/>
+      <w:lvlJc w:val="left"/>
+      <w:pPr>
+        <w:tabs>
+          <w:tab w:val="num" w:pos="4320"/>
+        </w:tabs>
+        <w:ind w:left="4320" w:hanging="360"/>
+      </w:pPr>
+    </w:lvl>
+    <w:lvl w:ilvl="6" w:tentative="1">
+      <w:start w:val="1"/>
+      <w:numFmt w:val="decimal"/>
+      <w:lvlText w:val="%7."/>
+      <w:lvlJc w:val="left"/>
+      <w:pPr>
+        <w:tabs>
+          <w:tab w:val="num" w:pos="5040"/>
+        </w:tabs>
+        <w:ind w:left="5040" w:hanging="360"/>
+      </w:pPr>
+    </w:lvl>
+    <w:lvl w:ilvl="7" w:tentative="1">
+      <w:start w:val="1"/>
+      <w:numFmt w:val="decimal"/>
+      <w:lvlText w:val="%8."/>
+      <w:lvlJc w:val="left"/>
+      <w:pPr>
+        <w:tabs>
+          <w:tab w:val="num" w:pos="5760"/>
+        </w:tabs>
+        <w:ind w:left="5760" w:hanging="360"/>
+      </w:pPr>
+    </w:lvl>
+    <w:lvl w:ilvl="8" w:tentative="1">
+      <w:start w:val="1"/>
+      <w:numFmt w:val="decimal"/>
+      <w:lvlText w:val="%9."/>
+      <w:lvlJc w:val="left"/>
+      <w:pPr>
+        <w:tabs>
+          <w:tab w:val="num" w:pos="6480"/>
+        </w:tabs>
+        <w:ind w:left="6480" w:hanging="360"/>
+      </w:pPr>
+    </w:lvl>
+  </w:abstractNum>
+  <w:abstractNum w:abstractNumId="10" w15:restartNumberingAfterBreak="0">
     <w:nsid w:val="37E17D4D"/>
     <w:multiLevelType w:val="hybridMultilevel"/>
     <w:tmpl w:val="1E1460FA"/>
@@ -3766,7 +6096,7 @@
       </w:pPr>
     </w:lvl>
   </w:abstractNum>
-  <w:abstractNum w:abstractNumId="8" w15:restartNumberingAfterBreak="0">
+  <w:abstractNum w:abstractNumId="11" w15:restartNumberingAfterBreak="0">
     <w:nsid w:val="39E67D03"/>
     <w:multiLevelType w:val="multilevel"/>
     <w:tmpl w:val="1809001D"/>
@@ -3852,7 +6182,7 @@
       </w:pPr>
     </w:lvl>
   </w:abstractNum>
-  <w:abstractNum w:abstractNumId="9" w15:restartNumberingAfterBreak="0">
+  <w:abstractNum w:abstractNumId="12" w15:restartNumberingAfterBreak="0">
     <w:nsid w:val="3C6D5B70"/>
     <w:multiLevelType w:val="hybridMultilevel"/>
     <w:tmpl w:val="003C5CA0"/>
@@ -3966,7 +6296,7 @@
       </w:rPr>
     </w:lvl>
   </w:abstractNum>
-  <w:abstractNum w:abstractNumId="10" w15:restartNumberingAfterBreak="0">
+  <w:abstractNum w:abstractNumId="13" w15:restartNumberingAfterBreak="0">
     <w:nsid w:val="3DC20D21"/>
     <w:multiLevelType w:val="hybridMultilevel"/>
     <w:tmpl w:val="A98E5620"/>
@@ -4055,7 +6385,7 @@
       </w:pPr>
     </w:lvl>
   </w:abstractNum>
-  <w:abstractNum w:abstractNumId="11" w15:restartNumberingAfterBreak="0">
+  <w:abstractNum w:abstractNumId="14" w15:restartNumberingAfterBreak="0">
     <w:nsid w:val="41F46F82"/>
     <w:multiLevelType w:val="hybridMultilevel"/>
     <w:tmpl w:val="10B8B4BE"/>
@@ -4144,7 +6474,233 @@
       </w:pPr>
     </w:lvl>
   </w:abstractNum>
-  <w:abstractNum w:abstractNumId="12" w15:restartNumberingAfterBreak="0">
+  <w:abstractNum w:abstractNumId="15" w15:restartNumberingAfterBreak="0">
+    <w:nsid w:val="425B5CCE"/>
+    <w:multiLevelType w:val="multilevel"/>
+    <w:tmpl w:val="2C66C334"/>
+    <w:lvl w:ilvl="0">
+      <w:start w:val="1"/>
+      <w:numFmt w:val="decimal"/>
+      <w:lvlText w:val="%1."/>
+      <w:lvlJc w:val="left"/>
+      <w:pPr>
+        <w:tabs>
+          <w:tab w:val="num" w:pos="720"/>
+        </w:tabs>
+        <w:ind w:left="720" w:hanging="360"/>
+      </w:pPr>
+    </w:lvl>
+    <w:lvl w:ilvl="1" w:tentative="1">
+      <w:start w:val="1"/>
+      <w:numFmt w:val="decimal"/>
+      <w:lvlText w:val="%2."/>
+      <w:lvlJc w:val="left"/>
+      <w:pPr>
+        <w:tabs>
+          <w:tab w:val="num" w:pos="1440"/>
+        </w:tabs>
+        <w:ind w:left="1440" w:hanging="360"/>
+      </w:pPr>
+    </w:lvl>
+    <w:lvl w:ilvl="2" w:tentative="1">
+      <w:start w:val="1"/>
+      <w:numFmt w:val="decimal"/>
+      <w:lvlText w:val="%3."/>
+      <w:lvlJc w:val="left"/>
+      <w:pPr>
+        <w:tabs>
+          <w:tab w:val="num" w:pos="2160"/>
+        </w:tabs>
+        <w:ind w:left="2160" w:hanging="360"/>
+      </w:pPr>
+    </w:lvl>
+    <w:lvl w:ilvl="3" w:tentative="1">
+      <w:start w:val="1"/>
+      <w:numFmt w:val="decimal"/>
+      <w:lvlText w:val="%4."/>
+      <w:lvlJc w:val="left"/>
+      <w:pPr>
+        <w:tabs>
+          <w:tab w:val="num" w:pos="2880"/>
+        </w:tabs>
+        <w:ind w:left="2880" w:hanging="360"/>
+      </w:pPr>
+    </w:lvl>
+    <w:lvl w:ilvl="4" w:tentative="1">
+      <w:start w:val="1"/>
+      <w:numFmt w:val="decimal"/>
+      <w:lvlText w:val="%5."/>
+      <w:lvlJc w:val="left"/>
+      <w:pPr>
+        <w:tabs>
+          <w:tab w:val="num" w:pos="3600"/>
+        </w:tabs>
+        <w:ind w:left="3600" w:hanging="360"/>
+      </w:pPr>
+    </w:lvl>
+    <w:lvl w:ilvl="5" w:tentative="1">
+      <w:start w:val="1"/>
+      <w:numFmt w:val="decimal"/>
+      <w:lvlText w:val="%6."/>
+      <w:lvlJc w:val="left"/>
+      <w:pPr>
+        <w:tabs>
+          <w:tab w:val="num" w:pos="4320"/>
+        </w:tabs>
+        <w:ind w:left="4320" w:hanging="360"/>
+      </w:pPr>
+    </w:lvl>
+    <w:lvl w:ilvl="6" w:tentative="1">
+      <w:start w:val="1"/>
+      <w:numFmt w:val="decimal"/>
+      <w:lvlText w:val="%7."/>
+      <w:lvlJc w:val="left"/>
+      <w:pPr>
+        <w:tabs>
+          <w:tab w:val="num" w:pos="5040"/>
+        </w:tabs>
+        <w:ind w:left="5040" w:hanging="360"/>
+      </w:pPr>
+    </w:lvl>
+    <w:lvl w:ilvl="7" w:tentative="1">
+      <w:start w:val="1"/>
+      <w:numFmt w:val="decimal"/>
+      <w:lvlText w:val="%8."/>
+      <w:lvlJc w:val="left"/>
+      <w:pPr>
+        <w:tabs>
+          <w:tab w:val="num" w:pos="5760"/>
+        </w:tabs>
+        <w:ind w:left="5760" w:hanging="360"/>
+      </w:pPr>
+    </w:lvl>
+    <w:lvl w:ilvl="8" w:tentative="1">
+      <w:start w:val="1"/>
+      <w:numFmt w:val="decimal"/>
+      <w:lvlText w:val="%9."/>
+      <w:lvlJc w:val="left"/>
+      <w:pPr>
+        <w:tabs>
+          <w:tab w:val="num" w:pos="6480"/>
+        </w:tabs>
+        <w:ind w:left="6480" w:hanging="360"/>
+      </w:pPr>
+    </w:lvl>
+  </w:abstractNum>
+  <w:abstractNum w:abstractNumId="16" w15:restartNumberingAfterBreak="0">
+    <w:nsid w:val="440B2942"/>
+    <w:multiLevelType w:val="multilevel"/>
+    <w:tmpl w:val="F6723C7C"/>
+    <w:lvl w:ilvl="0">
+      <w:start w:val="1"/>
+      <w:numFmt w:val="decimal"/>
+      <w:lvlText w:val="%1."/>
+      <w:lvlJc w:val="left"/>
+      <w:pPr>
+        <w:tabs>
+          <w:tab w:val="num" w:pos="720"/>
+        </w:tabs>
+        <w:ind w:left="720" w:hanging="360"/>
+      </w:pPr>
+    </w:lvl>
+    <w:lvl w:ilvl="1" w:tentative="1">
+      <w:start w:val="1"/>
+      <w:numFmt w:val="decimal"/>
+      <w:lvlText w:val="%2."/>
+      <w:lvlJc w:val="left"/>
+      <w:pPr>
+        <w:tabs>
+          <w:tab w:val="num" w:pos="1440"/>
+        </w:tabs>
+        <w:ind w:left="1440" w:hanging="360"/>
+      </w:pPr>
+    </w:lvl>
+    <w:lvl w:ilvl="2" w:tentative="1">
+      <w:start w:val="1"/>
+      <w:numFmt w:val="decimal"/>
+      <w:lvlText w:val="%3."/>
+      <w:lvlJc w:val="left"/>
+      <w:pPr>
+        <w:tabs>
+          <w:tab w:val="num" w:pos="2160"/>
+        </w:tabs>
+        <w:ind w:left="2160" w:hanging="360"/>
+      </w:pPr>
+    </w:lvl>
+    <w:lvl w:ilvl="3" w:tentative="1">
+      <w:start w:val="1"/>
+      <w:numFmt w:val="decimal"/>
+      <w:lvlText w:val="%4."/>
+      <w:lvlJc w:val="left"/>
+      <w:pPr>
+        <w:tabs>
+          <w:tab w:val="num" w:pos="2880"/>
+        </w:tabs>
+        <w:ind w:left="2880" w:hanging="360"/>
+      </w:pPr>
+    </w:lvl>
+    <w:lvl w:ilvl="4" w:tentative="1">
+      <w:start w:val="1"/>
+      <w:numFmt w:val="decimal"/>
+      <w:lvlText w:val="%5."/>
+      <w:lvlJc w:val="left"/>
+      <w:pPr>
+        <w:tabs>
+          <w:tab w:val="num" w:pos="3600"/>
+        </w:tabs>
+        <w:ind w:left="3600" w:hanging="360"/>
+      </w:pPr>
+    </w:lvl>
+    <w:lvl w:ilvl="5" w:tentative="1">
+      <w:start w:val="1"/>
+      <w:numFmt w:val="decimal"/>
+      <w:lvlText w:val="%6."/>
+      <w:lvlJc w:val="left"/>
+      <w:pPr>
+        <w:tabs>
+          <w:tab w:val="num" w:pos="4320"/>
+        </w:tabs>
+        <w:ind w:left="4320" w:hanging="360"/>
+      </w:pPr>
+    </w:lvl>
+    <w:lvl w:ilvl="6" w:tentative="1">
+      <w:start w:val="1"/>
+      <w:numFmt w:val="decimal"/>
+      <w:lvlText w:val="%7."/>
+      <w:lvlJc w:val="left"/>
+      <w:pPr>
+        <w:tabs>
+          <w:tab w:val="num" w:pos="5040"/>
+        </w:tabs>
+        <w:ind w:left="5040" w:hanging="360"/>
+      </w:pPr>
+    </w:lvl>
+    <w:lvl w:ilvl="7" w:tentative="1">
+      <w:start w:val="1"/>
+      <w:numFmt w:val="decimal"/>
+      <w:lvlText w:val="%8."/>
+      <w:lvlJc w:val="left"/>
+      <w:pPr>
+        <w:tabs>
+          <w:tab w:val="num" w:pos="5760"/>
+        </w:tabs>
+        <w:ind w:left="5760" w:hanging="360"/>
+      </w:pPr>
+    </w:lvl>
+    <w:lvl w:ilvl="8" w:tentative="1">
+      <w:start w:val="1"/>
+      <w:numFmt w:val="decimal"/>
+      <w:lvlText w:val="%9."/>
+      <w:lvlJc w:val="left"/>
+      <w:pPr>
+        <w:tabs>
+          <w:tab w:val="num" w:pos="6480"/>
+        </w:tabs>
+        <w:ind w:left="6480" w:hanging="360"/>
+      </w:pPr>
+    </w:lvl>
+  </w:abstractNum>
+  <w:abstractNum w:abstractNumId="17" w15:restartNumberingAfterBreak="0">
     <w:nsid w:val="44EF4FE2"/>
     <w:multiLevelType w:val="multilevel"/>
     <w:tmpl w:val="C3507498"/>
@@ -4265,7 +6821,7 @@
       </w:rPr>
     </w:lvl>
   </w:abstractNum>
-  <w:abstractNum w:abstractNumId="13" w15:restartNumberingAfterBreak="0">
+  <w:abstractNum w:abstractNumId="18" w15:restartNumberingAfterBreak="0">
     <w:nsid w:val="45B4544C"/>
     <w:multiLevelType w:val="hybridMultilevel"/>
     <w:tmpl w:val="CD02841C"/>
@@ -4354,7 +6910,7 @@
       </w:pPr>
     </w:lvl>
   </w:abstractNum>
-  <w:abstractNum w:abstractNumId="14" w15:restartNumberingAfterBreak="0">
+  <w:abstractNum w:abstractNumId="19" w15:restartNumberingAfterBreak="0">
     <w:nsid w:val="46AB410B"/>
     <w:multiLevelType w:val="multilevel"/>
     <w:tmpl w:val="5CD83FD2"/>
@@ -4475,7 +7031,7 @@
       </w:rPr>
     </w:lvl>
   </w:abstractNum>
-  <w:abstractNum w:abstractNumId="15" w15:restartNumberingAfterBreak="0">
+  <w:abstractNum w:abstractNumId="20" w15:restartNumberingAfterBreak="0">
     <w:nsid w:val="47D5014A"/>
     <w:multiLevelType w:val="multilevel"/>
     <w:tmpl w:val="5CD83FD2"/>
@@ -4596,7 +7152,7 @@
       </w:rPr>
     </w:lvl>
   </w:abstractNum>
-  <w:abstractNum w:abstractNumId="16" w15:restartNumberingAfterBreak="0">
+  <w:abstractNum w:abstractNumId="21" w15:restartNumberingAfterBreak="0">
     <w:nsid w:val="4BC80046"/>
     <w:multiLevelType w:val="multilevel"/>
     <w:tmpl w:val="565C90F4"/>
@@ -4717,7 +7273,7 @@
       </w:rPr>
     </w:lvl>
   </w:abstractNum>
-  <w:abstractNum w:abstractNumId="17" w15:restartNumberingAfterBreak="0">
+  <w:abstractNum w:abstractNumId="22" w15:restartNumberingAfterBreak="0">
     <w:nsid w:val="4D226102"/>
     <w:multiLevelType w:val="multilevel"/>
     <w:tmpl w:val="73C6FE5E"/>
@@ -4815,7 +7371,7 @@
       </w:pPr>
     </w:lvl>
   </w:abstractNum>
-  <w:abstractNum w:abstractNumId="18" w15:restartNumberingAfterBreak="0">
+  <w:abstractNum w:abstractNumId="23" w15:restartNumberingAfterBreak="0">
     <w:nsid w:val="4FFB0C4A"/>
     <w:multiLevelType w:val="multilevel"/>
     <w:tmpl w:val="565C90F4"/>
@@ -4936,7 +7492,120 @@
       </w:rPr>
     </w:lvl>
   </w:abstractNum>
-  <w:abstractNum w:abstractNumId="19" w15:restartNumberingAfterBreak="0">
+  <w:abstractNum w:abstractNumId="24" w15:restartNumberingAfterBreak="0">
+    <w:nsid w:val="51335E19"/>
+    <w:multiLevelType w:val="multilevel"/>
+    <w:tmpl w:val="7AAC9E7E"/>
+    <w:lvl w:ilvl="0">
+      <w:start w:val="1"/>
+      <w:numFmt w:val="decimal"/>
+      <w:lvlText w:val="%1."/>
+      <w:lvlJc w:val="left"/>
+      <w:pPr>
+        <w:tabs>
+          <w:tab w:val="num" w:pos="720"/>
+        </w:tabs>
+        <w:ind w:left="720" w:hanging="360"/>
+      </w:pPr>
+    </w:lvl>
+    <w:lvl w:ilvl="1" w:tentative="1">
+      <w:start w:val="1"/>
+      <w:numFmt w:val="decimal"/>
+      <w:lvlText w:val="%2."/>
+      <w:lvlJc w:val="left"/>
+      <w:pPr>
+        <w:tabs>
+          <w:tab w:val="num" w:pos="1440"/>
+        </w:tabs>
+        <w:ind w:left="1440" w:hanging="360"/>
+      </w:pPr>
+    </w:lvl>
+    <w:lvl w:ilvl="2" w:tentative="1">
+      <w:start w:val="1"/>
+      <w:numFmt w:val="decimal"/>
+      <w:lvlText w:val="%3."/>
+      <w:lvlJc w:val="left"/>
+      <w:pPr>
+        <w:tabs>
+          <w:tab w:val="num" w:pos="2160"/>
+        </w:tabs>
+        <w:ind w:left="2160" w:hanging="360"/>
+      </w:pPr>
+    </w:lvl>
+    <w:lvl w:ilvl="3" w:tentative="1">
+      <w:start w:val="1"/>
+      <w:numFmt w:val="decimal"/>
+      <w:lvlText w:val="%4."/>
+      <w:lvlJc w:val="left"/>
+      <w:pPr>
+        <w:tabs>
+          <w:tab w:val="num" w:pos="2880"/>
+        </w:tabs>
+        <w:ind w:left="2880" w:hanging="360"/>
+      </w:pPr>
+    </w:lvl>
+    <w:lvl w:ilvl="4" w:tentative="1">
+      <w:start w:val="1"/>
+      <w:numFmt w:val="decimal"/>
+      <w:lvlText w:val="%5."/>
+      <w:lvlJc w:val="left"/>
+      <w:pPr>
+        <w:tabs>
+          <w:tab w:val="num" w:pos="3600"/>
+        </w:tabs>
+        <w:ind w:left="3600" w:hanging="360"/>
+      </w:pPr>
+    </w:lvl>
+    <w:lvl w:ilvl="5" w:tentative="1">
+      <w:start w:val="1"/>
+      <w:numFmt w:val="decimal"/>
+      <w:lvlText w:val="%6."/>
+      <w:lvlJc w:val="left"/>
+      <w:pPr>
+        <w:tabs>
+          <w:tab w:val="num" w:pos="4320"/>
+        </w:tabs>
+        <w:ind w:left="4320" w:hanging="360"/>
+      </w:pPr>
+    </w:lvl>
+    <w:lvl w:ilvl="6" w:tentative="1">
+      <w:start w:val="1"/>
+      <w:numFmt w:val="decimal"/>
+      <w:lvlText w:val="%7."/>
+      <w:lvlJc w:val="left"/>
+      <w:pPr>
+        <w:tabs>
+          <w:tab w:val="num" w:pos="5040"/>
+        </w:tabs>
+        <w:ind w:left="5040" w:hanging="360"/>
+      </w:pPr>
+    </w:lvl>
+    <w:lvl w:ilvl="7" w:tentative="1">
+      <w:start w:val="1"/>
+      <w:numFmt w:val="decimal"/>
+      <w:lvlText w:val="%8."/>
+      <w:lvlJc w:val="left"/>
+      <w:pPr>
+        <w:tabs>
+          <w:tab w:val="num" w:pos="5760"/>
+        </w:tabs>
+        <w:ind w:left="5760" w:hanging="360"/>
+      </w:pPr>
+    </w:lvl>
+    <w:lvl w:ilvl="8" w:tentative="1">
+      <w:start w:val="1"/>
+      <w:numFmt w:val="decimal"/>
+      <w:lvlText w:val="%9."/>
+      <w:lvlJc w:val="left"/>
+      <w:pPr>
+        <w:tabs>
+          <w:tab w:val="num" w:pos="6480"/>
+        </w:tabs>
+        <w:ind w:left="6480" w:hanging="360"/>
+      </w:pPr>
+    </w:lvl>
+  </w:abstractNum>
+  <w:abstractNum w:abstractNumId="25" w15:restartNumberingAfterBreak="0">
     <w:nsid w:val="535B094B"/>
     <w:multiLevelType w:val="hybridMultilevel"/>
     <w:tmpl w:val="E69C7506"/>
@@ -5029,7 +7698,7 @@
       </w:pPr>
     </w:lvl>
   </w:abstractNum>
-  <w:abstractNum w:abstractNumId="20" w15:restartNumberingAfterBreak="0">
+  <w:abstractNum w:abstractNumId="26" w15:restartNumberingAfterBreak="0">
     <w:nsid w:val="58196E17"/>
     <w:multiLevelType w:val="hybridMultilevel"/>
     <w:tmpl w:val="62FE1748"/>
@@ -5143,7 +7812,7 @@
       </w:rPr>
     </w:lvl>
   </w:abstractNum>
-  <w:abstractNum w:abstractNumId="21" w15:restartNumberingAfterBreak="0">
+  <w:abstractNum w:abstractNumId="27" w15:restartNumberingAfterBreak="0">
     <w:nsid w:val="5B3669B2"/>
     <w:multiLevelType w:val="hybridMultilevel"/>
     <w:tmpl w:val="2A102C8A"/>
@@ -5232,7 +7901,7 @@
       </w:pPr>
     </w:lvl>
   </w:abstractNum>
-  <w:abstractNum w:abstractNumId="22" w15:restartNumberingAfterBreak="0">
+  <w:abstractNum w:abstractNumId="28" w15:restartNumberingAfterBreak="0">
     <w:nsid w:val="5B410A9F"/>
     <w:multiLevelType w:val="hybridMultilevel"/>
     <w:tmpl w:val="CB6A48A0"/>
@@ -5346,7 +8015,7 @@
       </w:rPr>
     </w:lvl>
   </w:abstractNum>
-  <w:abstractNum w:abstractNumId="23" w15:restartNumberingAfterBreak="0">
+  <w:abstractNum w:abstractNumId="29" w15:restartNumberingAfterBreak="0">
     <w:nsid w:val="733C2334"/>
     <w:multiLevelType w:val="multilevel"/>
     <w:tmpl w:val="352E87B2"/>
@@ -5459,7 +8128,7 @@
       </w:rPr>
     </w:lvl>
   </w:abstractNum>
-  <w:abstractNum w:abstractNumId="24" w15:restartNumberingAfterBreak="0">
+  <w:abstractNum w:abstractNumId="30" w15:restartNumberingAfterBreak="0">
     <w:nsid w:val="748F6F9C"/>
     <w:multiLevelType w:val="hybridMultilevel"/>
     <w:tmpl w:val="1032CB94"/>
@@ -5545,7 +8214,7 @@
       </w:pPr>
     </w:lvl>
   </w:abstractNum>
-  <w:abstractNum w:abstractNumId="25" w15:restartNumberingAfterBreak="0">
+  <w:abstractNum w:abstractNumId="31" w15:restartNumberingAfterBreak="0">
     <w:nsid w:val="74D261D3"/>
     <w:multiLevelType w:val="hybridMultilevel"/>
     <w:tmpl w:val="173825C0"/>
@@ -5634,7 +8303,7 @@
       </w:pPr>
     </w:lvl>
   </w:abstractNum>
-  <w:abstractNum w:abstractNumId="26" w15:restartNumberingAfterBreak="0">
+  <w:abstractNum w:abstractNumId="32" w15:restartNumberingAfterBreak="0">
     <w:nsid w:val="76E04A82"/>
     <w:multiLevelType w:val="hybridMultilevel"/>
     <w:tmpl w:val="FACAC3C4"/>
@@ -5723,7 +8392,7 @@
       </w:pPr>
     </w:lvl>
   </w:abstractNum>
-  <w:abstractNum w:abstractNumId="27" w15:restartNumberingAfterBreak="0">
+  <w:abstractNum w:abstractNumId="33" w15:restartNumberingAfterBreak="0">
     <w:nsid w:val="79591153"/>
     <w:multiLevelType w:val="hybridMultilevel"/>
     <w:tmpl w:val="16A6222E"/>
@@ -5812,7 +8481,7 @@
       </w:pPr>
     </w:lvl>
   </w:abstractNum>
-  <w:abstractNum w:abstractNumId="28" w15:restartNumberingAfterBreak="0">
+  <w:abstractNum w:abstractNumId="34" w15:restartNumberingAfterBreak="0">
     <w:nsid w:val="7E880A88"/>
     <w:multiLevelType w:val="multilevel"/>
     <w:tmpl w:val="1809001F"/>
@@ -5902,82 +8571,82 @@
     <w:abstractNumId w:val="2"/>
   </w:num>
   <w:num w:numId="2" w16cid:durableId="202132074">
-    <w:abstractNumId w:val="19"/>
+    <w:abstractNumId w:val="25"/>
   </w:num>
   <w:num w:numId="3" w16cid:durableId="695958900">
-    <w:abstractNumId w:val="11"/>
+    <w:abstractNumId w:val="14"/>
   </w:num>
   <w:num w:numId="4" w16cid:durableId="1849825411">
     <w:abstractNumId w:val="1"/>
   </w:num>
   <w:num w:numId="5" w16cid:durableId="877552664">
-    <w:abstractNumId w:val="13"/>
+    <w:abstractNumId w:val="18"/>
   </w:num>
   <w:num w:numId="6" w16cid:durableId="1407729347">
     <w:abstractNumId w:val="0"/>
   </w:num>
   <w:num w:numId="7" w16cid:durableId="1036924379">
-    <w:abstractNumId w:val="27"/>
+    <w:abstractNumId w:val="33"/>
   </w:num>
   <w:num w:numId="8" w16cid:durableId="613563192">
-    <w:abstractNumId w:val="25"/>
+    <w:abstractNumId w:val="31"/>
   </w:num>
   <w:num w:numId="9" w16cid:durableId="503085156">
-    <w:abstractNumId w:val="23"/>
+    <w:abstractNumId w:val="29"/>
   </w:num>
   <w:num w:numId="10" w16cid:durableId="942147031">
-    <w:abstractNumId w:val="6"/>
+    <w:abstractNumId w:val="8"/>
   </w:num>
   <w:num w:numId="11" w16cid:durableId="1820030831">
-    <w:abstractNumId w:val="10"/>
+    <w:abstractNumId w:val="13"/>
   </w:num>
   <w:num w:numId="12" w16cid:durableId="192814875">
     <w:abstractNumId w:val="3"/>
   </w:num>
   <w:num w:numId="13" w16cid:durableId="764807847">
+    <w:abstractNumId w:val="27"/>
+  </w:num>
+  <w:num w:numId="14" w16cid:durableId="1250655159">
+    <w:abstractNumId w:val="34"/>
+  </w:num>
+  <w:num w:numId="15" w16cid:durableId="43410216">
+    <w:abstractNumId w:val="11"/>
+  </w:num>
+  <w:num w:numId="16" w16cid:durableId="1245187083">
+    <w:abstractNumId w:val="10"/>
+  </w:num>
+  <w:num w:numId="17" w16cid:durableId="846292146">
+    <w:abstractNumId w:val="17"/>
+  </w:num>
+  <w:num w:numId="18" w16cid:durableId="1129324961">
+    <w:abstractNumId w:val="23"/>
+  </w:num>
+  <w:num w:numId="19" w16cid:durableId="141705191">
     <w:abstractNumId w:val="21"/>
   </w:num>
-  <w:num w:numId="14" w16cid:durableId="1250655159">
-    <w:abstractNumId w:val="28"/>
-  </w:num>
-  <w:num w:numId="15" w16cid:durableId="43410216">
-    <w:abstractNumId w:val="8"/>
-  </w:num>
-  <w:num w:numId="16" w16cid:durableId="1245187083">
-    <w:abstractNumId w:val="7"/>
-  </w:num>
-  <w:num w:numId="17" w16cid:durableId="846292146">
-    <w:abstractNumId w:val="12"/>
-  </w:num>
-  <w:num w:numId="18" w16cid:durableId="1129324961">
-    <w:abstractNumId w:val="18"/>
-  </w:num>
-  <w:num w:numId="19" w16cid:durableId="141705191">
-    <w:abstractNumId w:val="16"/>
-  </w:num>
   <w:num w:numId="20" w16cid:durableId="1366252151">
-    <w:abstractNumId w:val="14"/>
+    <w:abstractNumId w:val="19"/>
   </w:num>
   <w:num w:numId="21" w16cid:durableId="393046800">
     <w:abstractNumId w:val="5"/>
   </w:num>
   <w:num w:numId="22" w16cid:durableId="621687420">
-    <w:abstractNumId w:val="15"/>
+    <w:abstractNumId w:val="20"/>
   </w:num>
   <w:num w:numId="23" w16cid:durableId="2026130832">
+    <w:abstractNumId w:val="28"/>
+  </w:num>
+  <w:num w:numId="24" w16cid:durableId="282926356">
+    <w:abstractNumId w:val="12"/>
+  </w:num>
+  <w:num w:numId="25" w16cid:durableId="1954944763">
+    <w:abstractNumId w:val="26"/>
+  </w:num>
+  <w:num w:numId="26" w16cid:durableId="233400055">
     <w:abstractNumId w:val="22"/>
   </w:num>
-  <w:num w:numId="24" w16cid:durableId="282926356">
-    <w:abstractNumId w:val="9"/>
-  </w:num>
-  <w:num w:numId="25" w16cid:durableId="1954944763">
-    <w:abstractNumId w:val="20"/>
-  </w:num>
-  <w:num w:numId="26" w16cid:durableId="233400055">
-    <w:abstractNumId w:val="17"/>
-  </w:num>
   <w:num w:numId="27" w16cid:durableId="240066724">
-    <w:abstractNumId w:val="24"/>
+    <w:abstractNumId w:val="30"/>
     <w:lvlOverride w:ilvl="0">
       <w:startOverride w:val="1"/>
     </w:lvlOverride>
@@ -6007,13 +8676,31 @@
     </w:lvlOverride>
   </w:num>
   <w:num w:numId="28" w16cid:durableId="2054308047">
-    <w:abstractNumId w:val="26"/>
+    <w:abstractNumId w:val="32"/>
   </w:num>
   <w:num w:numId="29" w16cid:durableId="239215503">
     <w:abstractNumId w:val="4"/>
   </w:num>
   <w:num w:numId="30" w16cid:durableId="884020638">
-    <w:abstractNumId w:val="17"/>
+    <w:abstractNumId w:val="22"/>
+  </w:num>
+  <w:num w:numId="31" w16cid:durableId="1009793812">
+    <w:abstractNumId w:val="7"/>
+  </w:num>
+  <w:num w:numId="32" w16cid:durableId="1487477310">
+    <w:abstractNumId w:val="24"/>
+  </w:num>
+  <w:num w:numId="33" w16cid:durableId="89668212">
+    <w:abstractNumId w:val="9"/>
+  </w:num>
+  <w:num w:numId="34" w16cid:durableId="1959214842">
+    <w:abstractNumId w:val="6"/>
+  </w:num>
+  <w:num w:numId="35" w16cid:durableId="1893076283">
+    <w:abstractNumId w:val="16"/>
+  </w:num>
+  <w:num w:numId="36" w16cid:durableId="312418054">
+    <w:abstractNumId w:val="15"/>
   </w:num>
 </w:numbering>
 </file>

</xml_diff>

<commit_message>
CA3 - Report - Key Challenges
</commit_message>
<xml_diff>
--- a/CA3-Strategy_Thinking.docx
+++ b/CA3-Strategy_Thinking.docx
@@ -1088,7 +1088,7 @@
           <w:r>
             <w:fldChar w:fldCharType="separate"/>
           </w:r>
-          <w:hyperlink w:anchor="_Toc198649040" w:history="1">
+          <w:hyperlink w:anchor="_Toc198657503" w:history="1">
             <w:r>
               <w:rPr>
                 <w:rStyle w:val="Hyperlink"/>
@@ -1132,7 +1132,7 @@
                 <w:noProof/>
                 <w:webHidden/>
               </w:rPr>
-              <w:instrText xml:space="preserve"> PAGEREF _Toc198649040 \h </w:instrText>
+              <w:instrText xml:space="preserve"> PAGEREF _Toc198657503 \h </w:instrText>
             </w:r>
             <w:r>
               <w:rPr>
@@ -1178,7 +1178,7 @@
               <w:lang w:eastAsia="en-IE" w:bidi="ta-IN"/>
             </w:rPr>
           </w:pPr>
-          <w:hyperlink w:anchor="_Toc198649041" w:history="1">
+          <w:hyperlink w:anchor="_Toc198657504" w:history="1">
             <w:r>
               <w:rPr>
                 <w:rStyle w:val="Hyperlink"/>
@@ -1222,7 +1222,7 @@
                 <w:noProof/>
                 <w:webHidden/>
               </w:rPr>
-              <w:instrText xml:space="preserve"> PAGEREF _Toc198649041 \h </w:instrText>
+              <w:instrText xml:space="preserve"> PAGEREF _Toc198657504 \h </w:instrText>
             </w:r>
             <w:r>
               <w:rPr>
@@ -1268,7 +1268,7 @@
               <w:lang w:eastAsia="en-IE" w:bidi="ta-IN"/>
             </w:rPr>
           </w:pPr>
-          <w:hyperlink w:anchor="_Toc198649042" w:history="1">
+          <w:hyperlink w:anchor="_Toc198657505" w:history="1">
             <w:r>
               <w:rPr>
                 <w:rStyle w:val="Hyperlink"/>
@@ -1312,7 +1312,7 @@
                 <w:noProof/>
                 <w:webHidden/>
               </w:rPr>
-              <w:instrText xml:space="preserve"> PAGEREF _Toc198649042 \h </w:instrText>
+              <w:instrText xml:space="preserve"> PAGEREF _Toc198657505 \h </w:instrText>
             </w:r>
             <w:r>
               <w:rPr>
@@ -1358,7 +1358,7 @@
               <w:lang w:eastAsia="en-IE" w:bidi="ta-IN"/>
             </w:rPr>
           </w:pPr>
-          <w:hyperlink w:anchor="_Toc198649043" w:history="1">
+          <w:hyperlink w:anchor="_Toc198657506" w:history="1">
             <w:r>
               <w:rPr>
                 <w:rStyle w:val="Hyperlink"/>
@@ -1402,7 +1402,7 @@
                 <w:noProof/>
                 <w:webHidden/>
               </w:rPr>
-              <w:instrText xml:space="preserve"> PAGEREF _Toc198649043 \h </w:instrText>
+              <w:instrText xml:space="preserve"> PAGEREF _Toc198657506 \h </w:instrText>
             </w:r>
             <w:r>
               <w:rPr>
@@ -1448,7 +1448,7 @@
               <w:lang w:eastAsia="en-IE" w:bidi="ta-IN"/>
             </w:rPr>
           </w:pPr>
-          <w:hyperlink w:anchor="_Toc198649044" w:history="1">
+          <w:hyperlink w:anchor="_Toc198657507" w:history="1">
             <w:r>
               <w:rPr>
                 <w:rStyle w:val="Hyperlink"/>
@@ -1492,7 +1492,7 @@
                 <w:noProof/>
                 <w:webHidden/>
               </w:rPr>
-              <w:instrText xml:space="preserve"> PAGEREF _Toc198649044 \h </w:instrText>
+              <w:instrText xml:space="preserve"> PAGEREF _Toc198657507 \h </w:instrText>
             </w:r>
             <w:r>
               <w:rPr>
@@ -1538,7 +1538,7 @@
               <w:lang w:eastAsia="en-IE" w:bidi="ta-IN"/>
             </w:rPr>
           </w:pPr>
-          <w:hyperlink w:anchor="_Toc198649045" w:history="1">
+          <w:hyperlink w:anchor="_Toc198657508" w:history="1">
             <w:r>
               <w:rPr>
                 <w:rStyle w:val="Hyperlink"/>
@@ -1582,7 +1582,7 @@
                 <w:noProof/>
                 <w:webHidden/>
               </w:rPr>
-              <w:instrText xml:space="preserve"> PAGEREF _Toc198649045 \h </w:instrText>
+              <w:instrText xml:space="preserve"> PAGEREF _Toc198657508 \h </w:instrText>
             </w:r>
             <w:r>
               <w:rPr>
@@ -1628,7 +1628,7 @@
               <w:lang w:eastAsia="en-IE" w:bidi="ta-IN"/>
             </w:rPr>
           </w:pPr>
-          <w:hyperlink w:anchor="_Toc198649046" w:history="1">
+          <w:hyperlink w:anchor="_Toc198657509" w:history="1">
             <w:r>
               <w:rPr>
                 <w:rStyle w:val="Hyperlink"/>
@@ -1672,7 +1672,7 @@
                 <w:noProof/>
                 <w:webHidden/>
               </w:rPr>
-              <w:instrText xml:space="preserve"> PAGEREF _Toc198649046 \h </w:instrText>
+              <w:instrText xml:space="preserve"> PAGEREF _Toc198657509 \h </w:instrText>
             </w:r>
             <w:r>
               <w:rPr>
@@ -1718,7 +1718,7 @@
               <w:lang w:eastAsia="en-IE" w:bidi="ta-IN"/>
             </w:rPr>
           </w:pPr>
-          <w:hyperlink w:anchor="_Toc198649047" w:history="1">
+          <w:hyperlink w:anchor="_Toc198657510" w:history="1">
             <w:r>
               <w:rPr>
                 <w:rStyle w:val="Hyperlink"/>
@@ -1762,7 +1762,7 @@
                 <w:noProof/>
                 <w:webHidden/>
               </w:rPr>
-              <w:instrText xml:space="preserve"> PAGEREF _Toc198649047 \h </w:instrText>
+              <w:instrText xml:space="preserve"> PAGEREF _Toc198657510 \h </w:instrText>
             </w:r>
             <w:r>
               <w:rPr>
@@ -1808,7 +1808,7 @@
               <w:lang w:eastAsia="en-IE" w:bidi="ta-IN"/>
             </w:rPr>
           </w:pPr>
-          <w:hyperlink w:anchor="_Toc198649048" w:history="1">
+          <w:hyperlink w:anchor="_Toc198657511" w:history="1">
             <w:r>
               <w:rPr>
                 <w:rStyle w:val="Hyperlink"/>
@@ -1852,7 +1852,7 @@
                 <w:noProof/>
                 <w:webHidden/>
               </w:rPr>
-              <w:instrText xml:space="preserve"> PAGEREF _Toc198649048 \h </w:instrText>
+              <w:instrText xml:space="preserve"> PAGEREF _Toc198657511 \h </w:instrText>
             </w:r>
             <w:r>
               <w:rPr>
@@ -1898,7 +1898,7 @@
               <w:lang w:eastAsia="en-IE" w:bidi="ta-IN"/>
             </w:rPr>
           </w:pPr>
-          <w:hyperlink w:anchor="_Toc198649049" w:history="1">
+          <w:hyperlink w:anchor="_Toc198657512" w:history="1">
             <w:r>
               <w:rPr>
                 <w:rStyle w:val="Hyperlink"/>
@@ -1942,7 +1942,7 @@
                 <w:noProof/>
                 <w:webHidden/>
               </w:rPr>
-              <w:instrText xml:space="preserve"> PAGEREF _Toc198649049 \h </w:instrText>
+              <w:instrText xml:space="preserve"> PAGEREF _Toc198657512 \h </w:instrText>
             </w:r>
             <w:r>
               <w:rPr>
@@ -1988,7 +1988,7 @@
               <w:lang w:eastAsia="en-IE" w:bidi="ta-IN"/>
             </w:rPr>
           </w:pPr>
-          <w:hyperlink w:anchor="_Toc198649050" w:history="1">
+          <w:hyperlink w:anchor="_Toc198657513" w:history="1">
             <w:r>
               <w:rPr>
                 <w:rStyle w:val="Hyperlink"/>
@@ -2011,7 +2011,7 @@
                 <w:rStyle w:val="Hyperlink"/>
                 <w:noProof/>
               </w:rPr>
-              <w:t>References</w:t>
+              <w:t>Key Challenges</w:t>
             </w:r>
             <w:r>
               <w:rPr>
@@ -2032,7 +2032,7 @@
                 <w:noProof/>
                 <w:webHidden/>
               </w:rPr>
-              <w:instrText xml:space="preserve"> PAGEREF _Toc198649050 \h </w:instrText>
+              <w:instrText xml:space="preserve"> PAGEREF _Toc198657513 \h </w:instrText>
             </w:r>
             <w:r>
               <w:rPr>
@@ -2078,7 +2078,7 @@
               <w:lang w:eastAsia="en-IE" w:bidi="ta-IN"/>
             </w:rPr>
           </w:pPr>
-          <w:hyperlink w:anchor="_Toc198649051" w:history="1">
+          <w:hyperlink w:anchor="_Toc198657514" w:history="1">
             <w:r>
               <w:rPr>
                 <w:rStyle w:val="Hyperlink"/>
@@ -2101,6 +2101,186 @@
                 <w:rStyle w:val="Hyperlink"/>
                 <w:noProof/>
               </w:rPr>
+              <w:t>Machine Learning Algorithms</w:t>
+            </w:r>
+            <w:r>
+              <w:rPr>
+                <w:noProof/>
+                <w:webHidden/>
+              </w:rPr>
+              <w:tab/>
+            </w:r>
+            <w:r>
+              <w:rPr>
+                <w:noProof/>
+                <w:webHidden/>
+              </w:rPr>
+              <w:fldChar w:fldCharType="begin"/>
+            </w:r>
+            <w:r>
+              <w:rPr>
+                <w:noProof/>
+                <w:webHidden/>
+              </w:rPr>
+              <w:instrText xml:space="preserve"> PAGEREF _Toc198657514 \h </w:instrText>
+            </w:r>
+            <w:r>
+              <w:rPr>
+                <w:noProof/>
+                <w:webHidden/>
+              </w:rPr>
+            </w:r>
+            <w:r>
+              <w:rPr>
+                <w:noProof/>
+                <w:webHidden/>
+              </w:rPr>
+              <w:fldChar w:fldCharType="separate"/>
+            </w:r>
+            <w:r>
+              <w:rPr>
+                <w:noProof/>
+                <w:webHidden/>
+              </w:rPr>
+              <w:t>7</w:t>
+            </w:r>
+            <w:r>
+              <w:rPr>
+                <w:noProof/>
+                <w:webHidden/>
+              </w:rPr>
+              <w:fldChar w:fldCharType="end"/>
+            </w:r>
+          </w:hyperlink>
+        </w:p>
+        <w:p>
+          <w:pPr>
+            <w:pStyle w:val="TOC1"/>
+            <w:tabs>
+              <w:tab w:val="left" w:pos="440"/>
+              <w:tab w:val="right" w:leader="dot" w:pos="9016"/>
+            </w:tabs>
+            <w:rPr>
+              <w:rFonts w:asciiTheme="minorHAnsi" w:eastAsiaTheme="minorEastAsia" w:hAnsiTheme="minorHAnsi"/>
+              <w:noProof/>
+              <w:sz w:val="24"/>
+              <w:szCs w:val="24"/>
+              <w:lang w:eastAsia="en-IE" w:bidi="ta-IN"/>
+            </w:rPr>
+          </w:pPr>
+          <w:hyperlink w:anchor="_Toc198657515" w:history="1">
+            <w:r>
+              <w:rPr>
+                <w:rStyle w:val="Hyperlink"/>
+                <w:noProof/>
+              </w:rPr>
+              <w:t>7</w:t>
+            </w:r>
+            <w:r>
+              <w:rPr>
+                <w:rFonts w:asciiTheme="minorHAnsi" w:eastAsiaTheme="minorEastAsia" w:hAnsiTheme="minorHAnsi"/>
+                <w:noProof/>
+                <w:sz w:val="24"/>
+                <w:szCs w:val="24"/>
+                <w:lang w:eastAsia="en-IE" w:bidi="ta-IN"/>
+              </w:rPr>
+              <w:tab/>
+            </w:r>
+            <w:r>
+              <w:rPr>
+                <w:rStyle w:val="Hyperlink"/>
+                <w:noProof/>
+              </w:rPr>
+              <w:t>References</w:t>
+            </w:r>
+            <w:r>
+              <w:rPr>
+                <w:noProof/>
+                <w:webHidden/>
+              </w:rPr>
+              <w:tab/>
+            </w:r>
+            <w:r>
+              <w:rPr>
+                <w:noProof/>
+                <w:webHidden/>
+              </w:rPr>
+              <w:fldChar w:fldCharType="begin"/>
+            </w:r>
+            <w:r>
+              <w:rPr>
+                <w:noProof/>
+                <w:webHidden/>
+              </w:rPr>
+              <w:instrText xml:space="preserve"> PAGEREF _Toc198657515 \h </w:instrText>
+            </w:r>
+            <w:r>
+              <w:rPr>
+                <w:noProof/>
+                <w:webHidden/>
+              </w:rPr>
+            </w:r>
+            <w:r>
+              <w:rPr>
+                <w:noProof/>
+                <w:webHidden/>
+              </w:rPr>
+              <w:fldChar w:fldCharType="separate"/>
+            </w:r>
+            <w:r>
+              <w:rPr>
+                <w:noProof/>
+                <w:webHidden/>
+              </w:rPr>
+              <w:t>7</w:t>
+            </w:r>
+            <w:r>
+              <w:rPr>
+                <w:noProof/>
+                <w:webHidden/>
+              </w:rPr>
+              <w:fldChar w:fldCharType="end"/>
+            </w:r>
+          </w:hyperlink>
+        </w:p>
+        <w:p>
+          <w:pPr>
+            <w:pStyle w:val="TOC1"/>
+            <w:tabs>
+              <w:tab w:val="left" w:pos="440"/>
+              <w:tab w:val="right" w:leader="dot" w:pos="9016"/>
+            </w:tabs>
+            <w:rPr>
+              <w:rFonts w:asciiTheme="minorHAnsi" w:eastAsiaTheme="minorEastAsia" w:hAnsiTheme="minorHAnsi"/>
+              <w:noProof/>
+              <w:sz w:val="24"/>
+              <w:szCs w:val="24"/>
+              <w:lang w:eastAsia="en-IE" w:bidi="ta-IN"/>
+            </w:rPr>
+          </w:pPr>
+          <w:hyperlink w:anchor="_Toc198657516" w:history="1">
+            <w:r>
+              <w:rPr>
+                <w:rStyle w:val="Hyperlink"/>
+                <w:noProof/>
+              </w:rPr>
+              <w:t>8</w:t>
+            </w:r>
+            <w:r>
+              <w:rPr>
+                <w:rFonts w:asciiTheme="minorHAnsi" w:eastAsiaTheme="minorEastAsia" w:hAnsiTheme="minorHAnsi"/>
+                <w:noProof/>
+                <w:sz w:val="24"/>
+                <w:szCs w:val="24"/>
+                <w:lang w:eastAsia="en-IE" w:bidi="ta-IN"/>
+              </w:rPr>
+              <w:tab/>
+            </w:r>
+            <w:r>
+              <w:rPr>
+                <w:rStyle w:val="Hyperlink"/>
+                <w:noProof/>
+              </w:rPr>
               <w:t>GitHub Link</w:t>
             </w:r>
             <w:r>
@@ -2122,7 +2302,7 @@
                 <w:noProof/>
                 <w:webHidden/>
               </w:rPr>
-              <w:instrText xml:space="preserve"> PAGEREF _Toc198649051 \h </w:instrText>
+              <w:instrText xml:space="preserve"> PAGEREF _Toc198657516 \h </w:instrText>
             </w:r>
             <w:r>
               <w:rPr>
@@ -2142,7 +2322,7 @@
                 <w:noProof/>
                 <w:webHidden/>
               </w:rPr>
-              <w:t>6</w:t>
+              <w:t>7</w:t>
             </w:r>
             <w:r>
               <w:rPr>
@@ -2186,7 +2366,7 @@
       <w:pPr>
         <w:pStyle w:val="Heading1"/>
       </w:pPr>
-      <w:bookmarkStart w:id="0" w:name="_Toc198649040"/>
+      <w:bookmarkStart w:id="0" w:name="_Toc198657503"/>
       <w:r>
         <w:rPr>
           <w:color w:val="156082" w:themeColor="accent1"/>
@@ -2251,7 +2431,7 @@
       <w:pPr>
         <w:pStyle w:val="Heading1"/>
       </w:pPr>
-      <w:bookmarkStart w:id="1" w:name="_Toc198649041"/>
+      <w:bookmarkStart w:id="1" w:name="_Toc198657504"/>
       <w:r>
         <w:rPr>
           <w:color w:val="156082" w:themeColor="accent1"/>
@@ -2385,7 +2565,7 @@
       <w:pPr>
         <w:pStyle w:val="Heading1"/>
       </w:pPr>
-      <w:bookmarkStart w:id="2" w:name="_Toc198649042"/>
+      <w:bookmarkStart w:id="2" w:name="_Toc198657505"/>
       <w:r>
         <w:rPr>
           <w:color w:val="156082" w:themeColor="accent1"/>
@@ -2921,7 +3101,7 @@
         </w:rPr>
       </w:pPr>
       <w:bookmarkStart w:id="3" w:name="_Toc198648635"/>
-      <w:bookmarkStart w:id="4" w:name="_Toc198649043"/>
+      <w:bookmarkStart w:id="4" w:name="_Toc198657506"/>
       <w:r>
         <w:rPr>
           <w:rStyle w:val="Hyperlink"/>
@@ -3129,7 +3309,7 @@
         </w:rPr>
       </w:pPr>
       <w:bookmarkStart w:id="5" w:name="_Toc198648636"/>
-      <w:bookmarkStart w:id="6" w:name="_Toc198649044"/>
+      <w:bookmarkStart w:id="6" w:name="_Toc198657507"/>
       <w:r>
         <w:rPr>
           <w:rStyle w:val="Hyperlink"/>
@@ -3343,7 +3523,7 @@
         </w:rPr>
       </w:pPr>
       <w:bookmarkStart w:id="7" w:name="_Toc198648637"/>
-      <w:bookmarkStart w:id="8" w:name="_Toc198649045"/>
+      <w:bookmarkStart w:id="8" w:name="_Toc198657508"/>
       <w:r>
         <w:rPr>
           <w:rStyle w:val="Hyperlink"/>
@@ -3602,7 +3782,7 @@
         </w:rPr>
       </w:pPr>
       <w:bookmarkStart w:id="9" w:name="_Toc198648638"/>
-      <w:bookmarkStart w:id="10" w:name="_Toc198649046"/>
+      <w:bookmarkStart w:id="10" w:name="_Toc198657509"/>
       <w:proofErr w:type="spellStart"/>
       <w:r>
         <w:rPr>
@@ -3878,7 +4058,7 @@
         </w:rPr>
       </w:pPr>
       <w:bookmarkStart w:id="11" w:name="_Toc198648639"/>
-      <w:bookmarkStart w:id="12" w:name="_Toc198649047"/>
+      <w:bookmarkStart w:id="12" w:name="_Toc198657510"/>
       <w:r>
         <w:rPr>
           <w:rStyle w:val="Hyperlink"/>
@@ -4081,7 +4261,7 @@
         </w:rPr>
       </w:pPr>
       <w:bookmarkStart w:id="13" w:name="_Toc198648640"/>
-      <w:bookmarkStart w:id="14" w:name="_Toc198649048"/>
+      <w:bookmarkStart w:id="14" w:name="_Toc198657511"/>
       <w:r>
         <w:rPr>
           <w:rStyle w:val="Hyperlink"/>
@@ -4300,7 +4480,7 @@
       </w:pPr>
       <w:bookmarkStart w:id="15" w:name="_Toc180882182"/>
       <w:bookmarkStart w:id="16" w:name="_Toc198648641"/>
-      <w:bookmarkStart w:id="17" w:name="_Toc198649049"/>
+      <w:bookmarkStart w:id="17" w:name="_Toc198657512"/>
       <w:r>
         <w:rPr>
           <w:color w:val="156082" w:themeColor="accent1"/>
@@ -4383,6 +4563,278 @@
     </w:p>
     <w:p>
       <w:pPr>
+        <w:pStyle w:val="Heading1"/>
+        <w:rPr>
+          <w:color w:val="156082" w:themeColor="accent1"/>
+        </w:rPr>
+      </w:pPr>
+      <w:bookmarkStart w:id="18" w:name="_Toc180882183"/>
+      <w:bookmarkStart w:id="19" w:name="_Toc198648642"/>
+      <w:bookmarkStart w:id="20" w:name="_Toc198657513"/>
+      <w:r>
+        <w:rPr>
+          <w:color w:val="156082" w:themeColor="accent1"/>
+        </w:rPr>
+        <w:t>Key Challenges</w:t>
+      </w:r>
+      <w:bookmarkEnd w:id="18"/>
+      <w:bookmarkEnd w:id="19"/>
+      <w:bookmarkEnd w:id="20"/>
+    </w:p>
+    <w:p>
+      <w:pPr>
+        <w:spacing w:after="0" w:line="240" w:lineRule="auto"/>
+        <w:rPr>
+          <w:sz w:val="28"/>
+          <w:szCs w:val="28"/>
+        </w:rPr>
+      </w:pPr>
+      <w:r>
+        <w:rPr>
+          <w:sz w:val="28"/>
+          <w:szCs w:val="28"/>
+        </w:rPr>
+        <w:t>Collecting valid, meaningful</w:t>
+      </w:r>
+      <w:r>
+        <w:rPr>
+          <w:sz w:val="28"/>
+          <w:szCs w:val="28"/>
+        </w:rPr>
+        <w:t xml:space="preserve"> and up-to-date data </w:t>
+      </w:r>
+      <w:r>
+        <w:rPr>
+          <w:sz w:val="28"/>
+          <w:szCs w:val="28"/>
+        </w:rPr>
+        <w:t>from a trusted source</w:t>
+      </w:r>
+      <w:r>
+        <w:rPr>
+          <w:sz w:val="28"/>
+          <w:szCs w:val="28"/>
+        </w:rPr>
+        <w:t xml:space="preserve">, poses a significant challenge. Moreover, selecting the </w:t>
+      </w:r>
+      <w:r>
+        <w:rPr>
+          <w:sz w:val="28"/>
+          <w:szCs w:val="28"/>
+        </w:rPr>
+        <w:t>right</w:t>
+      </w:r>
+      <w:r>
+        <w:rPr>
+          <w:sz w:val="28"/>
+          <w:szCs w:val="28"/>
+        </w:rPr>
+        <w:t xml:space="preserve"> dataset for analysis</w:t>
+      </w:r>
+      <w:r>
+        <w:rPr>
+          <w:sz w:val="28"/>
+          <w:szCs w:val="28"/>
+        </w:rPr>
+        <w:t xml:space="preserve"> with correct filters</w:t>
+      </w:r>
+      <w:r>
+        <w:rPr>
+          <w:sz w:val="28"/>
+          <w:szCs w:val="28"/>
+        </w:rPr>
+        <w:t xml:space="preserve"> and formatting the data </w:t>
+      </w:r>
+      <w:r>
+        <w:rPr>
+          <w:sz w:val="28"/>
+          <w:szCs w:val="28"/>
+        </w:rPr>
+        <w:t>before consumption takes</w:t>
+      </w:r>
+      <w:r>
+        <w:rPr>
+          <w:sz w:val="28"/>
+          <w:szCs w:val="28"/>
+        </w:rPr>
+        <w:t xml:space="preserve"> significant amount of time. </w:t>
+      </w:r>
+      <w:r>
+        <w:rPr>
+          <w:sz w:val="28"/>
+          <w:szCs w:val="28"/>
+        </w:rPr>
+        <w:br/>
+      </w:r>
+      <w:r>
+        <w:rPr>
+          <w:sz w:val="28"/>
+          <w:szCs w:val="28"/>
+        </w:rPr>
+        <w:br/>
+        <w:t xml:space="preserve">Exploratory Data Analysis (EDA) </w:t>
+      </w:r>
+      <w:r>
+        <w:rPr>
+          <w:sz w:val="28"/>
+          <w:szCs w:val="28"/>
+        </w:rPr>
+        <w:t>has been</w:t>
+      </w:r>
+      <w:r>
+        <w:rPr>
+          <w:sz w:val="28"/>
+          <w:szCs w:val="28"/>
+        </w:rPr>
+        <w:t xml:space="preserve"> performed to </w:t>
+      </w:r>
+      <w:r>
+        <w:rPr>
+          <w:sz w:val="28"/>
+          <w:szCs w:val="28"/>
+        </w:rPr>
+        <w:t xml:space="preserve">make sure there is no </w:t>
+      </w:r>
+      <w:r>
+        <w:rPr>
+          <w:sz w:val="28"/>
+          <w:szCs w:val="28"/>
+        </w:rPr>
+        <w:t xml:space="preserve">duplicates </w:t>
+      </w:r>
+      <w:r>
+        <w:rPr>
+          <w:sz w:val="28"/>
+          <w:szCs w:val="28"/>
+        </w:rPr>
+        <w:t xml:space="preserve">entries nor </w:t>
+      </w:r>
+      <w:r>
+        <w:rPr>
+          <w:sz w:val="28"/>
+          <w:szCs w:val="28"/>
+        </w:rPr>
+        <w:t>null values</w:t>
+      </w:r>
+      <w:r>
+        <w:rPr>
+          <w:sz w:val="28"/>
+          <w:szCs w:val="28"/>
+        </w:rPr>
+        <w:t xml:space="preserve"> is present. Also, scaling the data</w:t>
+      </w:r>
+      <w:r>
+        <w:rPr>
+          <w:sz w:val="28"/>
+          <w:szCs w:val="28"/>
+        </w:rPr>
+        <w:t xml:space="preserve"> </w:t>
+      </w:r>
+      <w:r>
+        <w:rPr>
+          <w:sz w:val="28"/>
+          <w:szCs w:val="28"/>
+        </w:rPr>
+        <w:t xml:space="preserve">by </w:t>
+      </w:r>
+      <w:r>
+        <w:rPr>
+          <w:sz w:val="28"/>
+          <w:szCs w:val="28"/>
+        </w:rPr>
+        <w:t>eliminat</w:t>
+      </w:r>
+      <w:r>
+        <w:rPr>
+          <w:sz w:val="28"/>
+          <w:szCs w:val="28"/>
+        </w:rPr>
+        <w:t xml:space="preserve">ing </w:t>
+      </w:r>
+      <w:r>
+        <w:rPr>
+          <w:sz w:val="28"/>
+          <w:szCs w:val="28"/>
+        </w:rPr>
+        <w:t>unnecessary columns</w:t>
+      </w:r>
+      <w:r>
+        <w:rPr>
+          <w:sz w:val="28"/>
+          <w:szCs w:val="28"/>
+        </w:rPr>
+        <w:t xml:space="preserve"> also had to be done</w:t>
+      </w:r>
+      <w:r>
+        <w:rPr>
+          <w:sz w:val="28"/>
+          <w:szCs w:val="28"/>
+        </w:rPr>
+        <w:t xml:space="preserve">. </w:t>
+      </w:r>
+      <w:r>
+        <w:rPr>
+          <w:sz w:val="28"/>
+          <w:szCs w:val="28"/>
+        </w:rPr>
+        <w:br/>
+      </w:r>
+      <w:r>
+        <w:rPr>
+          <w:sz w:val="28"/>
+          <w:szCs w:val="28"/>
+        </w:rPr>
+        <w:br/>
+        <w:t xml:space="preserve">Hyperparameters in machine learning are extremely crucial and significant because they greatly affect the performance and efficiency of the selected model. I faced several typical difficulties with hyperparameters, which are: </w:t>
+      </w:r>
+      <w:r>
+        <w:rPr>
+          <w:sz w:val="28"/>
+          <w:szCs w:val="28"/>
+        </w:rPr>
+        <w:br/>
+      </w:r>
+    </w:p>
+    <w:p>
+      <w:pPr>
+        <w:spacing w:after="0" w:line="240" w:lineRule="auto"/>
+        <w:rPr>
+          <w:sz w:val="28"/>
+          <w:szCs w:val="28"/>
+        </w:rPr>
+      </w:pPr>
+      <w:r>
+        <w:rPr>
+          <w:sz w:val="28"/>
+          <w:szCs w:val="28"/>
+        </w:rPr>
+        <w:t xml:space="preserve">Incorrect tuning of the parameters can result in either overfitting or underfitting. </w:t>
+      </w:r>
+      <w:r>
+        <w:rPr>
+          <w:sz w:val="28"/>
+          <w:szCs w:val="28"/>
+        </w:rPr>
+        <w:t xml:space="preserve"> </w:t>
+      </w:r>
+      <w:r>
+        <w:rPr>
+          <w:sz w:val="28"/>
+          <w:szCs w:val="28"/>
+        </w:rPr>
+        <w:t>There are numerous hyperparameters for machine learning models, and selecting the appropriate one with the optimal configuration is quite challenging. Sometimes the models take longer to run during training, which complicates their use with larger datasets.</w:t>
+      </w:r>
+    </w:p>
+    <w:p>
+      <w:pPr>
+        <w:rPr>
+          <w:sz w:val="28"/>
+          <w:szCs w:val="28"/>
+        </w:rPr>
+      </w:pPr>
+    </w:p>
+    <w:p>
+      <w:pPr>
         <w:rPr>
           <w:sz w:val="28"/>
           <w:szCs w:val="28"/>
@@ -4398,25 +4850,135 @@
     </w:p>
     <w:p>
       <w:pPr>
+        <w:rPr>
+          <w:sz w:val="28"/>
+          <w:szCs w:val="28"/>
+        </w:rPr>
+      </w:pPr>
+    </w:p>
+    <w:p>
+      <w:pPr>
         <w:pStyle w:val="Heading1"/>
         <w:rPr>
           <w:color w:val="156082" w:themeColor="accent1"/>
         </w:rPr>
       </w:pPr>
+      <w:bookmarkStart w:id="21" w:name="_Toc198648643"/>
+      <w:bookmarkStart w:id="22" w:name="_Toc198657514"/>
       <w:r>
         <w:rPr>
           <w:color w:val="156082" w:themeColor="accent1"/>
         </w:rPr>
+        <w:lastRenderedPageBreak/>
+        <w:t>Machine Learning Algorithms</w:t>
+      </w:r>
+      <w:bookmarkEnd w:id="21"/>
+      <w:bookmarkEnd w:id="22"/>
+    </w:p>
+    <w:p>
+      <w:pPr>
+        <w:rPr>
+          <w:sz w:val="28"/>
+          <w:szCs w:val="28"/>
+        </w:rPr>
+      </w:pPr>
+      <w:r>
+        <w:rPr>
+          <w:sz w:val="28"/>
+          <w:szCs w:val="28"/>
+        </w:rPr>
+        <w:t>Three different types of algorithms were used to evaluate and predict the data namely,</w:t>
+      </w:r>
+    </w:p>
+    <w:p>
+      <w:pPr>
+        <w:pStyle w:val="ListParagraph"/>
+        <w:numPr>
+          <w:ilvl w:val="0"/>
+          <w:numId w:val="37"/>
+        </w:numPr>
+        <w:rPr>
+          <w:sz w:val="28"/>
+          <w:szCs w:val="28"/>
+        </w:rPr>
+      </w:pPr>
+      <w:r>
+        <w:rPr>
+          <w:sz w:val="28"/>
+          <w:szCs w:val="28"/>
+        </w:rPr>
+        <w:t>Random Forest Regression</w:t>
+      </w:r>
+    </w:p>
+    <w:p>
+      <w:pPr>
+        <w:pStyle w:val="ListParagraph"/>
+        <w:numPr>
+          <w:ilvl w:val="0"/>
+          <w:numId w:val="37"/>
+        </w:numPr>
+        <w:rPr>
+          <w:sz w:val="28"/>
+          <w:szCs w:val="28"/>
+        </w:rPr>
+      </w:pPr>
+      <w:r>
+        <w:rPr>
+          <w:sz w:val="28"/>
+          <w:szCs w:val="28"/>
+        </w:rPr>
+        <w:t>Linear Regression</w:t>
+      </w:r>
+    </w:p>
+    <w:p>
+      <w:pPr>
+        <w:pStyle w:val="ListParagraph"/>
+        <w:numPr>
+          <w:ilvl w:val="0"/>
+          <w:numId w:val="37"/>
+        </w:numPr>
+        <w:rPr>
+          <w:sz w:val="28"/>
+          <w:szCs w:val="28"/>
+        </w:rPr>
+      </w:pPr>
+      <w:r>
+        <w:rPr>
+          <w:sz w:val="28"/>
+          <w:szCs w:val="28"/>
+        </w:rPr>
+        <w:t>ARIMA</w:t>
+      </w:r>
+    </w:p>
+    <w:p>
+      <w:pPr>
+        <w:rPr>
+          <w:sz w:val="28"/>
+          <w:szCs w:val="28"/>
+        </w:rPr>
+      </w:pPr>
+    </w:p>
+    <w:p>
+      <w:pPr>
+        <w:pStyle w:val="Heading1"/>
+        <w:rPr>
+          <w:color w:val="156082" w:themeColor="accent1"/>
+        </w:rPr>
+      </w:pPr>
+      <w:r>
+        <w:rPr>
+          <w:color w:val="156082" w:themeColor="accent1"/>
+        </w:rPr>
         <w:t xml:space="preserve">  </w:t>
       </w:r>
-      <w:bookmarkStart w:id="18" w:name="_Toc198649050"/>
+      <w:bookmarkStart w:id="23" w:name="_Toc198657515"/>
       <w:r>
         <w:rPr>
           <w:color w:val="156082" w:themeColor="accent1"/>
         </w:rPr>
         <w:t>References</w:t>
       </w:r>
-      <w:bookmarkEnd w:id="18"/>
+      <w:bookmarkEnd w:id="23"/>
     </w:p>
     <w:p/>
     <w:p>
@@ -4593,14 +5155,14 @@
         </w:rPr>
         <w:t xml:space="preserve">  </w:t>
       </w:r>
-      <w:bookmarkStart w:id="19" w:name="_Toc198649051"/>
+      <w:bookmarkStart w:id="24" w:name="_Toc198657516"/>
       <w:r>
         <w:rPr>
           <w:color w:val="156082" w:themeColor="accent1"/>
         </w:rPr>
         <w:t>GitHub Link</w:t>
       </w:r>
-      <w:bookmarkEnd w:id="19"/>
+      <w:bookmarkEnd w:id="24"/>
     </w:p>
     <w:p/>
     <w:p>
@@ -5456,6 +6018,95 @@
     </w:lvl>
   </w:abstractNum>
   <w:abstractNum w:abstractNumId="5" w15:restartNumberingAfterBreak="0">
+    <w:nsid w:val="1A881887"/>
+    <w:multiLevelType w:val="hybridMultilevel"/>
+    <w:tmpl w:val="C7FCA374"/>
+    <w:lvl w:ilvl="0" w:tplc="1809000F">
+      <w:start w:val="1"/>
+      <w:numFmt w:val="decimal"/>
+      <w:lvlText w:val="%1."/>
+      <w:lvlJc w:val="left"/>
+      <w:pPr>
+        <w:ind w:left="720" w:hanging="360"/>
+      </w:pPr>
+      <w:rPr>
+        <w:rFonts w:hint="default"/>
+      </w:rPr>
+    </w:lvl>
+    <w:lvl w:ilvl="1" w:tplc="18090019" w:tentative="1">
+      <w:start w:val="1"/>
+      <w:numFmt w:val="lowerLetter"/>
+      <w:lvlText w:val="%2."/>
+      <w:lvlJc w:val="left"/>
+      <w:pPr>
+        <w:ind w:left="1440" w:hanging="360"/>
+      </w:pPr>
+    </w:lvl>
+    <w:lvl w:ilvl="2" w:tplc="1809001B" w:tentative="1">
+      <w:start w:val="1"/>
+      <w:numFmt w:val="lowerRoman"/>
+      <w:lvlText w:val="%3."/>
+      <w:lvlJc w:val="right"/>
+      <w:pPr>
+        <w:ind w:left="2160" w:hanging="180"/>
+      </w:pPr>
+    </w:lvl>
+    <w:lvl w:ilvl="3" w:tplc="1809000F" w:tentative="1">
+      <w:start w:val="1"/>
+      <w:numFmt w:val="decimal"/>
+      <w:lvlText w:val="%4."/>
+      <w:lvlJc w:val="left"/>
+      <w:pPr>
+        <w:ind w:left="2880" w:hanging="360"/>
+      </w:pPr>
+    </w:lvl>
+    <w:lvl w:ilvl="4" w:tplc="18090019" w:tentative="1">
+      <w:start w:val="1"/>
+      <w:numFmt w:val="lowerLetter"/>
+      <w:lvlText w:val="%5."/>
+      <w:lvlJc w:val="left"/>
+      <w:pPr>
+        <w:ind w:left="3600" w:hanging="360"/>
+      </w:pPr>
+    </w:lvl>
+    <w:lvl w:ilvl="5" w:tplc="1809001B" w:tentative="1">
+      <w:start w:val="1"/>
+      <w:numFmt w:val="lowerRoman"/>
+      <w:lvlText w:val="%6."/>
+      <w:lvlJc w:val="right"/>
+      <w:pPr>
+        <w:ind w:left="4320" w:hanging="180"/>
+      </w:pPr>
+    </w:lvl>
+    <w:lvl w:ilvl="6" w:tplc="1809000F" w:tentative="1">
+      <w:start w:val="1"/>
+      <w:numFmt w:val="decimal"/>
+      <w:lvlText w:val="%7."/>
+      <w:lvlJc w:val="left"/>
+      <w:pPr>
+        <w:ind w:left="5040" w:hanging="360"/>
+      </w:pPr>
+    </w:lvl>
+    <w:lvl w:ilvl="7" w:tplc="18090019" w:tentative="1">
+      <w:start w:val="1"/>
+      <w:numFmt w:val="lowerLetter"/>
+      <w:lvlText w:val="%8."/>
+      <w:lvlJc w:val="left"/>
+      <w:pPr>
+        <w:ind w:left="5760" w:hanging="360"/>
+      </w:pPr>
+    </w:lvl>
+    <w:lvl w:ilvl="8" w:tplc="1809001B" w:tentative="1">
+      <w:start w:val="1"/>
+      <w:numFmt w:val="lowerRoman"/>
+      <w:lvlText w:val="%9."/>
+      <w:lvlJc w:val="right"/>
+      <w:pPr>
+        <w:ind w:left="6480" w:hanging="180"/>
+      </w:pPr>
+    </w:lvl>
+  </w:abstractNum>
+  <w:abstractNum w:abstractNumId="6" w15:restartNumberingAfterBreak="0">
     <w:nsid w:val="1A9B5657"/>
     <w:multiLevelType w:val="multilevel"/>
     <w:tmpl w:val="055CEB30"/>
@@ -5576,7 +6227,7 @@
       </w:rPr>
     </w:lvl>
   </w:abstractNum>
-  <w:abstractNum w:abstractNumId="6" w15:restartNumberingAfterBreak="0">
+  <w:abstractNum w:abstractNumId="7" w15:restartNumberingAfterBreak="0">
     <w:nsid w:val="241865C2"/>
     <w:multiLevelType w:val="multilevel"/>
     <w:tmpl w:val="2A648C60"/>
@@ -5689,7 +6340,7 @@
       </w:pPr>
     </w:lvl>
   </w:abstractNum>
-  <w:abstractNum w:abstractNumId="7" w15:restartNumberingAfterBreak="0">
+  <w:abstractNum w:abstractNumId="8" w15:restartNumberingAfterBreak="0">
     <w:nsid w:val="2E6D4D14"/>
     <w:multiLevelType w:val="multilevel"/>
     <w:tmpl w:val="65B8B1B2"/>
@@ -5802,7 +6453,7 @@
       </w:pPr>
     </w:lvl>
   </w:abstractNum>
-  <w:abstractNum w:abstractNumId="8" w15:restartNumberingAfterBreak="0">
+  <w:abstractNum w:abstractNumId="9" w15:restartNumberingAfterBreak="0">
     <w:nsid w:val="2EDE3BD5"/>
     <w:multiLevelType w:val="hybridMultilevel"/>
     <w:tmpl w:val="D1180406"/>
@@ -5891,7 +6542,7 @@
       </w:pPr>
     </w:lvl>
   </w:abstractNum>
-  <w:abstractNum w:abstractNumId="9" w15:restartNumberingAfterBreak="0">
+  <w:abstractNum w:abstractNumId="10" w15:restartNumberingAfterBreak="0">
     <w:nsid w:val="2F8540DE"/>
     <w:multiLevelType w:val="multilevel"/>
     <w:tmpl w:val="74E867F2"/>
@@ -6004,7 +6655,7 @@
       </w:pPr>
     </w:lvl>
   </w:abstractNum>
-  <w:abstractNum w:abstractNumId="10" w15:restartNumberingAfterBreak="0">
+  <w:abstractNum w:abstractNumId="11" w15:restartNumberingAfterBreak="0">
     <w:nsid w:val="37E17D4D"/>
     <w:multiLevelType w:val="hybridMultilevel"/>
     <w:tmpl w:val="1E1460FA"/>
@@ -6096,7 +6747,7 @@
       </w:pPr>
     </w:lvl>
   </w:abstractNum>
-  <w:abstractNum w:abstractNumId="11" w15:restartNumberingAfterBreak="0">
+  <w:abstractNum w:abstractNumId="12" w15:restartNumberingAfterBreak="0">
     <w:nsid w:val="39E67D03"/>
     <w:multiLevelType w:val="multilevel"/>
     <w:tmpl w:val="1809001D"/>
@@ -6182,7 +6833,7 @@
       </w:pPr>
     </w:lvl>
   </w:abstractNum>
-  <w:abstractNum w:abstractNumId="12" w15:restartNumberingAfterBreak="0">
+  <w:abstractNum w:abstractNumId="13" w15:restartNumberingAfterBreak="0">
     <w:nsid w:val="3C6D5B70"/>
     <w:multiLevelType w:val="hybridMultilevel"/>
     <w:tmpl w:val="003C5CA0"/>
@@ -6296,7 +6947,7 @@
       </w:rPr>
     </w:lvl>
   </w:abstractNum>
-  <w:abstractNum w:abstractNumId="13" w15:restartNumberingAfterBreak="0">
+  <w:abstractNum w:abstractNumId="14" w15:restartNumberingAfterBreak="0">
     <w:nsid w:val="3DC20D21"/>
     <w:multiLevelType w:val="hybridMultilevel"/>
     <w:tmpl w:val="A98E5620"/>
@@ -6385,7 +7036,7 @@
       </w:pPr>
     </w:lvl>
   </w:abstractNum>
-  <w:abstractNum w:abstractNumId="14" w15:restartNumberingAfterBreak="0">
+  <w:abstractNum w:abstractNumId="15" w15:restartNumberingAfterBreak="0">
     <w:nsid w:val="41F46F82"/>
     <w:multiLevelType w:val="hybridMultilevel"/>
     <w:tmpl w:val="10B8B4BE"/>
@@ -6474,7 +7125,7 @@
       </w:pPr>
     </w:lvl>
   </w:abstractNum>
-  <w:abstractNum w:abstractNumId="15" w15:restartNumberingAfterBreak="0">
+  <w:abstractNum w:abstractNumId="16" w15:restartNumberingAfterBreak="0">
     <w:nsid w:val="425B5CCE"/>
     <w:multiLevelType w:val="multilevel"/>
     <w:tmpl w:val="2C66C334"/>
@@ -6587,7 +7238,7 @@
       </w:pPr>
     </w:lvl>
   </w:abstractNum>
-  <w:abstractNum w:abstractNumId="16" w15:restartNumberingAfterBreak="0">
+  <w:abstractNum w:abstractNumId="17" w15:restartNumberingAfterBreak="0">
     <w:nsid w:val="440B2942"/>
     <w:multiLevelType w:val="multilevel"/>
     <w:tmpl w:val="F6723C7C"/>
@@ -6700,7 +7351,7 @@
       </w:pPr>
     </w:lvl>
   </w:abstractNum>
-  <w:abstractNum w:abstractNumId="17" w15:restartNumberingAfterBreak="0">
+  <w:abstractNum w:abstractNumId="18" w15:restartNumberingAfterBreak="0">
     <w:nsid w:val="44EF4FE2"/>
     <w:multiLevelType w:val="multilevel"/>
     <w:tmpl w:val="C3507498"/>
@@ -6821,7 +7472,7 @@
       </w:rPr>
     </w:lvl>
   </w:abstractNum>
-  <w:abstractNum w:abstractNumId="18" w15:restartNumberingAfterBreak="0">
+  <w:abstractNum w:abstractNumId="19" w15:restartNumberingAfterBreak="0">
     <w:nsid w:val="45B4544C"/>
     <w:multiLevelType w:val="hybridMultilevel"/>
     <w:tmpl w:val="CD02841C"/>
@@ -6910,7 +7561,7 @@
       </w:pPr>
     </w:lvl>
   </w:abstractNum>
-  <w:abstractNum w:abstractNumId="19" w15:restartNumberingAfterBreak="0">
+  <w:abstractNum w:abstractNumId="20" w15:restartNumberingAfterBreak="0">
     <w:nsid w:val="46AB410B"/>
     <w:multiLevelType w:val="multilevel"/>
     <w:tmpl w:val="5CD83FD2"/>
@@ -7031,7 +7682,7 @@
       </w:rPr>
     </w:lvl>
   </w:abstractNum>
-  <w:abstractNum w:abstractNumId="20" w15:restartNumberingAfterBreak="0">
+  <w:abstractNum w:abstractNumId="21" w15:restartNumberingAfterBreak="0">
     <w:nsid w:val="47D5014A"/>
     <w:multiLevelType w:val="multilevel"/>
     <w:tmpl w:val="5CD83FD2"/>
@@ -7152,7 +7803,7 @@
       </w:rPr>
     </w:lvl>
   </w:abstractNum>
-  <w:abstractNum w:abstractNumId="21" w15:restartNumberingAfterBreak="0">
+  <w:abstractNum w:abstractNumId="22" w15:restartNumberingAfterBreak="0">
     <w:nsid w:val="4BC80046"/>
     <w:multiLevelType w:val="multilevel"/>
     <w:tmpl w:val="565C90F4"/>
@@ -7273,7 +7924,7 @@
       </w:rPr>
     </w:lvl>
   </w:abstractNum>
-  <w:abstractNum w:abstractNumId="22" w15:restartNumberingAfterBreak="0">
+  <w:abstractNum w:abstractNumId="23" w15:restartNumberingAfterBreak="0">
     <w:nsid w:val="4D226102"/>
     <w:multiLevelType w:val="multilevel"/>
     <w:tmpl w:val="73C6FE5E"/>
@@ -7371,7 +8022,7 @@
       </w:pPr>
     </w:lvl>
   </w:abstractNum>
-  <w:abstractNum w:abstractNumId="23" w15:restartNumberingAfterBreak="0">
+  <w:abstractNum w:abstractNumId="24" w15:restartNumberingAfterBreak="0">
     <w:nsid w:val="4FFB0C4A"/>
     <w:multiLevelType w:val="multilevel"/>
     <w:tmpl w:val="565C90F4"/>
@@ -7492,7 +8143,7 @@
       </w:rPr>
     </w:lvl>
   </w:abstractNum>
-  <w:abstractNum w:abstractNumId="24" w15:restartNumberingAfterBreak="0">
+  <w:abstractNum w:abstractNumId="25" w15:restartNumberingAfterBreak="0">
     <w:nsid w:val="51335E19"/>
     <w:multiLevelType w:val="multilevel"/>
     <w:tmpl w:val="7AAC9E7E"/>
@@ -7605,7 +8256,7 @@
       </w:pPr>
     </w:lvl>
   </w:abstractNum>
-  <w:abstractNum w:abstractNumId="25" w15:restartNumberingAfterBreak="0">
+  <w:abstractNum w:abstractNumId="26" w15:restartNumberingAfterBreak="0">
     <w:nsid w:val="535B094B"/>
     <w:multiLevelType w:val="hybridMultilevel"/>
     <w:tmpl w:val="E69C7506"/>
@@ -7698,7 +8349,7 @@
       </w:pPr>
     </w:lvl>
   </w:abstractNum>
-  <w:abstractNum w:abstractNumId="26" w15:restartNumberingAfterBreak="0">
+  <w:abstractNum w:abstractNumId="27" w15:restartNumberingAfterBreak="0">
     <w:nsid w:val="58196E17"/>
     <w:multiLevelType w:val="hybridMultilevel"/>
     <w:tmpl w:val="62FE1748"/>
@@ -7812,7 +8463,7 @@
       </w:rPr>
     </w:lvl>
   </w:abstractNum>
-  <w:abstractNum w:abstractNumId="27" w15:restartNumberingAfterBreak="0">
+  <w:abstractNum w:abstractNumId="28" w15:restartNumberingAfterBreak="0">
     <w:nsid w:val="5B3669B2"/>
     <w:multiLevelType w:val="hybridMultilevel"/>
     <w:tmpl w:val="2A102C8A"/>
@@ -7901,7 +8552,7 @@
       </w:pPr>
     </w:lvl>
   </w:abstractNum>
-  <w:abstractNum w:abstractNumId="28" w15:restartNumberingAfterBreak="0">
+  <w:abstractNum w:abstractNumId="29" w15:restartNumberingAfterBreak="0">
     <w:nsid w:val="5B410A9F"/>
     <w:multiLevelType w:val="hybridMultilevel"/>
     <w:tmpl w:val="CB6A48A0"/>
@@ -8015,7 +8666,7 @@
       </w:rPr>
     </w:lvl>
   </w:abstractNum>
-  <w:abstractNum w:abstractNumId="29" w15:restartNumberingAfterBreak="0">
+  <w:abstractNum w:abstractNumId="30" w15:restartNumberingAfterBreak="0">
     <w:nsid w:val="733C2334"/>
     <w:multiLevelType w:val="multilevel"/>
     <w:tmpl w:val="352E87B2"/>
@@ -8128,7 +8779,7 @@
       </w:rPr>
     </w:lvl>
   </w:abstractNum>
-  <w:abstractNum w:abstractNumId="30" w15:restartNumberingAfterBreak="0">
+  <w:abstractNum w:abstractNumId="31" w15:restartNumberingAfterBreak="0">
     <w:nsid w:val="748F6F9C"/>
     <w:multiLevelType w:val="hybridMultilevel"/>
     <w:tmpl w:val="1032CB94"/>
@@ -8214,7 +8865,7 @@
       </w:pPr>
     </w:lvl>
   </w:abstractNum>
-  <w:abstractNum w:abstractNumId="31" w15:restartNumberingAfterBreak="0">
+  <w:abstractNum w:abstractNumId="32" w15:restartNumberingAfterBreak="0">
     <w:nsid w:val="74D261D3"/>
     <w:multiLevelType w:val="hybridMultilevel"/>
     <w:tmpl w:val="173825C0"/>
@@ -8303,7 +8954,7 @@
       </w:pPr>
     </w:lvl>
   </w:abstractNum>
-  <w:abstractNum w:abstractNumId="32" w15:restartNumberingAfterBreak="0">
+  <w:abstractNum w:abstractNumId="33" w15:restartNumberingAfterBreak="0">
     <w:nsid w:val="76E04A82"/>
     <w:multiLevelType w:val="hybridMultilevel"/>
     <w:tmpl w:val="FACAC3C4"/>
@@ -8392,7 +9043,7 @@
       </w:pPr>
     </w:lvl>
   </w:abstractNum>
-  <w:abstractNum w:abstractNumId="33" w15:restartNumberingAfterBreak="0">
+  <w:abstractNum w:abstractNumId="34" w15:restartNumberingAfterBreak="0">
     <w:nsid w:val="79591153"/>
     <w:multiLevelType w:val="hybridMultilevel"/>
     <w:tmpl w:val="16A6222E"/>
@@ -8481,7 +9132,7 @@
       </w:pPr>
     </w:lvl>
   </w:abstractNum>
-  <w:abstractNum w:abstractNumId="34" w15:restartNumberingAfterBreak="0">
+  <w:abstractNum w:abstractNumId="35" w15:restartNumberingAfterBreak="0">
     <w:nsid w:val="7E880A88"/>
     <w:multiLevelType w:val="multilevel"/>
     <w:tmpl w:val="1809001F"/>
@@ -8571,82 +9222,82 @@
     <w:abstractNumId w:val="2"/>
   </w:num>
   <w:num w:numId="2" w16cid:durableId="202132074">
-    <w:abstractNumId w:val="25"/>
+    <w:abstractNumId w:val="26"/>
   </w:num>
   <w:num w:numId="3" w16cid:durableId="695958900">
-    <w:abstractNumId w:val="14"/>
+    <w:abstractNumId w:val="15"/>
   </w:num>
   <w:num w:numId="4" w16cid:durableId="1849825411">
     <w:abstractNumId w:val="1"/>
   </w:num>
   <w:num w:numId="5" w16cid:durableId="877552664">
-    <w:abstractNumId w:val="18"/>
+    <w:abstractNumId w:val="19"/>
   </w:num>
   <w:num w:numId="6" w16cid:durableId="1407729347">
     <w:abstractNumId w:val="0"/>
   </w:num>
   <w:num w:numId="7" w16cid:durableId="1036924379">
-    <w:abstractNumId w:val="33"/>
+    <w:abstractNumId w:val="34"/>
   </w:num>
   <w:num w:numId="8" w16cid:durableId="613563192">
-    <w:abstractNumId w:val="31"/>
+    <w:abstractNumId w:val="32"/>
   </w:num>
   <w:num w:numId="9" w16cid:durableId="503085156">
-    <w:abstractNumId w:val="29"/>
+    <w:abstractNumId w:val="30"/>
   </w:num>
   <w:num w:numId="10" w16cid:durableId="942147031">
-    <w:abstractNumId w:val="8"/>
+    <w:abstractNumId w:val="9"/>
   </w:num>
   <w:num w:numId="11" w16cid:durableId="1820030831">
-    <w:abstractNumId w:val="13"/>
+    <w:abstractNumId w:val="14"/>
   </w:num>
   <w:num w:numId="12" w16cid:durableId="192814875">
     <w:abstractNumId w:val="3"/>
   </w:num>
   <w:num w:numId="13" w16cid:durableId="764807847">
+    <w:abstractNumId w:val="28"/>
+  </w:num>
+  <w:num w:numId="14" w16cid:durableId="1250655159">
+    <w:abstractNumId w:val="35"/>
+  </w:num>
+  <w:num w:numId="15" w16cid:durableId="43410216">
+    <w:abstractNumId w:val="12"/>
+  </w:num>
+  <w:num w:numId="16" w16cid:durableId="1245187083">
+    <w:abstractNumId w:val="11"/>
+  </w:num>
+  <w:num w:numId="17" w16cid:durableId="846292146">
+    <w:abstractNumId w:val="18"/>
+  </w:num>
+  <w:num w:numId="18" w16cid:durableId="1129324961">
+    <w:abstractNumId w:val="24"/>
+  </w:num>
+  <w:num w:numId="19" w16cid:durableId="141705191">
+    <w:abstractNumId w:val="22"/>
+  </w:num>
+  <w:num w:numId="20" w16cid:durableId="1366252151">
+    <w:abstractNumId w:val="20"/>
+  </w:num>
+  <w:num w:numId="21" w16cid:durableId="393046800">
+    <w:abstractNumId w:val="6"/>
+  </w:num>
+  <w:num w:numId="22" w16cid:durableId="621687420">
+    <w:abstractNumId w:val="21"/>
+  </w:num>
+  <w:num w:numId="23" w16cid:durableId="2026130832">
+    <w:abstractNumId w:val="29"/>
+  </w:num>
+  <w:num w:numId="24" w16cid:durableId="282926356">
+    <w:abstractNumId w:val="13"/>
+  </w:num>
+  <w:num w:numId="25" w16cid:durableId="1954944763">
     <w:abstractNumId w:val="27"/>
   </w:num>
-  <w:num w:numId="14" w16cid:durableId="1250655159">
-    <w:abstractNumId w:val="34"/>
-  </w:num>
-  <w:num w:numId="15" w16cid:durableId="43410216">
-    <w:abstractNumId w:val="11"/>
-  </w:num>
-  <w:num w:numId="16" w16cid:durableId="1245187083">
-    <w:abstractNumId w:val="10"/>
-  </w:num>
-  <w:num w:numId="17" w16cid:durableId="846292146">
-    <w:abstractNumId w:val="17"/>
-  </w:num>
-  <w:num w:numId="18" w16cid:durableId="1129324961">
+  <w:num w:numId="26" w16cid:durableId="233400055">
     <w:abstractNumId w:val="23"/>
   </w:num>
-  <w:num w:numId="19" w16cid:durableId="141705191">
-    <w:abstractNumId w:val="21"/>
-  </w:num>
-  <w:num w:numId="20" w16cid:durableId="1366252151">
-    <w:abstractNumId w:val="19"/>
-  </w:num>
-  <w:num w:numId="21" w16cid:durableId="393046800">
-    <w:abstractNumId w:val="5"/>
-  </w:num>
-  <w:num w:numId="22" w16cid:durableId="621687420">
-    <w:abstractNumId w:val="20"/>
-  </w:num>
-  <w:num w:numId="23" w16cid:durableId="2026130832">
-    <w:abstractNumId w:val="28"/>
-  </w:num>
-  <w:num w:numId="24" w16cid:durableId="282926356">
-    <w:abstractNumId w:val="12"/>
-  </w:num>
-  <w:num w:numId="25" w16cid:durableId="1954944763">
-    <w:abstractNumId w:val="26"/>
-  </w:num>
-  <w:num w:numId="26" w16cid:durableId="233400055">
-    <w:abstractNumId w:val="22"/>
-  </w:num>
   <w:num w:numId="27" w16cid:durableId="240066724">
-    <w:abstractNumId w:val="30"/>
+    <w:abstractNumId w:val="31"/>
     <w:lvlOverride w:ilvl="0">
       <w:startOverride w:val="1"/>
     </w:lvlOverride>
@@ -8676,31 +9327,34 @@
     </w:lvlOverride>
   </w:num>
   <w:num w:numId="28" w16cid:durableId="2054308047">
-    <w:abstractNumId w:val="32"/>
+    <w:abstractNumId w:val="33"/>
   </w:num>
   <w:num w:numId="29" w16cid:durableId="239215503">
     <w:abstractNumId w:val="4"/>
   </w:num>
   <w:num w:numId="30" w16cid:durableId="884020638">
-    <w:abstractNumId w:val="22"/>
+    <w:abstractNumId w:val="23"/>
   </w:num>
   <w:num w:numId="31" w16cid:durableId="1009793812">
+    <w:abstractNumId w:val="8"/>
+  </w:num>
+  <w:num w:numId="32" w16cid:durableId="1487477310">
+    <w:abstractNumId w:val="25"/>
+  </w:num>
+  <w:num w:numId="33" w16cid:durableId="89668212">
+    <w:abstractNumId w:val="10"/>
+  </w:num>
+  <w:num w:numId="34" w16cid:durableId="1959214842">
     <w:abstractNumId w:val="7"/>
   </w:num>
-  <w:num w:numId="32" w16cid:durableId="1487477310">
-    <w:abstractNumId w:val="24"/>
+  <w:num w:numId="35" w16cid:durableId="1893076283">
+    <w:abstractNumId w:val="17"/>
   </w:num>
-  <w:num w:numId="33" w16cid:durableId="89668212">
-    <w:abstractNumId w:val="9"/>
-  </w:num>
-  <w:num w:numId="34" w16cid:durableId="1959214842">
-    <w:abstractNumId w:val="6"/>
-  </w:num>
-  <w:num w:numId="35" w16cid:durableId="1893076283">
+  <w:num w:numId="36" w16cid:durableId="312418054">
     <w:abstractNumId w:val="16"/>
   </w:num>
-  <w:num w:numId="36" w16cid:durableId="312418054">
-    <w:abstractNumId w:val="15"/>
+  <w:num w:numId="37" w16cid:durableId="2112820250">
+    <w:abstractNumId w:val="5"/>
   </w:num>
 </w:numbering>
 </file>

</xml_diff>

<commit_message>
CA3 - Report - ML Algorithms
</commit_message>
<xml_diff>
--- a/CA3-Strategy_Thinking.docx
+++ b/CA3-Strategy_Thinking.docx
@@ -1088,7 +1088,7 @@
           <w:r>
             <w:fldChar w:fldCharType="separate"/>
           </w:r>
-          <w:hyperlink w:anchor="_Toc198657503" w:history="1">
+          <w:hyperlink w:anchor="_Toc198681107" w:history="1">
             <w:r>
               <w:rPr>
                 <w:rStyle w:val="Hyperlink"/>
@@ -1132,7 +1132,7 @@
                 <w:noProof/>
                 <w:webHidden/>
               </w:rPr>
-              <w:instrText xml:space="preserve"> PAGEREF _Toc198657503 \h </w:instrText>
+              <w:instrText xml:space="preserve"> PAGEREF _Toc198681107 \h </w:instrText>
             </w:r>
             <w:r>
               <w:rPr>
@@ -1178,7 +1178,7 @@
               <w:lang w:eastAsia="en-IE" w:bidi="ta-IN"/>
             </w:rPr>
           </w:pPr>
-          <w:hyperlink w:anchor="_Toc198657504" w:history="1">
+          <w:hyperlink w:anchor="_Toc198681108" w:history="1">
             <w:r>
               <w:rPr>
                 <w:rStyle w:val="Hyperlink"/>
@@ -1222,7 +1222,7 @@
                 <w:noProof/>
                 <w:webHidden/>
               </w:rPr>
-              <w:instrText xml:space="preserve"> PAGEREF _Toc198657504 \h </w:instrText>
+              <w:instrText xml:space="preserve"> PAGEREF _Toc198681108 \h </w:instrText>
             </w:r>
             <w:r>
               <w:rPr>
@@ -1268,7 +1268,7 @@
               <w:lang w:eastAsia="en-IE" w:bidi="ta-IN"/>
             </w:rPr>
           </w:pPr>
-          <w:hyperlink w:anchor="_Toc198657505" w:history="1">
+          <w:hyperlink w:anchor="_Toc198681109" w:history="1">
             <w:r>
               <w:rPr>
                 <w:rStyle w:val="Hyperlink"/>
@@ -1312,7 +1312,7 @@
                 <w:noProof/>
                 <w:webHidden/>
               </w:rPr>
-              <w:instrText xml:space="preserve"> PAGEREF _Toc198657505 \h </w:instrText>
+              <w:instrText xml:space="preserve"> PAGEREF _Toc198681109 \h </w:instrText>
             </w:r>
             <w:r>
               <w:rPr>
@@ -1358,7 +1358,7 @@
               <w:lang w:eastAsia="en-IE" w:bidi="ta-IN"/>
             </w:rPr>
           </w:pPr>
-          <w:hyperlink w:anchor="_Toc198657506" w:history="1">
+          <w:hyperlink w:anchor="_Toc198681110" w:history="1">
             <w:r>
               <w:rPr>
                 <w:rStyle w:val="Hyperlink"/>
@@ -1402,7 +1402,7 @@
                 <w:noProof/>
                 <w:webHidden/>
               </w:rPr>
-              <w:instrText xml:space="preserve"> PAGEREF _Toc198657506 \h </w:instrText>
+              <w:instrText xml:space="preserve"> PAGEREF _Toc198681110 \h </w:instrText>
             </w:r>
             <w:r>
               <w:rPr>
@@ -1448,7 +1448,7 @@
               <w:lang w:eastAsia="en-IE" w:bidi="ta-IN"/>
             </w:rPr>
           </w:pPr>
-          <w:hyperlink w:anchor="_Toc198657507" w:history="1">
+          <w:hyperlink w:anchor="_Toc198681111" w:history="1">
             <w:r>
               <w:rPr>
                 <w:rStyle w:val="Hyperlink"/>
@@ -1492,7 +1492,7 @@
                 <w:noProof/>
                 <w:webHidden/>
               </w:rPr>
-              <w:instrText xml:space="preserve"> PAGEREF _Toc198657507 \h </w:instrText>
+              <w:instrText xml:space="preserve"> PAGEREF _Toc198681111 \h </w:instrText>
             </w:r>
             <w:r>
               <w:rPr>
@@ -1538,7 +1538,7 @@
               <w:lang w:eastAsia="en-IE" w:bidi="ta-IN"/>
             </w:rPr>
           </w:pPr>
-          <w:hyperlink w:anchor="_Toc198657508" w:history="1">
+          <w:hyperlink w:anchor="_Toc198681112" w:history="1">
             <w:r>
               <w:rPr>
                 <w:rStyle w:val="Hyperlink"/>
@@ -1582,7 +1582,7 @@
                 <w:noProof/>
                 <w:webHidden/>
               </w:rPr>
-              <w:instrText xml:space="preserve"> PAGEREF _Toc198657508 \h </w:instrText>
+              <w:instrText xml:space="preserve"> PAGEREF _Toc198681112 \h </w:instrText>
             </w:r>
             <w:r>
               <w:rPr>
@@ -1628,7 +1628,7 @@
               <w:lang w:eastAsia="en-IE" w:bidi="ta-IN"/>
             </w:rPr>
           </w:pPr>
-          <w:hyperlink w:anchor="_Toc198657509" w:history="1">
+          <w:hyperlink w:anchor="_Toc198681113" w:history="1">
             <w:r>
               <w:rPr>
                 <w:rStyle w:val="Hyperlink"/>
@@ -1672,7 +1672,7 @@
                 <w:noProof/>
                 <w:webHidden/>
               </w:rPr>
-              <w:instrText xml:space="preserve"> PAGEREF _Toc198657509 \h </w:instrText>
+              <w:instrText xml:space="preserve"> PAGEREF _Toc198681113 \h </w:instrText>
             </w:r>
             <w:r>
               <w:rPr>
@@ -1718,7 +1718,7 @@
               <w:lang w:eastAsia="en-IE" w:bidi="ta-IN"/>
             </w:rPr>
           </w:pPr>
-          <w:hyperlink w:anchor="_Toc198657510" w:history="1">
+          <w:hyperlink w:anchor="_Toc198681114" w:history="1">
             <w:r>
               <w:rPr>
                 <w:rStyle w:val="Hyperlink"/>
@@ -1762,7 +1762,7 @@
                 <w:noProof/>
                 <w:webHidden/>
               </w:rPr>
-              <w:instrText xml:space="preserve"> PAGEREF _Toc198657510 \h </w:instrText>
+              <w:instrText xml:space="preserve"> PAGEREF _Toc198681114 \h </w:instrText>
             </w:r>
             <w:r>
               <w:rPr>
@@ -1808,7 +1808,7 @@
               <w:lang w:eastAsia="en-IE" w:bidi="ta-IN"/>
             </w:rPr>
           </w:pPr>
-          <w:hyperlink w:anchor="_Toc198657511" w:history="1">
+          <w:hyperlink w:anchor="_Toc198681115" w:history="1">
             <w:r>
               <w:rPr>
                 <w:rStyle w:val="Hyperlink"/>
@@ -1852,7 +1852,7 @@
                 <w:noProof/>
                 <w:webHidden/>
               </w:rPr>
-              <w:instrText xml:space="preserve"> PAGEREF _Toc198657511 \h </w:instrText>
+              <w:instrText xml:space="preserve"> PAGEREF _Toc198681115 \h </w:instrText>
             </w:r>
             <w:r>
               <w:rPr>
@@ -1898,7 +1898,7 @@
               <w:lang w:eastAsia="en-IE" w:bidi="ta-IN"/>
             </w:rPr>
           </w:pPr>
-          <w:hyperlink w:anchor="_Toc198657512" w:history="1">
+          <w:hyperlink w:anchor="_Toc198681116" w:history="1">
             <w:r>
               <w:rPr>
                 <w:rStyle w:val="Hyperlink"/>
@@ -1942,7 +1942,7 @@
                 <w:noProof/>
                 <w:webHidden/>
               </w:rPr>
-              <w:instrText xml:space="preserve"> PAGEREF _Toc198657512 \h </w:instrText>
+              <w:instrText xml:space="preserve"> PAGEREF _Toc198681116 \h </w:instrText>
             </w:r>
             <w:r>
               <w:rPr>
@@ -1988,7 +1988,7 @@
               <w:lang w:eastAsia="en-IE" w:bidi="ta-IN"/>
             </w:rPr>
           </w:pPr>
-          <w:hyperlink w:anchor="_Toc198657513" w:history="1">
+          <w:hyperlink w:anchor="_Toc198681117" w:history="1">
             <w:r>
               <w:rPr>
                 <w:rStyle w:val="Hyperlink"/>
@@ -2032,7 +2032,7 @@
                 <w:noProof/>
                 <w:webHidden/>
               </w:rPr>
-              <w:instrText xml:space="preserve"> PAGEREF _Toc198657513 \h </w:instrText>
+              <w:instrText xml:space="preserve"> PAGEREF _Toc198681117 \h </w:instrText>
             </w:r>
             <w:r>
               <w:rPr>
@@ -2078,7 +2078,7 @@
               <w:lang w:eastAsia="en-IE" w:bidi="ta-IN"/>
             </w:rPr>
           </w:pPr>
-          <w:hyperlink w:anchor="_Toc198657514" w:history="1">
+          <w:hyperlink w:anchor="_Toc198681118" w:history="1">
             <w:r>
               <w:rPr>
                 <w:rStyle w:val="Hyperlink"/>
@@ -2122,7 +2122,7 @@
                 <w:noProof/>
                 <w:webHidden/>
               </w:rPr>
-              <w:instrText xml:space="preserve"> PAGEREF _Toc198657514 \h </w:instrText>
+              <w:instrText xml:space="preserve"> PAGEREF _Toc198681118 \h </w:instrText>
             </w:r>
             <w:r>
               <w:rPr>
@@ -2143,6 +2143,276 @@
                 <w:webHidden/>
               </w:rPr>
               <w:t>7</w:t>
+            </w:r>
+            <w:r>
+              <w:rPr>
+                <w:noProof/>
+                <w:webHidden/>
+              </w:rPr>
+              <w:fldChar w:fldCharType="end"/>
+            </w:r>
+          </w:hyperlink>
+        </w:p>
+        <w:p>
+          <w:pPr>
+            <w:pStyle w:val="TOC2"/>
+            <w:tabs>
+              <w:tab w:val="left" w:pos="960"/>
+              <w:tab w:val="right" w:leader="dot" w:pos="9016"/>
+            </w:tabs>
+            <w:rPr>
+              <w:rFonts w:asciiTheme="minorHAnsi" w:eastAsiaTheme="minorEastAsia" w:hAnsiTheme="minorHAnsi"/>
+              <w:noProof/>
+              <w:sz w:val="24"/>
+              <w:szCs w:val="24"/>
+              <w:lang w:eastAsia="en-IE" w:bidi="ta-IN"/>
+            </w:rPr>
+          </w:pPr>
+          <w:hyperlink w:anchor="_Toc198681119" w:history="1">
+            <w:r>
+              <w:rPr>
+                <w:rStyle w:val="Hyperlink"/>
+                <w:noProof/>
+              </w:rPr>
+              <w:t>6.1</w:t>
+            </w:r>
+            <w:r>
+              <w:rPr>
+                <w:rFonts w:asciiTheme="minorHAnsi" w:eastAsiaTheme="minorEastAsia" w:hAnsiTheme="minorHAnsi"/>
+                <w:noProof/>
+                <w:sz w:val="24"/>
+                <w:szCs w:val="24"/>
+                <w:lang w:eastAsia="en-IE" w:bidi="ta-IN"/>
+              </w:rPr>
+              <w:tab/>
+            </w:r>
+            <w:r>
+              <w:rPr>
+                <w:rStyle w:val="Hyperlink"/>
+                <w:noProof/>
+              </w:rPr>
+              <w:t>Random Forest Regression</w:t>
+            </w:r>
+            <w:r>
+              <w:rPr>
+                <w:noProof/>
+                <w:webHidden/>
+              </w:rPr>
+              <w:tab/>
+            </w:r>
+            <w:r>
+              <w:rPr>
+                <w:noProof/>
+                <w:webHidden/>
+              </w:rPr>
+              <w:fldChar w:fldCharType="begin"/>
+            </w:r>
+            <w:r>
+              <w:rPr>
+                <w:noProof/>
+                <w:webHidden/>
+              </w:rPr>
+              <w:instrText xml:space="preserve"> PAGEREF _Toc198681119 \h </w:instrText>
+            </w:r>
+            <w:r>
+              <w:rPr>
+                <w:noProof/>
+                <w:webHidden/>
+              </w:rPr>
+            </w:r>
+            <w:r>
+              <w:rPr>
+                <w:noProof/>
+                <w:webHidden/>
+              </w:rPr>
+              <w:fldChar w:fldCharType="separate"/>
+            </w:r>
+            <w:r>
+              <w:rPr>
+                <w:noProof/>
+                <w:webHidden/>
+              </w:rPr>
+              <w:t>7</w:t>
+            </w:r>
+            <w:r>
+              <w:rPr>
+                <w:noProof/>
+                <w:webHidden/>
+              </w:rPr>
+              <w:fldChar w:fldCharType="end"/>
+            </w:r>
+          </w:hyperlink>
+        </w:p>
+        <w:p>
+          <w:pPr>
+            <w:pStyle w:val="TOC2"/>
+            <w:tabs>
+              <w:tab w:val="left" w:pos="960"/>
+              <w:tab w:val="right" w:leader="dot" w:pos="9016"/>
+            </w:tabs>
+            <w:rPr>
+              <w:rFonts w:asciiTheme="minorHAnsi" w:eastAsiaTheme="minorEastAsia" w:hAnsiTheme="minorHAnsi"/>
+              <w:noProof/>
+              <w:sz w:val="24"/>
+              <w:szCs w:val="24"/>
+              <w:lang w:eastAsia="en-IE" w:bidi="ta-IN"/>
+            </w:rPr>
+          </w:pPr>
+          <w:hyperlink w:anchor="_Toc198681120" w:history="1">
+            <w:r>
+              <w:rPr>
+                <w:rStyle w:val="Hyperlink"/>
+                <w:noProof/>
+              </w:rPr>
+              <w:t>6.2</w:t>
+            </w:r>
+            <w:r>
+              <w:rPr>
+                <w:rFonts w:asciiTheme="minorHAnsi" w:eastAsiaTheme="minorEastAsia" w:hAnsiTheme="minorHAnsi"/>
+                <w:noProof/>
+                <w:sz w:val="24"/>
+                <w:szCs w:val="24"/>
+                <w:lang w:eastAsia="en-IE" w:bidi="ta-IN"/>
+              </w:rPr>
+              <w:tab/>
+            </w:r>
+            <w:r>
+              <w:rPr>
+                <w:rStyle w:val="Hyperlink"/>
+                <w:noProof/>
+              </w:rPr>
+              <w:t>Linear Regression</w:t>
+            </w:r>
+            <w:r>
+              <w:rPr>
+                <w:noProof/>
+                <w:webHidden/>
+              </w:rPr>
+              <w:tab/>
+            </w:r>
+            <w:r>
+              <w:rPr>
+                <w:noProof/>
+                <w:webHidden/>
+              </w:rPr>
+              <w:fldChar w:fldCharType="begin"/>
+            </w:r>
+            <w:r>
+              <w:rPr>
+                <w:noProof/>
+                <w:webHidden/>
+              </w:rPr>
+              <w:instrText xml:space="preserve"> PAGEREF _Toc198681120 \h </w:instrText>
+            </w:r>
+            <w:r>
+              <w:rPr>
+                <w:noProof/>
+                <w:webHidden/>
+              </w:rPr>
+            </w:r>
+            <w:r>
+              <w:rPr>
+                <w:noProof/>
+                <w:webHidden/>
+              </w:rPr>
+              <w:fldChar w:fldCharType="separate"/>
+            </w:r>
+            <w:r>
+              <w:rPr>
+                <w:noProof/>
+                <w:webHidden/>
+              </w:rPr>
+              <w:t>9</w:t>
+            </w:r>
+            <w:r>
+              <w:rPr>
+                <w:noProof/>
+                <w:webHidden/>
+              </w:rPr>
+              <w:fldChar w:fldCharType="end"/>
+            </w:r>
+          </w:hyperlink>
+        </w:p>
+        <w:p>
+          <w:pPr>
+            <w:pStyle w:val="TOC2"/>
+            <w:tabs>
+              <w:tab w:val="left" w:pos="960"/>
+              <w:tab w:val="right" w:leader="dot" w:pos="9016"/>
+            </w:tabs>
+            <w:rPr>
+              <w:rFonts w:asciiTheme="minorHAnsi" w:eastAsiaTheme="minorEastAsia" w:hAnsiTheme="minorHAnsi"/>
+              <w:noProof/>
+              <w:sz w:val="24"/>
+              <w:szCs w:val="24"/>
+              <w:lang w:eastAsia="en-IE" w:bidi="ta-IN"/>
+            </w:rPr>
+          </w:pPr>
+          <w:hyperlink w:anchor="_Toc198681121" w:history="1">
+            <w:r>
+              <w:rPr>
+                <w:rStyle w:val="Hyperlink"/>
+                <w:noProof/>
+              </w:rPr>
+              <w:t>6.3</w:t>
+            </w:r>
+            <w:r>
+              <w:rPr>
+                <w:rFonts w:asciiTheme="minorHAnsi" w:eastAsiaTheme="minorEastAsia" w:hAnsiTheme="minorHAnsi"/>
+                <w:noProof/>
+                <w:sz w:val="24"/>
+                <w:szCs w:val="24"/>
+                <w:lang w:eastAsia="en-IE" w:bidi="ta-IN"/>
+              </w:rPr>
+              <w:tab/>
+            </w:r>
+            <w:r>
+              <w:rPr>
+                <w:rStyle w:val="Hyperlink"/>
+                <w:noProof/>
+              </w:rPr>
+              <w:t>ARIMA</w:t>
+            </w:r>
+            <w:r>
+              <w:rPr>
+                <w:noProof/>
+                <w:webHidden/>
+              </w:rPr>
+              <w:tab/>
+            </w:r>
+            <w:r>
+              <w:rPr>
+                <w:noProof/>
+                <w:webHidden/>
+              </w:rPr>
+              <w:fldChar w:fldCharType="begin"/>
+            </w:r>
+            <w:r>
+              <w:rPr>
+                <w:noProof/>
+                <w:webHidden/>
+              </w:rPr>
+              <w:instrText xml:space="preserve"> PAGEREF _Toc198681121 \h </w:instrText>
+            </w:r>
+            <w:r>
+              <w:rPr>
+                <w:noProof/>
+                <w:webHidden/>
+              </w:rPr>
+            </w:r>
+            <w:r>
+              <w:rPr>
+                <w:noProof/>
+                <w:webHidden/>
+              </w:rPr>
+              <w:fldChar w:fldCharType="separate"/>
+            </w:r>
+            <w:r>
+              <w:rPr>
+                <w:noProof/>
+                <w:webHidden/>
+              </w:rPr>
+              <w:t>10</w:t>
             </w:r>
             <w:r>
               <w:rPr>
@@ -2168,7 +2438,7 @@
               <w:lang w:eastAsia="en-IE" w:bidi="ta-IN"/>
             </w:rPr>
           </w:pPr>
-          <w:hyperlink w:anchor="_Toc198657515" w:history="1">
+          <w:hyperlink w:anchor="_Toc198681122" w:history="1">
             <w:r>
               <w:rPr>
                 <w:rStyle w:val="Hyperlink"/>
@@ -2191,7 +2461,7 @@
                 <w:rStyle w:val="Hyperlink"/>
                 <w:noProof/>
               </w:rPr>
-              <w:t>References</w:t>
+              <w:t>ML Techniques</w:t>
             </w:r>
             <w:r>
               <w:rPr>
@@ -2212,7 +2482,7 @@
                 <w:noProof/>
                 <w:webHidden/>
               </w:rPr>
-              <w:instrText xml:space="preserve"> PAGEREF _Toc198657515 \h </w:instrText>
+              <w:instrText xml:space="preserve"> PAGEREF _Toc198681122 \h </w:instrText>
             </w:r>
             <w:r>
               <w:rPr>
@@ -2232,7 +2502,7 @@
                 <w:noProof/>
                 <w:webHidden/>
               </w:rPr>
-              <w:t>7</w:t>
+              <w:t>10</w:t>
             </w:r>
             <w:r>
               <w:rPr>
@@ -2258,7 +2528,7 @@
               <w:lang w:eastAsia="en-IE" w:bidi="ta-IN"/>
             </w:rPr>
           </w:pPr>
-          <w:hyperlink w:anchor="_Toc198657516" w:history="1">
+          <w:hyperlink w:anchor="_Toc198681123" w:history="1">
             <w:r>
               <w:rPr>
                 <w:rStyle w:val="Hyperlink"/>
@@ -2281,6 +2551,96 @@
                 <w:rStyle w:val="Hyperlink"/>
                 <w:noProof/>
               </w:rPr>
+              <w:t>References</w:t>
+            </w:r>
+            <w:r>
+              <w:rPr>
+                <w:noProof/>
+                <w:webHidden/>
+              </w:rPr>
+              <w:tab/>
+            </w:r>
+            <w:r>
+              <w:rPr>
+                <w:noProof/>
+                <w:webHidden/>
+              </w:rPr>
+              <w:fldChar w:fldCharType="begin"/>
+            </w:r>
+            <w:r>
+              <w:rPr>
+                <w:noProof/>
+                <w:webHidden/>
+              </w:rPr>
+              <w:instrText xml:space="preserve"> PAGEREF _Toc198681123 \h </w:instrText>
+            </w:r>
+            <w:r>
+              <w:rPr>
+                <w:noProof/>
+                <w:webHidden/>
+              </w:rPr>
+            </w:r>
+            <w:r>
+              <w:rPr>
+                <w:noProof/>
+                <w:webHidden/>
+              </w:rPr>
+              <w:fldChar w:fldCharType="separate"/>
+            </w:r>
+            <w:r>
+              <w:rPr>
+                <w:noProof/>
+                <w:webHidden/>
+              </w:rPr>
+              <w:t>11</w:t>
+            </w:r>
+            <w:r>
+              <w:rPr>
+                <w:noProof/>
+                <w:webHidden/>
+              </w:rPr>
+              <w:fldChar w:fldCharType="end"/>
+            </w:r>
+          </w:hyperlink>
+        </w:p>
+        <w:p>
+          <w:pPr>
+            <w:pStyle w:val="TOC1"/>
+            <w:tabs>
+              <w:tab w:val="left" w:pos="440"/>
+              <w:tab w:val="right" w:leader="dot" w:pos="9016"/>
+            </w:tabs>
+            <w:rPr>
+              <w:rFonts w:asciiTheme="minorHAnsi" w:eastAsiaTheme="minorEastAsia" w:hAnsiTheme="minorHAnsi"/>
+              <w:noProof/>
+              <w:sz w:val="24"/>
+              <w:szCs w:val="24"/>
+              <w:lang w:eastAsia="en-IE" w:bidi="ta-IN"/>
+            </w:rPr>
+          </w:pPr>
+          <w:hyperlink w:anchor="_Toc198681124" w:history="1">
+            <w:r>
+              <w:rPr>
+                <w:rStyle w:val="Hyperlink"/>
+                <w:noProof/>
+              </w:rPr>
+              <w:t>9</w:t>
+            </w:r>
+            <w:r>
+              <w:rPr>
+                <w:rFonts w:asciiTheme="minorHAnsi" w:eastAsiaTheme="minorEastAsia" w:hAnsiTheme="minorHAnsi"/>
+                <w:noProof/>
+                <w:sz w:val="24"/>
+                <w:szCs w:val="24"/>
+                <w:lang w:eastAsia="en-IE" w:bidi="ta-IN"/>
+              </w:rPr>
+              <w:tab/>
+            </w:r>
+            <w:r>
+              <w:rPr>
+                <w:rStyle w:val="Hyperlink"/>
+                <w:noProof/>
+              </w:rPr>
               <w:t>GitHub Link</w:t>
             </w:r>
             <w:r>
@@ -2302,7 +2662,7 @@
                 <w:noProof/>
                 <w:webHidden/>
               </w:rPr>
-              <w:instrText xml:space="preserve"> PAGEREF _Toc198657516 \h </w:instrText>
+              <w:instrText xml:space="preserve"> PAGEREF _Toc198681124 \h </w:instrText>
             </w:r>
             <w:r>
               <w:rPr>
@@ -2322,7 +2682,7 @@
                 <w:noProof/>
                 <w:webHidden/>
               </w:rPr>
-              <w:t>7</w:t>
+              <w:t>11</w:t>
             </w:r>
             <w:r>
               <w:rPr>
@@ -2366,7 +2726,7 @@
       <w:pPr>
         <w:pStyle w:val="Heading1"/>
       </w:pPr>
-      <w:bookmarkStart w:id="0" w:name="_Toc198657503"/>
+      <w:bookmarkStart w:id="0" w:name="_Toc198681107"/>
       <w:r>
         <w:rPr>
           <w:color w:val="156082" w:themeColor="accent1"/>
@@ -2431,7 +2791,7 @@
       <w:pPr>
         <w:pStyle w:val="Heading1"/>
       </w:pPr>
-      <w:bookmarkStart w:id="1" w:name="_Toc198657504"/>
+      <w:bookmarkStart w:id="1" w:name="_Toc198681108"/>
       <w:r>
         <w:rPr>
           <w:color w:val="156082" w:themeColor="accent1"/>
@@ -2565,7 +2925,7 @@
       <w:pPr>
         <w:pStyle w:val="Heading1"/>
       </w:pPr>
-      <w:bookmarkStart w:id="2" w:name="_Toc198657505"/>
+      <w:bookmarkStart w:id="2" w:name="_Toc198681109"/>
       <w:r>
         <w:rPr>
           <w:color w:val="156082" w:themeColor="accent1"/>
@@ -3101,7 +3461,7 @@
         </w:rPr>
       </w:pPr>
       <w:bookmarkStart w:id="3" w:name="_Toc198648635"/>
-      <w:bookmarkStart w:id="4" w:name="_Toc198657506"/>
+      <w:bookmarkStart w:id="4" w:name="_Toc198681110"/>
       <w:r>
         <w:rPr>
           <w:rStyle w:val="Hyperlink"/>
@@ -3309,7 +3669,7 @@
         </w:rPr>
       </w:pPr>
       <w:bookmarkStart w:id="5" w:name="_Toc198648636"/>
-      <w:bookmarkStart w:id="6" w:name="_Toc198657507"/>
+      <w:bookmarkStart w:id="6" w:name="_Toc198681111"/>
       <w:r>
         <w:rPr>
           <w:rStyle w:val="Hyperlink"/>
@@ -3523,7 +3883,7 @@
         </w:rPr>
       </w:pPr>
       <w:bookmarkStart w:id="7" w:name="_Toc198648637"/>
-      <w:bookmarkStart w:id="8" w:name="_Toc198657508"/>
+      <w:bookmarkStart w:id="8" w:name="_Toc198681112"/>
       <w:r>
         <w:rPr>
           <w:rStyle w:val="Hyperlink"/>
@@ -3782,7 +4142,7 @@
         </w:rPr>
       </w:pPr>
       <w:bookmarkStart w:id="9" w:name="_Toc198648638"/>
-      <w:bookmarkStart w:id="10" w:name="_Toc198657509"/>
+      <w:bookmarkStart w:id="10" w:name="_Toc198681113"/>
       <w:proofErr w:type="spellStart"/>
       <w:r>
         <w:rPr>
@@ -4058,7 +4418,7 @@
         </w:rPr>
       </w:pPr>
       <w:bookmarkStart w:id="11" w:name="_Toc198648639"/>
-      <w:bookmarkStart w:id="12" w:name="_Toc198657510"/>
+      <w:bookmarkStart w:id="12" w:name="_Toc198681114"/>
       <w:r>
         <w:rPr>
           <w:rStyle w:val="Hyperlink"/>
@@ -4261,7 +4621,7 @@
         </w:rPr>
       </w:pPr>
       <w:bookmarkStart w:id="13" w:name="_Toc198648640"/>
-      <w:bookmarkStart w:id="14" w:name="_Toc198657511"/>
+      <w:bookmarkStart w:id="14" w:name="_Toc198681115"/>
       <w:r>
         <w:rPr>
           <w:rStyle w:val="Hyperlink"/>
@@ -4480,7 +4840,7 @@
       </w:pPr>
       <w:bookmarkStart w:id="15" w:name="_Toc180882182"/>
       <w:bookmarkStart w:id="16" w:name="_Toc198648641"/>
-      <w:bookmarkStart w:id="17" w:name="_Toc198657512"/>
+      <w:bookmarkStart w:id="17" w:name="_Toc198681116"/>
       <w:r>
         <w:rPr>
           <w:color w:val="156082" w:themeColor="accent1"/>
@@ -4563,6 +4923,184 @@
     </w:p>
     <w:p>
       <w:pPr>
+        <w:rPr>
+          <w:sz w:val="28"/>
+          <w:szCs w:val="28"/>
+        </w:rPr>
+      </w:pPr>
+      <w:r>
+        <w:rPr>
+          <w:sz w:val="28"/>
+          <w:szCs w:val="28"/>
+        </w:rPr>
+        <w:t>This dataset contains the average rental price at Dublin city based on number of bedrooms (1, 2, 3) and type of property (semi-detached house, terrace house, apartment) starting from fourth quarter 2020 till first quarter 2024.</w:t>
+      </w:r>
+    </w:p>
+    <w:p>
+      <w:pPr>
+        <w:rPr>
+          <w:sz w:val="28"/>
+          <w:szCs w:val="28"/>
+        </w:rPr>
+      </w:pPr>
+      <w:r>
+        <w:rPr>
+          <w:sz w:val="28"/>
+          <w:szCs w:val="28"/>
+        </w:rPr>
+        <w:t>Below are the columns in the datasheet</w:t>
+      </w:r>
+    </w:p>
+    <w:p>
+      <w:pPr>
+        <w:pStyle w:val="ListParagraph"/>
+        <w:numPr>
+          <w:ilvl w:val="0"/>
+          <w:numId w:val="38"/>
+        </w:numPr>
+        <w:rPr>
+          <w:sz w:val="28"/>
+          <w:szCs w:val="28"/>
+        </w:rPr>
+      </w:pPr>
+      <w:r>
+        <w:rPr>
+          <w:sz w:val="28"/>
+          <w:szCs w:val="28"/>
+        </w:rPr>
+        <w:t>STATISTIC Label – Description of the dataset</w:t>
+      </w:r>
+    </w:p>
+    <w:p>
+      <w:pPr>
+        <w:pStyle w:val="ListParagraph"/>
+        <w:numPr>
+          <w:ilvl w:val="0"/>
+          <w:numId w:val="38"/>
+        </w:numPr>
+        <w:rPr>
+          <w:sz w:val="28"/>
+          <w:szCs w:val="28"/>
+        </w:rPr>
+      </w:pPr>
+      <w:r>
+        <w:rPr>
+          <w:sz w:val="28"/>
+          <w:szCs w:val="28"/>
+        </w:rPr>
+        <w:t>Quarter – Time period indicating the data time</w:t>
+      </w:r>
+    </w:p>
+    <w:p>
+      <w:pPr>
+        <w:pStyle w:val="ListParagraph"/>
+        <w:numPr>
+          <w:ilvl w:val="0"/>
+          <w:numId w:val="38"/>
+        </w:numPr>
+        <w:rPr>
+          <w:sz w:val="28"/>
+          <w:szCs w:val="28"/>
+        </w:rPr>
+      </w:pPr>
+      <w:r>
+        <w:rPr>
+          <w:sz w:val="28"/>
+          <w:szCs w:val="28"/>
+        </w:rPr>
+        <w:t>Number of Bedrooms – Indicate the number of bedrooms in the house. It has 3 values namely – One bed, two bed and three bed.</w:t>
+      </w:r>
+    </w:p>
+    <w:p>
+      <w:pPr>
+        <w:pStyle w:val="ListParagraph"/>
+        <w:numPr>
+          <w:ilvl w:val="0"/>
+          <w:numId w:val="38"/>
+        </w:numPr>
+        <w:rPr>
+          <w:sz w:val="28"/>
+          <w:szCs w:val="28"/>
+        </w:rPr>
+      </w:pPr>
+      <w:r>
+        <w:rPr>
+          <w:sz w:val="28"/>
+          <w:szCs w:val="28"/>
+        </w:rPr>
+        <w:t>Property type – 3 possible values namely, semi-detached house, Terrace house and Apartment</w:t>
+      </w:r>
+    </w:p>
+    <w:p>
+      <w:pPr>
+        <w:pStyle w:val="ListParagraph"/>
+        <w:numPr>
+          <w:ilvl w:val="0"/>
+          <w:numId w:val="38"/>
+        </w:numPr>
+        <w:rPr>
+          <w:sz w:val="28"/>
+          <w:szCs w:val="28"/>
+        </w:rPr>
+      </w:pPr>
+      <w:r>
+        <w:rPr>
+          <w:sz w:val="28"/>
+          <w:szCs w:val="28"/>
+        </w:rPr>
+        <w:t>Location – In this dataset, this will contain only ‘Dublin’</w:t>
+      </w:r>
+    </w:p>
+    <w:p>
+      <w:pPr>
+        <w:pStyle w:val="ListParagraph"/>
+        <w:numPr>
+          <w:ilvl w:val="0"/>
+          <w:numId w:val="38"/>
+        </w:numPr>
+        <w:rPr>
+          <w:sz w:val="28"/>
+          <w:szCs w:val="28"/>
+        </w:rPr>
+      </w:pPr>
+      <w:r>
+        <w:rPr>
+          <w:sz w:val="28"/>
+          <w:szCs w:val="28"/>
+        </w:rPr>
+        <w:t>Unit – Indicates the currency and this will contain only ‘Euro’</w:t>
+      </w:r>
+    </w:p>
+    <w:p>
+      <w:pPr>
+        <w:pStyle w:val="ListParagraph"/>
+        <w:numPr>
+          <w:ilvl w:val="0"/>
+          <w:numId w:val="38"/>
+        </w:numPr>
+        <w:rPr>
+          <w:sz w:val="28"/>
+          <w:szCs w:val="28"/>
+        </w:rPr>
+      </w:pPr>
+      <w:r>
+        <w:rPr>
+          <w:sz w:val="28"/>
+          <w:szCs w:val="28"/>
+        </w:rPr>
+        <w:t>Value – Numerical value indicating the rent amount.</w:t>
+      </w:r>
+    </w:p>
+    <w:p>
+      <w:pPr>
+        <w:rPr>
+          <w:sz w:val="28"/>
+          <w:szCs w:val="28"/>
+        </w:rPr>
+      </w:pPr>
+    </w:p>
+    <w:p>
+      <w:pPr>
         <w:pStyle w:val="Heading1"/>
         <w:rPr>
           <w:color w:val="156082" w:themeColor="accent1"/>
@@ -4570,7 +5108,7 @@
       </w:pPr>
       <w:bookmarkStart w:id="18" w:name="_Toc180882183"/>
       <w:bookmarkStart w:id="19" w:name="_Toc198648642"/>
-      <w:bookmarkStart w:id="20" w:name="_Toc198657513"/>
+      <w:bookmarkStart w:id="20" w:name="_Toc198681117"/>
       <w:r>
         <w:rPr>
           <w:color w:val="156082" w:themeColor="accent1"/>
@@ -4742,6 +5280,7 @@
           <w:sz w:val="28"/>
           <w:szCs w:val="28"/>
         </w:rPr>
+        <w:lastRenderedPageBreak/>
         <w:t>eliminat</w:t>
       </w:r>
       <w:r>
@@ -4850,26 +5389,17 @@
     </w:p>
     <w:p>
       <w:pPr>
-        <w:rPr>
-          <w:sz w:val="28"/>
-          <w:szCs w:val="28"/>
-        </w:rPr>
-      </w:pPr>
-    </w:p>
-    <w:p>
-      <w:pPr>
         <w:pStyle w:val="Heading1"/>
         <w:rPr>
           <w:color w:val="156082" w:themeColor="accent1"/>
         </w:rPr>
       </w:pPr>
       <w:bookmarkStart w:id="21" w:name="_Toc198648643"/>
-      <w:bookmarkStart w:id="22" w:name="_Toc198657514"/>
+      <w:bookmarkStart w:id="22" w:name="_Toc198681118"/>
       <w:r>
         <w:rPr>
           <w:color w:val="156082" w:themeColor="accent1"/>
         </w:rPr>
-        <w:lastRenderedPageBreak/>
         <w:t>Machine Learning Algorithms</w:t>
       </w:r>
       <w:bookmarkEnd w:id="21"/>
@@ -4952,11 +5482,974 @@
     </w:p>
     <w:p>
       <w:pPr>
-        <w:rPr>
-          <w:sz w:val="28"/>
-          <w:szCs w:val="28"/>
-        </w:rPr>
-      </w:pPr>
+        <w:pStyle w:val="Heading2"/>
+        <w:rPr>
+          <w:rStyle w:val="Hyperlink"/>
+          <w:color w:val="156082" w:themeColor="accent1"/>
+          <w:sz w:val="28"/>
+          <w:szCs w:val="28"/>
+          <w:u w:val="none"/>
+        </w:rPr>
+      </w:pPr>
+      <w:bookmarkStart w:id="23" w:name="_Toc198680989"/>
+      <w:bookmarkStart w:id="24" w:name="_Toc198681119"/>
+      <w:r>
+        <w:rPr>
+          <w:rStyle w:val="Hyperlink"/>
+          <w:color w:val="156082" w:themeColor="accent1"/>
+          <w:sz w:val="28"/>
+          <w:szCs w:val="28"/>
+          <w:u w:val="none"/>
+        </w:rPr>
+        <w:t>Random Forest Regression</w:t>
+      </w:r>
+      <w:bookmarkEnd w:id="23"/>
+      <w:bookmarkEnd w:id="24"/>
+    </w:p>
+    <w:p/>
+    <w:p>
+      <w:pPr>
+        <w:rPr>
+          <w:sz w:val="28"/>
+          <w:szCs w:val="28"/>
+        </w:rPr>
+      </w:pPr>
+      <w:r>
+        <w:rPr>
+          <w:sz w:val="28"/>
+          <w:szCs w:val="28"/>
+        </w:rPr>
+        <w:t>Random forest is a supervised learning algorithm that uses an ensemble of decision trees to predict outcomes. It operates by creating multiple decision trees from random subsets of the data using a technique called bagging.</w:t>
+      </w:r>
+    </w:p>
+    <w:p>
+      <w:pPr>
+        <w:rPr>
+          <w:sz w:val="28"/>
+          <w:szCs w:val="28"/>
+        </w:rPr>
+      </w:pPr>
+      <w:r>
+        <w:rPr>
+          <w:sz w:val="28"/>
+          <w:szCs w:val="28"/>
+        </w:rPr>
+        <w:t>They are widely used for classification and regression task.</w:t>
+      </w:r>
+      <w:r>
+        <w:rPr>
+          <w:sz w:val="28"/>
+          <w:szCs w:val="28"/>
+        </w:rPr>
+        <w:t xml:space="preserve"> I</w:t>
+      </w:r>
+      <w:r>
+        <w:rPr>
+          <w:sz w:val="28"/>
+          <w:szCs w:val="28"/>
+        </w:rPr>
+        <w:t>t is a type of classifier that uses many decision trees to make predictions.</w:t>
+      </w:r>
+      <w:r>
+        <w:rPr>
+          <w:sz w:val="28"/>
+          <w:szCs w:val="28"/>
+        </w:rPr>
+        <w:t xml:space="preserve"> </w:t>
+      </w:r>
+      <w:r>
+        <w:rPr>
+          <w:sz w:val="28"/>
+          <w:szCs w:val="28"/>
+        </w:rPr>
+        <w:t xml:space="preserve">Each tree makes its own prediction, and the model aggregates these predictions to generate </w:t>
+      </w:r>
+      <w:r>
+        <w:rPr>
+          <w:sz w:val="28"/>
+          <w:szCs w:val="28"/>
+        </w:rPr>
+        <w:t>a result</w:t>
+      </w:r>
+      <w:r>
+        <w:rPr>
+          <w:sz w:val="28"/>
+          <w:szCs w:val="28"/>
+        </w:rPr>
+        <w:t xml:space="preserve">. </w:t>
+      </w:r>
+    </w:p>
+    <w:p>
+      <w:pPr>
+        <w:rPr>
+          <w:sz w:val="28"/>
+          <w:szCs w:val="28"/>
+        </w:rPr>
+      </w:pPr>
+      <w:r>
+        <w:rPr>
+          <w:sz w:val="28"/>
+          <w:szCs w:val="28"/>
+        </w:rPr>
+        <w:t>In regression tasks, random forest predicts continuous target variables, reducing variance and improving accuracy by combining the outputs of several trees. This approach allows it to handle larger datasets and capture more complex relationships than individual decision trees.</w:t>
+      </w:r>
+    </w:p>
+    <w:p>
+      <w:pPr>
+        <w:rPr>
+          <w:sz w:val="28"/>
+          <w:szCs w:val="28"/>
+        </w:rPr>
+      </w:pPr>
+      <w:r>
+        <w:rPr>
+          <w:sz w:val="28"/>
+          <w:szCs w:val="28"/>
+        </w:rPr>
+        <w:lastRenderedPageBreak/>
+        <w:t>Imagine asking a group of friends for advice on where to go for vacation. Each friend gives their recommendation based on their unique perspective and preferences (decision trees trained on different subsets of data). You then make your final decision by considering the majority opinion or averaging their suggestions (ensemble prediction).</w:t>
+      </w:r>
+      <w:r>
+        <w:rPr>
+          <w:sz w:val="28"/>
+          <w:szCs w:val="28"/>
+        </w:rPr>
+        <w:t xml:space="preserve"> </w:t>
+      </w:r>
+      <w:r>
+        <w:rPr>
+          <w:sz w:val="28"/>
+          <w:szCs w:val="28"/>
+        </w:rPr>
+        <w:t>(</w:t>
+      </w:r>
+      <w:proofErr w:type="spellStart"/>
+      <w:r>
+        <w:rPr>
+          <w:sz w:val="28"/>
+          <w:szCs w:val="28"/>
+        </w:rPr>
+        <w:t>GeeksforGeeks</w:t>
+      </w:r>
+      <w:proofErr w:type="spellEnd"/>
+      <w:r>
+        <w:rPr>
+          <w:sz w:val="28"/>
+          <w:szCs w:val="28"/>
+        </w:rPr>
+        <w:t>, “Random Forest Algorithm in Machine Learning”)</w:t>
+      </w:r>
+    </w:p>
+    <w:p>
+      <w:pPr>
+        <w:rPr>
+          <w:sz w:val="28"/>
+          <w:szCs w:val="28"/>
+        </w:rPr>
+      </w:pPr>
+    </w:p>
+    <w:p>
+      <w:pPr>
+        <w:rPr>
+          <w:sz w:val="28"/>
+          <w:szCs w:val="28"/>
+        </w:rPr>
+      </w:pPr>
+      <w:r>
+        <w:rPr>
+          <w:noProof/>
+          <w:sz w:val="28"/>
+          <w:szCs w:val="28"/>
+        </w:rPr>
+        <w:drawing>
+          <wp:inline distT="0" distB="0" distL="0" distR="0" wp14:anchorId="64B8100D" wp14:editId="7EF813A5">
+            <wp:extent cx="3558540" cy="2544253"/>
+            <wp:effectExtent l="0" t="0" r="3810" b="8890"/>
+            <wp:docPr id="1334750313" name="Picture 10" descr="A diagram of a tree&#10;&#10;AI-generated content may be incorrect."/>
+            <wp:cNvGraphicFramePr>
+              <a:graphicFrameLocks xmlns:a="http://schemas.openxmlformats.org/drawingml/2006/main" noChangeAspect="1"/>
+            </wp:cNvGraphicFramePr>
+            <a:graphic xmlns:a="http://schemas.openxmlformats.org/drawingml/2006/main">
+              <a:graphicData uri="http://schemas.openxmlformats.org/drawingml/2006/picture">
+                <pic:pic xmlns:pic="http://schemas.openxmlformats.org/drawingml/2006/picture">
+                  <pic:nvPicPr>
+                    <pic:cNvPr id="1334750313" name="Picture 10" descr="A diagram of a tree&#10;&#10;AI-generated content may be incorrect."/>
+                    <pic:cNvPicPr>
+                      <a:picLocks noChangeAspect="1" noChangeArrowheads="1"/>
+                    </pic:cNvPicPr>
+                  </pic:nvPicPr>
+                  <pic:blipFill>
+                    <a:blip r:embed="rId14" cstate="print">
+                      <a:extLst>
+                        <a:ext uri="{28A0092B-C50C-407E-A947-70E740481C1C}">
+                          <a14:useLocalDpi xmlns:a14="http://schemas.microsoft.com/office/drawing/2010/main" val="0"/>
+                        </a:ext>
+                      </a:extLst>
+                    </a:blip>
+                    <a:srcRect/>
+                    <a:stretch>
+                      <a:fillRect/>
+                    </a:stretch>
+                  </pic:blipFill>
+                  <pic:spPr bwMode="auto">
+                    <a:xfrm>
+                      <a:off x="0" y="0"/>
+                      <a:ext cx="3570603" cy="2552878"/>
+                    </a:xfrm>
+                    <a:prstGeom prst="rect">
+                      <a:avLst/>
+                    </a:prstGeom>
+                    <a:noFill/>
+                  </pic:spPr>
+                </pic:pic>
+              </a:graphicData>
+            </a:graphic>
+          </wp:inline>
+        </w:drawing>
+      </w:r>
+    </w:p>
+    <w:p>
+      <w:pPr>
+        <w:rPr>
+          <w:sz w:val="28"/>
+          <w:szCs w:val="28"/>
+        </w:rPr>
+      </w:pPr>
+    </w:p>
+    <w:p>
+      <w:pPr>
+        <w:rPr>
+          <w:sz w:val="28"/>
+          <w:szCs w:val="28"/>
+        </w:rPr>
+      </w:pPr>
+      <w:r>
+        <w:rPr>
+          <w:sz w:val="28"/>
+          <w:szCs w:val="28"/>
+        </w:rPr>
+        <w:t>P</w:t>
+      </w:r>
+      <w:r>
+        <w:rPr>
+          <w:sz w:val="28"/>
+          <w:szCs w:val="28"/>
+        </w:rPr>
+        <w:t>rocess starts with a dataset with rows and their corresponding class labels (columns).</w:t>
+      </w:r>
+    </w:p>
+    <w:p>
+      <w:pPr>
+        <w:numPr>
+          <w:ilvl w:val="0"/>
+          <w:numId w:val="42"/>
+        </w:numPr>
+        <w:rPr>
+          <w:sz w:val="28"/>
+          <w:szCs w:val="28"/>
+        </w:rPr>
+      </w:pPr>
+      <w:r>
+        <w:rPr>
+          <w:sz w:val="28"/>
+          <w:szCs w:val="28"/>
+        </w:rPr>
+        <w:t>Then - Multiple Decision Trees are created from the training data. Each tree is trained on a random subset of the data (with replacement) and a random subset of features. This process is known as </w:t>
+      </w:r>
+      <w:r>
+        <w:rPr>
+          <w:b/>
+          <w:bCs/>
+          <w:sz w:val="28"/>
+          <w:szCs w:val="28"/>
+        </w:rPr>
+        <w:t>bagging</w:t>
+      </w:r>
+      <w:r>
+        <w:rPr>
+          <w:sz w:val="28"/>
+          <w:szCs w:val="28"/>
+        </w:rPr>
+        <w:t> or </w:t>
+      </w:r>
+      <w:r>
+        <w:rPr>
+          <w:b/>
+          <w:bCs/>
+          <w:sz w:val="28"/>
+          <w:szCs w:val="28"/>
+        </w:rPr>
+        <w:t>bootstrap aggregating</w:t>
+      </w:r>
+      <w:r>
+        <w:rPr>
+          <w:sz w:val="28"/>
+          <w:szCs w:val="28"/>
+        </w:rPr>
+        <w:t>.</w:t>
+      </w:r>
+    </w:p>
+    <w:p>
+      <w:pPr>
+        <w:numPr>
+          <w:ilvl w:val="0"/>
+          <w:numId w:val="43"/>
+        </w:numPr>
+        <w:rPr>
+          <w:sz w:val="28"/>
+          <w:szCs w:val="28"/>
+        </w:rPr>
+      </w:pPr>
+      <w:r>
+        <w:rPr>
+          <w:sz w:val="28"/>
+          <w:szCs w:val="28"/>
+        </w:rPr>
+        <w:t>Each Decision Tree in the ensemble learns to make predictions independently.</w:t>
+      </w:r>
+    </w:p>
+    <w:p>
+      <w:pPr>
+        <w:numPr>
+          <w:ilvl w:val="0"/>
+          <w:numId w:val="44"/>
+        </w:numPr>
+        <w:rPr>
+          <w:sz w:val="28"/>
+          <w:szCs w:val="28"/>
+        </w:rPr>
+      </w:pPr>
+      <w:r>
+        <w:rPr>
+          <w:sz w:val="28"/>
+          <w:szCs w:val="28"/>
+        </w:rPr>
+        <w:t>When presented with a new, unseen instance, each Decision Tree in the ensemble makes a prediction.</w:t>
+      </w:r>
+    </w:p>
+    <w:p>
+      <w:pPr>
+        <w:rPr>
+          <w:sz w:val="28"/>
+          <w:szCs w:val="28"/>
+        </w:rPr>
+      </w:pPr>
+      <w:r>
+        <w:rPr>
+          <w:sz w:val="28"/>
+          <w:szCs w:val="28"/>
+        </w:rPr>
+        <w:t>The final prediction is made by combining the predictions of all the Decision Trees. This is typically done through a majority vote (for classification) or averaging (for regression).</w:t>
+      </w:r>
+    </w:p>
+    <w:p>
+      <w:pPr>
+        <w:rPr>
+          <w:sz w:val="28"/>
+          <w:szCs w:val="28"/>
+        </w:rPr>
+      </w:pPr>
+    </w:p>
+    <w:p>
+      <w:pPr>
+        <w:rPr>
+          <w:sz w:val="28"/>
+          <w:szCs w:val="28"/>
+        </w:rPr>
+      </w:pPr>
+    </w:p>
+    <w:p>
+      <w:pPr>
+        <w:pStyle w:val="Heading2"/>
+        <w:rPr>
+          <w:rStyle w:val="Hyperlink"/>
+          <w:color w:val="156082" w:themeColor="accent1"/>
+          <w:sz w:val="28"/>
+          <w:szCs w:val="28"/>
+          <w:u w:val="none"/>
+        </w:rPr>
+      </w:pPr>
+      <w:bookmarkStart w:id="25" w:name="_Toc198680990"/>
+      <w:bookmarkStart w:id="26" w:name="_Toc198681120"/>
+      <w:r>
+        <w:rPr>
+          <w:rStyle w:val="Hyperlink"/>
+          <w:color w:val="156082" w:themeColor="accent1"/>
+          <w:sz w:val="28"/>
+          <w:szCs w:val="28"/>
+          <w:u w:val="none"/>
+        </w:rPr>
+        <w:t>Linear Regression</w:t>
+      </w:r>
+      <w:bookmarkEnd w:id="25"/>
+      <w:bookmarkEnd w:id="26"/>
+    </w:p>
+    <w:p>
+      <w:pPr>
+        <w:rPr>
+          <w:sz w:val="24"/>
+          <w:szCs w:val="24"/>
+        </w:rPr>
+      </w:pPr>
+    </w:p>
+    <w:p>
+      <w:pPr>
+        <w:rPr>
+          <w:sz w:val="28"/>
+          <w:szCs w:val="28"/>
+        </w:rPr>
+      </w:pPr>
+      <w:r>
+        <w:rPr>
+          <w:b/>
+          <w:bCs/>
+          <w:sz w:val="28"/>
+          <w:szCs w:val="28"/>
+        </w:rPr>
+        <w:t>Linear Regression</w:t>
+      </w:r>
+      <w:r>
+        <w:rPr>
+          <w:sz w:val="28"/>
+          <w:szCs w:val="28"/>
+        </w:rPr>
+        <w:t xml:space="preserve"> helps to find the relationship between two features (input variable/independent variable and target variable/dependent variable). Linear Regression is a supervised learning algorithm which is used for predicting a continuous target variable. In this model, best fit linear equation is used to reduce the chances of error between the predicted values and the actual target values.</w:t>
+      </w:r>
+    </w:p>
+    <w:p>
+      <w:pPr>
+        <w:rPr>
+          <w:sz w:val="28"/>
+          <w:szCs w:val="28"/>
+        </w:rPr>
+      </w:pPr>
+      <w:r>
+        <w:rPr>
+          <w:sz w:val="28"/>
+          <w:szCs w:val="28"/>
+        </w:rPr>
+        <w:t>It uses a linear relationship between the independent variables and the dependent variable. The main objective of the Linear Regression is to find the best fitting line that predicts the actual target variable based on the predicted values.</w:t>
+      </w:r>
+    </w:p>
+    <w:p>
+      <w:pPr>
+        <w:rPr>
+          <w:sz w:val="28"/>
+          <w:szCs w:val="28"/>
+        </w:rPr>
+      </w:pPr>
+      <w:r>
+        <w:rPr>
+          <w:sz w:val="28"/>
+          <w:szCs w:val="28"/>
+        </w:rPr>
+        <w:t>Linear Regression model can be represented as below:</w:t>
+      </w:r>
+    </w:p>
+    <w:p>
+      <w:pPr>
+        <w:rPr>
+          <w:sz w:val="28"/>
+          <w:szCs w:val="28"/>
+        </w:rPr>
+      </w:pPr>
+      <w:r>
+        <w:rPr>
+          <w:sz w:val="28"/>
+          <w:szCs w:val="28"/>
+        </w:rPr>
+        <w:t xml:space="preserve">Y = β0 + β1X + ϵ </w:t>
+      </w:r>
+    </w:p>
+    <w:p>
+      <w:pPr>
+        <w:rPr>
+          <w:sz w:val="28"/>
+          <w:szCs w:val="28"/>
+        </w:rPr>
+      </w:pPr>
+      <w:r>
+        <w:rPr>
+          <w:sz w:val="28"/>
+          <w:szCs w:val="28"/>
+        </w:rPr>
+        <w:t>where β0​ in the above equation is the intercept, β1​ in the above equation represents the slope (coefficient) and ϵ represents the error term which needs to be as minimal as possible.</w:t>
+      </w:r>
+    </w:p>
+    <w:p>
+      <w:pPr>
+        <w:rPr>
+          <w:sz w:val="28"/>
+          <w:szCs w:val="28"/>
+        </w:rPr>
+      </w:pPr>
+      <w:r>
+        <w:rPr>
+          <w:sz w:val="28"/>
+          <w:szCs w:val="28"/>
+        </w:rPr>
+        <w:t>We need to make certain assumptions which are listed below:</w:t>
+      </w:r>
+    </w:p>
+    <w:p>
+      <w:pPr>
+        <w:numPr>
+          <w:ilvl w:val="0"/>
+          <w:numId w:val="39"/>
+        </w:numPr>
+        <w:rPr>
+          <w:sz w:val="28"/>
+          <w:szCs w:val="28"/>
+        </w:rPr>
+      </w:pPr>
+      <w:r>
+        <w:rPr>
+          <w:sz w:val="28"/>
+          <w:szCs w:val="28"/>
+        </w:rPr>
+        <w:t>Linearity: Relationship between the X and the Y values should be linear.</w:t>
+      </w:r>
+    </w:p>
+    <w:p>
+      <w:pPr>
+        <w:numPr>
+          <w:ilvl w:val="0"/>
+          <w:numId w:val="39"/>
+        </w:numPr>
+        <w:rPr>
+          <w:sz w:val="28"/>
+          <w:szCs w:val="28"/>
+        </w:rPr>
+      </w:pPr>
+      <w:r>
+        <w:rPr>
+          <w:sz w:val="28"/>
+          <w:szCs w:val="28"/>
+        </w:rPr>
+        <w:t>Independence: Observations should be independent.</w:t>
+      </w:r>
+    </w:p>
+    <w:p>
+      <w:pPr>
+        <w:numPr>
+          <w:ilvl w:val="0"/>
+          <w:numId w:val="39"/>
+        </w:numPr>
+        <w:rPr>
+          <w:sz w:val="28"/>
+          <w:szCs w:val="28"/>
+        </w:rPr>
+      </w:pPr>
+      <w:r>
+        <w:rPr>
+          <w:sz w:val="28"/>
+          <w:szCs w:val="28"/>
+        </w:rPr>
+        <w:t>Homoscedasticity: Constant variance of errors.</w:t>
+      </w:r>
+    </w:p>
+    <w:p>
+      <w:pPr>
+        <w:numPr>
+          <w:ilvl w:val="0"/>
+          <w:numId w:val="39"/>
+        </w:numPr>
+        <w:rPr>
+          <w:sz w:val="28"/>
+          <w:szCs w:val="28"/>
+        </w:rPr>
+      </w:pPr>
+      <w:r>
+        <w:rPr>
+          <w:sz w:val="28"/>
+          <w:szCs w:val="28"/>
+        </w:rPr>
+        <w:t>Normality: Errors should be normally distributed.</w:t>
+      </w:r>
+    </w:p>
+    <w:p>
+      <w:pPr>
+        <w:rPr>
+          <w:sz w:val="28"/>
+          <w:szCs w:val="28"/>
+        </w:rPr>
+      </w:pPr>
+    </w:p>
+    <w:p>
+      <w:pPr>
+        <w:rPr>
+          <w:sz w:val="28"/>
+          <w:szCs w:val="28"/>
+        </w:rPr>
+      </w:pPr>
+      <w:r>
+        <w:rPr>
+          <w:sz w:val="28"/>
+          <w:szCs w:val="28"/>
+        </w:rPr>
+        <w:t>Linear Regression model finds the line that minimizes the Mean Squared Error (MSE):</w:t>
+      </w:r>
+    </w:p>
+    <w:p>
+      <w:pPr>
+        <w:rPr>
+          <w:sz w:val="24"/>
+          <w:szCs w:val="24"/>
+        </w:rPr>
+      </w:pPr>
+      <w:r>
+        <w:rPr>
+          <w:sz w:val="24"/>
+          <w:szCs w:val="24"/>
+        </w:rPr>
+        <w:tab/>
+      </w:r>
+      <w:r>
+        <w:rPr>
+          <w:sz w:val="24"/>
+          <w:szCs w:val="24"/>
+        </w:rPr>
+        <w:tab/>
+      </w:r>
+      <w:r>
+        <w:rPr>
+          <w:sz w:val="24"/>
+          <w:szCs w:val="24"/>
+        </w:rPr>
+        <w:tab/>
+      </w:r>
+      <w:r>
+        <w:rPr>
+          <w:noProof/>
+          <w:sz w:val="24"/>
+          <w:szCs w:val="24"/>
+        </w:rPr>
+        <w:drawing>
+          <wp:inline distT="0" distB="0" distL="0" distR="0" wp14:anchorId="0AC00ABF" wp14:editId="0468F3D1">
+            <wp:extent cx="2846070" cy="1230630"/>
+            <wp:effectExtent l="0" t="0" r="0" b="7620"/>
+            <wp:docPr id="2133159406" name="Picture 6" descr="A mathematical equation with numbers and symbols">
+              <a:extLst xmlns:a="http://schemas.openxmlformats.org/drawingml/2006/main">
+                <a:ext uri="{C183D7F6-B498-43B3-948B-1728B52AA6E4}">
+                  <adec:decorative xmlns:adec="http://schemas.microsoft.com/office/drawing/2017/decorative" val="0"/>
+                </a:ext>
+              </a:extLst>
+            </wp:docPr>
+            <wp:cNvGraphicFramePr>
+              <a:graphicFrameLocks xmlns:a="http://schemas.openxmlformats.org/drawingml/2006/main" noChangeAspect="1"/>
+            </wp:cNvGraphicFramePr>
+            <a:graphic xmlns:a="http://schemas.openxmlformats.org/drawingml/2006/main">
+              <a:graphicData uri="http://schemas.openxmlformats.org/drawingml/2006/picture">
+                <pic:pic xmlns:pic="http://schemas.openxmlformats.org/drawingml/2006/picture">
+                  <pic:nvPicPr>
+                    <pic:cNvPr id="2133159406" name="Picture 6" descr="A mathematical equation with numbers and symbols">
+                      <a:extLst>
+                        <a:ext uri="{C183D7F6-B498-43B3-948B-1728B52AA6E4}">
+                          <adec:decorative xmlns:adec="http://schemas.microsoft.com/office/drawing/2017/decorative" val="0"/>
+                        </a:ext>
+                      </a:extLst>
+                    </pic:cNvPr>
+                    <pic:cNvPicPr>
+                      <a:picLocks noChangeAspect="1" noChangeArrowheads="1"/>
+                    </pic:cNvPicPr>
+                  </pic:nvPicPr>
+                  <pic:blipFill>
+                    <a:blip r:embed="rId15">
+                      <a:extLst>
+                        <a:ext uri="{28A0092B-C50C-407E-A947-70E740481C1C}">
+                          <a14:useLocalDpi xmlns:a14="http://schemas.microsoft.com/office/drawing/2010/main" val="0"/>
+                        </a:ext>
+                      </a:extLst>
+                    </a:blip>
+                    <a:srcRect/>
+                    <a:stretch>
+                      <a:fillRect/>
+                    </a:stretch>
+                  </pic:blipFill>
+                  <pic:spPr bwMode="auto">
+                    <a:xfrm>
+                      <a:off x="0" y="0"/>
+                      <a:ext cx="2846070" cy="1230630"/>
+                    </a:xfrm>
+                    <a:prstGeom prst="rect">
+                      <a:avLst/>
+                    </a:prstGeom>
+                    <a:noFill/>
+                    <a:ln>
+                      <a:noFill/>
+                    </a:ln>
+                  </pic:spPr>
+                </pic:pic>
+              </a:graphicData>
+            </a:graphic>
+          </wp:inline>
+        </w:drawing>
+      </w:r>
+    </w:p>
+    <w:p>
+      <w:pPr>
+        <w:pStyle w:val="Heading2"/>
+        <w:rPr>
+          <w:rStyle w:val="Hyperlink"/>
+          <w:color w:val="156082" w:themeColor="accent1"/>
+          <w:sz w:val="28"/>
+          <w:szCs w:val="28"/>
+          <w:u w:val="none"/>
+        </w:rPr>
+      </w:pPr>
+      <w:bookmarkStart w:id="27" w:name="_Toc198680991"/>
+      <w:bookmarkStart w:id="28" w:name="_Toc198681121"/>
+      <w:r>
+        <w:rPr>
+          <w:rStyle w:val="Hyperlink"/>
+          <w:color w:val="156082" w:themeColor="accent1"/>
+          <w:sz w:val="28"/>
+          <w:szCs w:val="28"/>
+          <w:u w:val="none"/>
+        </w:rPr>
+        <w:lastRenderedPageBreak/>
+        <w:t>ARIMA</w:t>
+      </w:r>
+      <w:bookmarkEnd w:id="27"/>
+      <w:bookmarkEnd w:id="28"/>
+    </w:p>
+    <w:p>
+      <w:pPr>
+        <w:rPr>
+          <w:sz w:val="28"/>
+          <w:szCs w:val="28"/>
+        </w:rPr>
+      </w:pPr>
+      <w:r>
+        <w:rPr>
+          <w:b/>
+          <w:bCs/>
+          <w:sz w:val="28"/>
+          <w:szCs w:val="28"/>
+        </w:rPr>
+        <w:t>ARIMA</w:t>
+      </w:r>
+      <w:r>
+        <w:rPr>
+          <w:sz w:val="28"/>
+          <w:szCs w:val="28"/>
+        </w:rPr>
+        <w:t xml:space="preserve"> (</w:t>
+      </w:r>
+      <w:proofErr w:type="spellStart"/>
+      <w:r>
+        <w:rPr>
+          <w:sz w:val="28"/>
+          <w:szCs w:val="28"/>
+        </w:rPr>
+        <w:t>AutoRegressive</w:t>
+      </w:r>
+      <w:proofErr w:type="spellEnd"/>
+      <w:r>
+        <w:rPr>
+          <w:sz w:val="28"/>
+          <w:szCs w:val="28"/>
+        </w:rPr>
+        <w:t xml:space="preserve"> Integrated Moving Average) is powerful time series forecasting model which is used to investigate and predict time series data. It is very useful for data that exhibits trends and forecasting. It combines the components of autoregression (AR), differencing (I), and moving average (MA) into a single model.</w:t>
+      </w:r>
+      <w:r>
+        <w:rPr>
+          <w:sz w:val="28"/>
+          <w:szCs w:val="28"/>
+        </w:rPr>
+        <w:tab/>
+      </w:r>
+    </w:p>
+    <w:p>
+      <w:pPr>
+        <w:numPr>
+          <w:ilvl w:val="0"/>
+          <w:numId w:val="40"/>
+        </w:numPr>
+        <w:rPr>
+          <w:sz w:val="28"/>
+          <w:szCs w:val="28"/>
+        </w:rPr>
+      </w:pPr>
+      <w:r>
+        <w:rPr>
+          <w:sz w:val="28"/>
+          <w:szCs w:val="28"/>
+        </w:rPr>
+        <w:t xml:space="preserve">Autoregressive (AR) part: Refers to the relationship between the observation and the previous observations. The Autoregressive order is denoted as </w:t>
+      </w:r>
+      <w:proofErr w:type="gramStart"/>
+      <w:r>
+        <w:rPr>
+          <w:sz w:val="28"/>
+          <w:szCs w:val="28"/>
+        </w:rPr>
+        <w:t>p</w:t>
+      </w:r>
+      <w:proofErr w:type="gramEnd"/>
+      <w:r>
+        <w:rPr>
+          <w:sz w:val="28"/>
+          <w:szCs w:val="28"/>
+        </w:rPr>
+        <w:t xml:space="preserve"> and this indicates the number of lagged values considered.</w:t>
+      </w:r>
+    </w:p>
+    <w:p>
+      <w:pPr>
+        <w:numPr>
+          <w:ilvl w:val="0"/>
+          <w:numId w:val="40"/>
+        </w:numPr>
+        <w:rPr>
+          <w:sz w:val="28"/>
+          <w:szCs w:val="28"/>
+        </w:rPr>
+      </w:pPr>
+      <w:r>
+        <w:rPr>
+          <w:sz w:val="28"/>
+          <w:szCs w:val="28"/>
+        </w:rPr>
+        <w:t xml:space="preserve">Differencing (I): This helps to transform a non-stationary series into a stationary one by calculating the difference. For example, this will subtract the previous observation from the current one. The order of differencing is </w:t>
+      </w:r>
+      <w:proofErr w:type="gramStart"/>
+      <w:r>
+        <w:rPr>
+          <w:sz w:val="28"/>
+          <w:szCs w:val="28"/>
+        </w:rPr>
+        <w:t>d</w:t>
+      </w:r>
+      <w:proofErr w:type="gramEnd"/>
+      <w:r>
+        <w:rPr>
+          <w:sz w:val="28"/>
+          <w:szCs w:val="28"/>
+        </w:rPr>
+        <w:t xml:space="preserve"> and this indicates how many times the difference is applied.</w:t>
+      </w:r>
+    </w:p>
+    <w:p>
+      <w:pPr>
+        <w:numPr>
+          <w:ilvl w:val="0"/>
+          <w:numId w:val="40"/>
+        </w:numPr>
+        <w:rPr>
+          <w:sz w:val="28"/>
+          <w:szCs w:val="28"/>
+        </w:rPr>
+      </w:pPr>
+      <w:r>
+        <w:rPr>
+          <w:sz w:val="28"/>
+          <w:szCs w:val="28"/>
+        </w:rPr>
+        <w:t>Moving Average (MA) part: Refers to the dependency between an observation and a residual error from a moving average model. The MA order is denoted as q.</w:t>
+      </w:r>
+    </w:p>
+    <w:p>
+      <w:pPr>
+        <w:rPr>
+          <w:sz w:val="28"/>
+          <w:szCs w:val="28"/>
+        </w:rPr>
+      </w:pPr>
+      <w:r>
+        <w:rPr>
+          <w:sz w:val="28"/>
+          <w:szCs w:val="28"/>
+        </w:rPr>
+        <w:t>To summarise, the ARIMA model is represented by p, d and q where:</w:t>
+      </w:r>
+    </w:p>
+    <w:p>
+      <w:pPr>
+        <w:numPr>
+          <w:ilvl w:val="0"/>
+          <w:numId w:val="41"/>
+        </w:numPr>
+        <w:rPr>
+          <w:sz w:val="28"/>
+          <w:szCs w:val="28"/>
+        </w:rPr>
+      </w:pPr>
+      <w:r>
+        <w:rPr>
+          <w:sz w:val="28"/>
+          <w:szCs w:val="28"/>
+        </w:rPr>
+        <w:t>p: Order of autoregressive terms.</w:t>
+      </w:r>
+    </w:p>
+    <w:p>
+      <w:pPr>
+        <w:numPr>
+          <w:ilvl w:val="0"/>
+          <w:numId w:val="41"/>
+        </w:numPr>
+        <w:rPr>
+          <w:sz w:val="28"/>
+          <w:szCs w:val="28"/>
+        </w:rPr>
+      </w:pPr>
+      <w:r>
+        <w:rPr>
+          <w:sz w:val="28"/>
+          <w:szCs w:val="28"/>
+        </w:rPr>
+        <w:t>d: Order of differencing.</w:t>
+      </w:r>
+    </w:p>
+    <w:p>
+      <w:pPr>
+        <w:numPr>
+          <w:ilvl w:val="0"/>
+          <w:numId w:val="41"/>
+        </w:numPr>
+        <w:rPr>
+          <w:sz w:val="28"/>
+          <w:szCs w:val="28"/>
+        </w:rPr>
+      </w:pPr>
+      <w:r>
+        <w:rPr>
+          <w:sz w:val="28"/>
+          <w:szCs w:val="28"/>
+        </w:rPr>
+        <w:t>Q: Order of moving average terms.</w:t>
+      </w:r>
+    </w:p>
+    <w:p>
+      <w:pPr>
+        <w:rPr>
+          <w:sz w:val="28"/>
+          <w:szCs w:val="28"/>
+        </w:rPr>
+      </w:pPr>
+      <w:r>
+        <w:rPr>
+          <w:sz w:val="28"/>
+          <w:szCs w:val="28"/>
+        </w:rPr>
+        <w:t>The model predicts the future value of the time series by considering both past values (AR) and past forecast errors (MA), adjusted for non-stationarity through differencing (I).</w:t>
+      </w:r>
+    </w:p>
+    <w:p>
+      <w:pPr>
+        <w:rPr>
+          <w:sz w:val="28"/>
+          <w:szCs w:val="28"/>
+        </w:rPr>
+      </w:pPr>
+      <w:r>
+        <w:rPr>
+          <w:sz w:val="28"/>
+          <w:szCs w:val="28"/>
+        </w:rPr>
+        <w:t>While comparing each of these models serves distinct purposes, tailored to specific types of data and goals: Linear Regression for continuous predictions, Logistic Regression for binary classification, and ARIMA for time series forecasting.</w:t>
+      </w:r>
     </w:p>
     <w:p>
       <w:pPr>
@@ -4971,14 +6464,47 @@
         </w:rPr>
         <w:t xml:space="preserve">  </w:t>
       </w:r>
-      <w:bookmarkStart w:id="23" w:name="_Toc198657515"/>
+      <w:bookmarkStart w:id="29" w:name="_Toc198680992"/>
+      <w:bookmarkStart w:id="30" w:name="_Toc198681122"/>
       <w:r>
         <w:rPr>
           <w:color w:val="156082" w:themeColor="accent1"/>
         </w:rPr>
+        <w:t>ML Techniques</w:t>
+      </w:r>
+      <w:bookmarkEnd w:id="29"/>
+      <w:bookmarkEnd w:id="30"/>
+    </w:p>
+    <w:p>
+      <w:pPr>
+        <w:rPr>
+          <w:sz w:val="28"/>
+          <w:szCs w:val="28"/>
+        </w:rPr>
+      </w:pPr>
+    </w:p>
+    <w:p>
+      <w:pPr>
+        <w:pStyle w:val="Heading1"/>
+        <w:rPr>
+          <w:color w:val="156082" w:themeColor="accent1"/>
+        </w:rPr>
+      </w:pPr>
+      <w:r>
+        <w:rPr>
+          <w:color w:val="156082" w:themeColor="accent1"/>
+        </w:rPr>
+        <w:lastRenderedPageBreak/>
+        <w:t xml:space="preserve">  </w:t>
+      </w:r>
+      <w:bookmarkStart w:id="31" w:name="_Toc198681123"/>
+      <w:r>
+        <w:rPr>
+          <w:color w:val="156082" w:themeColor="accent1"/>
+        </w:rPr>
         <w:t>References</w:t>
       </w:r>
-      <w:bookmarkEnd w:id="23"/>
+      <w:bookmarkEnd w:id="31"/>
     </w:p>
     <w:p/>
     <w:p>
@@ -5048,7 +6574,7 @@
         </w:rPr>
         <w:t xml:space="preserve"> </w:t>
       </w:r>
-      <w:hyperlink r:id="rId14" w:history="1">
+      <w:hyperlink r:id="rId16" w:history="1">
         <w:r>
           <w:rPr>
             <w:rStyle w:val="Hyperlink"/>
@@ -5155,14 +6681,14 @@
         </w:rPr>
         <w:t xml:space="preserve">  </w:t>
       </w:r>
-      <w:bookmarkStart w:id="24" w:name="_Toc198657516"/>
+      <w:bookmarkStart w:id="32" w:name="_Toc198681124"/>
       <w:r>
         <w:rPr>
           <w:color w:val="156082" w:themeColor="accent1"/>
         </w:rPr>
         <w:t>GitHub Link</w:t>
       </w:r>
-      <w:bookmarkEnd w:id="24"/>
+      <w:bookmarkEnd w:id="32"/>
     </w:p>
     <w:p/>
     <w:p>
@@ -5173,7 +6699,7 @@
           <w:szCs w:val="28"/>
         </w:rPr>
       </w:pPr>
-      <w:hyperlink r:id="rId15" w:history="1">
+      <w:hyperlink r:id="rId17" w:history="1">
         <w:r>
           <w:rPr>
             <w:rStyle w:val="Hyperlink"/>
@@ -5185,7 +6711,7 @@
       </w:hyperlink>
     </w:p>
     <w:sectPr>
-      <w:footerReference w:type="default" r:id="rId16"/>
+      <w:footerReference w:type="default" r:id="rId18"/>
       <w:pgSz w:w="11906" w:h="16838"/>
       <w:pgMar w:top="1440" w:right="1440" w:bottom="1440" w:left="1440" w:header="708" w:footer="708" w:gutter="0"/>
       <w:pgNumType w:start="1"/>
@@ -5493,6 +7019,155 @@
 <file path=word/numbering.xml><?xml version="1.0" encoding="utf-8"?>
 <w:numbering xmlns:wpc="http://schemas.microsoft.com/office/word/2010/wordprocessingCanvas" xmlns:cx="http://schemas.microsoft.com/office/drawing/2014/chartex" xmlns:cx1="http://schemas.microsoft.com/office/drawing/2015/9/8/chartex" xmlns:cx2="http://schemas.microsoft.com/office/drawing/2015/10/21/chartex" xmlns:cx3="http://schemas.microsoft.com/office/drawing/2016/5/9/chartex" xmlns:cx4="http://schemas.microsoft.com/office/drawing/2016/5/10/chartex" xmlns:cx5="http://schemas.microsoft.com/office/drawing/2016/5/11/chartex" xmlns:cx6="http://schemas.microsoft.com/office/drawing/2016/5/12/chartex" xmlns:cx7="http://schemas.microsoft.com/office/drawing/2016/5/13/chartex" xmlns:cx8="http://schemas.microsoft.com/office/drawing/2016/5/14/chartex" xmlns:mc="http://schemas.openxmlformats.org/markup-compatibility/2006" xmlns:aink="http://schemas.microsoft.com/office/drawing/2016/ink" xmlns:am3d="http://schemas.microsoft.com/office/drawing/2017/model3d" xmlns:o="urn:schemas-microsoft-com:office:office" xmlns:oel="http://schemas.microsoft.com/office/2019/extlst" xmlns:r="http://schemas.openxmlformats.org/officeDocument/2006/relationships" xmlns:m="http://schemas.openxmlformats.org/officeDocument/2006/math" xmlns:v="urn:schemas-microsoft-com:vml" xmlns:wp14="http://schemas.microsoft.com/office/word/2010/wordprocessingDrawing" xmlns:wp="http://schemas.openxmlformats.org/drawingml/2006/wordprocessingDrawing" xmlns:w10="urn:schemas-microsoft-com:office:word" xmlns:w="http://schemas.openxmlformats.org/wordprocessingml/2006/main" xmlns:w14="http://schemas.microsoft.com/office/word/2010/wordml" xmlns:w15="http://schemas.microsoft.com/office/word/2012/wordml" xmlns:w16cex="http://schemas.microsoft.com/office/word/2018/wordml/cex" xmlns:w16cid="http://schemas.microsoft.com/office/word/2016/wordml/cid" xmlns:w16="http://schemas.microsoft.com/office/word/2018/wordml" xmlns:w16du="http://schemas.microsoft.com/office/word/2023/wordml/word16du" xmlns:w16sdtdh="http://schemas.microsoft.com/office/word/2020/wordml/sdtdatahash" xmlns:w16sdtfl="http://schemas.microsoft.com/office/word/2024/wordml/sdtformatlock" xmlns:w16se="http://schemas.microsoft.com/office/word/2015/wordml/symex" xmlns:wpg="http://schemas.microsoft.com/office/word/2010/wordprocessingGroup" xmlns:wpi="http://schemas.microsoft.com/office/word/2010/wordprocessingInk" xmlns:wne="http://schemas.microsoft.com/office/word/2006/wordml" xmlns:wps="http://schemas.microsoft.com/office/word/2010/wordprocessingShape" mc:Ignorable="w14 w15 w16se w16cid w16 w16cex w16sdtdh w16sdtfl w16du wp14">
   <w:abstractNum w:abstractNumId="0" w15:restartNumberingAfterBreak="0">
+    <w:nsid w:val="0149063A"/>
+    <w:multiLevelType w:val="multilevel"/>
+    <w:tmpl w:val="0FF21F1E"/>
+    <w:lvl w:ilvl="0">
+      <w:start w:val="1"/>
+      <w:numFmt w:val="bullet"/>
+      <w:lvlText w:val=""/>
+      <w:lvlJc w:val="left"/>
+      <w:pPr>
+        <w:tabs>
+          <w:tab w:val="num" w:pos="720"/>
+        </w:tabs>
+        <w:ind w:left="720" w:hanging="360"/>
+      </w:pPr>
+      <w:rPr>
+        <w:rFonts w:ascii="Symbol" w:hAnsi="Symbol" w:hint="default"/>
+        <w:sz w:val="20"/>
+      </w:rPr>
+    </w:lvl>
+    <w:lvl w:ilvl="1">
+      <w:start w:val="1"/>
+      <w:numFmt w:val="bullet"/>
+      <w:lvlText w:val="o"/>
+      <w:lvlJc w:val="left"/>
+      <w:pPr>
+        <w:tabs>
+          <w:tab w:val="num" w:pos="1440"/>
+        </w:tabs>
+        <w:ind w:left="1440" w:hanging="360"/>
+      </w:pPr>
+      <w:rPr>
+        <w:rFonts w:ascii="Courier New" w:hAnsi="Courier New" w:cs="Times New Roman" w:hint="default"/>
+        <w:sz w:val="20"/>
+      </w:rPr>
+    </w:lvl>
+    <w:lvl w:ilvl="2">
+      <w:start w:val="1"/>
+      <w:numFmt w:val="bullet"/>
+      <w:lvlText w:val=""/>
+      <w:lvlJc w:val="left"/>
+      <w:pPr>
+        <w:tabs>
+          <w:tab w:val="num" w:pos="2160"/>
+        </w:tabs>
+        <w:ind w:left="2160" w:hanging="360"/>
+      </w:pPr>
+      <w:rPr>
+        <w:rFonts w:ascii="Wingdings" w:hAnsi="Wingdings" w:hint="default"/>
+        <w:sz w:val="20"/>
+      </w:rPr>
+    </w:lvl>
+    <w:lvl w:ilvl="3">
+      <w:start w:val="1"/>
+      <w:numFmt w:val="bullet"/>
+      <w:lvlText w:val=""/>
+      <w:lvlJc w:val="left"/>
+      <w:pPr>
+        <w:tabs>
+          <w:tab w:val="num" w:pos="2880"/>
+        </w:tabs>
+        <w:ind w:left="2880" w:hanging="360"/>
+      </w:pPr>
+      <w:rPr>
+        <w:rFonts w:ascii="Wingdings" w:hAnsi="Wingdings" w:hint="default"/>
+        <w:sz w:val="20"/>
+      </w:rPr>
+    </w:lvl>
+    <w:lvl w:ilvl="4">
+      <w:start w:val="1"/>
+      <w:numFmt w:val="bullet"/>
+      <w:lvlText w:val=""/>
+      <w:lvlJc w:val="left"/>
+      <w:pPr>
+        <w:tabs>
+          <w:tab w:val="num" w:pos="3600"/>
+        </w:tabs>
+        <w:ind w:left="3600" w:hanging="360"/>
+      </w:pPr>
+      <w:rPr>
+        <w:rFonts w:ascii="Wingdings" w:hAnsi="Wingdings" w:hint="default"/>
+        <w:sz w:val="20"/>
+      </w:rPr>
+    </w:lvl>
+    <w:lvl w:ilvl="5">
+      <w:start w:val="1"/>
+      <w:numFmt w:val="bullet"/>
+      <w:lvlText w:val=""/>
+      <w:lvlJc w:val="left"/>
+      <w:pPr>
+        <w:tabs>
+          <w:tab w:val="num" w:pos="4320"/>
+        </w:tabs>
+        <w:ind w:left="4320" w:hanging="360"/>
+      </w:pPr>
+      <w:rPr>
+        <w:rFonts w:ascii="Wingdings" w:hAnsi="Wingdings" w:hint="default"/>
+        <w:sz w:val="20"/>
+      </w:rPr>
+    </w:lvl>
+    <w:lvl w:ilvl="6">
+      <w:start w:val="1"/>
+      <w:numFmt w:val="bullet"/>
+      <w:lvlText w:val=""/>
+      <w:lvlJc w:val="left"/>
+      <w:pPr>
+        <w:tabs>
+          <w:tab w:val="num" w:pos="5040"/>
+        </w:tabs>
+        <w:ind w:left="5040" w:hanging="360"/>
+      </w:pPr>
+      <w:rPr>
+        <w:rFonts w:ascii="Wingdings" w:hAnsi="Wingdings" w:hint="default"/>
+        <w:sz w:val="20"/>
+      </w:rPr>
+    </w:lvl>
+    <w:lvl w:ilvl="7">
+      <w:start w:val="1"/>
+      <w:numFmt w:val="bullet"/>
+      <w:lvlText w:val=""/>
+      <w:lvlJc w:val="left"/>
+      <w:pPr>
+        <w:tabs>
+          <w:tab w:val="num" w:pos="5760"/>
+        </w:tabs>
+        <w:ind w:left="5760" w:hanging="360"/>
+      </w:pPr>
+      <w:rPr>
+        <w:rFonts w:ascii="Wingdings" w:hAnsi="Wingdings" w:hint="default"/>
+        <w:sz w:val="20"/>
+      </w:rPr>
+    </w:lvl>
+    <w:lvl w:ilvl="8">
+      <w:start w:val="1"/>
+      <w:numFmt w:val="bullet"/>
+      <w:lvlText w:val=""/>
+      <w:lvlJc w:val="left"/>
+      <w:pPr>
+        <w:tabs>
+          <w:tab w:val="num" w:pos="6480"/>
+        </w:tabs>
+        <w:ind w:left="6480" w:hanging="360"/>
+      </w:pPr>
+      <w:rPr>
+        <w:rFonts w:ascii="Wingdings" w:hAnsi="Wingdings" w:hint="default"/>
+        <w:sz w:val="20"/>
+      </w:rPr>
+    </w:lvl>
+  </w:abstractNum>
+  <w:abstractNum w:abstractNumId="1" w15:restartNumberingAfterBreak="0">
     <w:nsid w:val="03272CDC"/>
     <w:multiLevelType w:val="hybridMultilevel"/>
     <w:tmpl w:val="173825C0"/>
@@ -5581,7 +7256,7 @@
       </w:pPr>
     </w:lvl>
   </w:abstractNum>
-  <w:abstractNum w:abstractNumId="1" w15:restartNumberingAfterBreak="0">
+  <w:abstractNum w:abstractNumId="2" w15:restartNumberingAfterBreak="0">
     <w:nsid w:val="045900CF"/>
     <w:multiLevelType w:val="hybridMultilevel"/>
     <w:tmpl w:val="5F522F7E"/>
@@ -5694,7 +7369,7 @@
       </w:rPr>
     </w:lvl>
   </w:abstractNum>
-  <w:abstractNum w:abstractNumId="2" w15:restartNumberingAfterBreak="0">
+  <w:abstractNum w:abstractNumId="3" w15:restartNumberingAfterBreak="0">
     <w:nsid w:val="069D636E"/>
     <w:multiLevelType w:val="multilevel"/>
     <w:tmpl w:val="5CD83FD2"/>
@@ -5815,7 +7490,7 @@
       </w:rPr>
     </w:lvl>
   </w:abstractNum>
-  <w:abstractNum w:abstractNumId="3" w15:restartNumberingAfterBreak="0">
+  <w:abstractNum w:abstractNumId="4" w15:restartNumberingAfterBreak="0">
     <w:nsid w:val="0A4B1AF0"/>
     <w:multiLevelType w:val="multilevel"/>
     <w:tmpl w:val="49D29170"/>
@@ -5928,7 +7603,7 @@
       </w:rPr>
     </w:lvl>
   </w:abstractNum>
-  <w:abstractNum w:abstractNumId="4" w15:restartNumberingAfterBreak="0">
+  <w:abstractNum w:abstractNumId="5" w15:restartNumberingAfterBreak="0">
     <w:nsid w:val="13A846CC"/>
     <w:multiLevelType w:val="hybridMultilevel"/>
     <w:tmpl w:val="BD38891C"/>
@@ -6017,7 +7692,7 @@
       </w:pPr>
     </w:lvl>
   </w:abstractNum>
-  <w:abstractNum w:abstractNumId="5" w15:restartNumberingAfterBreak="0">
+  <w:abstractNum w:abstractNumId="6" w15:restartNumberingAfterBreak="0">
     <w:nsid w:val="1A881887"/>
     <w:multiLevelType w:val="hybridMultilevel"/>
     <w:tmpl w:val="C7FCA374"/>
@@ -6106,7 +7781,7 @@
       </w:pPr>
     </w:lvl>
   </w:abstractNum>
-  <w:abstractNum w:abstractNumId="6" w15:restartNumberingAfterBreak="0">
+  <w:abstractNum w:abstractNumId="7" w15:restartNumberingAfterBreak="0">
     <w:nsid w:val="1A9B5657"/>
     <w:multiLevelType w:val="multilevel"/>
     <w:tmpl w:val="055CEB30"/>
@@ -6227,7 +7902,96 @@
       </w:rPr>
     </w:lvl>
   </w:abstractNum>
-  <w:abstractNum w:abstractNumId="7" w15:restartNumberingAfterBreak="0">
+  <w:abstractNum w:abstractNumId="8" w15:restartNumberingAfterBreak="0">
+    <w:nsid w:val="226C3ED3"/>
+    <w:multiLevelType w:val="hybridMultilevel"/>
+    <w:tmpl w:val="B9EAFD6A"/>
+    <w:lvl w:ilvl="0" w:tplc="1809000F">
+      <w:start w:val="1"/>
+      <w:numFmt w:val="decimal"/>
+      <w:lvlText w:val="%1."/>
+      <w:lvlJc w:val="left"/>
+      <w:pPr>
+        <w:ind w:left="720" w:hanging="360"/>
+      </w:pPr>
+      <w:rPr>
+        <w:rFonts w:hint="default"/>
+      </w:rPr>
+    </w:lvl>
+    <w:lvl w:ilvl="1" w:tplc="18090019" w:tentative="1">
+      <w:start w:val="1"/>
+      <w:numFmt w:val="lowerLetter"/>
+      <w:lvlText w:val="%2."/>
+      <w:lvlJc w:val="left"/>
+      <w:pPr>
+        <w:ind w:left="1440" w:hanging="360"/>
+      </w:pPr>
+    </w:lvl>
+    <w:lvl w:ilvl="2" w:tplc="1809001B" w:tentative="1">
+      <w:start w:val="1"/>
+      <w:numFmt w:val="lowerRoman"/>
+      <w:lvlText w:val="%3."/>
+      <w:lvlJc w:val="right"/>
+      <w:pPr>
+        <w:ind w:left="2160" w:hanging="180"/>
+      </w:pPr>
+    </w:lvl>
+    <w:lvl w:ilvl="3" w:tplc="1809000F" w:tentative="1">
+      <w:start w:val="1"/>
+      <w:numFmt w:val="decimal"/>
+      <w:lvlText w:val="%4."/>
+      <w:lvlJc w:val="left"/>
+      <w:pPr>
+        <w:ind w:left="2880" w:hanging="360"/>
+      </w:pPr>
+    </w:lvl>
+    <w:lvl w:ilvl="4" w:tplc="18090019" w:tentative="1">
+      <w:start w:val="1"/>
+      <w:numFmt w:val="lowerLetter"/>
+      <w:lvlText w:val="%5."/>
+      <w:lvlJc w:val="left"/>
+      <w:pPr>
+        <w:ind w:left="3600" w:hanging="360"/>
+      </w:pPr>
+    </w:lvl>
+    <w:lvl w:ilvl="5" w:tplc="1809001B" w:tentative="1">
+      <w:start w:val="1"/>
+      <w:numFmt w:val="lowerRoman"/>
+      <w:lvlText w:val="%6."/>
+      <w:lvlJc w:val="right"/>
+      <w:pPr>
+        <w:ind w:left="4320" w:hanging="180"/>
+      </w:pPr>
+    </w:lvl>
+    <w:lvl w:ilvl="6" w:tplc="1809000F" w:tentative="1">
+      <w:start w:val="1"/>
+      <w:numFmt w:val="decimal"/>
+      <w:lvlText w:val="%7."/>
+      <w:lvlJc w:val="left"/>
+      <w:pPr>
+        <w:ind w:left="5040" w:hanging="360"/>
+      </w:pPr>
+    </w:lvl>
+    <w:lvl w:ilvl="7" w:tplc="18090019" w:tentative="1">
+      <w:start w:val="1"/>
+      <w:numFmt w:val="lowerLetter"/>
+      <w:lvlText w:val="%8."/>
+      <w:lvlJc w:val="left"/>
+      <w:pPr>
+        <w:ind w:left="5760" w:hanging="360"/>
+      </w:pPr>
+    </w:lvl>
+    <w:lvl w:ilvl="8" w:tplc="1809001B" w:tentative="1">
+      <w:start w:val="1"/>
+      <w:numFmt w:val="lowerRoman"/>
+      <w:lvlText w:val="%9."/>
+      <w:lvlJc w:val="right"/>
+      <w:pPr>
+        <w:ind w:left="6480" w:hanging="180"/>
+      </w:pPr>
+    </w:lvl>
+  </w:abstractNum>
+  <w:abstractNum w:abstractNumId="9" w15:restartNumberingAfterBreak="0">
     <w:nsid w:val="241865C2"/>
     <w:multiLevelType w:val="multilevel"/>
     <w:tmpl w:val="2A648C60"/>
@@ -6340,7 +8104,7 @@
       </w:pPr>
     </w:lvl>
   </w:abstractNum>
-  <w:abstractNum w:abstractNumId="8" w15:restartNumberingAfterBreak="0">
+  <w:abstractNum w:abstractNumId="10" w15:restartNumberingAfterBreak="0">
     <w:nsid w:val="2E6D4D14"/>
     <w:multiLevelType w:val="multilevel"/>
     <w:tmpl w:val="65B8B1B2"/>
@@ -6453,7 +8217,7 @@
       </w:pPr>
     </w:lvl>
   </w:abstractNum>
-  <w:abstractNum w:abstractNumId="9" w15:restartNumberingAfterBreak="0">
+  <w:abstractNum w:abstractNumId="11" w15:restartNumberingAfterBreak="0">
     <w:nsid w:val="2EDE3BD5"/>
     <w:multiLevelType w:val="hybridMultilevel"/>
     <w:tmpl w:val="D1180406"/>
@@ -6542,7 +8306,156 @@
       </w:pPr>
     </w:lvl>
   </w:abstractNum>
-  <w:abstractNum w:abstractNumId="10" w15:restartNumberingAfterBreak="0">
+  <w:abstractNum w:abstractNumId="12" w15:restartNumberingAfterBreak="0">
+    <w:nsid w:val="2F087543"/>
+    <w:multiLevelType w:val="multilevel"/>
+    <w:tmpl w:val="DE7E4314"/>
+    <w:lvl w:ilvl="0">
+      <w:start w:val="1"/>
+      <w:numFmt w:val="bullet"/>
+      <w:lvlText w:val=""/>
+      <w:lvlJc w:val="left"/>
+      <w:pPr>
+        <w:tabs>
+          <w:tab w:val="num" w:pos="720"/>
+        </w:tabs>
+        <w:ind w:left="720" w:hanging="360"/>
+      </w:pPr>
+      <w:rPr>
+        <w:rFonts w:ascii="Symbol" w:hAnsi="Symbol" w:hint="default"/>
+        <w:sz w:val="20"/>
+      </w:rPr>
+    </w:lvl>
+    <w:lvl w:ilvl="1">
+      <w:start w:val="1"/>
+      <w:numFmt w:val="bullet"/>
+      <w:lvlText w:val="o"/>
+      <w:lvlJc w:val="left"/>
+      <w:pPr>
+        <w:tabs>
+          <w:tab w:val="num" w:pos="1440"/>
+        </w:tabs>
+        <w:ind w:left="1440" w:hanging="360"/>
+      </w:pPr>
+      <w:rPr>
+        <w:rFonts w:ascii="Courier New" w:hAnsi="Courier New" w:cs="Times New Roman" w:hint="default"/>
+        <w:sz w:val="20"/>
+      </w:rPr>
+    </w:lvl>
+    <w:lvl w:ilvl="2">
+      <w:start w:val="1"/>
+      <w:numFmt w:val="bullet"/>
+      <w:lvlText w:val=""/>
+      <w:lvlJc w:val="left"/>
+      <w:pPr>
+        <w:tabs>
+          <w:tab w:val="num" w:pos="2160"/>
+        </w:tabs>
+        <w:ind w:left="2160" w:hanging="360"/>
+      </w:pPr>
+      <w:rPr>
+        <w:rFonts w:ascii="Wingdings" w:hAnsi="Wingdings" w:hint="default"/>
+        <w:sz w:val="20"/>
+      </w:rPr>
+    </w:lvl>
+    <w:lvl w:ilvl="3">
+      <w:start w:val="1"/>
+      <w:numFmt w:val="bullet"/>
+      <w:lvlText w:val=""/>
+      <w:lvlJc w:val="left"/>
+      <w:pPr>
+        <w:tabs>
+          <w:tab w:val="num" w:pos="2880"/>
+        </w:tabs>
+        <w:ind w:left="2880" w:hanging="360"/>
+      </w:pPr>
+      <w:rPr>
+        <w:rFonts w:ascii="Wingdings" w:hAnsi="Wingdings" w:hint="default"/>
+        <w:sz w:val="20"/>
+      </w:rPr>
+    </w:lvl>
+    <w:lvl w:ilvl="4">
+      <w:start w:val="1"/>
+      <w:numFmt w:val="bullet"/>
+      <w:lvlText w:val=""/>
+      <w:lvlJc w:val="left"/>
+      <w:pPr>
+        <w:tabs>
+          <w:tab w:val="num" w:pos="3600"/>
+        </w:tabs>
+        <w:ind w:left="3600" w:hanging="360"/>
+      </w:pPr>
+      <w:rPr>
+        <w:rFonts w:ascii="Wingdings" w:hAnsi="Wingdings" w:hint="default"/>
+        <w:sz w:val="20"/>
+      </w:rPr>
+    </w:lvl>
+    <w:lvl w:ilvl="5">
+      <w:start w:val="1"/>
+      <w:numFmt w:val="bullet"/>
+      <w:lvlText w:val=""/>
+      <w:lvlJc w:val="left"/>
+      <w:pPr>
+        <w:tabs>
+          <w:tab w:val="num" w:pos="4320"/>
+        </w:tabs>
+        <w:ind w:left="4320" w:hanging="360"/>
+      </w:pPr>
+      <w:rPr>
+        <w:rFonts w:ascii="Wingdings" w:hAnsi="Wingdings" w:hint="default"/>
+        <w:sz w:val="20"/>
+      </w:rPr>
+    </w:lvl>
+    <w:lvl w:ilvl="6">
+      <w:start w:val="1"/>
+      <w:numFmt w:val="bullet"/>
+      <w:lvlText w:val=""/>
+      <w:lvlJc w:val="left"/>
+      <w:pPr>
+        <w:tabs>
+          <w:tab w:val="num" w:pos="5040"/>
+        </w:tabs>
+        <w:ind w:left="5040" w:hanging="360"/>
+      </w:pPr>
+      <w:rPr>
+        <w:rFonts w:ascii="Wingdings" w:hAnsi="Wingdings" w:hint="default"/>
+        <w:sz w:val="20"/>
+      </w:rPr>
+    </w:lvl>
+    <w:lvl w:ilvl="7">
+      <w:start w:val="1"/>
+      <w:numFmt w:val="bullet"/>
+      <w:lvlText w:val=""/>
+      <w:lvlJc w:val="left"/>
+      <w:pPr>
+        <w:tabs>
+          <w:tab w:val="num" w:pos="5760"/>
+        </w:tabs>
+        <w:ind w:left="5760" w:hanging="360"/>
+      </w:pPr>
+      <w:rPr>
+        <w:rFonts w:ascii="Wingdings" w:hAnsi="Wingdings" w:hint="default"/>
+        <w:sz w:val="20"/>
+      </w:rPr>
+    </w:lvl>
+    <w:lvl w:ilvl="8">
+      <w:start w:val="1"/>
+      <w:numFmt w:val="bullet"/>
+      <w:lvlText w:val=""/>
+      <w:lvlJc w:val="left"/>
+      <w:pPr>
+        <w:tabs>
+          <w:tab w:val="num" w:pos="6480"/>
+        </w:tabs>
+        <w:ind w:left="6480" w:hanging="360"/>
+      </w:pPr>
+      <w:rPr>
+        <w:rFonts w:ascii="Wingdings" w:hAnsi="Wingdings" w:hint="default"/>
+        <w:sz w:val="20"/>
+      </w:rPr>
+    </w:lvl>
+  </w:abstractNum>
+  <w:abstractNum w:abstractNumId="13" w15:restartNumberingAfterBreak="0">
     <w:nsid w:val="2F8540DE"/>
     <w:multiLevelType w:val="multilevel"/>
     <w:tmpl w:val="74E867F2"/>
@@ -6655,7 +8568,7 @@
       </w:pPr>
     </w:lvl>
   </w:abstractNum>
-  <w:abstractNum w:abstractNumId="11" w15:restartNumberingAfterBreak="0">
+  <w:abstractNum w:abstractNumId="14" w15:restartNumberingAfterBreak="0">
     <w:nsid w:val="37E17D4D"/>
     <w:multiLevelType w:val="hybridMultilevel"/>
     <w:tmpl w:val="1E1460FA"/>
@@ -6747,7 +8660,156 @@
       </w:pPr>
     </w:lvl>
   </w:abstractNum>
-  <w:abstractNum w:abstractNumId="12" w15:restartNumberingAfterBreak="0">
+  <w:abstractNum w:abstractNumId="15" w15:restartNumberingAfterBreak="0">
+    <w:nsid w:val="392169E1"/>
+    <w:multiLevelType w:val="multilevel"/>
+    <w:tmpl w:val="5A1A0A2C"/>
+    <w:lvl w:ilvl="0">
+      <w:start w:val="1"/>
+      <w:numFmt w:val="bullet"/>
+      <w:lvlText w:val=""/>
+      <w:lvlJc w:val="left"/>
+      <w:pPr>
+        <w:tabs>
+          <w:tab w:val="num" w:pos="720"/>
+        </w:tabs>
+        <w:ind w:left="720" w:hanging="360"/>
+      </w:pPr>
+      <w:rPr>
+        <w:rFonts w:ascii="Symbol" w:hAnsi="Symbol" w:hint="default"/>
+        <w:sz w:val="20"/>
+      </w:rPr>
+    </w:lvl>
+    <w:lvl w:ilvl="1">
+      <w:start w:val="1"/>
+      <w:numFmt w:val="bullet"/>
+      <w:lvlText w:val="o"/>
+      <w:lvlJc w:val="left"/>
+      <w:pPr>
+        <w:tabs>
+          <w:tab w:val="num" w:pos="1440"/>
+        </w:tabs>
+        <w:ind w:left="1440" w:hanging="360"/>
+      </w:pPr>
+      <w:rPr>
+        <w:rFonts w:ascii="Courier New" w:hAnsi="Courier New" w:cs="Times New Roman" w:hint="default"/>
+        <w:sz w:val="20"/>
+      </w:rPr>
+    </w:lvl>
+    <w:lvl w:ilvl="2">
+      <w:start w:val="1"/>
+      <w:numFmt w:val="bullet"/>
+      <w:lvlText w:val=""/>
+      <w:lvlJc w:val="left"/>
+      <w:pPr>
+        <w:tabs>
+          <w:tab w:val="num" w:pos="2160"/>
+        </w:tabs>
+        <w:ind w:left="2160" w:hanging="360"/>
+      </w:pPr>
+      <w:rPr>
+        <w:rFonts w:ascii="Wingdings" w:hAnsi="Wingdings" w:hint="default"/>
+        <w:sz w:val="20"/>
+      </w:rPr>
+    </w:lvl>
+    <w:lvl w:ilvl="3">
+      <w:start w:val="1"/>
+      <w:numFmt w:val="bullet"/>
+      <w:lvlText w:val=""/>
+      <w:lvlJc w:val="left"/>
+      <w:pPr>
+        <w:tabs>
+          <w:tab w:val="num" w:pos="2880"/>
+        </w:tabs>
+        <w:ind w:left="2880" w:hanging="360"/>
+      </w:pPr>
+      <w:rPr>
+        <w:rFonts w:ascii="Wingdings" w:hAnsi="Wingdings" w:hint="default"/>
+        <w:sz w:val="20"/>
+      </w:rPr>
+    </w:lvl>
+    <w:lvl w:ilvl="4">
+      <w:start w:val="1"/>
+      <w:numFmt w:val="bullet"/>
+      <w:lvlText w:val=""/>
+      <w:lvlJc w:val="left"/>
+      <w:pPr>
+        <w:tabs>
+          <w:tab w:val="num" w:pos="3600"/>
+        </w:tabs>
+        <w:ind w:left="3600" w:hanging="360"/>
+      </w:pPr>
+      <w:rPr>
+        <w:rFonts w:ascii="Wingdings" w:hAnsi="Wingdings" w:hint="default"/>
+        <w:sz w:val="20"/>
+      </w:rPr>
+    </w:lvl>
+    <w:lvl w:ilvl="5">
+      <w:start w:val="1"/>
+      <w:numFmt w:val="bullet"/>
+      <w:lvlText w:val=""/>
+      <w:lvlJc w:val="left"/>
+      <w:pPr>
+        <w:tabs>
+          <w:tab w:val="num" w:pos="4320"/>
+        </w:tabs>
+        <w:ind w:left="4320" w:hanging="360"/>
+      </w:pPr>
+      <w:rPr>
+        <w:rFonts w:ascii="Wingdings" w:hAnsi="Wingdings" w:hint="default"/>
+        <w:sz w:val="20"/>
+      </w:rPr>
+    </w:lvl>
+    <w:lvl w:ilvl="6">
+      <w:start w:val="1"/>
+      <w:numFmt w:val="bullet"/>
+      <w:lvlText w:val=""/>
+      <w:lvlJc w:val="left"/>
+      <w:pPr>
+        <w:tabs>
+          <w:tab w:val="num" w:pos="5040"/>
+        </w:tabs>
+        <w:ind w:left="5040" w:hanging="360"/>
+      </w:pPr>
+      <w:rPr>
+        <w:rFonts w:ascii="Wingdings" w:hAnsi="Wingdings" w:hint="default"/>
+        <w:sz w:val="20"/>
+      </w:rPr>
+    </w:lvl>
+    <w:lvl w:ilvl="7">
+      <w:start w:val="1"/>
+      <w:numFmt w:val="bullet"/>
+      <w:lvlText w:val=""/>
+      <w:lvlJc w:val="left"/>
+      <w:pPr>
+        <w:tabs>
+          <w:tab w:val="num" w:pos="5760"/>
+        </w:tabs>
+        <w:ind w:left="5760" w:hanging="360"/>
+      </w:pPr>
+      <w:rPr>
+        <w:rFonts w:ascii="Wingdings" w:hAnsi="Wingdings" w:hint="default"/>
+        <w:sz w:val="20"/>
+      </w:rPr>
+    </w:lvl>
+    <w:lvl w:ilvl="8">
+      <w:start w:val="1"/>
+      <w:numFmt w:val="bullet"/>
+      <w:lvlText w:val=""/>
+      <w:lvlJc w:val="left"/>
+      <w:pPr>
+        <w:tabs>
+          <w:tab w:val="num" w:pos="6480"/>
+        </w:tabs>
+        <w:ind w:left="6480" w:hanging="360"/>
+      </w:pPr>
+      <w:rPr>
+        <w:rFonts w:ascii="Wingdings" w:hAnsi="Wingdings" w:hint="default"/>
+        <w:sz w:val="20"/>
+      </w:rPr>
+    </w:lvl>
+  </w:abstractNum>
+  <w:abstractNum w:abstractNumId="16" w15:restartNumberingAfterBreak="0">
     <w:nsid w:val="39E67D03"/>
     <w:multiLevelType w:val="multilevel"/>
     <w:tmpl w:val="1809001D"/>
@@ -6833,7 +8895,7 @@
       </w:pPr>
     </w:lvl>
   </w:abstractNum>
-  <w:abstractNum w:abstractNumId="13" w15:restartNumberingAfterBreak="0">
+  <w:abstractNum w:abstractNumId="17" w15:restartNumberingAfterBreak="0">
     <w:nsid w:val="3C6D5B70"/>
     <w:multiLevelType w:val="hybridMultilevel"/>
     <w:tmpl w:val="003C5CA0"/>
@@ -6947,7 +9009,7 @@
       </w:rPr>
     </w:lvl>
   </w:abstractNum>
-  <w:abstractNum w:abstractNumId="14" w15:restartNumberingAfterBreak="0">
+  <w:abstractNum w:abstractNumId="18" w15:restartNumberingAfterBreak="0">
     <w:nsid w:val="3DC20D21"/>
     <w:multiLevelType w:val="hybridMultilevel"/>
     <w:tmpl w:val="A98E5620"/>
@@ -7036,7 +9098,156 @@
       </w:pPr>
     </w:lvl>
   </w:abstractNum>
-  <w:abstractNum w:abstractNumId="15" w15:restartNumberingAfterBreak="0">
+  <w:abstractNum w:abstractNumId="19" w15:restartNumberingAfterBreak="0">
+    <w:nsid w:val="41BE6581"/>
+    <w:multiLevelType w:val="multilevel"/>
+    <w:tmpl w:val="BCC44420"/>
+    <w:lvl w:ilvl="0">
+      <w:start w:val="1"/>
+      <w:numFmt w:val="bullet"/>
+      <w:lvlText w:val=""/>
+      <w:lvlJc w:val="left"/>
+      <w:pPr>
+        <w:tabs>
+          <w:tab w:val="num" w:pos="720"/>
+        </w:tabs>
+        <w:ind w:left="720" w:hanging="360"/>
+      </w:pPr>
+      <w:rPr>
+        <w:rFonts w:ascii="Symbol" w:hAnsi="Symbol" w:hint="default"/>
+        <w:sz w:val="20"/>
+      </w:rPr>
+    </w:lvl>
+    <w:lvl w:ilvl="1" w:tentative="1">
+      <w:start w:val="1"/>
+      <w:numFmt w:val="bullet"/>
+      <w:lvlText w:val=""/>
+      <w:lvlJc w:val="left"/>
+      <w:pPr>
+        <w:tabs>
+          <w:tab w:val="num" w:pos="1440"/>
+        </w:tabs>
+        <w:ind w:left="1440" w:hanging="360"/>
+      </w:pPr>
+      <w:rPr>
+        <w:rFonts w:ascii="Symbol" w:hAnsi="Symbol" w:hint="default"/>
+        <w:sz w:val="20"/>
+      </w:rPr>
+    </w:lvl>
+    <w:lvl w:ilvl="2" w:tentative="1">
+      <w:start w:val="1"/>
+      <w:numFmt w:val="bullet"/>
+      <w:lvlText w:val=""/>
+      <w:lvlJc w:val="left"/>
+      <w:pPr>
+        <w:tabs>
+          <w:tab w:val="num" w:pos="2160"/>
+        </w:tabs>
+        <w:ind w:left="2160" w:hanging="360"/>
+      </w:pPr>
+      <w:rPr>
+        <w:rFonts w:ascii="Symbol" w:hAnsi="Symbol" w:hint="default"/>
+        <w:sz w:val="20"/>
+      </w:rPr>
+    </w:lvl>
+    <w:lvl w:ilvl="3" w:tentative="1">
+      <w:start w:val="1"/>
+      <w:numFmt w:val="bullet"/>
+      <w:lvlText w:val=""/>
+      <w:lvlJc w:val="left"/>
+      <w:pPr>
+        <w:tabs>
+          <w:tab w:val="num" w:pos="2880"/>
+        </w:tabs>
+        <w:ind w:left="2880" w:hanging="360"/>
+      </w:pPr>
+      <w:rPr>
+        <w:rFonts w:ascii="Symbol" w:hAnsi="Symbol" w:hint="default"/>
+        <w:sz w:val="20"/>
+      </w:rPr>
+    </w:lvl>
+    <w:lvl w:ilvl="4" w:tentative="1">
+      <w:start w:val="1"/>
+      <w:numFmt w:val="bullet"/>
+      <w:lvlText w:val=""/>
+      <w:lvlJc w:val="left"/>
+      <w:pPr>
+        <w:tabs>
+          <w:tab w:val="num" w:pos="3600"/>
+        </w:tabs>
+        <w:ind w:left="3600" w:hanging="360"/>
+      </w:pPr>
+      <w:rPr>
+        <w:rFonts w:ascii="Symbol" w:hAnsi="Symbol" w:hint="default"/>
+        <w:sz w:val="20"/>
+      </w:rPr>
+    </w:lvl>
+    <w:lvl w:ilvl="5" w:tentative="1">
+      <w:start w:val="1"/>
+      <w:numFmt w:val="bullet"/>
+      <w:lvlText w:val=""/>
+      <w:lvlJc w:val="left"/>
+      <w:pPr>
+        <w:tabs>
+          <w:tab w:val="num" w:pos="4320"/>
+        </w:tabs>
+        <w:ind w:left="4320" w:hanging="360"/>
+      </w:pPr>
+      <w:rPr>
+        <w:rFonts w:ascii="Symbol" w:hAnsi="Symbol" w:hint="default"/>
+        <w:sz w:val="20"/>
+      </w:rPr>
+    </w:lvl>
+    <w:lvl w:ilvl="6" w:tentative="1">
+      <w:start w:val="1"/>
+      <w:numFmt w:val="bullet"/>
+      <w:lvlText w:val=""/>
+      <w:lvlJc w:val="left"/>
+      <w:pPr>
+        <w:tabs>
+          <w:tab w:val="num" w:pos="5040"/>
+        </w:tabs>
+        <w:ind w:left="5040" w:hanging="360"/>
+      </w:pPr>
+      <w:rPr>
+        <w:rFonts w:ascii="Symbol" w:hAnsi="Symbol" w:hint="default"/>
+        <w:sz w:val="20"/>
+      </w:rPr>
+    </w:lvl>
+    <w:lvl w:ilvl="7" w:tentative="1">
+      <w:start w:val="1"/>
+      <w:numFmt w:val="bullet"/>
+      <w:lvlText w:val=""/>
+      <w:lvlJc w:val="left"/>
+      <w:pPr>
+        <w:tabs>
+          <w:tab w:val="num" w:pos="5760"/>
+        </w:tabs>
+        <w:ind w:left="5760" w:hanging="360"/>
+      </w:pPr>
+      <w:rPr>
+        <w:rFonts w:ascii="Symbol" w:hAnsi="Symbol" w:hint="default"/>
+        <w:sz w:val="20"/>
+      </w:rPr>
+    </w:lvl>
+    <w:lvl w:ilvl="8" w:tentative="1">
+      <w:start w:val="1"/>
+      <w:numFmt w:val="bullet"/>
+      <w:lvlText w:val=""/>
+      <w:lvlJc w:val="left"/>
+      <w:pPr>
+        <w:tabs>
+          <w:tab w:val="num" w:pos="6480"/>
+        </w:tabs>
+        <w:ind w:left="6480" w:hanging="360"/>
+      </w:pPr>
+      <w:rPr>
+        <w:rFonts w:ascii="Symbol" w:hAnsi="Symbol" w:hint="default"/>
+        <w:sz w:val="20"/>
+      </w:rPr>
+    </w:lvl>
+  </w:abstractNum>
+  <w:abstractNum w:abstractNumId="20" w15:restartNumberingAfterBreak="0">
     <w:nsid w:val="41F46F82"/>
     <w:multiLevelType w:val="hybridMultilevel"/>
     <w:tmpl w:val="10B8B4BE"/>
@@ -7125,7 +9336,7 @@
       </w:pPr>
     </w:lvl>
   </w:abstractNum>
-  <w:abstractNum w:abstractNumId="16" w15:restartNumberingAfterBreak="0">
+  <w:abstractNum w:abstractNumId="21" w15:restartNumberingAfterBreak="0">
     <w:nsid w:val="425B5CCE"/>
     <w:multiLevelType w:val="multilevel"/>
     <w:tmpl w:val="2C66C334"/>
@@ -7238,7 +9449,7 @@
       </w:pPr>
     </w:lvl>
   </w:abstractNum>
-  <w:abstractNum w:abstractNumId="17" w15:restartNumberingAfterBreak="0">
+  <w:abstractNum w:abstractNumId="22" w15:restartNumberingAfterBreak="0">
     <w:nsid w:val="440B2942"/>
     <w:multiLevelType w:val="multilevel"/>
     <w:tmpl w:val="F6723C7C"/>
@@ -7351,7 +9562,7 @@
       </w:pPr>
     </w:lvl>
   </w:abstractNum>
-  <w:abstractNum w:abstractNumId="18" w15:restartNumberingAfterBreak="0">
+  <w:abstractNum w:abstractNumId="23" w15:restartNumberingAfterBreak="0">
     <w:nsid w:val="44EF4FE2"/>
     <w:multiLevelType w:val="multilevel"/>
     <w:tmpl w:val="C3507498"/>
@@ -7472,7 +9683,7 @@
       </w:rPr>
     </w:lvl>
   </w:abstractNum>
-  <w:abstractNum w:abstractNumId="19" w15:restartNumberingAfterBreak="0">
+  <w:abstractNum w:abstractNumId="24" w15:restartNumberingAfterBreak="0">
     <w:nsid w:val="45B4544C"/>
     <w:multiLevelType w:val="hybridMultilevel"/>
     <w:tmpl w:val="CD02841C"/>
@@ -7561,7 +9772,7 @@
       </w:pPr>
     </w:lvl>
   </w:abstractNum>
-  <w:abstractNum w:abstractNumId="20" w15:restartNumberingAfterBreak="0">
+  <w:abstractNum w:abstractNumId="25" w15:restartNumberingAfterBreak="0">
     <w:nsid w:val="46AB410B"/>
     <w:multiLevelType w:val="multilevel"/>
     <w:tmpl w:val="5CD83FD2"/>
@@ -7682,7 +9893,7 @@
       </w:rPr>
     </w:lvl>
   </w:abstractNum>
-  <w:abstractNum w:abstractNumId="21" w15:restartNumberingAfterBreak="0">
+  <w:abstractNum w:abstractNumId="26" w15:restartNumberingAfterBreak="0">
     <w:nsid w:val="47D5014A"/>
     <w:multiLevelType w:val="multilevel"/>
     <w:tmpl w:val="5CD83FD2"/>
@@ -7803,7 +10014,7 @@
       </w:rPr>
     </w:lvl>
   </w:abstractNum>
-  <w:abstractNum w:abstractNumId="22" w15:restartNumberingAfterBreak="0">
+  <w:abstractNum w:abstractNumId="27" w15:restartNumberingAfterBreak="0">
     <w:nsid w:val="4BC80046"/>
     <w:multiLevelType w:val="multilevel"/>
     <w:tmpl w:val="565C90F4"/>
@@ -7924,7 +10135,7 @@
       </w:rPr>
     </w:lvl>
   </w:abstractNum>
-  <w:abstractNum w:abstractNumId="23" w15:restartNumberingAfterBreak="0">
+  <w:abstractNum w:abstractNumId="28" w15:restartNumberingAfterBreak="0">
     <w:nsid w:val="4D226102"/>
     <w:multiLevelType w:val="multilevel"/>
     <w:tmpl w:val="73C6FE5E"/>
@@ -8022,7 +10233,7 @@
       </w:pPr>
     </w:lvl>
   </w:abstractNum>
-  <w:abstractNum w:abstractNumId="24" w15:restartNumberingAfterBreak="0">
+  <w:abstractNum w:abstractNumId="29" w15:restartNumberingAfterBreak="0">
     <w:nsid w:val="4FFB0C4A"/>
     <w:multiLevelType w:val="multilevel"/>
     <w:tmpl w:val="565C90F4"/>
@@ -8143,7 +10354,7 @@
       </w:rPr>
     </w:lvl>
   </w:abstractNum>
-  <w:abstractNum w:abstractNumId="25" w15:restartNumberingAfterBreak="0">
+  <w:abstractNum w:abstractNumId="30" w15:restartNumberingAfterBreak="0">
     <w:nsid w:val="51335E19"/>
     <w:multiLevelType w:val="multilevel"/>
     <w:tmpl w:val="7AAC9E7E"/>
@@ -8256,7 +10467,7 @@
       </w:pPr>
     </w:lvl>
   </w:abstractNum>
-  <w:abstractNum w:abstractNumId="26" w15:restartNumberingAfterBreak="0">
+  <w:abstractNum w:abstractNumId="31" w15:restartNumberingAfterBreak="0">
     <w:nsid w:val="535B094B"/>
     <w:multiLevelType w:val="hybridMultilevel"/>
     <w:tmpl w:val="E69C7506"/>
@@ -8349,7 +10560,7 @@
       </w:pPr>
     </w:lvl>
   </w:abstractNum>
-  <w:abstractNum w:abstractNumId="27" w15:restartNumberingAfterBreak="0">
+  <w:abstractNum w:abstractNumId="32" w15:restartNumberingAfterBreak="0">
     <w:nsid w:val="58196E17"/>
     <w:multiLevelType w:val="hybridMultilevel"/>
     <w:tmpl w:val="62FE1748"/>
@@ -8463,7 +10674,7 @@
       </w:rPr>
     </w:lvl>
   </w:abstractNum>
-  <w:abstractNum w:abstractNumId="28" w15:restartNumberingAfterBreak="0">
+  <w:abstractNum w:abstractNumId="33" w15:restartNumberingAfterBreak="0">
     <w:nsid w:val="5B3669B2"/>
     <w:multiLevelType w:val="hybridMultilevel"/>
     <w:tmpl w:val="2A102C8A"/>
@@ -8552,7 +10763,7 @@
       </w:pPr>
     </w:lvl>
   </w:abstractNum>
-  <w:abstractNum w:abstractNumId="29" w15:restartNumberingAfterBreak="0">
+  <w:abstractNum w:abstractNumId="34" w15:restartNumberingAfterBreak="0">
     <w:nsid w:val="5B410A9F"/>
     <w:multiLevelType w:val="hybridMultilevel"/>
     <w:tmpl w:val="CB6A48A0"/>
@@ -8666,7 +10877,7 @@
       </w:rPr>
     </w:lvl>
   </w:abstractNum>
-  <w:abstractNum w:abstractNumId="30" w15:restartNumberingAfterBreak="0">
+  <w:abstractNum w:abstractNumId="35" w15:restartNumberingAfterBreak="0">
     <w:nsid w:val="733C2334"/>
     <w:multiLevelType w:val="multilevel"/>
     <w:tmpl w:val="352E87B2"/>
@@ -8779,7 +10990,7 @@
       </w:rPr>
     </w:lvl>
   </w:abstractNum>
-  <w:abstractNum w:abstractNumId="31" w15:restartNumberingAfterBreak="0">
+  <w:abstractNum w:abstractNumId="36" w15:restartNumberingAfterBreak="0">
     <w:nsid w:val="748F6F9C"/>
     <w:multiLevelType w:val="hybridMultilevel"/>
     <w:tmpl w:val="1032CB94"/>
@@ -8865,7 +11076,7 @@
       </w:pPr>
     </w:lvl>
   </w:abstractNum>
-  <w:abstractNum w:abstractNumId="32" w15:restartNumberingAfterBreak="0">
+  <w:abstractNum w:abstractNumId="37" w15:restartNumberingAfterBreak="0">
     <w:nsid w:val="74D261D3"/>
     <w:multiLevelType w:val="hybridMultilevel"/>
     <w:tmpl w:val="173825C0"/>
@@ -8954,7 +11165,7 @@
       </w:pPr>
     </w:lvl>
   </w:abstractNum>
-  <w:abstractNum w:abstractNumId="33" w15:restartNumberingAfterBreak="0">
+  <w:abstractNum w:abstractNumId="38" w15:restartNumberingAfterBreak="0">
     <w:nsid w:val="76E04A82"/>
     <w:multiLevelType w:val="hybridMultilevel"/>
     <w:tmpl w:val="FACAC3C4"/>
@@ -9043,7 +11254,7 @@
       </w:pPr>
     </w:lvl>
   </w:abstractNum>
-  <w:abstractNum w:abstractNumId="34" w15:restartNumberingAfterBreak="0">
+  <w:abstractNum w:abstractNumId="39" w15:restartNumberingAfterBreak="0">
     <w:nsid w:val="79591153"/>
     <w:multiLevelType w:val="hybridMultilevel"/>
     <w:tmpl w:val="16A6222E"/>
@@ -9132,7 +11343,7 @@
       </w:pPr>
     </w:lvl>
   </w:abstractNum>
-  <w:abstractNum w:abstractNumId="35" w15:restartNumberingAfterBreak="0">
+  <w:abstractNum w:abstractNumId="40" w15:restartNumberingAfterBreak="0">
     <w:nsid w:val="7E880A88"/>
     <w:multiLevelType w:val="multilevel"/>
     <w:tmpl w:val="1809001F"/>
@@ -9219,85 +11430,85 @@
     </w:lvl>
   </w:abstractNum>
   <w:num w:numId="1" w16cid:durableId="1978414863">
+    <w:abstractNumId w:val="3"/>
+  </w:num>
+  <w:num w:numId="2" w16cid:durableId="202132074">
+    <w:abstractNumId w:val="31"/>
+  </w:num>
+  <w:num w:numId="3" w16cid:durableId="695958900">
+    <w:abstractNumId w:val="20"/>
+  </w:num>
+  <w:num w:numId="4" w16cid:durableId="1849825411">
     <w:abstractNumId w:val="2"/>
   </w:num>
-  <w:num w:numId="2" w16cid:durableId="202132074">
+  <w:num w:numId="5" w16cid:durableId="877552664">
+    <w:abstractNumId w:val="24"/>
+  </w:num>
+  <w:num w:numId="6" w16cid:durableId="1407729347">
+    <w:abstractNumId w:val="1"/>
+  </w:num>
+  <w:num w:numId="7" w16cid:durableId="1036924379">
+    <w:abstractNumId w:val="39"/>
+  </w:num>
+  <w:num w:numId="8" w16cid:durableId="613563192">
+    <w:abstractNumId w:val="37"/>
+  </w:num>
+  <w:num w:numId="9" w16cid:durableId="503085156">
+    <w:abstractNumId w:val="35"/>
+  </w:num>
+  <w:num w:numId="10" w16cid:durableId="942147031">
+    <w:abstractNumId w:val="11"/>
+  </w:num>
+  <w:num w:numId="11" w16cid:durableId="1820030831">
+    <w:abstractNumId w:val="18"/>
+  </w:num>
+  <w:num w:numId="12" w16cid:durableId="192814875">
+    <w:abstractNumId w:val="4"/>
+  </w:num>
+  <w:num w:numId="13" w16cid:durableId="764807847">
+    <w:abstractNumId w:val="33"/>
+  </w:num>
+  <w:num w:numId="14" w16cid:durableId="1250655159">
+    <w:abstractNumId w:val="40"/>
+  </w:num>
+  <w:num w:numId="15" w16cid:durableId="43410216">
+    <w:abstractNumId w:val="16"/>
+  </w:num>
+  <w:num w:numId="16" w16cid:durableId="1245187083">
+    <w:abstractNumId w:val="14"/>
+  </w:num>
+  <w:num w:numId="17" w16cid:durableId="846292146">
+    <w:abstractNumId w:val="23"/>
+  </w:num>
+  <w:num w:numId="18" w16cid:durableId="1129324961">
+    <w:abstractNumId w:val="29"/>
+  </w:num>
+  <w:num w:numId="19" w16cid:durableId="141705191">
+    <w:abstractNumId w:val="27"/>
+  </w:num>
+  <w:num w:numId="20" w16cid:durableId="1366252151">
+    <w:abstractNumId w:val="25"/>
+  </w:num>
+  <w:num w:numId="21" w16cid:durableId="393046800">
+    <w:abstractNumId w:val="7"/>
+  </w:num>
+  <w:num w:numId="22" w16cid:durableId="621687420">
     <w:abstractNumId w:val="26"/>
   </w:num>
-  <w:num w:numId="3" w16cid:durableId="695958900">
-    <w:abstractNumId w:val="15"/>
-  </w:num>
-  <w:num w:numId="4" w16cid:durableId="1849825411">
-    <w:abstractNumId w:val="1"/>
-  </w:num>
-  <w:num w:numId="5" w16cid:durableId="877552664">
-    <w:abstractNumId w:val="19"/>
-  </w:num>
-  <w:num w:numId="6" w16cid:durableId="1407729347">
-    <w:abstractNumId w:val="0"/>
-  </w:num>
-  <w:num w:numId="7" w16cid:durableId="1036924379">
+  <w:num w:numId="23" w16cid:durableId="2026130832">
     <w:abstractNumId w:val="34"/>
   </w:num>
-  <w:num w:numId="8" w16cid:durableId="613563192">
+  <w:num w:numId="24" w16cid:durableId="282926356">
+    <w:abstractNumId w:val="17"/>
+  </w:num>
+  <w:num w:numId="25" w16cid:durableId="1954944763">
     <w:abstractNumId w:val="32"/>
   </w:num>
-  <w:num w:numId="9" w16cid:durableId="503085156">
-    <w:abstractNumId w:val="30"/>
-  </w:num>
-  <w:num w:numId="10" w16cid:durableId="942147031">
-    <w:abstractNumId w:val="9"/>
-  </w:num>
-  <w:num w:numId="11" w16cid:durableId="1820030831">
-    <w:abstractNumId w:val="14"/>
-  </w:num>
-  <w:num w:numId="12" w16cid:durableId="192814875">
-    <w:abstractNumId w:val="3"/>
-  </w:num>
-  <w:num w:numId="13" w16cid:durableId="764807847">
+  <w:num w:numId="26" w16cid:durableId="233400055">
     <w:abstractNumId w:val="28"/>
   </w:num>
-  <w:num w:numId="14" w16cid:durableId="1250655159">
-    <w:abstractNumId w:val="35"/>
-  </w:num>
-  <w:num w:numId="15" w16cid:durableId="43410216">
-    <w:abstractNumId w:val="12"/>
-  </w:num>
-  <w:num w:numId="16" w16cid:durableId="1245187083">
-    <w:abstractNumId w:val="11"/>
-  </w:num>
-  <w:num w:numId="17" w16cid:durableId="846292146">
-    <w:abstractNumId w:val="18"/>
-  </w:num>
-  <w:num w:numId="18" w16cid:durableId="1129324961">
-    <w:abstractNumId w:val="24"/>
-  </w:num>
-  <w:num w:numId="19" w16cid:durableId="141705191">
-    <w:abstractNumId w:val="22"/>
-  </w:num>
-  <w:num w:numId="20" w16cid:durableId="1366252151">
-    <w:abstractNumId w:val="20"/>
-  </w:num>
-  <w:num w:numId="21" w16cid:durableId="393046800">
-    <w:abstractNumId w:val="6"/>
-  </w:num>
-  <w:num w:numId="22" w16cid:durableId="621687420">
-    <w:abstractNumId w:val="21"/>
-  </w:num>
-  <w:num w:numId="23" w16cid:durableId="2026130832">
-    <w:abstractNumId w:val="29"/>
-  </w:num>
-  <w:num w:numId="24" w16cid:durableId="282926356">
-    <w:abstractNumId w:val="13"/>
-  </w:num>
-  <w:num w:numId="25" w16cid:durableId="1954944763">
-    <w:abstractNumId w:val="27"/>
-  </w:num>
-  <w:num w:numId="26" w16cid:durableId="233400055">
-    <w:abstractNumId w:val="23"/>
-  </w:num>
   <w:num w:numId="27" w16cid:durableId="240066724">
-    <w:abstractNumId w:val="31"/>
+    <w:abstractNumId w:val="36"/>
     <w:lvlOverride w:ilvl="0">
       <w:startOverride w:val="1"/>
     </w:lvlOverride>
@@ -9327,34 +11538,64 @@
     </w:lvlOverride>
   </w:num>
   <w:num w:numId="28" w16cid:durableId="2054308047">
-    <w:abstractNumId w:val="33"/>
+    <w:abstractNumId w:val="38"/>
   </w:num>
   <w:num w:numId="29" w16cid:durableId="239215503">
-    <w:abstractNumId w:val="4"/>
+    <w:abstractNumId w:val="5"/>
   </w:num>
   <w:num w:numId="30" w16cid:durableId="884020638">
-    <w:abstractNumId w:val="23"/>
+    <w:abstractNumId w:val="28"/>
   </w:num>
   <w:num w:numId="31" w16cid:durableId="1009793812">
+    <w:abstractNumId w:val="10"/>
+  </w:num>
+  <w:num w:numId="32" w16cid:durableId="1487477310">
+    <w:abstractNumId w:val="30"/>
+  </w:num>
+  <w:num w:numId="33" w16cid:durableId="89668212">
+    <w:abstractNumId w:val="13"/>
+  </w:num>
+  <w:num w:numId="34" w16cid:durableId="1959214842">
+    <w:abstractNumId w:val="9"/>
+  </w:num>
+  <w:num w:numId="35" w16cid:durableId="1893076283">
+    <w:abstractNumId w:val="22"/>
+  </w:num>
+  <w:num w:numId="36" w16cid:durableId="312418054">
+    <w:abstractNumId w:val="21"/>
+  </w:num>
+  <w:num w:numId="37" w16cid:durableId="2112820250">
+    <w:abstractNumId w:val="6"/>
+  </w:num>
+  <w:num w:numId="38" w16cid:durableId="1058287694">
     <w:abstractNumId w:val="8"/>
   </w:num>
-  <w:num w:numId="32" w16cid:durableId="1487477310">
-    <w:abstractNumId w:val="25"/>
+  <w:num w:numId="39" w16cid:durableId="469179483">
+    <w:abstractNumId w:val="12"/>
   </w:num>
-  <w:num w:numId="33" w16cid:durableId="89668212">
-    <w:abstractNumId w:val="10"/>
+  <w:num w:numId="40" w16cid:durableId="1084452348">
+    <w:abstractNumId w:val="0"/>
   </w:num>
-  <w:num w:numId="34" w16cid:durableId="1959214842">
-    <w:abstractNumId w:val="7"/>
+  <w:num w:numId="41" w16cid:durableId="1870139566">
+    <w:abstractNumId w:val="15"/>
   </w:num>
-  <w:num w:numId="35" w16cid:durableId="1893076283">
-    <w:abstractNumId w:val="17"/>
+  <w:num w:numId="42" w16cid:durableId="1476411368">
+    <w:abstractNumId w:val="19"/>
+    <w:lvlOverride w:ilvl="0">
+      <w:startOverride w:val="1"/>
+    </w:lvlOverride>
   </w:num>
-  <w:num w:numId="36" w16cid:durableId="312418054">
-    <w:abstractNumId w:val="16"/>
+  <w:num w:numId="43" w16cid:durableId="1663967217">
+    <w:abstractNumId w:val="19"/>
+    <w:lvlOverride w:ilvl="0">
+      <w:startOverride w:val="2"/>
+    </w:lvlOverride>
   </w:num>
-  <w:num w:numId="37" w16cid:durableId="2112820250">
-    <w:abstractNumId w:val="5"/>
+  <w:num w:numId="44" w16cid:durableId="105588855">
+    <w:abstractNumId w:val="19"/>
+    <w:lvlOverride w:ilvl="0">
+      <w:startOverride w:val="3"/>
+    </w:lvlOverride>
   </w:num>
 </w:numbering>
 </file>

</xml_diff>

<commit_message>
CA3 - Report - ML Techniques
</commit_message>
<xml_diff>
--- a/CA3-Strategy_Thinking.docx
+++ b/CA3-Strategy_Thinking.docx
@@ -1088,7 +1088,7 @@
           <w:r>
             <w:fldChar w:fldCharType="separate"/>
           </w:r>
-          <w:hyperlink w:anchor="_Toc198681107" w:history="1">
+          <w:hyperlink w:anchor="_Toc198687578" w:history="1">
             <w:r>
               <w:rPr>
                 <w:rStyle w:val="Hyperlink"/>
@@ -1132,7 +1132,7 @@
                 <w:noProof/>
                 <w:webHidden/>
               </w:rPr>
-              <w:instrText xml:space="preserve"> PAGEREF _Toc198681107 \h </w:instrText>
+              <w:instrText xml:space="preserve"> PAGEREF _Toc198687578 \h </w:instrText>
             </w:r>
             <w:r>
               <w:rPr>
@@ -1178,7 +1178,7 @@
               <w:lang w:eastAsia="en-IE" w:bidi="ta-IN"/>
             </w:rPr>
           </w:pPr>
-          <w:hyperlink w:anchor="_Toc198681108" w:history="1">
+          <w:hyperlink w:anchor="_Toc198687579" w:history="1">
             <w:r>
               <w:rPr>
                 <w:rStyle w:val="Hyperlink"/>
@@ -1222,7 +1222,7 @@
                 <w:noProof/>
                 <w:webHidden/>
               </w:rPr>
-              <w:instrText xml:space="preserve"> PAGEREF _Toc198681108 \h </w:instrText>
+              <w:instrText xml:space="preserve"> PAGEREF _Toc198687579 \h </w:instrText>
             </w:r>
             <w:r>
               <w:rPr>
@@ -1268,7 +1268,7 @@
               <w:lang w:eastAsia="en-IE" w:bidi="ta-IN"/>
             </w:rPr>
           </w:pPr>
-          <w:hyperlink w:anchor="_Toc198681109" w:history="1">
+          <w:hyperlink w:anchor="_Toc198687580" w:history="1">
             <w:r>
               <w:rPr>
                 <w:rStyle w:val="Hyperlink"/>
@@ -1312,7 +1312,7 @@
                 <w:noProof/>
                 <w:webHidden/>
               </w:rPr>
-              <w:instrText xml:space="preserve"> PAGEREF _Toc198681109 \h </w:instrText>
+              <w:instrText xml:space="preserve"> PAGEREF _Toc198687580 \h </w:instrText>
             </w:r>
             <w:r>
               <w:rPr>
@@ -1358,7 +1358,7 @@
               <w:lang w:eastAsia="en-IE" w:bidi="ta-IN"/>
             </w:rPr>
           </w:pPr>
-          <w:hyperlink w:anchor="_Toc198681110" w:history="1">
+          <w:hyperlink w:anchor="_Toc198687581" w:history="1">
             <w:r>
               <w:rPr>
                 <w:rStyle w:val="Hyperlink"/>
@@ -1402,7 +1402,7 @@
                 <w:noProof/>
                 <w:webHidden/>
               </w:rPr>
-              <w:instrText xml:space="preserve"> PAGEREF _Toc198681110 \h </w:instrText>
+              <w:instrText xml:space="preserve"> PAGEREF _Toc198687581 \h </w:instrText>
             </w:r>
             <w:r>
               <w:rPr>
@@ -1448,7 +1448,7 @@
               <w:lang w:eastAsia="en-IE" w:bidi="ta-IN"/>
             </w:rPr>
           </w:pPr>
-          <w:hyperlink w:anchor="_Toc198681111" w:history="1">
+          <w:hyperlink w:anchor="_Toc198687582" w:history="1">
             <w:r>
               <w:rPr>
                 <w:rStyle w:val="Hyperlink"/>
@@ -1492,7 +1492,7 @@
                 <w:noProof/>
                 <w:webHidden/>
               </w:rPr>
-              <w:instrText xml:space="preserve"> PAGEREF _Toc198681111 \h </w:instrText>
+              <w:instrText xml:space="preserve"> PAGEREF _Toc198687582 \h </w:instrText>
             </w:r>
             <w:r>
               <w:rPr>
@@ -1538,7 +1538,7 @@
               <w:lang w:eastAsia="en-IE" w:bidi="ta-IN"/>
             </w:rPr>
           </w:pPr>
-          <w:hyperlink w:anchor="_Toc198681112" w:history="1">
+          <w:hyperlink w:anchor="_Toc198687583" w:history="1">
             <w:r>
               <w:rPr>
                 <w:rStyle w:val="Hyperlink"/>
@@ -1582,7 +1582,7 @@
                 <w:noProof/>
                 <w:webHidden/>
               </w:rPr>
-              <w:instrText xml:space="preserve"> PAGEREF _Toc198681112 \h </w:instrText>
+              <w:instrText xml:space="preserve"> PAGEREF _Toc198687583 \h </w:instrText>
             </w:r>
             <w:r>
               <w:rPr>
@@ -1628,7 +1628,7 @@
               <w:lang w:eastAsia="en-IE" w:bidi="ta-IN"/>
             </w:rPr>
           </w:pPr>
-          <w:hyperlink w:anchor="_Toc198681113" w:history="1">
+          <w:hyperlink w:anchor="_Toc198687584" w:history="1">
             <w:r>
               <w:rPr>
                 <w:rStyle w:val="Hyperlink"/>
@@ -1672,7 +1672,7 @@
                 <w:noProof/>
                 <w:webHidden/>
               </w:rPr>
-              <w:instrText xml:space="preserve"> PAGEREF _Toc198681113 \h </w:instrText>
+              <w:instrText xml:space="preserve"> PAGEREF _Toc198687584 \h </w:instrText>
             </w:r>
             <w:r>
               <w:rPr>
@@ -1718,7 +1718,7 @@
               <w:lang w:eastAsia="en-IE" w:bidi="ta-IN"/>
             </w:rPr>
           </w:pPr>
-          <w:hyperlink w:anchor="_Toc198681114" w:history="1">
+          <w:hyperlink w:anchor="_Toc198687585" w:history="1">
             <w:r>
               <w:rPr>
                 <w:rStyle w:val="Hyperlink"/>
@@ -1762,7 +1762,7 @@
                 <w:noProof/>
                 <w:webHidden/>
               </w:rPr>
-              <w:instrText xml:space="preserve"> PAGEREF _Toc198681114 \h </w:instrText>
+              <w:instrText xml:space="preserve"> PAGEREF _Toc198687585 \h </w:instrText>
             </w:r>
             <w:r>
               <w:rPr>
@@ -1808,7 +1808,7 @@
               <w:lang w:eastAsia="en-IE" w:bidi="ta-IN"/>
             </w:rPr>
           </w:pPr>
-          <w:hyperlink w:anchor="_Toc198681115" w:history="1">
+          <w:hyperlink w:anchor="_Toc198687586" w:history="1">
             <w:r>
               <w:rPr>
                 <w:rStyle w:val="Hyperlink"/>
@@ -1852,7 +1852,7 @@
                 <w:noProof/>
                 <w:webHidden/>
               </w:rPr>
-              <w:instrText xml:space="preserve"> PAGEREF _Toc198681115 \h </w:instrText>
+              <w:instrText xml:space="preserve"> PAGEREF _Toc198687586 \h </w:instrText>
             </w:r>
             <w:r>
               <w:rPr>
@@ -1898,7 +1898,7 @@
               <w:lang w:eastAsia="en-IE" w:bidi="ta-IN"/>
             </w:rPr>
           </w:pPr>
-          <w:hyperlink w:anchor="_Toc198681116" w:history="1">
+          <w:hyperlink w:anchor="_Toc198687587" w:history="1">
             <w:r>
               <w:rPr>
                 <w:rStyle w:val="Hyperlink"/>
@@ -1942,7 +1942,7 @@
                 <w:noProof/>
                 <w:webHidden/>
               </w:rPr>
-              <w:instrText xml:space="preserve"> PAGEREF _Toc198681116 \h </w:instrText>
+              <w:instrText xml:space="preserve"> PAGEREF _Toc198687587 \h </w:instrText>
             </w:r>
             <w:r>
               <w:rPr>
@@ -1988,7 +1988,7 @@
               <w:lang w:eastAsia="en-IE" w:bidi="ta-IN"/>
             </w:rPr>
           </w:pPr>
-          <w:hyperlink w:anchor="_Toc198681117" w:history="1">
+          <w:hyperlink w:anchor="_Toc198687588" w:history="1">
             <w:r>
               <w:rPr>
                 <w:rStyle w:val="Hyperlink"/>
@@ -2032,7 +2032,7 @@
                 <w:noProof/>
                 <w:webHidden/>
               </w:rPr>
-              <w:instrText xml:space="preserve"> PAGEREF _Toc198681117 \h </w:instrText>
+              <w:instrText xml:space="preserve"> PAGEREF _Toc198687588 \h </w:instrText>
             </w:r>
             <w:r>
               <w:rPr>
@@ -2078,7 +2078,7 @@
               <w:lang w:eastAsia="en-IE" w:bidi="ta-IN"/>
             </w:rPr>
           </w:pPr>
-          <w:hyperlink w:anchor="_Toc198681118" w:history="1">
+          <w:hyperlink w:anchor="_Toc198687589" w:history="1">
             <w:r>
               <w:rPr>
                 <w:rStyle w:val="Hyperlink"/>
@@ -2122,7 +2122,7 @@
                 <w:noProof/>
                 <w:webHidden/>
               </w:rPr>
-              <w:instrText xml:space="preserve"> PAGEREF _Toc198681118 \h </w:instrText>
+              <w:instrText xml:space="preserve"> PAGEREF _Toc198687589 \h </w:instrText>
             </w:r>
             <w:r>
               <w:rPr>
@@ -2168,7 +2168,7 @@
               <w:lang w:eastAsia="en-IE" w:bidi="ta-IN"/>
             </w:rPr>
           </w:pPr>
-          <w:hyperlink w:anchor="_Toc198681119" w:history="1">
+          <w:hyperlink w:anchor="_Toc198687590" w:history="1">
             <w:r>
               <w:rPr>
                 <w:rStyle w:val="Hyperlink"/>
@@ -2212,7 +2212,7 @@
                 <w:noProof/>
                 <w:webHidden/>
               </w:rPr>
-              <w:instrText xml:space="preserve"> PAGEREF _Toc198681119 \h </w:instrText>
+              <w:instrText xml:space="preserve"> PAGEREF _Toc198687590 \h </w:instrText>
             </w:r>
             <w:r>
               <w:rPr>
@@ -2258,7 +2258,7 @@
               <w:lang w:eastAsia="en-IE" w:bidi="ta-IN"/>
             </w:rPr>
           </w:pPr>
-          <w:hyperlink w:anchor="_Toc198681120" w:history="1">
+          <w:hyperlink w:anchor="_Toc198687591" w:history="1">
             <w:r>
               <w:rPr>
                 <w:rStyle w:val="Hyperlink"/>
@@ -2302,7 +2302,7 @@
                 <w:noProof/>
                 <w:webHidden/>
               </w:rPr>
-              <w:instrText xml:space="preserve"> PAGEREF _Toc198681120 \h </w:instrText>
+              <w:instrText xml:space="preserve"> PAGEREF _Toc198687591 \h </w:instrText>
             </w:r>
             <w:r>
               <w:rPr>
@@ -2348,7 +2348,7 @@
               <w:lang w:eastAsia="en-IE" w:bidi="ta-IN"/>
             </w:rPr>
           </w:pPr>
-          <w:hyperlink w:anchor="_Toc198681121" w:history="1">
+          <w:hyperlink w:anchor="_Toc198687592" w:history="1">
             <w:r>
               <w:rPr>
                 <w:rStyle w:val="Hyperlink"/>
@@ -2392,7 +2392,7 @@
                 <w:noProof/>
                 <w:webHidden/>
               </w:rPr>
-              <w:instrText xml:space="preserve"> PAGEREF _Toc198681121 \h </w:instrText>
+              <w:instrText xml:space="preserve"> PAGEREF _Toc198687592 \h </w:instrText>
             </w:r>
             <w:r>
               <w:rPr>
@@ -2438,7 +2438,7 @@
               <w:lang w:eastAsia="en-IE" w:bidi="ta-IN"/>
             </w:rPr>
           </w:pPr>
-          <w:hyperlink w:anchor="_Toc198681122" w:history="1">
+          <w:hyperlink w:anchor="_Toc198687593" w:history="1">
             <w:r>
               <w:rPr>
                 <w:rStyle w:val="Hyperlink"/>
@@ -2482,7 +2482,7 @@
                 <w:noProof/>
                 <w:webHidden/>
               </w:rPr>
-              <w:instrText xml:space="preserve"> PAGEREF _Toc198681122 \h </w:instrText>
+              <w:instrText xml:space="preserve"> PAGEREF _Toc198687593 \h </w:instrText>
             </w:r>
             <w:r>
               <w:rPr>
@@ -2503,6 +2503,374 @@
                 <w:webHidden/>
               </w:rPr>
               <w:t>10</w:t>
+            </w:r>
+            <w:r>
+              <w:rPr>
+                <w:noProof/>
+                <w:webHidden/>
+              </w:rPr>
+              <w:fldChar w:fldCharType="end"/>
+            </w:r>
+          </w:hyperlink>
+        </w:p>
+        <w:p>
+          <w:pPr>
+            <w:pStyle w:val="TOC2"/>
+            <w:tabs>
+              <w:tab w:val="left" w:pos="960"/>
+              <w:tab w:val="right" w:leader="dot" w:pos="9016"/>
+            </w:tabs>
+            <w:rPr>
+              <w:rFonts w:asciiTheme="minorHAnsi" w:eastAsiaTheme="minorEastAsia" w:hAnsiTheme="minorHAnsi"/>
+              <w:noProof/>
+              <w:sz w:val="24"/>
+              <w:szCs w:val="24"/>
+              <w:lang w:eastAsia="en-IE" w:bidi="ta-IN"/>
+            </w:rPr>
+          </w:pPr>
+          <w:hyperlink w:anchor="_Toc198687594" w:history="1">
+            <w:r>
+              <w:rPr>
+                <w:rStyle w:val="Hyperlink"/>
+                <w:noProof/>
+              </w:rPr>
+              <w:t>7.1</w:t>
+            </w:r>
+            <w:r>
+              <w:rPr>
+                <w:rFonts w:asciiTheme="minorHAnsi" w:eastAsiaTheme="minorEastAsia" w:hAnsiTheme="minorHAnsi"/>
+                <w:noProof/>
+                <w:sz w:val="24"/>
+                <w:szCs w:val="24"/>
+                <w:lang w:eastAsia="en-IE" w:bidi="ta-IN"/>
+              </w:rPr>
+              <w:tab/>
+            </w:r>
+            <w:r>
+              <w:rPr>
+                <w:rStyle w:val="Hyperlink"/>
+                <w:noProof/>
+              </w:rPr>
+              <w:t>Cross Validation</w:t>
+            </w:r>
+            <w:r>
+              <w:rPr>
+                <w:noProof/>
+                <w:webHidden/>
+              </w:rPr>
+              <w:tab/>
+            </w:r>
+            <w:r>
+              <w:rPr>
+                <w:noProof/>
+                <w:webHidden/>
+              </w:rPr>
+              <w:fldChar w:fldCharType="begin"/>
+            </w:r>
+            <w:r>
+              <w:rPr>
+                <w:noProof/>
+                <w:webHidden/>
+              </w:rPr>
+              <w:instrText xml:space="preserve"> PAGEREF _Toc198687594 \h </w:instrText>
+            </w:r>
+            <w:r>
+              <w:rPr>
+                <w:noProof/>
+                <w:webHidden/>
+              </w:rPr>
+            </w:r>
+            <w:r>
+              <w:rPr>
+                <w:noProof/>
+                <w:webHidden/>
+              </w:rPr>
+              <w:fldChar w:fldCharType="separate"/>
+            </w:r>
+            <w:r>
+              <w:rPr>
+                <w:noProof/>
+                <w:webHidden/>
+              </w:rPr>
+              <w:t>11</w:t>
+            </w:r>
+            <w:r>
+              <w:rPr>
+                <w:noProof/>
+                <w:webHidden/>
+              </w:rPr>
+              <w:fldChar w:fldCharType="end"/>
+            </w:r>
+          </w:hyperlink>
+        </w:p>
+        <w:p>
+          <w:pPr>
+            <w:pStyle w:val="TOC2"/>
+            <w:tabs>
+              <w:tab w:val="left" w:pos="960"/>
+              <w:tab w:val="right" w:leader="dot" w:pos="9016"/>
+            </w:tabs>
+            <w:rPr>
+              <w:rFonts w:asciiTheme="minorHAnsi" w:eastAsiaTheme="minorEastAsia" w:hAnsiTheme="minorHAnsi"/>
+              <w:noProof/>
+              <w:sz w:val="24"/>
+              <w:szCs w:val="24"/>
+              <w:lang w:eastAsia="en-IE" w:bidi="ta-IN"/>
+            </w:rPr>
+          </w:pPr>
+          <w:hyperlink w:anchor="_Toc198687595" w:history="1">
+            <w:r>
+              <w:rPr>
+                <w:rStyle w:val="Hyperlink"/>
+                <w:noProof/>
+              </w:rPr>
+              <w:t>7.2</w:t>
+            </w:r>
+            <w:r>
+              <w:rPr>
+                <w:rFonts w:asciiTheme="minorHAnsi" w:eastAsiaTheme="minorEastAsia" w:hAnsiTheme="minorHAnsi"/>
+                <w:noProof/>
+                <w:sz w:val="24"/>
+                <w:szCs w:val="24"/>
+                <w:lang w:eastAsia="en-IE" w:bidi="ta-IN"/>
+              </w:rPr>
+              <w:tab/>
+            </w:r>
+            <w:r>
+              <w:rPr>
+                <w:rStyle w:val="Hyperlink"/>
+                <w:noProof/>
+              </w:rPr>
+              <w:t>Mean Square Error (MSE) &amp; R</w:t>
+            </w:r>
+            <w:r>
+              <w:rPr>
+                <w:rStyle w:val="Hyperlink"/>
+                <w:noProof/>
+                <w:vertAlign w:val="superscript"/>
+              </w:rPr>
+              <w:t>2</w:t>
+            </w:r>
+            <w:r>
+              <w:rPr>
+                <w:noProof/>
+                <w:webHidden/>
+              </w:rPr>
+              <w:tab/>
+            </w:r>
+            <w:r>
+              <w:rPr>
+                <w:noProof/>
+                <w:webHidden/>
+              </w:rPr>
+              <w:fldChar w:fldCharType="begin"/>
+            </w:r>
+            <w:r>
+              <w:rPr>
+                <w:noProof/>
+                <w:webHidden/>
+              </w:rPr>
+              <w:instrText xml:space="preserve"> PAGEREF _Toc198687595 \h </w:instrText>
+            </w:r>
+            <w:r>
+              <w:rPr>
+                <w:noProof/>
+                <w:webHidden/>
+              </w:rPr>
+            </w:r>
+            <w:r>
+              <w:rPr>
+                <w:noProof/>
+                <w:webHidden/>
+              </w:rPr>
+              <w:fldChar w:fldCharType="separate"/>
+            </w:r>
+            <w:r>
+              <w:rPr>
+                <w:noProof/>
+                <w:webHidden/>
+              </w:rPr>
+              <w:t>11</w:t>
+            </w:r>
+            <w:r>
+              <w:rPr>
+                <w:noProof/>
+                <w:webHidden/>
+              </w:rPr>
+              <w:fldChar w:fldCharType="end"/>
+            </w:r>
+          </w:hyperlink>
+        </w:p>
+        <w:p>
+          <w:pPr>
+            <w:pStyle w:val="TOC2"/>
+            <w:tabs>
+              <w:tab w:val="left" w:pos="960"/>
+              <w:tab w:val="right" w:leader="dot" w:pos="9016"/>
+            </w:tabs>
+            <w:rPr>
+              <w:rFonts w:asciiTheme="minorHAnsi" w:eastAsiaTheme="minorEastAsia" w:hAnsiTheme="minorHAnsi"/>
+              <w:noProof/>
+              <w:sz w:val="24"/>
+              <w:szCs w:val="24"/>
+              <w:lang w:eastAsia="en-IE" w:bidi="ta-IN"/>
+            </w:rPr>
+          </w:pPr>
+          <w:hyperlink w:anchor="_Toc198687596" w:history="1">
+            <w:r>
+              <w:rPr>
+                <w:rStyle w:val="Hyperlink"/>
+                <w:noProof/>
+              </w:rPr>
+              <w:t>7.3</w:t>
+            </w:r>
+            <w:r>
+              <w:rPr>
+                <w:rFonts w:asciiTheme="minorHAnsi" w:eastAsiaTheme="minorEastAsia" w:hAnsiTheme="minorHAnsi"/>
+                <w:noProof/>
+                <w:sz w:val="24"/>
+                <w:szCs w:val="24"/>
+                <w:lang w:eastAsia="en-IE" w:bidi="ta-IN"/>
+              </w:rPr>
+              <w:tab/>
+            </w:r>
+            <w:r>
+              <w:rPr>
+                <w:rStyle w:val="Hyperlink"/>
+                <w:noProof/>
+              </w:rPr>
+              <w:t>Hyperparameters</w:t>
+            </w:r>
+            <w:r>
+              <w:rPr>
+                <w:noProof/>
+                <w:webHidden/>
+              </w:rPr>
+              <w:tab/>
+            </w:r>
+            <w:r>
+              <w:rPr>
+                <w:noProof/>
+                <w:webHidden/>
+              </w:rPr>
+              <w:fldChar w:fldCharType="begin"/>
+            </w:r>
+            <w:r>
+              <w:rPr>
+                <w:noProof/>
+                <w:webHidden/>
+              </w:rPr>
+              <w:instrText xml:space="preserve"> PAGEREF _Toc198687596 \h </w:instrText>
+            </w:r>
+            <w:r>
+              <w:rPr>
+                <w:noProof/>
+                <w:webHidden/>
+              </w:rPr>
+            </w:r>
+            <w:r>
+              <w:rPr>
+                <w:noProof/>
+                <w:webHidden/>
+              </w:rPr>
+              <w:fldChar w:fldCharType="separate"/>
+            </w:r>
+            <w:r>
+              <w:rPr>
+                <w:noProof/>
+                <w:webHidden/>
+              </w:rPr>
+              <w:t>11</w:t>
+            </w:r>
+            <w:r>
+              <w:rPr>
+                <w:noProof/>
+                <w:webHidden/>
+              </w:rPr>
+              <w:fldChar w:fldCharType="end"/>
+            </w:r>
+          </w:hyperlink>
+        </w:p>
+        <w:p>
+          <w:pPr>
+            <w:pStyle w:val="TOC2"/>
+            <w:tabs>
+              <w:tab w:val="left" w:pos="960"/>
+              <w:tab w:val="right" w:leader="dot" w:pos="9016"/>
+            </w:tabs>
+            <w:rPr>
+              <w:rFonts w:asciiTheme="minorHAnsi" w:eastAsiaTheme="minorEastAsia" w:hAnsiTheme="minorHAnsi"/>
+              <w:noProof/>
+              <w:sz w:val="24"/>
+              <w:szCs w:val="24"/>
+              <w:lang w:eastAsia="en-IE" w:bidi="ta-IN"/>
+            </w:rPr>
+          </w:pPr>
+          <w:hyperlink w:anchor="_Toc198687597" w:history="1">
+            <w:r>
+              <w:rPr>
+                <w:rStyle w:val="Hyperlink"/>
+                <w:noProof/>
+              </w:rPr>
+              <w:t>7.4</w:t>
+            </w:r>
+            <w:r>
+              <w:rPr>
+                <w:rFonts w:asciiTheme="minorHAnsi" w:eastAsiaTheme="minorEastAsia" w:hAnsiTheme="minorHAnsi"/>
+                <w:noProof/>
+                <w:sz w:val="24"/>
+                <w:szCs w:val="24"/>
+                <w:lang w:eastAsia="en-IE" w:bidi="ta-IN"/>
+              </w:rPr>
+              <w:tab/>
+            </w:r>
+            <w:r>
+              <w:rPr>
+                <w:rStyle w:val="Hyperlink"/>
+                <w:noProof/>
+              </w:rPr>
+              <w:t>GridSearchCV</w:t>
+            </w:r>
+            <w:r>
+              <w:rPr>
+                <w:noProof/>
+                <w:webHidden/>
+              </w:rPr>
+              <w:tab/>
+            </w:r>
+            <w:r>
+              <w:rPr>
+                <w:noProof/>
+                <w:webHidden/>
+              </w:rPr>
+              <w:fldChar w:fldCharType="begin"/>
+            </w:r>
+            <w:r>
+              <w:rPr>
+                <w:noProof/>
+                <w:webHidden/>
+              </w:rPr>
+              <w:instrText xml:space="preserve"> PAGEREF _Toc198687597 \h </w:instrText>
+            </w:r>
+            <w:r>
+              <w:rPr>
+                <w:noProof/>
+                <w:webHidden/>
+              </w:rPr>
+            </w:r>
+            <w:r>
+              <w:rPr>
+                <w:noProof/>
+                <w:webHidden/>
+              </w:rPr>
+              <w:fldChar w:fldCharType="separate"/>
+            </w:r>
+            <w:r>
+              <w:rPr>
+                <w:noProof/>
+                <w:webHidden/>
+              </w:rPr>
+              <w:t>12</w:t>
             </w:r>
             <w:r>
               <w:rPr>
@@ -2528,7 +2896,7 @@
               <w:lang w:eastAsia="en-IE" w:bidi="ta-IN"/>
             </w:rPr>
           </w:pPr>
-          <w:hyperlink w:anchor="_Toc198681123" w:history="1">
+          <w:hyperlink w:anchor="_Toc198687598" w:history="1">
             <w:r>
               <w:rPr>
                 <w:rStyle w:val="Hyperlink"/>
@@ -2551,7 +2919,7 @@
                 <w:rStyle w:val="Hyperlink"/>
                 <w:noProof/>
               </w:rPr>
-              <w:t>References</w:t>
+              <w:t>Model Implementation</w:t>
             </w:r>
             <w:r>
               <w:rPr>
@@ -2572,7 +2940,7 @@
                 <w:noProof/>
                 <w:webHidden/>
               </w:rPr>
-              <w:instrText xml:space="preserve"> PAGEREF _Toc198681123 \h </w:instrText>
+              <w:instrText xml:space="preserve"> PAGEREF _Toc198687598 \h </w:instrText>
             </w:r>
             <w:r>
               <w:rPr>
@@ -2592,7 +2960,7 @@
                 <w:noProof/>
                 <w:webHidden/>
               </w:rPr>
-              <w:t>11</w:t>
+              <w:t>12</w:t>
             </w:r>
             <w:r>
               <w:rPr>
@@ -2618,7 +2986,7 @@
               <w:lang w:eastAsia="en-IE" w:bidi="ta-IN"/>
             </w:rPr>
           </w:pPr>
-          <w:hyperlink w:anchor="_Toc198681124" w:history="1">
+          <w:hyperlink w:anchor="_Toc198687599" w:history="1">
             <w:r>
               <w:rPr>
                 <w:rStyle w:val="Hyperlink"/>
@@ -2641,6 +3009,96 @@
                 <w:rStyle w:val="Hyperlink"/>
                 <w:noProof/>
               </w:rPr>
+              <w:t>References</w:t>
+            </w:r>
+            <w:r>
+              <w:rPr>
+                <w:noProof/>
+                <w:webHidden/>
+              </w:rPr>
+              <w:tab/>
+            </w:r>
+            <w:r>
+              <w:rPr>
+                <w:noProof/>
+                <w:webHidden/>
+              </w:rPr>
+              <w:fldChar w:fldCharType="begin"/>
+            </w:r>
+            <w:r>
+              <w:rPr>
+                <w:noProof/>
+                <w:webHidden/>
+              </w:rPr>
+              <w:instrText xml:space="preserve"> PAGEREF _Toc198687599 \h </w:instrText>
+            </w:r>
+            <w:r>
+              <w:rPr>
+                <w:noProof/>
+                <w:webHidden/>
+              </w:rPr>
+            </w:r>
+            <w:r>
+              <w:rPr>
+                <w:noProof/>
+                <w:webHidden/>
+              </w:rPr>
+              <w:fldChar w:fldCharType="separate"/>
+            </w:r>
+            <w:r>
+              <w:rPr>
+                <w:noProof/>
+                <w:webHidden/>
+              </w:rPr>
+              <w:t>12</w:t>
+            </w:r>
+            <w:r>
+              <w:rPr>
+                <w:noProof/>
+                <w:webHidden/>
+              </w:rPr>
+              <w:fldChar w:fldCharType="end"/>
+            </w:r>
+          </w:hyperlink>
+        </w:p>
+        <w:p>
+          <w:pPr>
+            <w:pStyle w:val="TOC1"/>
+            <w:tabs>
+              <w:tab w:val="left" w:pos="720"/>
+              <w:tab w:val="right" w:leader="dot" w:pos="9016"/>
+            </w:tabs>
+            <w:rPr>
+              <w:rFonts w:asciiTheme="minorHAnsi" w:eastAsiaTheme="minorEastAsia" w:hAnsiTheme="minorHAnsi"/>
+              <w:noProof/>
+              <w:sz w:val="24"/>
+              <w:szCs w:val="24"/>
+              <w:lang w:eastAsia="en-IE" w:bidi="ta-IN"/>
+            </w:rPr>
+          </w:pPr>
+          <w:hyperlink w:anchor="_Toc198687600" w:history="1">
+            <w:r>
+              <w:rPr>
+                <w:rStyle w:val="Hyperlink"/>
+                <w:noProof/>
+              </w:rPr>
+              <w:t>10</w:t>
+            </w:r>
+            <w:r>
+              <w:rPr>
+                <w:rFonts w:asciiTheme="minorHAnsi" w:eastAsiaTheme="minorEastAsia" w:hAnsiTheme="minorHAnsi"/>
+                <w:noProof/>
+                <w:sz w:val="24"/>
+                <w:szCs w:val="24"/>
+                <w:lang w:eastAsia="en-IE" w:bidi="ta-IN"/>
+              </w:rPr>
+              <w:tab/>
+            </w:r>
+            <w:r>
+              <w:rPr>
+                <w:rStyle w:val="Hyperlink"/>
+                <w:noProof/>
+              </w:rPr>
               <w:t>GitHub Link</w:t>
             </w:r>
             <w:r>
@@ -2662,7 +3120,7 @@
                 <w:noProof/>
                 <w:webHidden/>
               </w:rPr>
-              <w:instrText xml:space="preserve"> PAGEREF _Toc198681124 \h </w:instrText>
+              <w:instrText xml:space="preserve"> PAGEREF _Toc198687600 \h </w:instrText>
             </w:r>
             <w:r>
               <w:rPr>
@@ -2682,7 +3140,7 @@
                 <w:noProof/>
                 <w:webHidden/>
               </w:rPr>
-              <w:t>11</w:t>
+              <w:t>13</w:t>
             </w:r>
             <w:r>
               <w:rPr>
@@ -2726,7 +3184,7 @@
       <w:pPr>
         <w:pStyle w:val="Heading1"/>
       </w:pPr>
-      <w:bookmarkStart w:id="0" w:name="_Toc198681107"/>
+      <w:bookmarkStart w:id="0" w:name="_Toc198687578"/>
       <w:r>
         <w:rPr>
           <w:color w:val="156082" w:themeColor="accent1"/>
@@ -2791,7 +3249,7 @@
       <w:pPr>
         <w:pStyle w:val="Heading1"/>
       </w:pPr>
-      <w:bookmarkStart w:id="1" w:name="_Toc198681108"/>
+      <w:bookmarkStart w:id="1" w:name="_Toc198687579"/>
       <w:r>
         <w:rPr>
           <w:color w:val="156082" w:themeColor="accent1"/>
@@ -2925,7 +3383,7 @@
       <w:pPr>
         <w:pStyle w:val="Heading1"/>
       </w:pPr>
-      <w:bookmarkStart w:id="2" w:name="_Toc198681109"/>
+      <w:bookmarkStart w:id="2" w:name="_Toc198687580"/>
       <w:r>
         <w:rPr>
           <w:color w:val="156082" w:themeColor="accent1"/>
@@ -2996,49 +3454,21 @@
           <w:sz w:val="28"/>
           <w:szCs w:val="28"/>
         </w:rPr>
-        <w:t>using key factors like increase in</w:t>
-      </w:r>
-      <w:r>
-        <w:rPr>
-          <w:sz w:val="28"/>
-          <w:szCs w:val="28"/>
-        </w:rPr>
-        <w:t xml:space="preserve"> </w:t>
-      </w:r>
-      <w:r>
-        <w:rPr>
-          <w:sz w:val="28"/>
-          <w:szCs w:val="28"/>
-        </w:rPr>
-        <w:t xml:space="preserve">Dublin </w:t>
-      </w:r>
-      <w:r>
-        <w:rPr>
-          <w:sz w:val="28"/>
-          <w:szCs w:val="28"/>
-        </w:rPr>
-        <w:t>home rent</w:t>
-      </w:r>
-      <w:r>
-        <w:rPr>
-          <w:sz w:val="28"/>
-          <w:szCs w:val="28"/>
-        </w:rPr>
-        <w:t xml:space="preserve"> price</w:t>
-      </w:r>
-      <w:r>
-        <w:rPr>
-          <w:sz w:val="28"/>
-          <w:szCs w:val="28"/>
-        </w:rPr>
-        <w:t xml:space="preserve"> every </w:t>
-      </w:r>
-      <w:r>
-        <w:rPr>
-          <w:sz w:val="28"/>
-          <w:szCs w:val="28"/>
-        </w:rPr>
-        <w:t xml:space="preserve">quarter for three different </w:t>
+        <w:t xml:space="preserve">using </w:t>
+      </w:r>
+      <w:r>
+        <w:rPr>
+          <w:sz w:val="28"/>
+          <w:szCs w:val="28"/>
+        </w:rPr>
+        <w:t xml:space="preserve">the average price to rent a home at Dublin County during every quarter </w:t>
+      </w:r>
+      <w:r>
+        <w:rPr>
+          <w:sz w:val="28"/>
+          <w:szCs w:val="28"/>
+        </w:rPr>
+        <w:t xml:space="preserve">for three different </w:t>
       </w:r>
       <w:r>
         <w:rPr>
@@ -3461,7 +3891,7 @@
         </w:rPr>
       </w:pPr>
       <w:bookmarkStart w:id="3" w:name="_Toc198648635"/>
-      <w:bookmarkStart w:id="4" w:name="_Toc198681110"/>
+      <w:bookmarkStart w:id="4" w:name="_Toc198687581"/>
       <w:r>
         <w:rPr>
           <w:rStyle w:val="Hyperlink"/>
@@ -3669,7 +4099,7 @@
         </w:rPr>
       </w:pPr>
       <w:bookmarkStart w:id="5" w:name="_Toc198648636"/>
-      <w:bookmarkStart w:id="6" w:name="_Toc198681111"/>
+      <w:bookmarkStart w:id="6" w:name="_Toc198687582"/>
       <w:r>
         <w:rPr>
           <w:rStyle w:val="Hyperlink"/>
@@ -3883,7 +4313,7 @@
         </w:rPr>
       </w:pPr>
       <w:bookmarkStart w:id="7" w:name="_Toc198648637"/>
-      <w:bookmarkStart w:id="8" w:name="_Toc198681112"/>
+      <w:bookmarkStart w:id="8" w:name="_Toc198687583"/>
       <w:r>
         <w:rPr>
           <w:rStyle w:val="Hyperlink"/>
@@ -4142,7 +4572,7 @@
         </w:rPr>
       </w:pPr>
       <w:bookmarkStart w:id="9" w:name="_Toc198648638"/>
-      <w:bookmarkStart w:id="10" w:name="_Toc198681113"/>
+      <w:bookmarkStart w:id="10" w:name="_Toc198687584"/>
       <w:proofErr w:type="spellStart"/>
       <w:r>
         <w:rPr>
@@ -4418,7 +4848,7 @@
         </w:rPr>
       </w:pPr>
       <w:bookmarkStart w:id="11" w:name="_Toc198648639"/>
-      <w:bookmarkStart w:id="12" w:name="_Toc198681114"/>
+      <w:bookmarkStart w:id="12" w:name="_Toc198687585"/>
       <w:r>
         <w:rPr>
           <w:rStyle w:val="Hyperlink"/>
@@ -4621,7 +5051,7 @@
         </w:rPr>
       </w:pPr>
       <w:bookmarkStart w:id="13" w:name="_Toc198648640"/>
-      <w:bookmarkStart w:id="14" w:name="_Toc198681115"/>
+      <w:bookmarkStart w:id="14" w:name="_Toc198687586"/>
       <w:r>
         <w:rPr>
           <w:rStyle w:val="Hyperlink"/>
@@ -4840,7 +5270,7 @@
       </w:pPr>
       <w:bookmarkStart w:id="15" w:name="_Toc180882182"/>
       <w:bookmarkStart w:id="16" w:name="_Toc198648641"/>
-      <w:bookmarkStart w:id="17" w:name="_Toc198681116"/>
+      <w:bookmarkStart w:id="17" w:name="_Toc198687587"/>
       <w:r>
         <w:rPr>
           <w:color w:val="156082" w:themeColor="accent1"/>
@@ -5108,7 +5538,7 @@
       </w:pPr>
       <w:bookmarkStart w:id="18" w:name="_Toc180882183"/>
       <w:bookmarkStart w:id="19" w:name="_Toc198648642"/>
-      <w:bookmarkStart w:id="20" w:name="_Toc198681117"/>
+      <w:bookmarkStart w:id="20" w:name="_Toc198687588"/>
       <w:r>
         <w:rPr>
           <w:color w:val="156082" w:themeColor="accent1"/>
@@ -5395,7 +5825,7 @@
         </w:rPr>
       </w:pPr>
       <w:bookmarkStart w:id="21" w:name="_Toc198648643"/>
-      <w:bookmarkStart w:id="22" w:name="_Toc198681118"/>
+      <w:bookmarkStart w:id="22" w:name="_Toc198687589"/>
       <w:r>
         <w:rPr>
           <w:color w:val="156082" w:themeColor="accent1"/>
@@ -5492,7 +5922,7 @@
         </w:rPr>
       </w:pPr>
       <w:bookmarkStart w:id="23" w:name="_Toc198680989"/>
-      <w:bookmarkStart w:id="24" w:name="_Toc198681119"/>
+      <w:bookmarkStart w:id="24" w:name="_Toc198687590"/>
       <w:r>
         <w:rPr>
           <w:rStyle w:val="Hyperlink"/>
@@ -5870,7 +6300,7 @@
         </w:rPr>
       </w:pPr>
       <w:bookmarkStart w:id="25" w:name="_Toc198680990"/>
-      <w:bookmarkStart w:id="26" w:name="_Toc198681120"/>
+      <w:bookmarkStart w:id="26" w:name="_Toc198687591"/>
       <w:r>
         <w:rPr>
           <w:rStyle w:val="Hyperlink"/>
@@ -6198,7 +6628,7 @@
         </w:rPr>
       </w:pPr>
       <w:bookmarkStart w:id="27" w:name="_Toc198680991"/>
-      <w:bookmarkStart w:id="28" w:name="_Toc198681121"/>
+      <w:bookmarkStart w:id="28" w:name="_Toc198687592"/>
       <w:r>
         <w:rPr>
           <w:rStyle w:val="Hyperlink"/>
@@ -6465,7 +6895,7 @@
         <w:t xml:space="preserve">  </w:t>
       </w:r>
       <w:bookmarkStart w:id="29" w:name="_Toc198680992"/>
-      <w:bookmarkStart w:id="30" w:name="_Toc198681122"/>
+      <w:bookmarkStart w:id="30" w:name="_Toc198687593"/>
       <w:r>
         <w:rPr>
           <w:color w:val="156082" w:themeColor="accent1"/>
@@ -6482,6 +6912,666 @@
           <w:szCs w:val="28"/>
         </w:rPr>
       </w:pPr>
+      <w:r>
+        <w:rPr>
+          <w:sz w:val="28"/>
+          <w:szCs w:val="28"/>
+        </w:rPr>
+        <w:t>A successful implementation of machine learning algorithm involves usage of multiple techniques like cross validation, hyperparameters, Grid search CV, Ridge Regression, Lasso Regression.</w:t>
+      </w:r>
+    </w:p>
+    <w:p>
+      <w:pPr>
+        <w:rPr>
+          <w:sz w:val="28"/>
+          <w:szCs w:val="28"/>
+        </w:rPr>
+      </w:pPr>
+      <w:r>
+        <w:rPr>
+          <w:sz w:val="28"/>
+          <w:szCs w:val="28"/>
+        </w:rPr>
+        <w:lastRenderedPageBreak/>
+        <w:t>Similarly multiple validation methods are used to evaluate the model performance. Some of which are Mean Square Error (MSE), Mean Absolute percentage and R2.</w:t>
+      </w:r>
+    </w:p>
+    <w:p>
+      <w:pPr>
+        <w:pStyle w:val="Heading2"/>
+        <w:rPr>
+          <w:rStyle w:val="Hyperlink"/>
+          <w:color w:val="156082" w:themeColor="accent1"/>
+          <w:sz w:val="28"/>
+          <w:szCs w:val="28"/>
+          <w:u w:val="none"/>
+        </w:rPr>
+      </w:pPr>
+      <w:bookmarkStart w:id="31" w:name="_Toc198680993"/>
+      <w:bookmarkStart w:id="32" w:name="_Toc198687594"/>
+      <w:r>
+        <w:rPr>
+          <w:rStyle w:val="Hyperlink"/>
+          <w:color w:val="156082" w:themeColor="accent1"/>
+          <w:sz w:val="28"/>
+          <w:szCs w:val="28"/>
+          <w:u w:val="none"/>
+        </w:rPr>
+        <w:t>Cross Validation</w:t>
+      </w:r>
+      <w:bookmarkEnd w:id="31"/>
+      <w:bookmarkEnd w:id="32"/>
+    </w:p>
+    <w:p>
+      <w:pPr>
+        <w:rPr>
+          <w:sz w:val="28"/>
+          <w:szCs w:val="28"/>
+        </w:rPr>
+      </w:pPr>
+      <w:r>
+        <w:rPr>
+          <w:sz w:val="28"/>
+          <w:szCs w:val="28"/>
+        </w:rPr>
+        <w:t>Cross validation is a technique used to avoid overfitting scenario by training the model with multiple subsets of train-test data. To achieve this, k-folds is used which is a numeric value that is passed as input and based on which actual dataset is split into multiple smaller units and model is trained and tested with each unit. Using this approach, model is trained with all the possible data and tested multiple times. The average of all the result is taken as final measure.</w:t>
+      </w:r>
+    </w:p>
+    <w:p>
+      <w:pPr>
+        <w:rPr>
+          <w:sz w:val="28"/>
+          <w:szCs w:val="28"/>
+        </w:rPr>
+      </w:pPr>
+      <w:r>
+        <w:t>(Simplilearn)</w:t>
+      </w:r>
+    </w:p>
+    <w:p>
+      <w:pPr>
+        <w:rPr>
+          <w:sz w:val="28"/>
+          <w:szCs w:val="28"/>
+        </w:rPr>
+      </w:pPr>
+    </w:p>
+    <w:p>
+      <w:pPr>
+        <w:pStyle w:val="Heading2"/>
+        <w:rPr>
+          <w:rStyle w:val="Hyperlink"/>
+          <w:color w:val="156082" w:themeColor="accent1"/>
+          <w:sz w:val="28"/>
+          <w:szCs w:val="28"/>
+          <w:u w:val="none"/>
+        </w:rPr>
+      </w:pPr>
+      <w:bookmarkStart w:id="33" w:name="_Toc198680994"/>
+      <w:bookmarkStart w:id="34" w:name="_Toc198687595"/>
+      <w:r>
+        <w:rPr>
+          <w:rStyle w:val="Hyperlink"/>
+          <w:color w:val="156082" w:themeColor="accent1"/>
+          <w:sz w:val="28"/>
+          <w:szCs w:val="28"/>
+          <w:u w:val="none"/>
+        </w:rPr>
+        <w:t>Mean Square Error (MSE) &amp; R</w:t>
+      </w:r>
+      <w:r>
+        <w:rPr>
+          <w:color w:val="156082" w:themeColor="accent1"/>
+          <w:sz w:val="28"/>
+          <w:szCs w:val="28"/>
+          <w:vertAlign w:val="superscript"/>
+        </w:rPr>
+        <w:t>2</w:t>
+      </w:r>
+      <w:bookmarkEnd w:id="33"/>
+      <w:bookmarkEnd w:id="34"/>
+    </w:p>
+    <w:p/>
+    <w:p>
+      <w:r>
+        <w:rPr>
+          <w:sz w:val="28"/>
+          <w:szCs w:val="28"/>
+        </w:rPr>
+        <w:t xml:space="preserve">Mean Square Error (MSE) is the measure of average squared difference between actual value and predicted value. Smaller the value, better the prediction. In simple terms, smaller the number, smaller the error. </w:t>
+      </w:r>
+    </w:p>
+    <w:p>
+      <w:r>
+        <w:rPr>
+          <w:sz w:val="28"/>
+          <w:szCs w:val="28"/>
+        </w:rPr>
+        <w:t>R</w:t>
+      </w:r>
+      <w:r>
+        <w:rPr>
+          <w:sz w:val="28"/>
+          <w:szCs w:val="28"/>
+          <w:vertAlign w:val="superscript"/>
+        </w:rPr>
+        <w:t>2</w:t>
+      </w:r>
+      <w:r>
+        <w:rPr>
+          <w:sz w:val="28"/>
+          <w:szCs w:val="28"/>
+        </w:rPr>
+        <w:t xml:space="preserve"> is a statistical measure that indicates proportion of the variance with the target. R</w:t>
+      </w:r>
+      <w:r>
+        <w:rPr>
+          <w:sz w:val="28"/>
+          <w:szCs w:val="28"/>
+          <w:vertAlign w:val="superscript"/>
+        </w:rPr>
+        <w:t>2</w:t>
+      </w:r>
+      <w:r>
+        <w:rPr>
+          <w:sz w:val="28"/>
+          <w:szCs w:val="28"/>
+        </w:rPr>
+        <w:t xml:space="preserve"> value ranges from 0 to 1, where 1 being perfect prediction and 0 being poor prediction. If R</w:t>
+      </w:r>
+      <w:r>
+        <w:rPr>
+          <w:sz w:val="28"/>
+          <w:szCs w:val="28"/>
+          <w:vertAlign w:val="superscript"/>
+        </w:rPr>
+        <w:t>2</w:t>
+      </w:r>
+      <w:r>
+        <w:rPr>
+          <w:sz w:val="28"/>
+          <w:szCs w:val="28"/>
+        </w:rPr>
+        <w:t xml:space="preserve"> value is less than 0, then model is very poorly predicting.</w:t>
+      </w:r>
+      <w:r>
+        <w:t xml:space="preserve"> </w:t>
+      </w:r>
+      <w:r>
+        <w:rPr>
+          <w:sz w:val="28"/>
+          <w:szCs w:val="28"/>
+        </w:rPr>
+        <w:t>(Rowe)</w:t>
+      </w:r>
+    </w:p>
+    <w:p>
+      <w:pPr>
+        <w:rPr>
+          <w:sz w:val="28"/>
+          <w:szCs w:val="28"/>
+        </w:rPr>
+      </w:pPr>
+    </w:p>
+    <w:p>
+      <w:pPr>
+        <w:pStyle w:val="Heading2"/>
+        <w:rPr>
+          <w:rStyle w:val="Hyperlink"/>
+          <w:color w:val="156082" w:themeColor="accent1"/>
+          <w:sz w:val="28"/>
+          <w:szCs w:val="28"/>
+          <w:u w:val="none"/>
+        </w:rPr>
+      </w:pPr>
+      <w:bookmarkStart w:id="35" w:name="_Toc198680995"/>
+      <w:bookmarkStart w:id="36" w:name="_Toc198687596"/>
+      <w:r>
+        <w:rPr>
+          <w:rStyle w:val="Hyperlink"/>
+          <w:color w:val="156082" w:themeColor="accent1"/>
+          <w:sz w:val="28"/>
+          <w:szCs w:val="28"/>
+          <w:u w:val="none"/>
+        </w:rPr>
+        <w:t>Hyperparameters</w:t>
+      </w:r>
+      <w:bookmarkEnd w:id="35"/>
+      <w:bookmarkEnd w:id="36"/>
+    </w:p>
+    <w:p>
+      <w:pPr>
+        <w:rPr>
+          <w:sz w:val="28"/>
+          <w:szCs w:val="28"/>
+        </w:rPr>
+      </w:pPr>
+      <w:r>
+        <w:rPr>
+          <w:sz w:val="28"/>
+          <w:szCs w:val="28"/>
+        </w:rPr>
+        <w:t xml:space="preserve">Hyperparameters are nothing but configurational parameters that are provided for algorithms. Each algorithm has their own configuration parameters that control the behaviour and performance of the model. </w:t>
+      </w:r>
+      <w:r>
+        <w:rPr>
+          <w:sz w:val="28"/>
+          <w:szCs w:val="28"/>
+        </w:rPr>
+        <w:br/>
+        <w:t xml:space="preserve">For example, the configurational parameters pertaining to Random Forest Regression algorithm are – </w:t>
+      </w:r>
+      <w:proofErr w:type="spellStart"/>
+      <w:r>
+        <w:rPr>
+          <w:sz w:val="28"/>
+          <w:szCs w:val="28"/>
+        </w:rPr>
+        <w:t>n_estimators</w:t>
+      </w:r>
+      <w:proofErr w:type="spellEnd"/>
+      <w:r>
+        <w:rPr>
+          <w:sz w:val="28"/>
+          <w:szCs w:val="28"/>
+        </w:rPr>
+        <w:t xml:space="preserve">, </w:t>
+      </w:r>
+      <w:proofErr w:type="spellStart"/>
+      <w:r>
+        <w:rPr>
+          <w:sz w:val="28"/>
+          <w:szCs w:val="28"/>
+        </w:rPr>
+        <w:t>max_depth</w:t>
+      </w:r>
+      <w:proofErr w:type="spellEnd"/>
+      <w:r>
+        <w:rPr>
+          <w:sz w:val="28"/>
+          <w:szCs w:val="28"/>
+        </w:rPr>
+        <w:t xml:space="preserve">, </w:t>
+      </w:r>
+      <w:proofErr w:type="spellStart"/>
+      <w:r>
+        <w:rPr>
+          <w:sz w:val="28"/>
+          <w:szCs w:val="28"/>
+        </w:rPr>
+        <w:t>min_sample_split</w:t>
+      </w:r>
+      <w:proofErr w:type="spellEnd"/>
+      <w:r>
+        <w:rPr>
+          <w:sz w:val="28"/>
+          <w:szCs w:val="28"/>
+        </w:rPr>
+        <w:t xml:space="preserve">, </w:t>
+      </w:r>
+      <w:proofErr w:type="spellStart"/>
+      <w:r>
+        <w:rPr>
+          <w:sz w:val="28"/>
+          <w:szCs w:val="28"/>
+        </w:rPr>
+        <w:t>max_features</w:t>
+      </w:r>
+      <w:proofErr w:type="spellEnd"/>
+      <w:r>
+        <w:rPr>
+          <w:sz w:val="28"/>
+          <w:szCs w:val="28"/>
+        </w:rPr>
+        <w:t xml:space="preserve">, </w:t>
+      </w:r>
+      <w:proofErr w:type="spellStart"/>
+      <w:r>
+        <w:rPr>
+          <w:sz w:val="28"/>
+          <w:szCs w:val="28"/>
+        </w:rPr>
+        <w:t>max_leaf_node</w:t>
+      </w:r>
+      <w:proofErr w:type="spellEnd"/>
+      <w:r>
+        <w:rPr>
+          <w:sz w:val="28"/>
+          <w:szCs w:val="28"/>
+        </w:rPr>
+        <w:t xml:space="preserve">, </w:t>
+      </w:r>
+      <w:proofErr w:type="spellStart"/>
+      <w:r>
+        <w:rPr>
+          <w:sz w:val="28"/>
+          <w:szCs w:val="28"/>
+        </w:rPr>
+        <w:t>max_samples</w:t>
+      </w:r>
+      <w:proofErr w:type="spellEnd"/>
+      <w:r>
+        <w:rPr>
+          <w:sz w:val="28"/>
+          <w:szCs w:val="28"/>
+        </w:rPr>
+        <w:t xml:space="preserve">, etc. </w:t>
+      </w:r>
+    </w:p>
+    <w:p>
+      <w:pPr>
+        <w:rPr>
+          <w:sz w:val="28"/>
+          <w:szCs w:val="28"/>
+        </w:rPr>
+      </w:pPr>
+      <w:r>
+        <w:rPr>
+          <w:sz w:val="28"/>
+          <w:szCs w:val="28"/>
+        </w:rPr>
+        <w:t>Each and all parameters have a specific setting that controls how the algorithm is executed.</w:t>
+      </w:r>
+    </w:p>
+    <w:p>
+      <w:pPr>
+        <w:rPr>
+          <w:sz w:val="28"/>
+          <w:szCs w:val="28"/>
+        </w:rPr>
+      </w:pPr>
+      <w:r>
+        <w:rPr>
+          <w:sz w:val="28"/>
+          <w:szCs w:val="28"/>
+        </w:rPr>
+        <w:t xml:space="preserve">Thus, finding the optimal hyperparameters would help us achieve the best-performing model. There are several techniques for choosing a model’s </w:t>
+      </w:r>
+      <w:r>
+        <w:rPr>
+          <w:sz w:val="28"/>
+          <w:szCs w:val="28"/>
+        </w:rPr>
+        <w:lastRenderedPageBreak/>
+        <w:t xml:space="preserve">hyperparameters, including Random Search, </w:t>
+      </w:r>
+      <w:proofErr w:type="spellStart"/>
+      <w:r>
+        <w:rPr>
+          <w:sz w:val="28"/>
+          <w:szCs w:val="28"/>
+        </w:rPr>
+        <w:t>GridSearchCV</w:t>
+      </w:r>
+      <w:proofErr w:type="spellEnd"/>
+      <w:r>
+        <w:rPr>
+          <w:sz w:val="28"/>
+          <w:szCs w:val="28"/>
+        </w:rPr>
+        <w:t xml:space="preserve">, Manual Search, and Bayesian Optimization. Among these, </w:t>
+      </w:r>
+      <w:proofErr w:type="spellStart"/>
+      <w:r>
+        <w:rPr>
+          <w:sz w:val="28"/>
+          <w:szCs w:val="28"/>
+        </w:rPr>
+        <w:t>GridSearchCV</w:t>
+      </w:r>
+      <w:proofErr w:type="spellEnd"/>
+      <w:r>
+        <w:rPr>
+          <w:sz w:val="28"/>
+          <w:szCs w:val="28"/>
+        </w:rPr>
+        <w:t xml:space="preserve"> is widely recognized for its efficiency in tuning parameters.</w:t>
+      </w:r>
+    </w:p>
+    <w:p/>
+    <w:p>
+      <w:pPr>
+        <w:pStyle w:val="Heading2"/>
+        <w:rPr>
+          <w:rStyle w:val="Hyperlink"/>
+          <w:color w:val="156082" w:themeColor="accent1"/>
+          <w:sz w:val="28"/>
+          <w:szCs w:val="28"/>
+          <w:u w:val="none"/>
+        </w:rPr>
+      </w:pPr>
+      <w:bookmarkStart w:id="37" w:name="_Toc198680996"/>
+      <w:bookmarkStart w:id="38" w:name="_Toc198687597"/>
+      <w:proofErr w:type="spellStart"/>
+      <w:r>
+        <w:rPr>
+          <w:rStyle w:val="Hyperlink"/>
+          <w:color w:val="156082" w:themeColor="accent1"/>
+          <w:sz w:val="28"/>
+          <w:szCs w:val="28"/>
+          <w:u w:val="none"/>
+        </w:rPr>
+        <w:t>GridSearchCV</w:t>
+      </w:r>
+      <w:bookmarkEnd w:id="37"/>
+      <w:bookmarkEnd w:id="38"/>
+      <w:proofErr w:type="spellEnd"/>
+    </w:p>
+    <w:p>
+      <w:pPr>
+        <w:rPr>
+          <w:sz w:val="28"/>
+          <w:szCs w:val="28"/>
+        </w:rPr>
+      </w:pPr>
+      <w:proofErr w:type="spellStart"/>
+      <w:r>
+        <w:rPr>
+          <w:sz w:val="28"/>
+          <w:szCs w:val="28"/>
+        </w:rPr>
+        <w:t>GridSearchCV</w:t>
+      </w:r>
+      <w:proofErr w:type="spellEnd"/>
+      <w:r>
+        <w:rPr>
+          <w:sz w:val="28"/>
+          <w:szCs w:val="28"/>
+        </w:rPr>
+        <w:t xml:space="preserve"> (Grid Search Cross-Validation) is a technique used in machine learning to search and find the optimal combination of hyperparameters for a given model. </w:t>
+      </w:r>
+      <w:r>
+        <w:rPr>
+          <w:sz w:val="28"/>
+          <w:szCs w:val="28"/>
+        </w:rPr>
+        <w:t>We</w:t>
+      </w:r>
+      <w:r>
+        <w:rPr>
+          <w:sz w:val="28"/>
+          <w:szCs w:val="28"/>
+        </w:rPr>
+        <w:t xml:space="preserve"> provide </w:t>
+      </w:r>
+      <w:proofErr w:type="spellStart"/>
+      <w:r>
+        <w:rPr>
+          <w:sz w:val="28"/>
+          <w:szCs w:val="28"/>
+        </w:rPr>
+        <w:t>GridSearchCV</w:t>
+      </w:r>
+      <w:proofErr w:type="spellEnd"/>
+      <w:r>
+        <w:rPr>
+          <w:sz w:val="28"/>
+          <w:szCs w:val="28"/>
+        </w:rPr>
+        <w:t xml:space="preserve"> with a set of Scoring parameter to experiment with, and </w:t>
+      </w:r>
+      <w:r>
+        <w:rPr>
+          <w:sz w:val="28"/>
+          <w:szCs w:val="28"/>
+        </w:rPr>
+        <w:t>i</w:t>
+      </w:r>
+      <w:r>
+        <w:rPr>
+          <w:sz w:val="28"/>
+          <w:szCs w:val="28"/>
+        </w:rPr>
+        <w:t xml:space="preserve">t systematically explores </w:t>
+      </w:r>
+      <w:r>
+        <w:rPr>
+          <w:sz w:val="28"/>
+          <w:szCs w:val="28"/>
+        </w:rPr>
+        <w:t>the</w:t>
+      </w:r>
+      <w:r>
+        <w:rPr>
+          <w:sz w:val="28"/>
+          <w:szCs w:val="28"/>
+        </w:rPr>
+        <w:t xml:space="preserve"> hyperparameter values, creating a “grid” of possible combinations</w:t>
+      </w:r>
+      <w:r>
+        <w:rPr>
+          <w:sz w:val="28"/>
+          <w:szCs w:val="28"/>
+        </w:rPr>
+        <w:t>. For every combination, it evaluates the model’s performance by testing it on various sections of the dataset to gauge its accuracy.</w:t>
+      </w:r>
+      <w:r>
+        <w:rPr>
+          <w:sz w:val="28"/>
+          <w:szCs w:val="28"/>
+        </w:rPr>
+        <w:t xml:space="preserve"> This technique replaces the manual trial and error approach.</w:t>
+      </w:r>
+    </w:p>
+    <w:p>
+      <w:pPr>
+        <w:rPr>
+          <w:sz w:val="28"/>
+          <w:szCs w:val="28"/>
+        </w:rPr>
+      </w:pPr>
+      <w:r>
+        <w:rPr>
+          <w:sz w:val="28"/>
+          <w:szCs w:val="28"/>
+        </w:rPr>
+        <w:t xml:space="preserve">After exhaustively trying out all the combinations, </w:t>
+      </w:r>
+      <w:proofErr w:type="spellStart"/>
+      <w:r>
+        <w:rPr>
+          <w:sz w:val="28"/>
+          <w:szCs w:val="28"/>
+        </w:rPr>
+        <w:t>GridSearchCV</w:t>
+      </w:r>
+      <w:proofErr w:type="spellEnd"/>
+      <w:r>
+        <w:rPr>
+          <w:sz w:val="28"/>
+          <w:szCs w:val="28"/>
+        </w:rPr>
+        <w:t xml:space="preserve"> </w:t>
+      </w:r>
+      <w:r>
+        <w:rPr>
+          <w:sz w:val="28"/>
+          <w:szCs w:val="28"/>
+        </w:rPr>
+        <w:t xml:space="preserve">returns </w:t>
+      </w:r>
+      <w:r>
+        <w:rPr>
+          <w:sz w:val="28"/>
+          <w:szCs w:val="28"/>
+        </w:rPr>
+        <w:t>the combination of settings that yielded the most favourable outcomes.</w:t>
+      </w:r>
+      <w:r>
+        <w:rPr>
+          <w:sz w:val="28"/>
+          <w:szCs w:val="28"/>
+        </w:rPr>
+        <w:t xml:space="preserve"> </w:t>
+      </w:r>
+    </w:p>
+    <w:p>
+      <w:pPr>
+        <w:rPr>
+          <w:sz w:val="28"/>
+          <w:szCs w:val="28"/>
+        </w:rPr>
+      </w:pPr>
+      <w:r>
+        <w:rPr>
+          <w:sz w:val="28"/>
+          <w:szCs w:val="28"/>
+        </w:rPr>
+        <w:t xml:space="preserve">Since </w:t>
+      </w:r>
+      <w:proofErr w:type="spellStart"/>
+      <w:r>
+        <w:rPr>
+          <w:sz w:val="28"/>
+          <w:szCs w:val="28"/>
+        </w:rPr>
+        <w:t>GridSearchCV</w:t>
+      </w:r>
+      <w:proofErr w:type="spellEnd"/>
+      <w:r>
+        <w:rPr>
+          <w:sz w:val="28"/>
+          <w:szCs w:val="28"/>
+        </w:rPr>
+        <w:t xml:space="preserve"> tries all the possible combination, the execution time is high, and it could be higher as the complexity increases. To utilize the parallelism, </w:t>
+      </w:r>
+      <w:proofErr w:type="spellStart"/>
+      <w:r>
+        <w:rPr>
+          <w:sz w:val="28"/>
+          <w:szCs w:val="28"/>
+        </w:rPr>
+        <w:t>GridSearchCV</w:t>
+      </w:r>
+      <w:proofErr w:type="spellEnd"/>
+      <w:r>
+        <w:rPr>
+          <w:sz w:val="28"/>
+          <w:szCs w:val="28"/>
+        </w:rPr>
+        <w:t xml:space="preserve"> provides a parameter namely </w:t>
+      </w:r>
+      <w:proofErr w:type="spellStart"/>
+      <w:r>
+        <w:rPr>
+          <w:sz w:val="28"/>
+          <w:szCs w:val="28"/>
+        </w:rPr>
+        <w:t>n_jobs</w:t>
+      </w:r>
+      <w:proofErr w:type="spellEnd"/>
+      <w:r>
+        <w:rPr>
+          <w:sz w:val="28"/>
+          <w:szCs w:val="28"/>
+        </w:rPr>
+        <w:t>. Setting a value of -1 means the algorithm can use all the processors at once to complete the task.</w:t>
+      </w:r>
+    </w:p>
+    <w:p>
+      <w:r>
+        <w:t>(Shah)</w:t>
+      </w:r>
     </w:p>
     <w:p>
       <w:pPr>
@@ -6494,17 +7584,48 @@
         <w:rPr>
           <w:color w:val="156082" w:themeColor="accent1"/>
         </w:rPr>
-        <w:lastRenderedPageBreak/>
         <w:t xml:space="preserve">  </w:t>
       </w:r>
-      <w:bookmarkStart w:id="31" w:name="_Toc198681123"/>
+      <w:bookmarkStart w:id="39" w:name="_Toc198680997"/>
+      <w:bookmarkStart w:id="40" w:name="_Toc198687598"/>
       <w:r>
         <w:rPr>
           <w:color w:val="156082" w:themeColor="accent1"/>
         </w:rPr>
+        <w:t>Model Implementation</w:t>
+      </w:r>
+      <w:bookmarkEnd w:id="39"/>
+      <w:bookmarkEnd w:id="40"/>
+    </w:p>
+    <w:p>
+      <w:pPr>
+        <w:rPr>
+          <w:sz w:val="28"/>
+          <w:szCs w:val="28"/>
+        </w:rPr>
+      </w:pPr>
+    </w:p>
+    <w:p>
+      <w:pPr>
+        <w:pStyle w:val="Heading1"/>
+        <w:rPr>
+          <w:color w:val="156082" w:themeColor="accent1"/>
+        </w:rPr>
+      </w:pPr>
+      <w:r>
+        <w:rPr>
+          <w:color w:val="156082" w:themeColor="accent1"/>
+        </w:rPr>
+        <w:t xml:space="preserve">  </w:t>
+      </w:r>
+      <w:bookmarkStart w:id="41" w:name="_Toc198687599"/>
+      <w:r>
+        <w:rPr>
+          <w:color w:val="156082" w:themeColor="accent1"/>
+        </w:rPr>
         <w:t>References</w:t>
       </w:r>
-      <w:bookmarkEnd w:id="31"/>
+      <w:bookmarkEnd w:id="41"/>
     </w:p>
     <w:p/>
     <w:p>
@@ -6681,14 +7802,14 @@
         </w:rPr>
         <w:t xml:space="preserve">  </w:t>
       </w:r>
-      <w:bookmarkStart w:id="32" w:name="_Toc198681124"/>
+      <w:bookmarkStart w:id="42" w:name="_Toc198687600"/>
       <w:r>
         <w:rPr>
           <w:color w:val="156082" w:themeColor="accent1"/>
         </w:rPr>
         <w:t>GitHub Link</w:t>
       </w:r>
-      <w:bookmarkEnd w:id="32"/>
+      <w:bookmarkEnd w:id="42"/>
     </w:p>
     <w:p/>
     <w:p>

</xml_diff>

<commit_message>
CA3- Report - Implementation - EDA
</commit_message>
<xml_diff>
--- a/CA3-Strategy_Thinking.docx
+++ b/CA3-Strategy_Thinking.docx
@@ -1088,7 +1088,7 @@
           <w:r>
             <w:fldChar w:fldCharType="separate"/>
           </w:r>
-          <w:hyperlink w:anchor="_Toc198687578" w:history="1">
+          <w:hyperlink w:anchor="_Toc198722924" w:history="1">
             <w:r>
               <w:rPr>
                 <w:rStyle w:val="Hyperlink"/>
@@ -1132,7 +1132,7 @@
                 <w:noProof/>
                 <w:webHidden/>
               </w:rPr>
-              <w:instrText xml:space="preserve"> PAGEREF _Toc198687578 \h </w:instrText>
+              <w:instrText xml:space="preserve"> PAGEREF _Toc198722924 \h </w:instrText>
             </w:r>
             <w:r>
               <w:rPr>
@@ -1178,7 +1178,7 @@
               <w:lang w:eastAsia="en-IE" w:bidi="ta-IN"/>
             </w:rPr>
           </w:pPr>
-          <w:hyperlink w:anchor="_Toc198687579" w:history="1">
+          <w:hyperlink w:anchor="_Toc198722925" w:history="1">
             <w:r>
               <w:rPr>
                 <w:rStyle w:val="Hyperlink"/>
@@ -1222,7 +1222,7 @@
                 <w:noProof/>
                 <w:webHidden/>
               </w:rPr>
-              <w:instrText xml:space="preserve"> PAGEREF _Toc198687579 \h </w:instrText>
+              <w:instrText xml:space="preserve"> PAGEREF _Toc198722925 \h </w:instrText>
             </w:r>
             <w:r>
               <w:rPr>
@@ -1268,7 +1268,7 @@
               <w:lang w:eastAsia="en-IE" w:bidi="ta-IN"/>
             </w:rPr>
           </w:pPr>
-          <w:hyperlink w:anchor="_Toc198687580" w:history="1">
+          <w:hyperlink w:anchor="_Toc198722926" w:history="1">
             <w:r>
               <w:rPr>
                 <w:rStyle w:val="Hyperlink"/>
@@ -1312,7 +1312,7 @@
                 <w:noProof/>
                 <w:webHidden/>
               </w:rPr>
-              <w:instrText xml:space="preserve"> PAGEREF _Toc198687580 \h </w:instrText>
+              <w:instrText xml:space="preserve"> PAGEREF _Toc198722926 \h </w:instrText>
             </w:r>
             <w:r>
               <w:rPr>
@@ -1358,7 +1358,7 @@
               <w:lang w:eastAsia="en-IE" w:bidi="ta-IN"/>
             </w:rPr>
           </w:pPr>
-          <w:hyperlink w:anchor="_Toc198687581" w:history="1">
+          <w:hyperlink w:anchor="_Toc198722927" w:history="1">
             <w:r>
               <w:rPr>
                 <w:rStyle w:val="Hyperlink"/>
@@ -1402,7 +1402,7 @@
                 <w:noProof/>
                 <w:webHidden/>
               </w:rPr>
-              <w:instrText xml:space="preserve"> PAGEREF _Toc198687581 \h </w:instrText>
+              <w:instrText xml:space="preserve"> PAGEREF _Toc198722927 \h </w:instrText>
             </w:r>
             <w:r>
               <w:rPr>
@@ -1448,7 +1448,7 @@
               <w:lang w:eastAsia="en-IE" w:bidi="ta-IN"/>
             </w:rPr>
           </w:pPr>
-          <w:hyperlink w:anchor="_Toc198687582" w:history="1">
+          <w:hyperlink w:anchor="_Toc198722928" w:history="1">
             <w:r>
               <w:rPr>
                 <w:rStyle w:val="Hyperlink"/>
@@ -1492,7 +1492,7 @@
                 <w:noProof/>
                 <w:webHidden/>
               </w:rPr>
-              <w:instrText xml:space="preserve"> PAGEREF _Toc198687582 \h </w:instrText>
+              <w:instrText xml:space="preserve"> PAGEREF _Toc198722928 \h </w:instrText>
             </w:r>
             <w:r>
               <w:rPr>
@@ -1538,7 +1538,7 @@
               <w:lang w:eastAsia="en-IE" w:bidi="ta-IN"/>
             </w:rPr>
           </w:pPr>
-          <w:hyperlink w:anchor="_Toc198687583" w:history="1">
+          <w:hyperlink w:anchor="_Toc198722929" w:history="1">
             <w:r>
               <w:rPr>
                 <w:rStyle w:val="Hyperlink"/>
@@ -1582,7 +1582,7 @@
                 <w:noProof/>
                 <w:webHidden/>
               </w:rPr>
-              <w:instrText xml:space="preserve"> PAGEREF _Toc198687583 \h </w:instrText>
+              <w:instrText xml:space="preserve"> PAGEREF _Toc198722929 \h </w:instrText>
             </w:r>
             <w:r>
               <w:rPr>
@@ -1628,7 +1628,7 @@
               <w:lang w:eastAsia="en-IE" w:bidi="ta-IN"/>
             </w:rPr>
           </w:pPr>
-          <w:hyperlink w:anchor="_Toc198687584" w:history="1">
+          <w:hyperlink w:anchor="_Toc198722930" w:history="1">
             <w:r>
               <w:rPr>
                 <w:rStyle w:val="Hyperlink"/>
@@ -1672,7 +1672,7 @@
                 <w:noProof/>
                 <w:webHidden/>
               </w:rPr>
-              <w:instrText xml:space="preserve"> PAGEREF _Toc198687584 \h </w:instrText>
+              <w:instrText xml:space="preserve"> PAGEREF _Toc198722930 \h </w:instrText>
             </w:r>
             <w:r>
               <w:rPr>
@@ -1718,7 +1718,7 @@
               <w:lang w:eastAsia="en-IE" w:bidi="ta-IN"/>
             </w:rPr>
           </w:pPr>
-          <w:hyperlink w:anchor="_Toc198687585" w:history="1">
+          <w:hyperlink w:anchor="_Toc198722931" w:history="1">
             <w:r>
               <w:rPr>
                 <w:rStyle w:val="Hyperlink"/>
@@ -1762,7 +1762,7 @@
                 <w:noProof/>
                 <w:webHidden/>
               </w:rPr>
-              <w:instrText xml:space="preserve"> PAGEREF _Toc198687585 \h </w:instrText>
+              <w:instrText xml:space="preserve"> PAGEREF _Toc198722931 \h </w:instrText>
             </w:r>
             <w:r>
               <w:rPr>
@@ -1808,7 +1808,7 @@
               <w:lang w:eastAsia="en-IE" w:bidi="ta-IN"/>
             </w:rPr>
           </w:pPr>
-          <w:hyperlink w:anchor="_Toc198687586" w:history="1">
+          <w:hyperlink w:anchor="_Toc198722932" w:history="1">
             <w:r>
               <w:rPr>
                 <w:rStyle w:val="Hyperlink"/>
@@ -1852,7 +1852,7 @@
                 <w:noProof/>
                 <w:webHidden/>
               </w:rPr>
-              <w:instrText xml:space="preserve"> PAGEREF _Toc198687586 \h </w:instrText>
+              <w:instrText xml:space="preserve"> PAGEREF _Toc198722932 \h </w:instrText>
             </w:r>
             <w:r>
               <w:rPr>
@@ -1898,7 +1898,7 @@
               <w:lang w:eastAsia="en-IE" w:bidi="ta-IN"/>
             </w:rPr>
           </w:pPr>
-          <w:hyperlink w:anchor="_Toc198687587" w:history="1">
+          <w:hyperlink w:anchor="_Toc198722933" w:history="1">
             <w:r>
               <w:rPr>
                 <w:rStyle w:val="Hyperlink"/>
@@ -1942,7 +1942,7 @@
                 <w:noProof/>
                 <w:webHidden/>
               </w:rPr>
-              <w:instrText xml:space="preserve"> PAGEREF _Toc198687587 \h </w:instrText>
+              <w:instrText xml:space="preserve"> PAGEREF _Toc198722933 \h </w:instrText>
             </w:r>
             <w:r>
               <w:rPr>
@@ -1988,7 +1988,7 @@
               <w:lang w:eastAsia="en-IE" w:bidi="ta-IN"/>
             </w:rPr>
           </w:pPr>
-          <w:hyperlink w:anchor="_Toc198687588" w:history="1">
+          <w:hyperlink w:anchor="_Toc198722934" w:history="1">
             <w:r>
               <w:rPr>
                 <w:rStyle w:val="Hyperlink"/>
@@ -2032,7 +2032,7 @@
                 <w:noProof/>
                 <w:webHidden/>
               </w:rPr>
-              <w:instrText xml:space="preserve"> PAGEREF _Toc198687588 \h </w:instrText>
+              <w:instrText xml:space="preserve"> PAGEREF _Toc198722934 \h </w:instrText>
             </w:r>
             <w:r>
               <w:rPr>
@@ -2078,7 +2078,7 @@
               <w:lang w:eastAsia="en-IE" w:bidi="ta-IN"/>
             </w:rPr>
           </w:pPr>
-          <w:hyperlink w:anchor="_Toc198687589" w:history="1">
+          <w:hyperlink w:anchor="_Toc198722935" w:history="1">
             <w:r>
               <w:rPr>
                 <w:rStyle w:val="Hyperlink"/>
@@ -2122,7 +2122,7 @@
                 <w:noProof/>
                 <w:webHidden/>
               </w:rPr>
-              <w:instrText xml:space="preserve"> PAGEREF _Toc198687589 \h </w:instrText>
+              <w:instrText xml:space="preserve"> PAGEREF _Toc198722935 \h </w:instrText>
             </w:r>
             <w:r>
               <w:rPr>
@@ -2168,7 +2168,7 @@
               <w:lang w:eastAsia="en-IE" w:bidi="ta-IN"/>
             </w:rPr>
           </w:pPr>
-          <w:hyperlink w:anchor="_Toc198687590" w:history="1">
+          <w:hyperlink w:anchor="_Toc198722936" w:history="1">
             <w:r>
               <w:rPr>
                 <w:rStyle w:val="Hyperlink"/>
@@ -2212,7 +2212,7 @@
                 <w:noProof/>
                 <w:webHidden/>
               </w:rPr>
-              <w:instrText xml:space="preserve"> PAGEREF _Toc198687590 \h </w:instrText>
+              <w:instrText xml:space="preserve"> PAGEREF _Toc198722936 \h </w:instrText>
             </w:r>
             <w:r>
               <w:rPr>
@@ -2258,7 +2258,7 @@
               <w:lang w:eastAsia="en-IE" w:bidi="ta-IN"/>
             </w:rPr>
           </w:pPr>
-          <w:hyperlink w:anchor="_Toc198687591" w:history="1">
+          <w:hyperlink w:anchor="_Toc198722937" w:history="1">
             <w:r>
               <w:rPr>
                 <w:rStyle w:val="Hyperlink"/>
@@ -2302,7 +2302,7 @@
                 <w:noProof/>
                 <w:webHidden/>
               </w:rPr>
-              <w:instrText xml:space="preserve"> PAGEREF _Toc198687591 \h </w:instrText>
+              <w:instrText xml:space="preserve"> PAGEREF _Toc198722937 \h </w:instrText>
             </w:r>
             <w:r>
               <w:rPr>
@@ -2348,7 +2348,7 @@
               <w:lang w:eastAsia="en-IE" w:bidi="ta-IN"/>
             </w:rPr>
           </w:pPr>
-          <w:hyperlink w:anchor="_Toc198687592" w:history="1">
+          <w:hyperlink w:anchor="_Toc198722938" w:history="1">
             <w:r>
               <w:rPr>
                 <w:rStyle w:val="Hyperlink"/>
@@ -2392,7 +2392,7 @@
                 <w:noProof/>
                 <w:webHidden/>
               </w:rPr>
-              <w:instrText xml:space="preserve"> PAGEREF _Toc198687592 \h </w:instrText>
+              <w:instrText xml:space="preserve"> PAGEREF _Toc198722938 \h </w:instrText>
             </w:r>
             <w:r>
               <w:rPr>
@@ -2438,7 +2438,7 @@
               <w:lang w:eastAsia="en-IE" w:bidi="ta-IN"/>
             </w:rPr>
           </w:pPr>
-          <w:hyperlink w:anchor="_Toc198687593" w:history="1">
+          <w:hyperlink w:anchor="_Toc198722939" w:history="1">
             <w:r>
               <w:rPr>
                 <w:rStyle w:val="Hyperlink"/>
@@ -2482,7 +2482,7 @@
                 <w:noProof/>
                 <w:webHidden/>
               </w:rPr>
-              <w:instrText xml:space="preserve"> PAGEREF _Toc198687593 \h </w:instrText>
+              <w:instrText xml:space="preserve"> PAGEREF _Toc198722939 \h </w:instrText>
             </w:r>
             <w:r>
               <w:rPr>
@@ -2528,7 +2528,7 @@
               <w:lang w:eastAsia="en-IE" w:bidi="ta-IN"/>
             </w:rPr>
           </w:pPr>
-          <w:hyperlink w:anchor="_Toc198687594" w:history="1">
+          <w:hyperlink w:anchor="_Toc198722940" w:history="1">
             <w:r>
               <w:rPr>
                 <w:rStyle w:val="Hyperlink"/>
@@ -2572,7 +2572,7 @@
                 <w:noProof/>
                 <w:webHidden/>
               </w:rPr>
-              <w:instrText xml:space="preserve"> PAGEREF _Toc198687594 \h </w:instrText>
+              <w:instrText xml:space="preserve"> PAGEREF _Toc198722940 \h </w:instrText>
             </w:r>
             <w:r>
               <w:rPr>
@@ -2618,7 +2618,7 @@
               <w:lang w:eastAsia="en-IE" w:bidi="ta-IN"/>
             </w:rPr>
           </w:pPr>
-          <w:hyperlink w:anchor="_Toc198687595" w:history="1">
+          <w:hyperlink w:anchor="_Toc198722941" w:history="1">
             <w:r>
               <w:rPr>
                 <w:rStyle w:val="Hyperlink"/>
@@ -2670,7 +2670,7 @@
                 <w:noProof/>
                 <w:webHidden/>
               </w:rPr>
-              <w:instrText xml:space="preserve"> PAGEREF _Toc198687595 \h </w:instrText>
+              <w:instrText xml:space="preserve"> PAGEREF _Toc198722941 \h </w:instrText>
             </w:r>
             <w:r>
               <w:rPr>
@@ -2716,7 +2716,7 @@
               <w:lang w:eastAsia="en-IE" w:bidi="ta-IN"/>
             </w:rPr>
           </w:pPr>
-          <w:hyperlink w:anchor="_Toc198687596" w:history="1">
+          <w:hyperlink w:anchor="_Toc198722942" w:history="1">
             <w:r>
               <w:rPr>
                 <w:rStyle w:val="Hyperlink"/>
@@ -2760,7 +2760,7 @@
                 <w:noProof/>
                 <w:webHidden/>
               </w:rPr>
-              <w:instrText xml:space="preserve"> PAGEREF _Toc198687596 \h </w:instrText>
+              <w:instrText xml:space="preserve"> PAGEREF _Toc198722942 \h </w:instrText>
             </w:r>
             <w:r>
               <w:rPr>
@@ -2806,7 +2806,7 @@
               <w:lang w:eastAsia="en-IE" w:bidi="ta-IN"/>
             </w:rPr>
           </w:pPr>
-          <w:hyperlink w:anchor="_Toc198687597" w:history="1">
+          <w:hyperlink w:anchor="_Toc198722943" w:history="1">
             <w:r>
               <w:rPr>
                 <w:rStyle w:val="Hyperlink"/>
@@ -2850,7 +2850,7 @@
                 <w:noProof/>
                 <w:webHidden/>
               </w:rPr>
-              <w:instrText xml:space="preserve"> PAGEREF _Toc198687597 \h </w:instrText>
+              <w:instrText xml:space="preserve"> PAGEREF _Toc198722943 \h </w:instrText>
             </w:r>
             <w:r>
               <w:rPr>
@@ -2896,7 +2896,7 @@
               <w:lang w:eastAsia="en-IE" w:bidi="ta-IN"/>
             </w:rPr>
           </w:pPr>
-          <w:hyperlink w:anchor="_Toc198687598" w:history="1">
+          <w:hyperlink w:anchor="_Toc198722944" w:history="1">
             <w:r>
               <w:rPr>
                 <w:rStyle w:val="Hyperlink"/>
@@ -2940,7 +2940,97 @@
                 <w:noProof/>
                 <w:webHidden/>
               </w:rPr>
-              <w:instrText xml:space="preserve"> PAGEREF _Toc198687598 \h </w:instrText>
+              <w:instrText xml:space="preserve"> PAGEREF _Toc198722944 \h </w:instrText>
+            </w:r>
+            <w:r>
+              <w:rPr>
+                <w:noProof/>
+                <w:webHidden/>
+              </w:rPr>
+            </w:r>
+            <w:r>
+              <w:rPr>
+                <w:noProof/>
+                <w:webHidden/>
+              </w:rPr>
+              <w:fldChar w:fldCharType="separate"/>
+            </w:r>
+            <w:r>
+              <w:rPr>
+                <w:noProof/>
+                <w:webHidden/>
+              </w:rPr>
+              <w:t>12</w:t>
+            </w:r>
+            <w:r>
+              <w:rPr>
+                <w:noProof/>
+                <w:webHidden/>
+              </w:rPr>
+              <w:fldChar w:fldCharType="end"/>
+            </w:r>
+          </w:hyperlink>
+        </w:p>
+        <w:p>
+          <w:pPr>
+            <w:pStyle w:val="TOC2"/>
+            <w:tabs>
+              <w:tab w:val="left" w:pos="960"/>
+              <w:tab w:val="right" w:leader="dot" w:pos="9016"/>
+            </w:tabs>
+            <w:rPr>
+              <w:rFonts w:asciiTheme="minorHAnsi" w:eastAsiaTheme="minorEastAsia" w:hAnsiTheme="minorHAnsi"/>
+              <w:noProof/>
+              <w:sz w:val="24"/>
+              <w:szCs w:val="24"/>
+              <w:lang w:eastAsia="en-IE" w:bidi="ta-IN"/>
+            </w:rPr>
+          </w:pPr>
+          <w:hyperlink w:anchor="_Toc198722945" w:history="1">
+            <w:r>
+              <w:rPr>
+                <w:rStyle w:val="Hyperlink"/>
+                <w:noProof/>
+              </w:rPr>
+              <w:t>8.1</w:t>
+            </w:r>
+            <w:r>
+              <w:rPr>
+                <w:rFonts w:asciiTheme="minorHAnsi" w:eastAsiaTheme="minorEastAsia" w:hAnsiTheme="minorHAnsi"/>
+                <w:noProof/>
+                <w:sz w:val="24"/>
+                <w:szCs w:val="24"/>
+                <w:lang w:eastAsia="en-IE" w:bidi="ta-IN"/>
+              </w:rPr>
+              <w:tab/>
+            </w:r>
+            <w:r>
+              <w:rPr>
+                <w:rStyle w:val="Hyperlink"/>
+                <w:noProof/>
+              </w:rPr>
+              <w:t>Exploratory Data Analysis (EDA)</w:t>
+            </w:r>
+            <w:r>
+              <w:rPr>
+                <w:noProof/>
+                <w:webHidden/>
+              </w:rPr>
+              <w:tab/>
+            </w:r>
+            <w:r>
+              <w:rPr>
+                <w:noProof/>
+                <w:webHidden/>
+              </w:rPr>
+              <w:fldChar w:fldCharType="begin"/>
+            </w:r>
+            <w:r>
+              <w:rPr>
+                <w:noProof/>
+                <w:webHidden/>
+              </w:rPr>
+              <w:instrText xml:space="preserve"> PAGEREF _Toc198722945 \h </w:instrText>
             </w:r>
             <w:r>
               <w:rPr>
@@ -2986,7 +3076,7 @@
               <w:lang w:eastAsia="en-IE" w:bidi="ta-IN"/>
             </w:rPr>
           </w:pPr>
-          <w:hyperlink w:anchor="_Toc198687599" w:history="1">
+          <w:hyperlink w:anchor="_Toc198722946" w:history="1">
             <w:r>
               <w:rPr>
                 <w:rStyle w:val="Hyperlink"/>
@@ -3030,7 +3120,7 @@
                 <w:noProof/>
                 <w:webHidden/>
               </w:rPr>
-              <w:instrText xml:space="preserve"> PAGEREF _Toc198687599 \h </w:instrText>
+              <w:instrText xml:space="preserve"> PAGEREF _Toc198722946 \h </w:instrText>
             </w:r>
             <w:r>
               <w:rPr>
@@ -3050,7 +3140,7 @@
                 <w:noProof/>
                 <w:webHidden/>
               </w:rPr>
-              <w:t>12</w:t>
+              <w:t>18</w:t>
             </w:r>
             <w:r>
               <w:rPr>
@@ -3076,7 +3166,7 @@
               <w:lang w:eastAsia="en-IE" w:bidi="ta-IN"/>
             </w:rPr>
           </w:pPr>
-          <w:hyperlink w:anchor="_Toc198687600" w:history="1">
+          <w:hyperlink w:anchor="_Toc198722947" w:history="1">
             <w:r>
               <w:rPr>
                 <w:rStyle w:val="Hyperlink"/>
@@ -3120,7 +3210,7 @@
                 <w:noProof/>
                 <w:webHidden/>
               </w:rPr>
-              <w:instrText xml:space="preserve"> PAGEREF _Toc198687600 \h </w:instrText>
+              <w:instrText xml:space="preserve"> PAGEREF _Toc198722947 \h </w:instrText>
             </w:r>
             <w:r>
               <w:rPr>
@@ -3140,7 +3230,7 @@
                 <w:noProof/>
                 <w:webHidden/>
               </w:rPr>
-              <w:t>13</w:t>
+              <w:t>18</w:t>
             </w:r>
             <w:r>
               <w:rPr>
@@ -3184,7 +3274,7 @@
       <w:pPr>
         <w:pStyle w:val="Heading1"/>
       </w:pPr>
-      <w:bookmarkStart w:id="0" w:name="_Toc198687578"/>
+      <w:bookmarkStart w:id="0" w:name="_Toc198722924"/>
       <w:r>
         <w:rPr>
           <w:color w:val="156082" w:themeColor="accent1"/>
@@ -3249,7 +3339,7 @@
       <w:pPr>
         <w:pStyle w:val="Heading1"/>
       </w:pPr>
-      <w:bookmarkStart w:id="1" w:name="_Toc198687579"/>
+      <w:bookmarkStart w:id="1" w:name="_Toc198722925"/>
       <w:r>
         <w:rPr>
           <w:color w:val="156082" w:themeColor="accent1"/>
@@ -3383,7 +3473,7 @@
       <w:pPr>
         <w:pStyle w:val="Heading1"/>
       </w:pPr>
-      <w:bookmarkStart w:id="2" w:name="_Toc198687580"/>
+      <w:bookmarkStart w:id="2" w:name="_Toc198722926"/>
       <w:r>
         <w:rPr>
           <w:color w:val="156082" w:themeColor="accent1"/>
@@ -3891,7 +3981,7 @@
         </w:rPr>
       </w:pPr>
       <w:bookmarkStart w:id="3" w:name="_Toc198648635"/>
-      <w:bookmarkStart w:id="4" w:name="_Toc198687581"/>
+      <w:bookmarkStart w:id="4" w:name="_Toc198722927"/>
       <w:r>
         <w:rPr>
           <w:rStyle w:val="Hyperlink"/>
@@ -4099,7 +4189,7 @@
         </w:rPr>
       </w:pPr>
       <w:bookmarkStart w:id="5" w:name="_Toc198648636"/>
-      <w:bookmarkStart w:id="6" w:name="_Toc198687582"/>
+      <w:bookmarkStart w:id="6" w:name="_Toc198722928"/>
       <w:r>
         <w:rPr>
           <w:rStyle w:val="Hyperlink"/>
@@ -4313,7 +4403,7 @@
         </w:rPr>
       </w:pPr>
       <w:bookmarkStart w:id="7" w:name="_Toc198648637"/>
-      <w:bookmarkStart w:id="8" w:name="_Toc198687583"/>
+      <w:bookmarkStart w:id="8" w:name="_Toc198722929"/>
       <w:r>
         <w:rPr>
           <w:rStyle w:val="Hyperlink"/>
@@ -4572,7 +4662,7 @@
         </w:rPr>
       </w:pPr>
       <w:bookmarkStart w:id="9" w:name="_Toc198648638"/>
-      <w:bookmarkStart w:id="10" w:name="_Toc198687584"/>
+      <w:bookmarkStart w:id="10" w:name="_Toc198722930"/>
       <w:proofErr w:type="spellStart"/>
       <w:r>
         <w:rPr>
@@ -4848,7 +4938,7 @@
         </w:rPr>
       </w:pPr>
       <w:bookmarkStart w:id="11" w:name="_Toc198648639"/>
-      <w:bookmarkStart w:id="12" w:name="_Toc198687585"/>
+      <w:bookmarkStart w:id="12" w:name="_Toc198722931"/>
       <w:r>
         <w:rPr>
           <w:rStyle w:val="Hyperlink"/>
@@ -5051,7 +5141,7 @@
         </w:rPr>
       </w:pPr>
       <w:bookmarkStart w:id="13" w:name="_Toc198648640"/>
-      <w:bookmarkStart w:id="14" w:name="_Toc198687586"/>
+      <w:bookmarkStart w:id="14" w:name="_Toc198722932"/>
       <w:r>
         <w:rPr>
           <w:rStyle w:val="Hyperlink"/>
@@ -5270,7 +5360,7 @@
       </w:pPr>
       <w:bookmarkStart w:id="15" w:name="_Toc180882182"/>
       <w:bookmarkStart w:id="16" w:name="_Toc198648641"/>
-      <w:bookmarkStart w:id="17" w:name="_Toc198687587"/>
+      <w:bookmarkStart w:id="17" w:name="_Toc198722933"/>
       <w:r>
         <w:rPr>
           <w:color w:val="156082" w:themeColor="accent1"/>
@@ -5538,7 +5628,7 @@
       </w:pPr>
       <w:bookmarkStart w:id="18" w:name="_Toc180882183"/>
       <w:bookmarkStart w:id="19" w:name="_Toc198648642"/>
-      <w:bookmarkStart w:id="20" w:name="_Toc198687588"/>
+      <w:bookmarkStart w:id="20" w:name="_Toc198722934"/>
       <w:r>
         <w:rPr>
           <w:color w:val="156082" w:themeColor="accent1"/>
@@ -5825,7 +5915,7 @@
         </w:rPr>
       </w:pPr>
       <w:bookmarkStart w:id="21" w:name="_Toc198648643"/>
-      <w:bookmarkStart w:id="22" w:name="_Toc198687589"/>
+      <w:bookmarkStart w:id="22" w:name="_Toc198722935"/>
       <w:r>
         <w:rPr>
           <w:color w:val="156082" w:themeColor="accent1"/>
@@ -5922,7 +6012,7 @@
         </w:rPr>
       </w:pPr>
       <w:bookmarkStart w:id="23" w:name="_Toc198680989"/>
-      <w:bookmarkStart w:id="24" w:name="_Toc198687590"/>
+      <w:bookmarkStart w:id="24" w:name="_Toc198722936"/>
       <w:r>
         <w:rPr>
           <w:rStyle w:val="Hyperlink"/>
@@ -6300,7 +6390,7 @@
         </w:rPr>
       </w:pPr>
       <w:bookmarkStart w:id="25" w:name="_Toc198680990"/>
-      <w:bookmarkStart w:id="26" w:name="_Toc198687591"/>
+      <w:bookmarkStart w:id="26" w:name="_Toc198722937"/>
       <w:r>
         <w:rPr>
           <w:rStyle w:val="Hyperlink"/>
@@ -6628,7 +6718,7 @@
         </w:rPr>
       </w:pPr>
       <w:bookmarkStart w:id="27" w:name="_Toc198680991"/>
-      <w:bookmarkStart w:id="28" w:name="_Toc198687592"/>
+      <w:bookmarkStart w:id="28" w:name="_Toc198722938"/>
       <w:r>
         <w:rPr>
           <w:rStyle w:val="Hyperlink"/>
@@ -6895,7 +6985,7 @@
         <w:t xml:space="preserve">  </w:t>
       </w:r>
       <w:bookmarkStart w:id="29" w:name="_Toc198680992"/>
-      <w:bookmarkStart w:id="30" w:name="_Toc198687593"/>
+      <w:bookmarkStart w:id="30" w:name="_Toc198722939"/>
       <w:r>
         <w:rPr>
           <w:color w:val="156082" w:themeColor="accent1"/>
@@ -6948,7 +7038,7 @@
         </w:rPr>
       </w:pPr>
       <w:bookmarkStart w:id="31" w:name="_Toc198680993"/>
-      <w:bookmarkStart w:id="32" w:name="_Toc198687594"/>
+      <w:bookmarkStart w:id="32" w:name="_Toc198722940"/>
       <w:r>
         <w:rPr>
           <w:rStyle w:val="Hyperlink"/>
@@ -7008,7 +7098,7 @@
         </w:rPr>
       </w:pPr>
       <w:bookmarkStart w:id="33" w:name="_Toc198680994"/>
-      <w:bookmarkStart w:id="34" w:name="_Toc198687595"/>
+      <w:bookmarkStart w:id="34" w:name="_Toc198722941"/>
       <w:r>
         <w:rPr>
           <w:rStyle w:val="Hyperlink"/>
@@ -7125,7 +7215,7 @@
         </w:rPr>
       </w:pPr>
       <w:bookmarkStart w:id="35" w:name="_Toc198680995"/>
-      <w:bookmarkStart w:id="36" w:name="_Toc198687596"/>
+      <w:bookmarkStart w:id="36" w:name="_Toc198722942"/>
       <w:r>
         <w:rPr>
           <w:rStyle w:val="Hyperlink"/>
@@ -7341,7 +7431,7 @@
         </w:rPr>
       </w:pPr>
       <w:bookmarkStart w:id="37" w:name="_Toc198680996"/>
-      <w:bookmarkStart w:id="38" w:name="_Toc198687597"/>
+      <w:bookmarkStart w:id="38" w:name="_Toc198722943"/>
       <w:proofErr w:type="spellStart"/>
       <w:r>
         <w:rPr>
@@ -7587,7 +7677,7 @@
         <w:t xml:space="preserve">  </w:t>
       </w:r>
       <w:bookmarkStart w:id="39" w:name="_Toc198680997"/>
-      <w:bookmarkStart w:id="40" w:name="_Toc198687598"/>
+      <w:bookmarkStart w:id="40" w:name="_Toc198722944"/>
       <w:r>
         <w:rPr>
           <w:color w:val="156082" w:themeColor="accent1"/>
@@ -7604,6 +7694,928 @@
           <w:szCs w:val="28"/>
         </w:rPr>
       </w:pPr>
+      <w:r>
+        <w:rPr>
+          <w:sz w:val="28"/>
+          <w:szCs w:val="28"/>
+        </w:rPr>
+        <w:t>With the dataset containing the average rental price at Dublin city, Rental price of Dublin homes has been predicted using 3 different machine learning algorithms namely – Random Forest Regression, Linear regression and ARIMA.</w:t>
+      </w:r>
+    </w:p>
+    <w:p>
+      <w:pPr>
+        <w:rPr>
+          <w:sz w:val="28"/>
+          <w:szCs w:val="28"/>
+        </w:rPr>
+      </w:pPr>
+    </w:p>
+    <w:p>
+      <w:pPr>
+        <w:pStyle w:val="Heading2"/>
+        <w:rPr>
+          <w:rStyle w:val="Hyperlink"/>
+          <w:color w:val="156082" w:themeColor="accent1"/>
+          <w:sz w:val="28"/>
+          <w:szCs w:val="28"/>
+          <w:u w:val="none"/>
+        </w:rPr>
+      </w:pPr>
+      <w:bookmarkStart w:id="41" w:name="_Toc198680998"/>
+      <w:bookmarkStart w:id="42" w:name="_Toc198722945"/>
+      <w:r>
+        <w:rPr>
+          <w:rStyle w:val="Hyperlink"/>
+          <w:color w:val="156082" w:themeColor="accent1"/>
+          <w:sz w:val="28"/>
+          <w:szCs w:val="28"/>
+          <w:u w:val="none"/>
+        </w:rPr>
+        <w:t>Exploratory Data Analysis (EDA)</w:t>
+      </w:r>
+      <w:bookmarkEnd w:id="41"/>
+      <w:bookmarkEnd w:id="42"/>
+    </w:p>
+    <w:p>
+      <w:pPr>
+        <w:rPr>
+          <w:sz w:val="28"/>
+          <w:szCs w:val="28"/>
+        </w:rPr>
+      </w:pPr>
+      <w:r>
+        <w:rPr>
+          <w:sz w:val="28"/>
+          <w:szCs w:val="28"/>
+        </w:rPr>
+        <w:t>The relevant data is downloaded in the ‘CSV’ file and uploaded to the python programming module using library named ‘PANDAS’.</w:t>
+      </w:r>
+    </w:p>
+    <w:p>
+      <w:pPr>
+        <w:rPr>
+          <w:sz w:val="28"/>
+          <w:szCs w:val="28"/>
+        </w:rPr>
+      </w:pPr>
+      <w:r>
+        <w:rPr>
+          <w:sz w:val="28"/>
+          <w:szCs w:val="28"/>
+        </w:rPr>
+        <w:t>Once the data is loaded, the same can be displayed as-is using data frame function namely ‘HEAD’.</w:t>
+      </w:r>
+    </w:p>
+    <w:p>
+      <w:r>
+        <w:rPr>
+          <w:noProof/>
+        </w:rPr>
+        <w:lastRenderedPageBreak/>
+        <w:drawing>
+          <wp:inline distT="0" distB="0" distL="0" distR="0" wp14:anchorId="7FF26BE5" wp14:editId="12223A23">
+            <wp:extent cx="5731510" cy="2281555"/>
+            <wp:effectExtent l="0" t="0" r="2540" b="4445"/>
+            <wp:docPr id="1336594372" name="Picture 1" descr="A screenshot of a computer&#10;&#10;AI-generated content may be incorrect."/>
+            <wp:cNvGraphicFramePr>
+              <a:graphicFrameLocks xmlns:a="http://schemas.openxmlformats.org/drawingml/2006/main" noChangeAspect="1"/>
+            </wp:cNvGraphicFramePr>
+            <a:graphic xmlns:a="http://schemas.openxmlformats.org/drawingml/2006/main">
+              <a:graphicData uri="http://schemas.openxmlformats.org/drawingml/2006/picture">
+                <pic:pic xmlns:pic="http://schemas.openxmlformats.org/drawingml/2006/picture">
+                  <pic:nvPicPr>
+                    <pic:cNvPr id="1336594372" name="Picture 1" descr="A screenshot of a computer&#10;&#10;AI-generated content may be incorrect."/>
+                    <pic:cNvPicPr/>
+                  </pic:nvPicPr>
+                  <pic:blipFill>
+                    <a:blip r:embed="rId16"/>
+                    <a:stretch>
+                      <a:fillRect/>
+                    </a:stretch>
+                  </pic:blipFill>
+                  <pic:spPr>
+                    <a:xfrm>
+                      <a:off x="0" y="0"/>
+                      <a:ext cx="5731510" cy="2281555"/>
+                    </a:xfrm>
+                    <a:prstGeom prst="rect">
+                      <a:avLst/>
+                    </a:prstGeom>
+                  </pic:spPr>
+                </pic:pic>
+              </a:graphicData>
+            </a:graphic>
+          </wp:inline>
+        </w:drawing>
+      </w:r>
+    </w:p>
+    <w:p>
+      <w:pPr>
+        <w:rPr>
+          <w:sz w:val="28"/>
+          <w:szCs w:val="28"/>
+        </w:rPr>
+      </w:pPr>
+      <w:r>
+        <w:rPr>
+          <w:sz w:val="28"/>
+          <w:szCs w:val="28"/>
+        </w:rPr>
+        <w:t xml:space="preserve">As part of the </w:t>
+      </w:r>
+      <w:r>
+        <w:rPr>
+          <w:sz w:val="28"/>
+          <w:szCs w:val="28"/>
+        </w:rPr>
+        <w:t>EDA</w:t>
+      </w:r>
+      <w:r>
+        <w:rPr>
+          <w:sz w:val="28"/>
+          <w:szCs w:val="28"/>
+        </w:rPr>
+        <w:t xml:space="preserve">, we </w:t>
+      </w:r>
+      <w:r>
+        <w:rPr>
+          <w:sz w:val="28"/>
+          <w:szCs w:val="28"/>
+        </w:rPr>
+        <w:t xml:space="preserve">examine the data and document its surface properties like data format, number of records etc. </w:t>
+      </w:r>
+    </w:p>
+    <w:p>
+      <w:pPr>
+        <w:rPr>
+          <w:sz w:val="28"/>
+          <w:szCs w:val="28"/>
+        </w:rPr>
+      </w:pPr>
+      <w:r>
+        <w:rPr>
+          <w:sz w:val="28"/>
+          <w:szCs w:val="28"/>
+        </w:rPr>
+        <w:t>To check the number of rows and columns in the dataset, we use the data frame built in parameter ‘shape’ and to display the format of each data, we use the data frame function ‘info’.</w:t>
+      </w:r>
+    </w:p>
+    <w:p>
+      <w:pPr>
+        <w:rPr>
+          <w:sz w:val="28"/>
+          <w:szCs w:val="28"/>
+        </w:rPr>
+      </w:pPr>
+      <w:r>
+        <w:rPr>
+          <w:noProof/>
+          <w:sz w:val="28"/>
+          <w:szCs w:val="28"/>
+        </w:rPr>
+        <w:drawing>
+          <wp:inline distT="0" distB="0" distL="0" distR="0" wp14:anchorId="461D13A0" wp14:editId="6486C2D4">
+            <wp:extent cx="4095961" cy="3283119"/>
+            <wp:effectExtent l="0" t="0" r="0" b="0"/>
+            <wp:docPr id="2048976154" name="Picture 1" descr="A screenshot of a computer&#10;&#10;AI-generated content may be incorrect."/>
+            <wp:cNvGraphicFramePr>
+              <a:graphicFrameLocks xmlns:a="http://schemas.openxmlformats.org/drawingml/2006/main" noChangeAspect="1"/>
+            </wp:cNvGraphicFramePr>
+            <a:graphic xmlns:a="http://schemas.openxmlformats.org/drawingml/2006/main">
+              <a:graphicData uri="http://schemas.openxmlformats.org/drawingml/2006/picture">
+                <pic:pic xmlns:pic="http://schemas.openxmlformats.org/drawingml/2006/picture">
+                  <pic:nvPicPr>
+                    <pic:cNvPr id="2048976154" name="Picture 1" descr="A screenshot of a computer&#10;&#10;AI-generated content may be incorrect."/>
+                    <pic:cNvPicPr/>
+                  </pic:nvPicPr>
+                  <pic:blipFill>
+                    <a:blip r:embed="rId17"/>
+                    <a:stretch>
+                      <a:fillRect/>
+                    </a:stretch>
+                  </pic:blipFill>
+                  <pic:spPr>
+                    <a:xfrm>
+                      <a:off x="0" y="0"/>
+                      <a:ext cx="4095961" cy="3283119"/>
+                    </a:xfrm>
+                    <a:prstGeom prst="rect">
+                      <a:avLst/>
+                    </a:prstGeom>
+                  </pic:spPr>
+                </pic:pic>
+              </a:graphicData>
+            </a:graphic>
+          </wp:inline>
+        </w:drawing>
+      </w:r>
+    </w:p>
+    <w:p/>
+    <w:p>
+      <w:pPr>
+        <w:rPr>
+          <w:sz w:val="28"/>
+          <w:szCs w:val="28"/>
+        </w:rPr>
+      </w:pPr>
+      <w:r>
+        <w:rPr>
+          <w:sz w:val="28"/>
+          <w:szCs w:val="28"/>
+        </w:rPr>
+        <w:t xml:space="preserve">It is important to understand </w:t>
+      </w:r>
+      <w:r>
+        <w:rPr>
+          <w:sz w:val="28"/>
+          <w:szCs w:val="28"/>
+        </w:rPr>
+        <w:t>and inspect the data quality. To do that, we need to check the unique values in each of the column and check for any missing or duplicate records in the dataset.</w:t>
+      </w:r>
+    </w:p>
+    <w:p>
+      <w:pPr>
+        <w:rPr>
+          <w:sz w:val="28"/>
+          <w:szCs w:val="28"/>
+        </w:rPr>
+      </w:pPr>
+      <w:r>
+        <w:rPr>
+          <w:noProof/>
+          <w:sz w:val="28"/>
+          <w:szCs w:val="28"/>
+        </w:rPr>
+        <w:lastRenderedPageBreak/>
+        <w:drawing>
+          <wp:inline distT="0" distB="0" distL="0" distR="0" wp14:anchorId="20ED39D3" wp14:editId="47D02254">
+            <wp:extent cx="5645440" cy="2635385"/>
+            <wp:effectExtent l="0" t="0" r="0" b="0"/>
+            <wp:docPr id="1665971865" name="Picture 1" descr="A screenshot of a computer code&#10;&#10;AI-generated content may be incorrect."/>
+            <wp:cNvGraphicFramePr>
+              <a:graphicFrameLocks xmlns:a="http://schemas.openxmlformats.org/drawingml/2006/main" noChangeAspect="1"/>
+            </wp:cNvGraphicFramePr>
+            <a:graphic xmlns:a="http://schemas.openxmlformats.org/drawingml/2006/main">
+              <a:graphicData uri="http://schemas.openxmlformats.org/drawingml/2006/picture">
+                <pic:pic xmlns:pic="http://schemas.openxmlformats.org/drawingml/2006/picture">
+                  <pic:nvPicPr>
+                    <pic:cNvPr id="1665971865" name="Picture 1" descr="A screenshot of a computer code&#10;&#10;AI-generated content may be incorrect."/>
+                    <pic:cNvPicPr/>
+                  </pic:nvPicPr>
+                  <pic:blipFill>
+                    <a:blip r:embed="rId18"/>
+                    <a:stretch>
+                      <a:fillRect/>
+                    </a:stretch>
+                  </pic:blipFill>
+                  <pic:spPr>
+                    <a:xfrm>
+                      <a:off x="0" y="0"/>
+                      <a:ext cx="5645440" cy="2635385"/>
+                    </a:xfrm>
+                    <a:prstGeom prst="rect">
+                      <a:avLst/>
+                    </a:prstGeom>
+                  </pic:spPr>
+                </pic:pic>
+              </a:graphicData>
+            </a:graphic>
+          </wp:inline>
+        </w:drawing>
+      </w:r>
+    </w:p>
+    <w:p>
+      <w:pPr>
+        <w:rPr>
+          <w:sz w:val="28"/>
+          <w:szCs w:val="28"/>
+        </w:rPr>
+      </w:pPr>
+      <w:r>
+        <w:rPr>
+          <w:noProof/>
+          <w:sz w:val="28"/>
+          <w:szCs w:val="28"/>
+        </w:rPr>
+        <w:drawing>
+          <wp:inline distT="0" distB="0" distL="0" distR="0" wp14:anchorId="16C1BFB8" wp14:editId="21E4A919">
+            <wp:extent cx="4369025" cy="4292821"/>
+            <wp:effectExtent l="0" t="0" r="0" b="0"/>
+            <wp:docPr id="347491609" name="Picture 1" descr="A screenshot of a computer&#10;&#10;AI-generated content may be incorrect."/>
+            <wp:cNvGraphicFramePr>
+              <a:graphicFrameLocks xmlns:a="http://schemas.openxmlformats.org/drawingml/2006/main" noChangeAspect="1"/>
+            </wp:cNvGraphicFramePr>
+            <a:graphic xmlns:a="http://schemas.openxmlformats.org/drawingml/2006/main">
+              <a:graphicData uri="http://schemas.openxmlformats.org/drawingml/2006/picture">
+                <pic:pic xmlns:pic="http://schemas.openxmlformats.org/drawingml/2006/picture">
+                  <pic:nvPicPr>
+                    <pic:cNvPr id="347491609" name="Picture 1" descr="A screenshot of a computer&#10;&#10;AI-generated content may be incorrect."/>
+                    <pic:cNvPicPr/>
+                  </pic:nvPicPr>
+                  <pic:blipFill>
+                    <a:blip r:embed="rId19"/>
+                    <a:stretch>
+                      <a:fillRect/>
+                    </a:stretch>
+                  </pic:blipFill>
+                  <pic:spPr>
+                    <a:xfrm>
+                      <a:off x="0" y="0"/>
+                      <a:ext cx="4369025" cy="4292821"/>
+                    </a:xfrm>
+                    <a:prstGeom prst="rect">
+                      <a:avLst/>
+                    </a:prstGeom>
+                  </pic:spPr>
+                </pic:pic>
+              </a:graphicData>
+            </a:graphic>
+          </wp:inline>
+        </w:drawing>
+      </w:r>
+    </w:p>
+    <w:p>
+      <w:pPr>
+        <w:rPr>
+          <w:sz w:val="28"/>
+          <w:szCs w:val="28"/>
+        </w:rPr>
+      </w:pPr>
+      <w:r>
+        <w:rPr>
+          <w:sz w:val="28"/>
+          <w:szCs w:val="28"/>
+        </w:rPr>
+        <w:t xml:space="preserve">The above screen shot taken from </w:t>
+      </w:r>
+      <w:proofErr w:type="spellStart"/>
+      <w:r>
+        <w:rPr>
+          <w:sz w:val="28"/>
+          <w:szCs w:val="28"/>
+        </w:rPr>
+        <w:t>jupyter</w:t>
+      </w:r>
+      <w:proofErr w:type="spellEnd"/>
+      <w:r>
+        <w:rPr>
+          <w:sz w:val="28"/>
+          <w:szCs w:val="28"/>
+        </w:rPr>
+        <w:t xml:space="preserve"> </w:t>
+      </w:r>
+      <w:proofErr w:type="gramStart"/>
+      <w:r>
+        <w:rPr>
+          <w:sz w:val="28"/>
+          <w:szCs w:val="28"/>
+        </w:rPr>
+        <w:t>notebook  shows</w:t>
+      </w:r>
+      <w:proofErr w:type="gramEnd"/>
+      <w:r>
+        <w:rPr>
+          <w:sz w:val="28"/>
+          <w:szCs w:val="28"/>
+        </w:rPr>
+        <w:t xml:space="preserve"> all the unique values corresponding to each column in the datasheet. This provides insight into what kind of data to expect in the outcome.</w:t>
+      </w:r>
+    </w:p>
+    <w:p>
+      <w:pPr>
+        <w:rPr>
+          <w:sz w:val="28"/>
+          <w:szCs w:val="28"/>
+        </w:rPr>
+      </w:pPr>
+      <w:r>
+        <w:rPr>
+          <w:noProof/>
+          <w:sz w:val="28"/>
+          <w:szCs w:val="28"/>
+        </w:rPr>
+        <w:drawing>
+          <wp:inline distT="0" distB="0" distL="0" distR="0" wp14:anchorId="5C37E0D9" wp14:editId="66B9CA95">
+            <wp:extent cx="4534133" cy="749339"/>
+            <wp:effectExtent l="0" t="0" r="0" b="0"/>
+            <wp:docPr id="2127776247" name="Picture 1" descr="A white rectangular box with red and blue text&#10;&#10;AI-generated content may be incorrect."/>
+            <wp:cNvGraphicFramePr>
+              <a:graphicFrameLocks xmlns:a="http://schemas.openxmlformats.org/drawingml/2006/main" noChangeAspect="1"/>
+            </wp:cNvGraphicFramePr>
+            <a:graphic xmlns:a="http://schemas.openxmlformats.org/drawingml/2006/main">
+              <a:graphicData uri="http://schemas.openxmlformats.org/drawingml/2006/picture">
+                <pic:pic xmlns:pic="http://schemas.openxmlformats.org/drawingml/2006/picture">
+                  <pic:nvPicPr>
+                    <pic:cNvPr id="2127776247" name="Picture 1" descr="A white rectangular box with red and blue text&#10;&#10;AI-generated content may be incorrect."/>
+                    <pic:cNvPicPr/>
+                  </pic:nvPicPr>
+                  <pic:blipFill>
+                    <a:blip r:embed="rId20"/>
+                    <a:stretch>
+                      <a:fillRect/>
+                    </a:stretch>
+                  </pic:blipFill>
+                  <pic:spPr>
+                    <a:xfrm>
+                      <a:off x="0" y="0"/>
+                      <a:ext cx="4534133" cy="749339"/>
+                    </a:xfrm>
+                    <a:prstGeom prst="rect">
+                      <a:avLst/>
+                    </a:prstGeom>
+                  </pic:spPr>
+                </pic:pic>
+              </a:graphicData>
+            </a:graphic>
+          </wp:inline>
+        </w:drawing>
+      </w:r>
+    </w:p>
+    <w:p>
+      <w:pPr>
+        <w:rPr>
+          <w:sz w:val="28"/>
+          <w:szCs w:val="28"/>
+        </w:rPr>
+      </w:pPr>
+      <w:r>
+        <w:rPr>
+          <w:sz w:val="28"/>
+          <w:szCs w:val="28"/>
+        </w:rPr>
+        <w:lastRenderedPageBreak/>
+        <w:t>We must make sure that there are no duplicated entries in the dataset because this affects the model results. Thereby, we check for it and delete if any exists.</w:t>
+      </w:r>
+    </w:p>
+    <w:p>
+      <w:pPr>
+        <w:rPr>
+          <w:sz w:val="28"/>
+          <w:szCs w:val="28"/>
+        </w:rPr>
+      </w:pPr>
+      <w:r>
+        <w:rPr>
+          <w:sz w:val="28"/>
+          <w:szCs w:val="28"/>
+        </w:rPr>
+        <w:t>A dataset may contain</w:t>
+      </w:r>
+      <w:r>
+        <w:rPr>
+          <w:sz w:val="28"/>
+          <w:szCs w:val="28"/>
+        </w:rPr>
+        <w:t xml:space="preserve"> lot of information that may not help a machine learning algorithm in predicting the result. </w:t>
+      </w:r>
+      <w:r>
+        <w:rPr>
+          <w:sz w:val="28"/>
+          <w:szCs w:val="28"/>
+        </w:rPr>
+        <w:t xml:space="preserve"> </w:t>
+      </w:r>
+      <w:r>
+        <w:rPr>
+          <w:sz w:val="28"/>
+          <w:szCs w:val="28"/>
+        </w:rPr>
+        <w:t>Therefore, it is important to find the columns that constitute no meaningful information and remove it. As a rule of thumb, any column that contains just 1 value for all records adds no value to the modelling. Therefore, such columns can be removed using data frame function ‘drop’.</w:t>
+      </w:r>
+    </w:p>
+    <w:p>
+      <w:pPr>
+        <w:rPr>
+          <w:sz w:val="28"/>
+          <w:szCs w:val="28"/>
+        </w:rPr>
+      </w:pPr>
+      <w:r>
+        <w:rPr>
+          <w:noProof/>
+          <w:sz w:val="28"/>
+          <w:szCs w:val="28"/>
+        </w:rPr>
+        <w:drawing>
+          <wp:inline distT="0" distB="0" distL="0" distR="0" wp14:anchorId="009DA999" wp14:editId="3B800289">
+            <wp:extent cx="4210266" cy="3810196"/>
+            <wp:effectExtent l="0" t="0" r="0" b="0"/>
+            <wp:docPr id="1536127819" name="Picture 1" descr="A screenshot of a computer&#10;&#10;AI-generated content may be incorrect."/>
+            <wp:cNvGraphicFramePr>
+              <a:graphicFrameLocks xmlns:a="http://schemas.openxmlformats.org/drawingml/2006/main" noChangeAspect="1"/>
+            </wp:cNvGraphicFramePr>
+            <a:graphic xmlns:a="http://schemas.openxmlformats.org/drawingml/2006/main">
+              <a:graphicData uri="http://schemas.openxmlformats.org/drawingml/2006/picture">
+                <pic:pic xmlns:pic="http://schemas.openxmlformats.org/drawingml/2006/picture">
+                  <pic:nvPicPr>
+                    <pic:cNvPr id="1536127819" name="Picture 1" descr="A screenshot of a computer&#10;&#10;AI-generated content may be incorrect."/>
+                    <pic:cNvPicPr/>
+                  </pic:nvPicPr>
+                  <pic:blipFill>
+                    <a:blip r:embed="rId21"/>
+                    <a:stretch>
+                      <a:fillRect/>
+                    </a:stretch>
+                  </pic:blipFill>
+                  <pic:spPr>
+                    <a:xfrm>
+                      <a:off x="0" y="0"/>
+                      <a:ext cx="4210266" cy="3810196"/>
+                    </a:xfrm>
+                    <a:prstGeom prst="rect">
+                      <a:avLst/>
+                    </a:prstGeom>
+                  </pic:spPr>
+                </pic:pic>
+              </a:graphicData>
+            </a:graphic>
+          </wp:inline>
+        </w:drawing>
+      </w:r>
+    </w:p>
+    <w:p>
+      <w:r>
+        <w:rPr>
+          <w:sz w:val="28"/>
+          <w:szCs w:val="28"/>
+        </w:rPr>
+        <w:t>For the dataset used in this project, I have removed 3 columns that has no real use for machine learning and the final columns that are relevant has been displayed and shown the screen shot above.</w:t>
+      </w:r>
+    </w:p>
+    <w:p>
+      <w:pPr>
+        <w:rPr>
+          <w:sz w:val="28"/>
+          <w:szCs w:val="28"/>
+        </w:rPr>
+      </w:pPr>
+    </w:p>
+    <w:p>
+      <w:pPr>
+        <w:rPr>
+          <w:sz w:val="28"/>
+          <w:szCs w:val="28"/>
+        </w:rPr>
+      </w:pPr>
+      <w:r>
+        <w:rPr>
+          <w:sz w:val="28"/>
+          <w:szCs w:val="28"/>
+        </w:rPr>
+        <w:t>It is very common for a dataset to contain information in strings and text. But for a machine learning model to work, it is very important to provide all the information in numeric format. As a common approach, we replace the unique text values into a simple meaningful number and same has been done as shown in the below screen shot.</w:t>
+      </w:r>
+    </w:p>
+    <w:p>
+      <w:pPr>
+        <w:rPr>
+          <w:sz w:val="28"/>
+          <w:szCs w:val="28"/>
+        </w:rPr>
+      </w:pPr>
+      <w:r>
+        <w:rPr>
+          <w:noProof/>
+          <w:sz w:val="28"/>
+          <w:szCs w:val="28"/>
+        </w:rPr>
+        <w:lastRenderedPageBreak/>
+        <w:drawing>
+          <wp:inline distT="0" distB="0" distL="0" distR="0" wp14:anchorId="38EE2534" wp14:editId="2315FC42">
+            <wp:extent cx="5731510" cy="3113405"/>
+            <wp:effectExtent l="0" t="0" r="2540" b="0"/>
+            <wp:docPr id="2080600220" name="Picture 1" descr="A screenshot of a computer&#10;&#10;AI-generated content may be incorrect."/>
+            <wp:cNvGraphicFramePr>
+              <a:graphicFrameLocks xmlns:a="http://schemas.openxmlformats.org/drawingml/2006/main" noChangeAspect="1"/>
+            </wp:cNvGraphicFramePr>
+            <a:graphic xmlns:a="http://schemas.openxmlformats.org/drawingml/2006/main">
+              <a:graphicData uri="http://schemas.openxmlformats.org/drawingml/2006/picture">
+                <pic:pic xmlns:pic="http://schemas.openxmlformats.org/drawingml/2006/picture">
+                  <pic:nvPicPr>
+                    <pic:cNvPr id="2080600220" name="Picture 1" descr="A screenshot of a computer&#10;&#10;AI-generated content may be incorrect."/>
+                    <pic:cNvPicPr/>
+                  </pic:nvPicPr>
+                  <pic:blipFill>
+                    <a:blip r:embed="rId22"/>
+                    <a:stretch>
+                      <a:fillRect/>
+                    </a:stretch>
+                  </pic:blipFill>
+                  <pic:spPr>
+                    <a:xfrm>
+                      <a:off x="0" y="0"/>
+                      <a:ext cx="5731510" cy="3113405"/>
+                    </a:xfrm>
+                    <a:prstGeom prst="rect">
+                      <a:avLst/>
+                    </a:prstGeom>
+                  </pic:spPr>
+                </pic:pic>
+              </a:graphicData>
+            </a:graphic>
+          </wp:inline>
+        </w:drawing>
+      </w:r>
+      <w:r>
+        <w:rPr>
+          <w:sz w:val="28"/>
+          <w:szCs w:val="28"/>
+        </w:rPr>
+        <w:t xml:space="preserve"> </w:t>
+      </w:r>
+    </w:p>
+    <w:p>
+      <w:pPr>
+        <w:rPr>
+          <w:sz w:val="28"/>
+          <w:szCs w:val="28"/>
+        </w:rPr>
+      </w:pPr>
+      <w:r>
+        <w:rPr>
+          <w:sz w:val="28"/>
+          <w:szCs w:val="28"/>
+        </w:rPr>
+        <w:t>In this project, I have converted the number of bedrooms and property type into simple 0 to 3 number and same has been displayed above.</w:t>
+      </w:r>
+    </w:p>
+    <w:p>
+      <w:r>
+        <w:rPr>
+          <w:sz w:val="28"/>
+          <w:szCs w:val="28"/>
+        </w:rPr>
+        <w:t>From now on, above naming conventions apply to the values in column ‘number of bedrooms’ and ‘property type’.</w:t>
+      </w:r>
+    </w:p>
+    <w:p>
+      <w:pPr>
+        <w:rPr>
+          <w:sz w:val="28"/>
+          <w:szCs w:val="28"/>
+        </w:rPr>
+      </w:pPr>
+      <w:r>
+        <w:rPr>
+          <w:sz w:val="28"/>
+          <w:szCs w:val="28"/>
+        </w:rPr>
+        <w:t xml:space="preserve">As part of data understanding phase, </w:t>
+      </w:r>
+      <w:r>
+        <w:rPr>
+          <w:sz w:val="28"/>
+          <w:szCs w:val="28"/>
+        </w:rPr>
+        <w:t>it is critical to look deeper into data and draw a relationship between each column. To perform this, we derive the correlation factor associated with each column and find the most important data controls the result.</w:t>
+      </w:r>
+    </w:p>
+    <w:p>
+      <w:pPr>
+        <w:rPr>
+          <w:sz w:val="28"/>
+          <w:szCs w:val="28"/>
+        </w:rPr>
+      </w:pPr>
+      <w:r>
+        <w:rPr>
+          <w:noProof/>
+          <w:sz w:val="28"/>
+          <w:szCs w:val="28"/>
+        </w:rPr>
+        <w:drawing>
+          <wp:inline distT="0" distB="0" distL="0" distR="0" wp14:anchorId="1D7B2494" wp14:editId="183708E0">
+            <wp:extent cx="5731510" cy="2931160"/>
+            <wp:effectExtent l="0" t="0" r="2540" b="2540"/>
+            <wp:docPr id="204798024" name="Picture 1" descr="A screenshot of a diagram&#10;&#10;AI-generated content may be incorrect."/>
+            <wp:cNvGraphicFramePr>
+              <a:graphicFrameLocks xmlns:a="http://schemas.openxmlformats.org/drawingml/2006/main" noChangeAspect="1"/>
+            </wp:cNvGraphicFramePr>
+            <a:graphic xmlns:a="http://schemas.openxmlformats.org/drawingml/2006/main">
+              <a:graphicData uri="http://schemas.openxmlformats.org/drawingml/2006/picture">
+                <pic:pic xmlns:pic="http://schemas.openxmlformats.org/drawingml/2006/picture">
+                  <pic:nvPicPr>
+                    <pic:cNvPr id="204798024" name="Picture 1" descr="A screenshot of a diagram&#10;&#10;AI-generated content may be incorrect."/>
+                    <pic:cNvPicPr/>
+                  </pic:nvPicPr>
+                  <pic:blipFill>
+                    <a:blip r:embed="rId23"/>
+                    <a:stretch>
+                      <a:fillRect/>
+                    </a:stretch>
+                  </pic:blipFill>
+                  <pic:spPr>
+                    <a:xfrm>
+                      <a:off x="0" y="0"/>
+                      <a:ext cx="5731510" cy="2931160"/>
+                    </a:xfrm>
+                    <a:prstGeom prst="rect">
+                      <a:avLst/>
+                    </a:prstGeom>
+                  </pic:spPr>
+                </pic:pic>
+              </a:graphicData>
+            </a:graphic>
+          </wp:inline>
+        </w:drawing>
+      </w:r>
+    </w:p>
+    <w:p>
+      <w:pPr>
+        <w:rPr>
+          <w:sz w:val="28"/>
+          <w:szCs w:val="28"/>
+        </w:rPr>
+      </w:pPr>
+      <w:r>
+        <w:rPr>
+          <w:sz w:val="28"/>
+          <w:szCs w:val="28"/>
+        </w:rPr>
+        <w:lastRenderedPageBreak/>
+        <w:t>Before we start on building a machine learning model, it is important to get a holistic view of the complete dataset and to do that we draw plots using library ‘matplotlib’.</w:t>
+      </w:r>
+    </w:p>
+    <w:p>
+      <w:pPr>
+        <w:rPr>
+          <w:sz w:val="28"/>
+          <w:szCs w:val="28"/>
+        </w:rPr>
+      </w:pPr>
+      <w:r>
+        <w:rPr>
+          <w:sz w:val="28"/>
+          <w:szCs w:val="28"/>
+        </w:rPr>
+        <w:t>For this project, I have created an individual plot based on the type of property and each plot will contain 3 graphs corresponding to bedroom numbers 1, 2 and 3. The X-axis corresponds to quarterly timeline and y-axis corresponds to the rental amount in Euro.</w:t>
+      </w:r>
+    </w:p>
+    <w:p>
+      <w:pPr>
+        <w:rPr>
+          <w:sz w:val="28"/>
+          <w:szCs w:val="28"/>
+        </w:rPr>
+      </w:pPr>
+      <w:r>
+        <w:rPr>
+          <w:noProof/>
+          <w:sz w:val="28"/>
+          <w:szCs w:val="28"/>
+        </w:rPr>
+        <w:drawing>
+          <wp:inline distT="0" distB="0" distL="0" distR="0" wp14:anchorId="03768CBD" wp14:editId="7601D4B9">
+            <wp:extent cx="5731510" cy="3240405"/>
+            <wp:effectExtent l="0" t="0" r="2540" b="0"/>
+            <wp:docPr id="1263357565" name="Picture 1" descr="A graph of a rental cost&#10;&#10;AI-generated content may be incorrect."/>
+            <wp:cNvGraphicFramePr>
+              <a:graphicFrameLocks xmlns:a="http://schemas.openxmlformats.org/drawingml/2006/main" noChangeAspect="1"/>
+            </wp:cNvGraphicFramePr>
+            <a:graphic xmlns:a="http://schemas.openxmlformats.org/drawingml/2006/main">
+              <a:graphicData uri="http://schemas.openxmlformats.org/drawingml/2006/picture">
+                <pic:pic xmlns:pic="http://schemas.openxmlformats.org/drawingml/2006/picture">
+                  <pic:nvPicPr>
+                    <pic:cNvPr id="1263357565" name="Picture 1" descr="A graph of a rental cost&#10;&#10;AI-generated content may be incorrect."/>
+                    <pic:cNvPicPr/>
+                  </pic:nvPicPr>
+                  <pic:blipFill>
+                    <a:blip r:embed="rId24"/>
+                    <a:stretch>
+                      <a:fillRect/>
+                    </a:stretch>
+                  </pic:blipFill>
+                  <pic:spPr>
+                    <a:xfrm>
+                      <a:off x="0" y="0"/>
+                      <a:ext cx="5731510" cy="3240405"/>
+                    </a:xfrm>
+                    <a:prstGeom prst="rect">
+                      <a:avLst/>
+                    </a:prstGeom>
+                  </pic:spPr>
+                </pic:pic>
+              </a:graphicData>
+            </a:graphic>
+          </wp:inline>
+        </w:drawing>
+      </w:r>
+    </w:p>
+    <w:p>
+      <w:pPr>
+        <w:rPr>
+          <w:sz w:val="28"/>
+          <w:szCs w:val="28"/>
+        </w:rPr>
+      </w:pPr>
+    </w:p>
+    <w:p>
+      <w:pPr>
+        <w:rPr>
+          <w:sz w:val="28"/>
+          <w:szCs w:val="28"/>
+        </w:rPr>
+      </w:pPr>
+      <w:r>
+        <w:rPr>
+          <w:noProof/>
+          <w:sz w:val="28"/>
+          <w:szCs w:val="28"/>
+        </w:rPr>
+        <w:drawing>
+          <wp:inline distT="0" distB="0" distL="0" distR="0" wp14:anchorId="3F4AA189" wp14:editId="2D23E701">
+            <wp:extent cx="5731510" cy="3257550"/>
+            <wp:effectExtent l="0" t="0" r="2540" b="0"/>
+            <wp:docPr id="755078043" name="Picture 1" descr="A graph of a rental cost&#10;&#10;AI-generated content may be incorrect."/>
+            <wp:cNvGraphicFramePr>
+              <a:graphicFrameLocks xmlns:a="http://schemas.openxmlformats.org/drawingml/2006/main" noChangeAspect="1"/>
+            </wp:cNvGraphicFramePr>
+            <a:graphic xmlns:a="http://schemas.openxmlformats.org/drawingml/2006/main">
+              <a:graphicData uri="http://schemas.openxmlformats.org/drawingml/2006/picture">
+                <pic:pic xmlns:pic="http://schemas.openxmlformats.org/drawingml/2006/picture">
+                  <pic:nvPicPr>
+                    <pic:cNvPr id="755078043" name="Picture 1" descr="A graph of a rental cost&#10;&#10;AI-generated content may be incorrect."/>
+                    <pic:cNvPicPr/>
+                  </pic:nvPicPr>
+                  <pic:blipFill>
+                    <a:blip r:embed="rId25"/>
+                    <a:stretch>
+                      <a:fillRect/>
+                    </a:stretch>
+                  </pic:blipFill>
+                  <pic:spPr>
+                    <a:xfrm>
+                      <a:off x="0" y="0"/>
+                      <a:ext cx="5731510" cy="3257550"/>
+                    </a:xfrm>
+                    <a:prstGeom prst="rect">
+                      <a:avLst/>
+                    </a:prstGeom>
+                  </pic:spPr>
+                </pic:pic>
+              </a:graphicData>
+            </a:graphic>
+          </wp:inline>
+        </w:drawing>
+      </w:r>
+    </w:p>
+    <w:p>
+      <w:pPr>
+        <w:rPr>
+          <w:sz w:val="28"/>
+          <w:szCs w:val="28"/>
+        </w:rPr>
+      </w:pPr>
+      <w:r>
+        <w:rPr>
+          <w:noProof/>
+          <w:sz w:val="28"/>
+          <w:szCs w:val="28"/>
+        </w:rPr>
+        <w:lastRenderedPageBreak/>
+        <w:drawing>
+          <wp:inline distT="0" distB="0" distL="0" distR="0" wp14:anchorId="5561C9DC" wp14:editId="2389D51D">
+            <wp:extent cx="5731510" cy="3302635"/>
+            <wp:effectExtent l="0" t="0" r="2540" b="0"/>
+            <wp:docPr id="2137630979" name="Picture 1" descr="A graph of a rental cost&#10;&#10;AI-generated content may be incorrect."/>
+            <wp:cNvGraphicFramePr>
+              <a:graphicFrameLocks xmlns:a="http://schemas.openxmlformats.org/drawingml/2006/main" noChangeAspect="1"/>
+            </wp:cNvGraphicFramePr>
+            <a:graphic xmlns:a="http://schemas.openxmlformats.org/drawingml/2006/main">
+              <a:graphicData uri="http://schemas.openxmlformats.org/drawingml/2006/picture">
+                <pic:pic xmlns:pic="http://schemas.openxmlformats.org/drawingml/2006/picture">
+                  <pic:nvPicPr>
+                    <pic:cNvPr id="2137630979" name="Picture 1" descr="A graph of a rental cost&#10;&#10;AI-generated content may be incorrect."/>
+                    <pic:cNvPicPr/>
+                  </pic:nvPicPr>
+                  <pic:blipFill>
+                    <a:blip r:embed="rId26"/>
+                    <a:stretch>
+                      <a:fillRect/>
+                    </a:stretch>
+                  </pic:blipFill>
+                  <pic:spPr>
+                    <a:xfrm>
+                      <a:off x="0" y="0"/>
+                      <a:ext cx="5731510" cy="3302635"/>
+                    </a:xfrm>
+                    <a:prstGeom prst="rect">
+                      <a:avLst/>
+                    </a:prstGeom>
+                  </pic:spPr>
+                </pic:pic>
+              </a:graphicData>
+            </a:graphic>
+          </wp:inline>
+        </w:drawing>
+      </w:r>
+    </w:p>
+    <w:p>
+      <w:pPr>
+        <w:rPr>
+          <w:sz w:val="28"/>
+          <w:szCs w:val="28"/>
+        </w:rPr>
+      </w:pPr>
     </w:p>
     <w:p>
       <w:pPr>
@@ -7618,14 +8630,14 @@
         </w:rPr>
         <w:t xml:space="preserve">  </w:t>
       </w:r>
-      <w:bookmarkStart w:id="41" w:name="_Toc198687599"/>
+      <w:bookmarkStart w:id="43" w:name="_Toc198722946"/>
       <w:r>
         <w:rPr>
           <w:color w:val="156082" w:themeColor="accent1"/>
         </w:rPr>
         <w:t>References</w:t>
       </w:r>
-      <w:bookmarkEnd w:id="41"/>
+      <w:bookmarkEnd w:id="43"/>
     </w:p>
     <w:p/>
     <w:p>
@@ -7695,7 +8707,7 @@
         </w:rPr>
         <w:t xml:space="preserve"> </w:t>
       </w:r>
-      <w:hyperlink r:id="rId16" w:history="1">
+      <w:hyperlink r:id="rId27" w:history="1">
         <w:r>
           <w:rPr>
             <w:rStyle w:val="Hyperlink"/>
@@ -7802,14 +8814,14 @@
         </w:rPr>
         <w:t xml:space="preserve">  </w:t>
       </w:r>
-      <w:bookmarkStart w:id="42" w:name="_Toc198687600"/>
+      <w:bookmarkStart w:id="44" w:name="_Toc198722947"/>
       <w:r>
         <w:rPr>
           <w:color w:val="156082" w:themeColor="accent1"/>
         </w:rPr>
         <w:t>GitHub Link</w:t>
       </w:r>
-      <w:bookmarkEnd w:id="42"/>
+      <w:bookmarkEnd w:id="44"/>
     </w:p>
     <w:p/>
     <w:p>
@@ -7820,7 +8832,7 @@
           <w:szCs w:val="28"/>
         </w:rPr>
       </w:pPr>
-      <w:hyperlink r:id="rId17" w:history="1">
+      <w:hyperlink r:id="rId28" w:history="1">
         <w:r>
           <w:rPr>
             <w:rStyle w:val="Hyperlink"/>
@@ -7832,7 +8844,7 @@
       </w:hyperlink>
     </w:p>
     <w:sectPr>
-      <w:footerReference w:type="default" r:id="rId18"/>
+      <w:footerReference w:type="default" r:id="rId29"/>
       <w:pgSz w:w="11906" w:h="16838"/>
       <w:pgMar w:top="1440" w:right="1440" w:bottom="1440" w:left="1440" w:header="708" w:footer="708" w:gutter="0"/>
       <w:pgNumType w:start="1"/>

</xml_diff>